<commit_message>
Alteração no Plano de Qualidade.
</commit_message>
<xml_diff>
--- a/Artefatos de Documentação/Processo Aplicado/EveRemind/7-Garantia da Qualidade/[PARCIAL]Plano de Garantia da Qualidade.docx
+++ b/Artefatos de Documentação/Processo Aplicado/EveRemind/7-Garantia da Qualidade/[PARCIAL]Plano de Garantia da Qualidade.docx
@@ -1,6 +1,6 @@
 
 <file path=word/document.xml><?xml version="1.0" encoding="utf-8"?>
-<w:document xmlns:wpc="http://schemas.microsoft.com/office/word/2010/wordprocessingCanvas" xmlns:mc="http://schemas.openxmlformats.org/markup-compatibility/2006" xmlns:o="urn:schemas-microsoft-com:office:office" xmlns:r="http://schemas.openxmlformats.org/officeDocument/2006/relationships" xmlns:m="http://schemas.openxmlformats.org/officeDocument/2006/math" xmlns:v="urn:schemas-microsoft-com:vml" xmlns:wp14="http://schemas.microsoft.com/office/word/2010/wordprocessingDrawing" xmlns:wp="http://schemas.openxmlformats.org/drawingml/2006/wordprocessingDrawing" xmlns:w10="urn:schemas-microsoft-com:office:word" xmlns:w="http://schemas.openxmlformats.org/wordprocessingml/2006/main" xmlns:w14="http://schemas.microsoft.com/office/word/2010/wordml" xmlns:w15="http://schemas.microsoft.com/office/word/2012/wordml" xmlns:wpg="http://schemas.microsoft.com/office/word/2010/wordprocessingGroup" xmlns:wpi="http://schemas.microsoft.com/office/word/2010/wordprocessingInk" xmlns:wne="http://schemas.microsoft.com/office/word/2006/wordml" xmlns:wps="http://schemas.microsoft.com/office/word/2010/wordprocessingShape" mc:Ignorable="w14 w15 wp14">
+<w:document xmlns:ve="http://schemas.openxmlformats.org/markup-compatibility/2006" xmlns:o="urn:schemas-microsoft-com:office:office" xmlns:r="http://schemas.openxmlformats.org/officeDocument/2006/relationships" xmlns:m="http://schemas.openxmlformats.org/officeDocument/2006/math" xmlns:v="urn:schemas-microsoft-com:vml" xmlns:wp="http://schemas.openxmlformats.org/drawingml/2006/wordprocessingDrawing" xmlns:w10="urn:schemas-microsoft-com:office:word" xmlns:w="http://schemas.openxmlformats.org/wordprocessingml/2006/main" xmlns:wne="http://schemas.microsoft.com/office/word/2006/wordml">
   <w:body>
     <w:p>
       <w:pPr>
@@ -217,6 +217,8 @@
           <w:szCs w:val="40"/>
         </w:rPr>
       </w:pPr>
+      <w:proofErr w:type="spellStart"/>
+      <w:proofErr w:type="gramStart"/>
       <w:r>
         <w:rPr>
           <w:rFonts w:ascii="Arial" w:hAnsi="Arial" w:cs="Arial"/>
@@ -225,6 +227,8 @@
         </w:rPr>
         <w:t>eveRemind</w:t>
       </w:r>
+      <w:proofErr w:type="spellEnd"/>
+      <w:proofErr w:type="gramEnd"/>
       <w:r>
         <w:rPr>
           <w:rFonts w:ascii="Arial" w:hAnsi="Arial" w:cs="Arial"/>
@@ -328,7 +332,7 @@
         <w:tblCellMar>
           <w:left w:w="92" w:type="dxa"/>
         </w:tblCellMar>
-        <w:tblLook w:val="04A0" w:firstRow="1" w:lastRow="0" w:firstColumn="1" w:lastColumn="0" w:noHBand="0" w:noVBand="1"/>
+        <w:tblLook w:val="04A0"/>
       </w:tblPr>
       <w:tblGrid>
         <w:gridCol w:w="2307"/>
@@ -518,7 +522,61 @@
                 <w:color w:val="00B050"/>
                 <w:lang w:eastAsia="pt-BR"/>
               </w:rPr>
-              <w:t>&lt;dd/mmm/aa&gt;</w:t>
+              <w:t>&lt;</w:t>
+            </w:r>
+            <w:proofErr w:type="spellStart"/>
+            <w:r>
+              <w:rPr>
+                <w:rFonts w:ascii="Arial" w:eastAsia="Times New Roman" w:hAnsi="Arial" w:cs="Arial"/>
+                <w:color w:val="00B050"/>
+                <w:lang w:eastAsia="pt-BR"/>
+              </w:rPr>
+              <w:t>dd</w:t>
+            </w:r>
+            <w:proofErr w:type="spellEnd"/>
+            <w:r>
+              <w:rPr>
+                <w:rFonts w:ascii="Arial" w:eastAsia="Times New Roman" w:hAnsi="Arial" w:cs="Arial"/>
+                <w:color w:val="00B050"/>
+                <w:lang w:eastAsia="pt-BR"/>
+              </w:rPr>
+              <w:t>/</w:t>
+            </w:r>
+            <w:proofErr w:type="spellStart"/>
+            <w:r>
+              <w:rPr>
+                <w:rFonts w:ascii="Arial" w:eastAsia="Times New Roman" w:hAnsi="Arial" w:cs="Arial"/>
+                <w:color w:val="00B050"/>
+                <w:lang w:eastAsia="pt-BR"/>
+              </w:rPr>
+              <w:t>mmm</w:t>
+            </w:r>
+            <w:proofErr w:type="spellEnd"/>
+            <w:r>
+              <w:rPr>
+                <w:rFonts w:ascii="Arial" w:eastAsia="Times New Roman" w:hAnsi="Arial" w:cs="Arial"/>
+                <w:color w:val="00B050"/>
+                <w:lang w:eastAsia="pt-BR"/>
+              </w:rPr>
+              <w:t>/</w:t>
+            </w:r>
+            <w:proofErr w:type="spellStart"/>
+            <w:r>
+              <w:rPr>
+                <w:rFonts w:ascii="Arial" w:eastAsia="Times New Roman" w:hAnsi="Arial" w:cs="Arial"/>
+                <w:color w:val="00B050"/>
+                <w:lang w:eastAsia="pt-BR"/>
+              </w:rPr>
+              <w:t>aa</w:t>
+            </w:r>
+            <w:proofErr w:type="spellEnd"/>
+            <w:r>
+              <w:rPr>
+                <w:rFonts w:ascii="Arial" w:eastAsia="Times New Roman" w:hAnsi="Arial" w:cs="Arial"/>
+                <w:color w:val="00B050"/>
+                <w:lang w:eastAsia="pt-BR"/>
+              </w:rPr>
+              <w:t>&gt;</w:t>
             </w:r>
           </w:p>
         </w:tc>
@@ -2027,8 +2085,8 @@
           <w:lang w:eastAsia="pt-BR"/>
         </w:rPr>
       </w:pPr>
-      <w:bookmarkStart w:id="0" w:name="_Toc419246717"/>
-      <w:bookmarkStart w:id="1" w:name="1.__________________Introduction"/>
+      <w:bookmarkStart w:id="0" w:name="1.__________________Introduction"/>
+      <w:bookmarkStart w:id="1" w:name="_Toc419246717"/>
       <w:r>
         <w:rPr>
           <w:rFonts w:ascii="Arial" w:eastAsia="Times New Roman" w:hAnsi="Arial" w:cs="Arial"/>
@@ -2041,30 +2099,30 @@
         </w:rPr>
         <w:t>1.</w:t>
       </w:r>
+      <w:bookmarkEnd w:id="0"/>
+      <w:r>
+        <w:rPr>
+          <w:rFonts w:ascii="Arial" w:eastAsia="Times New Roman" w:hAnsi="Arial" w:cs="Arial"/>
+          <w:color w:val="000000"/>
+          <w:sz w:val="24"/>
+          <w:szCs w:val="24"/>
+          <w:lang w:eastAsia="pt-BR"/>
+        </w:rPr>
+        <w:t xml:space="preserve"> </w:t>
+      </w:r>
+      <w:r>
+        <w:rPr>
+          <w:rFonts w:ascii="Arial" w:eastAsia="Times New Roman" w:hAnsi="Arial" w:cs="Arial"/>
+          <w:b/>
+          <w:bCs/>
+          <w:color w:val="000000"/>
+          <w:sz w:val="24"/>
+          <w:szCs w:val="24"/>
+          <w:lang w:eastAsia="pt-BR"/>
+        </w:rPr>
+        <w:t>Introdução</w:t>
+      </w:r>
       <w:bookmarkEnd w:id="1"/>
-      <w:r>
-        <w:rPr>
-          <w:rFonts w:ascii="Arial" w:eastAsia="Times New Roman" w:hAnsi="Arial" w:cs="Arial"/>
-          <w:color w:val="000000"/>
-          <w:sz w:val="24"/>
-          <w:szCs w:val="24"/>
-          <w:lang w:eastAsia="pt-BR"/>
-        </w:rPr>
-        <w:t xml:space="preserve"> </w:t>
-      </w:r>
-      <w:r>
-        <w:rPr>
-          <w:rFonts w:ascii="Arial" w:eastAsia="Times New Roman" w:hAnsi="Arial" w:cs="Arial"/>
-          <w:b/>
-          <w:bCs/>
-          <w:color w:val="000000"/>
-          <w:sz w:val="24"/>
-          <w:szCs w:val="24"/>
-          <w:lang w:eastAsia="pt-BR"/>
-        </w:rPr>
-        <w:t>Introdução</w:t>
-      </w:r>
-      <w:bookmarkEnd w:id="0"/>
     </w:p>
     <w:p>
       <w:pPr>
@@ -2100,7 +2158,23 @@
           <w:sz w:val="24"/>
           <w:szCs w:val="24"/>
         </w:rPr>
-        <w:t>métricas que irão ser aplicadas no projeto para monitorar e garantir a conformidade dos produtos gerados no decorrer do desenvolvimento</w:t>
+        <w:t xml:space="preserve">métricas que irão ser aplicadas no projeto para monitorar e garantir a conformidade </w:t>
+      </w:r>
+      <w:r>
+        <w:rPr>
+          <w:rFonts w:ascii="Arial" w:hAnsi="Arial" w:cs="Arial"/>
+          <w:sz w:val="24"/>
+          <w:szCs w:val="24"/>
+        </w:rPr>
+        <w:t xml:space="preserve">na execução dos processos e </w:t>
+      </w:r>
+      <w:r>
+        <w:rPr>
+          <w:rFonts w:ascii="Arial" w:hAnsi="Arial" w:cs="Arial"/>
+          <w:sz w:val="24"/>
+          <w:szCs w:val="24"/>
+        </w:rPr>
+        <w:t>dos produtos gerados no decorrer do desenvolvimento</w:t>
       </w:r>
       <w:bookmarkEnd w:id="2"/>
       <w:r>
@@ -2323,12 +2397,117 @@
       <w:pPr>
         <w:rPr>
           <w:rFonts w:ascii="Arial" w:hAnsi="Arial" w:cs="Arial"/>
+          <w:sz w:val="24"/>
+          <w:szCs w:val="24"/>
+        </w:rPr>
+      </w:pPr>
+      <w:bookmarkStart w:id="6" w:name="1.3_______________Definitions,_Acronyms_"/>
+      <w:r>
+        <w:rPr>
+          <w:rFonts w:ascii="Arial" w:hAnsi="Arial" w:cs="Arial"/>
+          <w:sz w:val="24"/>
+          <w:szCs w:val="24"/>
+        </w:rPr>
+        <w:t xml:space="preserve">Para criação do </w:t>
+      </w:r>
+      <w:proofErr w:type="gramStart"/>
+      <w:r>
+        <w:rPr>
+          <w:rFonts w:ascii="Arial" w:hAnsi="Arial" w:cs="Arial"/>
+          <w:sz w:val="24"/>
+          <w:szCs w:val="24"/>
+        </w:rPr>
+        <w:t xml:space="preserve">plano </w:t>
+      </w:r>
+      <w:proofErr w:type="spellStart"/>
+      <w:r>
+        <w:rPr>
+          <w:rFonts w:ascii="Arial" w:hAnsi="Arial" w:cs="Arial"/>
+          <w:sz w:val="24"/>
+          <w:szCs w:val="24"/>
+        </w:rPr>
+        <w:t>plano</w:t>
+      </w:r>
+      <w:proofErr w:type="spellEnd"/>
+      <w:proofErr w:type="gramEnd"/>
+      <w:r>
+        <w:rPr>
+          <w:rFonts w:ascii="Arial" w:hAnsi="Arial" w:cs="Arial"/>
+          <w:sz w:val="24"/>
+          <w:szCs w:val="24"/>
+        </w:rPr>
+        <w:t xml:space="preserve"> de qualidade, foi n</w:t>
+      </w:r>
+      <w:r>
+        <w:rPr>
+          <w:rFonts w:ascii="Arial" w:hAnsi="Arial" w:cs="Arial"/>
+          <w:sz w:val="24"/>
+          <w:szCs w:val="24"/>
+        </w:rPr>
+        <w:t>ecessário utilizar guias do MPS</w:t>
+      </w:r>
+      <w:r>
+        <w:rPr>
+          <w:rFonts w:ascii="Arial" w:hAnsi="Arial" w:cs="Arial"/>
+          <w:sz w:val="24"/>
+          <w:szCs w:val="24"/>
+        </w:rPr>
+        <w:br/>
+      </w:r>
+      <w:r>
+        <w:rPr>
+          <w:rFonts w:ascii="Arial" w:hAnsi="Arial" w:cs="Arial"/>
+          <w:sz w:val="24"/>
+          <w:szCs w:val="24"/>
+        </w:rPr>
+        <w:t xml:space="preserve">BR, obtido do </w:t>
+      </w:r>
+      <w:proofErr w:type="spellStart"/>
+      <w:r>
+        <w:rPr>
+          <w:rFonts w:ascii="Arial" w:hAnsi="Arial" w:cs="Arial"/>
+          <w:sz w:val="24"/>
+          <w:szCs w:val="24"/>
+        </w:rPr>
+        <w:t>website</w:t>
+      </w:r>
+      <w:proofErr w:type="spellEnd"/>
+      <w:r>
+        <w:rPr>
+          <w:rFonts w:ascii="Arial" w:hAnsi="Arial" w:cs="Arial"/>
+          <w:sz w:val="24"/>
+          <w:szCs w:val="24"/>
+        </w:rPr>
+        <w:t xml:space="preserve"> da </w:t>
+      </w:r>
+      <w:proofErr w:type="spellStart"/>
+      <w:r>
+        <w:rPr>
+          <w:rFonts w:ascii="Arial" w:hAnsi="Arial" w:cs="Arial"/>
+          <w:sz w:val="24"/>
+          <w:szCs w:val="24"/>
+        </w:rPr>
+        <w:t>Softex</w:t>
+      </w:r>
+      <w:proofErr w:type="spellEnd"/>
+      <w:r>
+        <w:rPr>
+          <w:rFonts w:ascii="Arial" w:hAnsi="Arial" w:cs="Arial"/>
+          <w:sz w:val="24"/>
+          <w:szCs w:val="24"/>
+        </w:rPr>
+        <w:t>.</w:t>
+      </w:r>
+    </w:p>
+    <w:p>
+      <w:pPr>
+        <w:rPr>
+          <w:rFonts w:ascii="Arial" w:hAnsi="Arial" w:cs="Arial"/>
           <w:color w:val="00B050"/>
           <w:sz w:val="24"/>
           <w:szCs w:val="24"/>
         </w:rPr>
       </w:pPr>
-      <w:bookmarkStart w:id="6" w:name="1.3_______________Definitions,_Acronyms_"/>
       <w:r>
         <w:rPr>
           <w:rFonts w:ascii="Arial" w:hAnsi="Arial" w:cs="Arial"/>
@@ -2418,7 +2597,6 @@
       <w:pPr>
         <w:rPr>
           <w:rFonts w:ascii="Arial" w:hAnsi="Arial" w:cs="Arial"/>
-          <w:color w:val="00B050"/>
           <w:sz w:val="24"/>
           <w:szCs w:val="24"/>
         </w:rPr>
@@ -2429,11 +2607,88 @@
       <w:r>
         <w:rPr>
           <w:rFonts w:ascii="Arial" w:hAnsi="Arial" w:cs="Arial"/>
+          <w:sz w:val="24"/>
+          <w:szCs w:val="24"/>
+        </w:rPr>
+        <w:t xml:space="preserve">Para </w:t>
+      </w:r>
+      <w:r>
+        <w:rPr>
+          <w:rFonts w:ascii="Arial" w:hAnsi="Arial" w:cs="Arial"/>
+          <w:sz w:val="24"/>
+          <w:szCs w:val="24"/>
+        </w:rPr>
+        <w:t xml:space="preserve">a execução do projeto </w:t>
+      </w:r>
+      <w:proofErr w:type="spellStart"/>
+      <w:proofErr w:type="gramStart"/>
+      <w:r>
+        <w:rPr>
+          <w:rFonts w:ascii="Arial" w:hAnsi="Arial" w:cs="Arial"/>
+          <w:sz w:val="24"/>
+          <w:szCs w:val="24"/>
+        </w:rPr>
+        <w:t>EveRemind</w:t>
+      </w:r>
+      <w:proofErr w:type="spellEnd"/>
+      <w:proofErr w:type="gramEnd"/>
+      <w:r>
+        <w:rPr>
+          <w:rFonts w:ascii="Arial" w:hAnsi="Arial" w:cs="Arial"/>
+          <w:sz w:val="24"/>
+          <w:szCs w:val="24"/>
+        </w:rPr>
+        <w:t xml:space="preserve"> a Garantia da Qualidade defini atividades e métricas visando a adequação da execução dos processos de Gerência de Requisitos, Gerência de Projeto e Verificação e Validação, ao planejado bem como dos produtos de trabalho produzidos na execução do projeto. </w:t>
+      </w:r>
+    </w:p>
+    <w:p>
+      <w:pPr>
+        <w:rPr>
+          <w:rFonts w:ascii="Arial" w:hAnsi="Arial" w:cs="Arial"/>
           <w:color w:val="00B050"/>
           <w:sz w:val="24"/>
           <w:szCs w:val="24"/>
         </w:rPr>
-        <w:t>&lt;Descrição detalhada do escopo do projeto EveRemind&gt;.</w:t>
+      </w:pPr>
+      <w:r>
+        <w:rPr>
+          <w:rFonts w:ascii="Arial" w:hAnsi="Arial" w:cs="Arial"/>
+          <w:color w:val="00B050"/>
+          <w:sz w:val="24"/>
+          <w:szCs w:val="24"/>
+        </w:rPr>
+        <w:t xml:space="preserve"> </w:t>
+      </w:r>
+      <w:r>
+        <w:rPr>
+          <w:rFonts w:ascii="Arial" w:hAnsi="Arial" w:cs="Arial"/>
+          <w:color w:val="00B050"/>
+          <w:sz w:val="24"/>
+          <w:szCs w:val="24"/>
+        </w:rPr>
+        <w:t xml:space="preserve">&lt;Descrição detalhada do escopo do projeto </w:t>
+      </w:r>
+      <w:proofErr w:type="spellStart"/>
+      <w:proofErr w:type="gramStart"/>
+      <w:r>
+        <w:rPr>
+          <w:rFonts w:ascii="Arial" w:hAnsi="Arial" w:cs="Arial"/>
+          <w:color w:val="00B050"/>
+          <w:sz w:val="24"/>
+          <w:szCs w:val="24"/>
+        </w:rPr>
+        <w:t>EveRemind</w:t>
+      </w:r>
+      <w:proofErr w:type="spellEnd"/>
+      <w:proofErr w:type="gramEnd"/>
+      <w:r>
+        <w:rPr>
+          <w:rFonts w:ascii="Arial" w:hAnsi="Arial" w:cs="Arial"/>
+          <w:color w:val="00B050"/>
+          <w:sz w:val="24"/>
+          <w:szCs w:val="24"/>
+        </w:rPr>
+        <w:t>&gt;.</w:t>
       </w:r>
     </w:p>
     <w:p>
@@ -2486,9 +2741,23 @@
           <w:szCs w:val="24"/>
           <w:lang w:eastAsia="pt-BR"/>
         </w:rPr>
-        <w:t>Objetivos de Qualidade</w:t>
+        <w:t xml:space="preserve">Objetivos de </w:t>
+      </w:r>
+      <w:proofErr w:type="gramStart"/>
+      <w:r>
+        <w:rPr>
+          <w:rFonts w:ascii="Arial" w:eastAsia="Times New Roman" w:hAnsi="Arial" w:cs="Arial"/>
+          <w:b/>
+          <w:bCs/>
+          <w:color w:val="000000"/>
+          <w:sz w:val="24"/>
+          <w:szCs w:val="24"/>
+          <w:lang w:eastAsia="pt-BR"/>
+        </w:rPr>
+        <w:t>Qualidade</w:t>
       </w:r>
       <w:bookmarkEnd w:id="10"/>
+      <w:proofErr w:type="gramEnd"/>
     </w:p>
     <w:p>
       <w:pPr>
@@ -2526,7 +2795,20 @@
           <w:szCs w:val="24"/>
           <w:lang w:eastAsia="pt-BR"/>
         </w:rPr>
-        <w:t>do projeto E</w:t>
+        <w:t xml:space="preserve">do projeto </w:t>
+      </w:r>
+      <w:proofErr w:type="spellStart"/>
+      <w:proofErr w:type="gramStart"/>
+      <w:r>
+        <w:rPr>
+          <w:rFonts w:ascii="Arial" w:eastAsia="Times New Roman" w:hAnsi="Arial" w:cs="Arial"/>
+          <w:bCs/>
+          <w:color w:val="000000"/>
+          <w:sz w:val="24"/>
+          <w:szCs w:val="24"/>
+          <w:lang w:eastAsia="pt-BR"/>
+        </w:rPr>
+        <w:t>E</w:t>
       </w:r>
       <w:r>
         <w:rPr>
@@ -2548,7 +2830,20 @@
           <w:szCs w:val="24"/>
           <w:lang w:eastAsia="pt-BR"/>
         </w:rPr>
-        <w:t xml:space="preserve">erRemind estão especificados no documento de Especificação e Objetivos de Requisitos: </w:t>
+        <w:t>erRemind</w:t>
+      </w:r>
+      <w:proofErr w:type="spellEnd"/>
+      <w:proofErr w:type="gramEnd"/>
+      <w:r>
+        <w:rPr>
+          <w:rFonts w:ascii="Arial" w:eastAsia="Times New Roman" w:hAnsi="Arial" w:cs="Arial"/>
+          <w:bCs/>
+          <w:color w:val="000000"/>
+          <w:sz w:val="24"/>
+          <w:szCs w:val="24"/>
+          <w:lang w:eastAsia="pt-BR"/>
+        </w:rPr>
+        <w:t xml:space="preserve"> estão especificados no documento de Especificação e Objetivos de Requisitos: </w:t>
       </w:r>
       <w:hyperlink r:id="rId6" w:history="1">
         <w:r>
@@ -2560,29 +2855,7 @@
             <w:szCs w:val="24"/>
             <w:lang w:eastAsia="pt-BR"/>
           </w:rPr>
-          <w:t>Seção 4. R</w:t>
-        </w:r>
-        <w:r>
-          <w:rPr>
-            <w:rStyle w:val="Hyperlink"/>
-            <w:rFonts w:ascii="Arial" w:eastAsia="Times New Roman" w:hAnsi="Arial" w:cs="Arial"/>
-            <w:bCs/>
-            <w:sz w:val="24"/>
-            <w:szCs w:val="24"/>
-            <w:lang w:eastAsia="pt-BR"/>
-          </w:rPr>
-          <w:t>e</w:t>
-        </w:r>
-        <w:r>
-          <w:rPr>
-            <w:rStyle w:val="Hyperlink"/>
-            <w:rFonts w:ascii="Arial" w:eastAsia="Times New Roman" w:hAnsi="Arial" w:cs="Arial"/>
-            <w:bCs/>
-            <w:sz w:val="24"/>
-            <w:szCs w:val="24"/>
-            <w:lang w:eastAsia="pt-BR"/>
-          </w:rPr>
-          <w:t>quisitos e Restrições não funcionais</w:t>
+          <w:t>Seção 4. Requisitos e Restrições não funcionais</w:t>
         </w:r>
       </w:hyperlink>
       <w:r>
@@ -2801,9 +3074,23 @@
           <w:szCs w:val="24"/>
           <w:lang w:eastAsia="pt-BR"/>
         </w:rPr>
-        <w:t>Resolução de Problemas e Ação Corretiva</w:t>
+        <w:t xml:space="preserve">Resolução de Problemas e Ação </w:t>
+      </w:r>
+      <w:proofErr w:type="gramStart"/>
+      <w:r>
+        <w:rPr>
+          <w:rFonts w:ascii="Arial" w:eastAsia="Times New Roman" w:hAnsi="Arial" w:cs="Arial"/>
+          <w:b/>
+          <w:bCs/>
+          <w:color w:val="000000"/>
+          <w:sz w:val="24"/>
+          <w:szCs w:val="24"/>
+          <w:lang w:eastAsia="pt-BR"/>
+        </w:rPr>
+        <w:t>Corretiva</w:t>
       </w:r>
       <w:bookmarkEnd w:id="13"/>
+      <w:proofErr w:type="gramEnd"/>
     </w:p>
     <w:p>
       <w:pPr>
@@ -2848,6 +3135,7 @@
           <w:sz w:val="24"/>
           <w:szCs w:val="24"/>
         </w:rPr>
+        <w:lastRenderedPageBreak/>
         <w:t>&lt;. Aqui</w:t>
       </w:r>
       <w:r>
@@ -2866,7 +3154,27 @@
           <w:sz w:val="24"/>
           <w:szCs w:val="24"/>
         </w:rPr>
-        <w:t>. Devem ser descritos o tempo de atraso da resolução da ação, criticidade da não conformidade, o ciclo do desenvolvimento que o processo se encontra</w:t>
+        <w:t xml:space="preserve">. Devem ser descritos o tempo de atraso da resolução da ação, </w:t>
+      </w:r>
+      <w:proofErr w:type="spellStart"/>
+      <w:r>
+        <w:rPr>
+          <w:rFonts w:ascii="Arial" w:hAnsi="Arial" w:cs="Arial"/>
+          <w:color w:val="00B050"/>
+          <w:sz w:val="24"/>
+          <w:szCs w:val="24"/>
+        </w:rPr>
+        <w:t>criticidade</w:t>
+      </w:r>
+      <w:proofErr w:type="spellEnd"/>
+      <w:r>
+        <w:rPr>
+          <w:rFonts w:ascii="Arial" w:hAnsi="Arial" w:cs="Arial"/>
+          <w:color w:val="00B050"/>
+          <w:sz w:val="24"/>
+          <w:szCs w:val="24"/>
+        </w:rPr>
+        <w:t xml:space="preserve"> da não conformidade, o ciclo do desenvolvimento que o processo se encontra</w:t>
       </w:r>
       <w:r>
         <w:rPr>
@@ -2958,8 +3266,9 @@
           <w:szCs w:val="24"/>
           <w:lang w:eastAsia="pt-BR"/>
         </w:rPr>
-        <w:t xml:space="preserve">&lt;Marcos predefinidos para realização de avaliações e monitoramento do </w:t>
-      </w:r>
+        <w:t>&lt;</w:t>
+      </w:r>
+      <w:proofErr w:type="gramStart"/>
       <w:r>
         <w:rPr>
           <w:rFonts w:ascii="Arial" w:eastAsia="Times New Roman" w:hAnsi="Arial" w:cs="Arial"/>
@@ -2968,7 +3277,28 @@
           <w:szCs w:val="24"/>
           <w:lang w:eastAsia="pt-BR"/>
         </w:rPr>
-        <w:t>processo. &gt;</w:t>
+        <w:t xml:space="preserve">Marcos predefinidos para realização de avaliações e monitoramento do </w:t>
+      </w:r>
+      <w:r>
+        <w:rPr>
+          <w:rFonts w:ascii="Arial" w:eastAsia="Times New Roman" w:hAnsi="Arial" w:cs="Arial"/>
+          <w:color w:val="00B050"/>
+          <w:sz w:val="24"/>
+          <w:szCs w:val="24"/>
+          <w:lang w:eastAsia="pt-BR"/>
+        </w:rPr>
+        <w:t>processo</w:t>
+      </w:r>
+      <w:proofErr w:type="gramEnd"/>
+      <w:r>
+        <w:rPr>
+          <w:rFonts w:ascii="Arial" w:eastAsia="Times New Roman" w:hAnsi="Arial" w:cs="Arial"/>
+          <w:color w:val="00B050"/>
+          <w:sz w:val="24"/>
+          <w:szCs w:val="24"/>
+          <w:lang w:eastAsia="pt-BR"/>
+        </w:rPr>
+        <w:t>. &gt;</w:t>
       </w:r>
     </w:p>
     <w:p>
@@ -2987,7 +3317,7 @@
       <w:tblPr>
         <w:tblStyle w:val="Tabelacomgrade"/>
         <w:tblW w:w="0" w:type="auto"/>
-        <w:tblLook w:val="04A0" w:firstRow="1" w:lastRow="0" w:firstColumn="1" w:lastColumn="0" w:noHBand="0" w:noVBand="1"/>
+        <w:tblLook w:val="04A0"/>
       </w:tblPr>
       <w:tblGrid>
         <w:gridCol w:w="2888"/>
@@ -3041,6 +3371,7 @@
                 <w:lang w:eastAsia="pt-BR"/>
               </w:rPr>
             </w:pPr>
+            <w:proofErr w:type="spellStart"/>
             <w:r>
               <w:rPr>
                 <w:rFonts w:ascii="Arial" w:eastAsia="Times New Roman" w:hAnsi="Arial" w:cs="Arial"/>
@@ -3051,6 +3382,7 @@
               </w:rPr>
               <w:t>Checklists</w:t>
             </w:r>
+            <w:proofErr w:type="spellEnd"/>
           </w:p>
         </w:tc>
         <w:tc>
@@ -3335,7 +3667,7 @@
           <w:bottom w:w="55" w:type="dxa"/>
           <w:right w:w="55" w:type="dxa"/>
         </w:tblCellMar>
-        <w:tblLook w:val="04A0" w:firstRow="1" w:lastRow="0" w:firstColumn="1" w:lastColumn="0" w:noHBand="0" w:noVBand="1"/>
+        <w:tblLook w:val="04A0"/>
       </w:tblPr>
       <w:tblGrid>
         <w:gridCol w:w="2834"/>
@@ -3828,8 +4160,22 @@
           <w:szCs w:val="24"/>
           <w:lang w:eastAsia="pt-BR"/>
         </w:rPr>
-        <w:t xml:space="preserve"> Ações corretivas para Porcentagem de adequação ao template</w:t>
-      </w:r>
+        <w:t xml:space="preserve"> Ações corretivas para Porcentagem de adequação ao </w:t>
+      </w:r>
+      <w:proofErr w:type="spellStart"/>
+      <w:r>
+        <w:rPr>
+          <w:rFonts w:ascii="Arial" w:eastAsia="Times New Roman" w:hAnsi="Arial" w:cs="Arial"/>
+          <w:b/>
+          <w:bCs/>
+          <w:color w:val="000000"/>
+          <w:sz w:val="24"/>
+          <w:szCs w:val="24"/>
+          <w:lang w:eastAsia="pt-BR"/>
+        </w:rPr>
+        <w:t>template</w:t>
+      </w:r>
+      <w:proofErr w:type="spellEnd"/>
     </w:p>
     <w:p>
       <w:pPr>
@@ -3854,7 +4200,7 @@
           <w:bottom w:w="55" w:type="dxa"/>
           <w:right w:w="55" w:type="dxa"/>
         </w:tblCellMar>
-        <w:tblLook w:val="04A0" w:firstRow="1" w:lastRow="0" w:firstColumn="1" w:lastColumn="0" w:noHBand="0" w:noVBand="1"/>
+        <w:tblLook w:val="04A0"/>
       </w:tblPr>
       <w:tblGrid>
         <w:gridCol w:w="2834"/>
@@ -4106,6 +4452,7 @@
                 <w:sz w:val="24"/>
                 <w:szCs w:val="24"/>
               </w:rPr>
+              <w:lastRenderedPageBreak/>
               <w:t>Média</w:t>
             </w:r>
           </w:p>
@@ -4411,7 +4758,6 @@
           <w:sz w:val="24"/>
           <w:szCs w:val="24"/>
         </w:rPr>
-        <w:lastRenderedPageBreak/>
         <w:t>6</w:t>
       </w:r>
       <w:r>
@@ -4450,7 +4796,27 @@
           <w:sz w:val="24"/>
           <w:szCs w:val="24"/>
         </w:rPr>
-        <w:t xml:space="preserve"> será validado os resultados do processo de Garantia da Qualidade</w:t>
+        <w:t xml:space="preserve"> </w:t>
+      </w:r>
+      <w:proofErr w:type="gramStart"/>
+      <w:r>
+        <w:rPr>
+          <w:rFonts w:ascii="Arial" w:hAnsi="Arial" w:cs="Arial"/>
+          <w:color w:val="00B050"/>
+          <w:sz w:val="24"/>
+          <w:szCs w:val="24"/>
+        </w:rPr>
+        <w:t>será</w:t>
+      </w:r>
+      <w:proofErr w:type="gramEnd"/>
+      <w:r>
+        <w:rPr>
+          <w:rFonts w:ascii="Arial" w:hAnsi="Arial" w:cs="Arial"/>
+          <w:color w:val="00B050"/>
+          <w:sz w:val="24"/>
+          <w:szCs w:val="24"/>
+        </w:rPr>
+        <w:t xml:space="preserve"> validado os resultados do processo de Garantia da Qualidade</w:t>
       </w:r>
       <w:r>
         <w:rPr>
@@ -4492,7 +4858,7 @@
 </file>
 
 <file path=word/numbering.xml><?xml version="1.0" encoding="utf-8"?>
-<w:numbering xmlns:wpc="http://schemas.microsoft.com/office/word/2010/wordprocessingCanvas" xmlns:mc="http://schemas.openxmlformats.org/markup-compatibility/2006" xmlns:o="urn:schemas-microsoft-com:office:office" xmlns:r="http://schemas.openxmlformats.org/officeDocument/2006/relationships" xmlns:m="http://schemas.openxmlformats.org/officeDocument/2006/math" xmlns:v="urn:schemas-microsoft-com:vml" xmlns:wp14="http://schemas.microsoft.com/office/word/2010/wordprocessingDrawing" xmlns:wp="http://schemas.openxmlformats.org/drawingml/2006/wordprocessingDrawing" xmlns:w10="urn:schemas-microsoft-com:office:word" xmlns:w="http://schemas.openxmlformats.org/wordprocessingml/2006/main" xmlns:w14="http://schemas.microsoft.com/office/word/2010/wordml" xmlns:w15="http://schemas.microsoft.com/office/word/2012/wordml" xmlns:wpg="http://schemas.microsoft.com/office/word/2010/wordprocessingGroup" xmlns:wpi="http://schemas.microsoft.com/office/word/2010/wordprocessingInk" xmlns:wne="http://schemas.microsoft.com/office/word/2006/wordml" xmlns:wps="http://schemas.microsoft.com/office/word/2010/wordprocessingShape" mc:Ignorable="w14 w15 wp14">
+<w:numbering xmlns:ve="http://schemas.openxmlformats.org/markup-compatibility/2006" xmlns:o="urn:schemas-microsoft-com:office:office" xmlns:r="http://schemas.openxmlformats.org/officeDocument/2006/relationships" xmlns:m="http://schemas.openxmlformats.org/officeDocument/2006/math" xmlns:v="urn:schemas-microsoft-com:vml" xmlns:wp="http://schemas.openxmlformats.org/drawingml/2006/wordprocessingDrawing" xmlns:w10="urn:schemas-microsoft-com:office:word" xmlns:w="http://schemas.openxmlformats.org/wordprocessingml/2006/main" xmlns:wne="http://schemas.microsoft.com/office/word/2006/wordml">
   <w:abstractNum w:abstractNumId="0">
     <w:nsid w:val="1E137EB5"/>
     <w:multiLevelType w:val="multilevel"/>
@@ -4613,7 +4979,7 @@
 </file>
 
 <file path=word/styles.xml><?xml version="1.0" encoding="utf-8"?>
-<w:styles xmlns:mc="http://schemas.openxmlformats.org/markup-compatibility/2006" xmlns:r="http://schemas.openxmlformats.org/officeDocument/2006/relationships" xmlns:w="http://schemas.openxmlformats.org/wordprocessingml/2006/main" xmlns:w14="http://schemas.microsoft.com/office/word/2010/wordml" xmlns:w15="http://schemas.microsoft.com/office/word/2012/wordml" mc:Ignorable="w14 w15">
+<w:styles xmlns:r="http://schemas.openxmlformats.org/officeDocument/2006/relationships" xmlns:w="http://schemas.openxmlformats.org/wordprocessingml/2006/main">
   <w:docDefaults>
     <w:rPrDefault>
       <w:rPr>
@@ -4629,378 +4995,144 @@
       </w:pPr>
     </w:pPrDefault>
   </w:docDefaults>
-  <w:latentStyles w:defLockedState="0" w:defUIPriority="99" w:defSemiHidden="0" w:defUnhideWhenUsed="0" w:defQFormat="0" w:count="371">
-    <w:lsdException w:name="Normal" w:uiPriority="0" w:qFormat="1"/>
-    <w:lsdException w:name="heading 1" w:uiPriority="9" w:qFormat="1"/>
-    <w:lsdException w:name="heading 2" w:semiHidden="1" w:uiPriority="9" w:unhideWhenUsed="1" w:qFormat="1"/>
-    <w:lsdException w:name="heading 3" w:semiHidden="1" w:uiPriority="9" w:unhideWhenUsed="1" w:qFormat="1"/>
-    <w:lsdException w:name="heading 4" w:semiHidden="1" w:uiPriority="9" w:unhideWhenUsed="1" w:qFormat="1"/>
-    <w:lsdException w:name="heading 5" w:semiHidden="1" w:uiPriority="9" w:unhideWhenUsed="1" w:qFormat="1"/>
-    <w:lsdException w:name="heading 6" w:semiHidden="1" w:uiPriority="9" w:unhideWhenUsed="1" w:qFormat="1"/>
-    <w:lsdException w:name="heading 7" w:semiHidden="1" w:uiPriority="9" w:unhideWhenUsed="1" w:qFormat="1"/>
-    <w:lsdException w:name="heading 8" w:semiHidden="1" w:uiPriority="9" w:unhideWhenUsed="1" w:qFormat="1"/>
-    <w:lsdException w:name="heading 9" w:semiHidden="1" w:uiPriority="9" w:unhideWhenUsed="1" w:qFormat="1"/>
-    <w:lsdException w:name="index 1" w:semiHidden="1" w:unhideWhenUsed="1"/>
-    <w:lsdException w:name="index 2" w:semiHidden="1" w:unhideWhenUsed="1"/>
-    <w:lsdException w:name="index 3" w:semiHidden="1" w:unhideWhenUsed="1"/>
-    <w:lsdException w:name="index 4" w:semiHidden="1" w:unhideWhenUsed="1"/>
-    <w:lsdException w:name="index 5" w:semiHidden="1" w:unhideWhenUsed="1"/>
-    <w:lsdException w:name="index 6" w:semiHidden="1" w:unhideWhenUsed="1"/>
-    <w:lsdException w:name="index 7" w:semiHidden="1" w:unhideWhenUsed="1"/>
-    <w:lsdException w:name="index 8" w:semiHidden="1" w:unhideWhenUsed="1"/>
-    <w:lsdException w:name="index 9" w:semiHidden="1" w:unhideWhenUsed="1"/>
-    <w:lsdException w:name="toc 1" w:semiHidden="1" w:uiPriority="39" w:unhideWhenUsed="1"/>
-    <w:lsdException w:name="toc 2" w:semiHidden="1" w:uiPriority="39" w:unhideWhenUsed="1"/>
-    <w:lsdException w:name="toc 3" w:semiHidden="1" w:uiPriority="39" w:unhideWhenUsed="1"/>
-    <w:lsdException w:name="toc 4" w:semiHidden="1" w:uiPriority="39" w:unhideWhenUsed="1"/>
-    <w:lsdException w:name="toc 5" w:semiHidden="1" w:uiPriority="39" w:unhideWhenUsed="1"/>
-    <w:lsdException w:name="toc 6" w:semiHidden="1" w:uiPriority="39" w:unhideWhenUsed="1"/>
-    <w:lsdException w:name="toc 7" w:semiHidden="1" w:uiPriority="39" w:unhideWhenUsed="1"/>
-    <w:lsdException w:name="toc 8" w:semiHidden="1" w:uiPriority="39" w:unhideWhenUsed="1"/>
-    <w:lsdException w:name="toc 9" w:semiHidden="1" w:uiPriority="39" w:unhideWhenUsed="1"/>
-    <w:lsdException w:name="Normal Indent" w:semiHidden="1" w:unhideWhenUsed="1"/>
-    <w:lsdException w:name="footnote text" w:semiHidden="1" w:unhideWhenUsed="1"/>
-    <w:lsdException w:name="annotation text" w:semiHidden="1" w:unhideWhenUsed="1"/>
-    <w:lsdException w:name="header" w:semiHidden="1" w:unhideWhenUsed="1"/>
-    <w:lsdException w:name="footer" w:semiHidden="1" w:unhideWhenUsed="1"/>
-    <w:lsdException w:name="index heading" w:semiHidden="1" w:unhideWhenUsed="1"/>
-    <w:lsdException w:name="caption" w:semiHidden="1" w:uiPriority="35" w:unhideWhenUsed="1" w:qFormat="1"/>
-    <w:lsdException w:name="table of figures" w:semiHidden="1" w:unhideWhenUsed="1"/>
-    <w:lsdException w:name="envelope address" w:semiHidden="1" w:unhideWhenUsed="1"/>
-    <w:lsdException w:name="envelope return" w:semiHidden="1" w:unhideWhenUsed="1"/>
-    <w:lsdException w:name="footnote reference" w:semiHidden="1" w:unhideWhenUsed="1"/>
-    <w:lsdException w:name="annotation reference" w:semiHidden="1" w:unhideWhenUsed="1"/>
-    <w:lsdException w:name="line number" w:semiHidden="1" w:unhideWhenUsed="1"/>
-    <w:lsdException w:name="page number" w:semiHidden="1" w:unhideWhenUsed="1"/>
-    <w:lsdException w:name="endnote reference" w:semiHidden="1" w:unhideWhenUsed="1"/>
-    <w:lsdException w:name="endnote text" w:semiHidden="1" w:unhideWhenUsed="1"/>
-    <w:lsdException w:name="table of authorities" w:semiHidden="1" w:unhideWhenUsed="1"/>
-    <w:lsdException w:name="macro" w:semiHidden="1" w:unhideWhenUsed="1"/>
-    <w:lsdException w:name="toa heading" w:semiHidden="1" w:unhideWhenUsed="1"/>
-    <w:lsdException w:name="List" w:semiHidden="1" w:unhideWhenUsed="1"/>
-    <w:lsdException w:name="List Bullet" w:semiHidden="1" w:unhideWhenUsed="1"/>
-    <w:lsdException w:name="List Number" w:semiHidden="1" w:unhideWhenUsed="1"/>
-    <w:lsdException w:name="List 2" w:semiHidden="1" w:unhideWhenUsed="1"/>
-    <w:lsdException w:name="List 3" w:semiHidden="1" w:unhideWhenUsed="1"/>
-    <w:lsdException w:name="List 4" w:semiHidden="1" w:unhideWhenUsed="1"/>
-    <w:lsdException w:name="List 5" w:semiHidden="1" w:unhideWhenUsed="1"/>
-    <w:lsdException w:name="List Bullet 2" w:semiHidden="1" w:unhideWhenUsed="1"/>
-    <w:lsdException w:name="List Bullet 3" w:semiHidden="1" w:unhideWhenUsed="1"/>
-    <w:lsdException w:name="List Bullet 4" w:semiHidden="1" w:unhideWhenUsed="1"/>
-    <w:lsdException w:name="List Bullet 5" w:semiHidden="1" w:unhideWhenUsed="1"/>
-    <w:lsdException w:name="List Number 2" w:semiHidden="1" w:unhideWhenUsed="1"/>
-    <w:lsdException w:name="List Number 3" w:semiHidden="1" w:unhideWhenUsed="1"/>
-    <w:lsdException w:name="List Number 4" w:semiHidden="1" w:unhideWhenUsed="1"/>
-    <w:lsdException w:name="List Number 5" w:semiHidden="1" w:unhideWhenUsed="1"/>
-    <w:lsdException w:name="Title" w:uiPriority="10" w:qFormat="1"/>
-    <w:lsdException w:name="Closing" w:semiHidden="1" w:unhideWhenUsed="1"/>
-    <w:lsdException w:name="Signature" w:semiHidden="1" w:unhideWhenUsed="1"/>
-    <w:lsdException w:name="Default Paragraph Font" w:semiHidden="1" w:uiPriority="1" w:unhideWhenUsed="1"/>
-    <w:lsdException w:name="Body Text" w:semiHidden="1" w:unhideWhenUsed="1"/>
-    <w:lsdException w:name="Body Text Indent" w:semiHidden="1" w:unhideWhenUsed="1"/>
-    <w:lsdException w:name="List Continue" w:semiHidden="1" w:unhideWhenUsed="1"/>
-    <w:lsdException w:name="List Continue 2" w:semiHidden="1" w:unhideWhenUsed="1"/>
-    <w:lsdException w:name="List Continue 3" w:semiHidden="1" w:unhideWhenUsed="1"/>
-    <w:lsdException w:name="List Continue 4" w:semiHidden="1" w:unhideWhenUsed="1"/>
-    <w:lsdException w:name="List Continue 5" w:semiHidden="1" w:unhideWhenUsed="1"/>
-    <w:lsdException w:name="Message Header" w:semiHidden="1" w:unhideWhenUsed="1"/>
-    <w:lsdException w:name="Subtitle" w:uiPriority="11" w:qFormat="1"/>
-    <w:lsdException w:name="Salutation" w:semiHidden="1" w:unhideWhenUsed="1"/>
-    <w:lsdException w:name="Date" w:semiHidden="1" w:unhideWhenUsed="1"/>
-    <w:lsdException w:name="Body Text First Indent" w:semiHidden="1" w:unhideWhenUsed="1"/>
-    <w:lsdException w:name="Body Text First Indent 2" w:semiHidden="1" w:unhideWhenUsed="1"/>
-    <w:lsdException w:name="Note Heading" w:semiHidden="1" w:unhideWhenUsed="1"/>
-    <w:lsdException w:name="Body Text 2" w:semiHidden="1" w:unhideWhenUsed="1"/>
-    <w:lsdException w:name="Body Text 3" w:semiHidden="1" w:unhideWhenUsed="1"/>
-    <w:lsdException w:name="Body Text Indent 2" w:semiHidden="1" w:unhideWhenUsed="1"/>
-    <w:lsdException w:name="Body Text Indent 3" w:semiHidden="1" w:unhideWhenUsed="1"/>
-    <w:lsdException w:name="Block Text" w:semiHidden="1" w:unhideWhenUsed="1"/>
-    <w:lsdException w:name="Hyperlink" w:semiHidden="1" w:unhideWhenUsed="1"/>
-    <w:lsdException w:name="FollowedHyperlink" w:semiHidden="1" w:unhideWhenUsed="1"/>
-    <w:lsdException w:name="Strong" w:uiPriority="22" w:qFormat="1"/>
-    <w:lsdException w:name="Emphasis" w:uiPriority="20" w:qFormat="1"/>
-    <w:lsdException w:name="Document Map" w:semiHidden="1" w:unhideWhenUsed="1"/>
-    <w:lsdException w:name="Plain Text" w:semiHidden="1" w:unhideWhenUsed="1"/>
-    <w:lsdException w:name="E-mail Signature" w:semiHidden="1" w:unhideWhenUsed="1"/>
-    <w:lsdException w:name="HTML Top of Form" w:semiHidden="1" w:unhideWhenUsed="1"/>
-    <w:lsdException w:name="HTML Bottom of Form" w:semiHidden="1" w:unhideWhenUsed="1"/>
-    <w:lsdException w:name="Normal (Web)" w:semiHidden="1" w:unhideWhenUsed="1"/>
-    <w:lsdException w:name="HTML Acronym" w:semiHidden="1" w:unhideWhenUsed="1"/>
-    <w:lsdException w:name="HTML Address" w:semiHidden="1" w:unhideWhenUsed="1"/>
-    <w:lsdException w:name="HTML Cite" w:semiHidden="1" w:unhideWhenUsed="1"/>
-    <w:lsdException w:name="HTML Code" w:semiHidden="1" w:unhideWhenUsed="1"/>
-    <w:lsdException w:name="HTML Definition" w:semiHidden="1" w:unhideWhenUsed="1"/>
-    <w:lsdException w:name="HTML Keyboard" w:semiHidden="1" w:unhideWhenUsed="1"/>
-    <w:lsdException w:name="HTML Preformatted" w:semiHidden="1" w:unhideWhenUsed="1"/>
-    <w:lsdException w:name="HTML Sample" w:semiHidden="1" w:unhideWhenUsed="1"/>
-    <w:lsdException w:name="HTML Typewriter" w:semiHidden="1" w:unhideWhenUsed="1"/>
-    <w:lsdException w:name="HTML Variable" w:semiHidden="1" w:unhideWhenUsed="1"/>
-    <w:lsdException w:name="Normal Table" w:semiHidden="1" w:unhideWhenUsed="1"/>
-    <w:lsdException w:name="annotation subject" w:semiHidden="1" w:unhideWhenUsed="1"/>
-    <w:lsdException w:name="No List" w:semiHidden="1" w:unhideWhenUsed="1"/>
-    <w:lsdException w:name="Outline List 1" w:semiHidden="1" w:unhideWhenUsed="1"/>
-    <w:lsdException w:name="Outline List 2" w:semiHidden="1" w:unhideWhenUsed="1"/>
-    <w:lsdException w:name="Outline List 3" w:semiHidden="1" w:unhideWhenUsed="1"/>
-    <w:lsdException w:name="Table Simple 1" w:semiHidden="1" w:unhideWhenUsed="1"/>
-    <w:lsdException w:name="Table Simple 2" w:semiHidden="1" w:unhideWhenUsed="1"/>
-    <w:lsdException w:name="Table Simple 3" w:semiHidden="1" w:unhideWhenUsed="1"/>
-    <w:lsdException w:name="Table Classic 1" w:semiHidden="1" w:unhideWhenUsed="1"/>
-    <w:lsdException w:name="Table Classic 2" w:semiHidden="1" w:unhideWhenUsed="1"/>
-    <w:lsdException w:name="Table Classic 3" w:semiHidden="1" w:unhideWhenUsed="1"/>
-    <w:lsdException w:name="Table Classic 4" w:semiHidden="1" w:unhideWhenUsed="1"/>
-    <w:lsdException w:name="Table Colorful 1" w:semiHidden="1" w:unhideWhenUsed="1"/>
-    <w:lsdException w:name="Table Colorful 2" w:semiHidden="1" w:unhideWhenUsed="1"/>
-    <w:lsdException w:name="Table Colorful 3" w:semiHidden="1" w:unhideWhenUsed="1"/>
-    <w:lsdException w:name="Table Columns 1" w:semiHidden="1" w:unhideWhenUsed="1"/>
-    <w:lsdException w:name="Table Columns 2" w:semiHidden="1" w:unhideWhenUsed="1"/>
-    <w:lsdException w:name="Table Columns 3" w:semiHidden="1" w:unhideWhenUsed="1"/>
-    <w:lsdException w:name="Table Columns 4" w:semiHidden="1" w:unhideWhenUsed="1"/>
-    <w:lsdException w:name="Table Columns 5" w:semiHidden="1" w:unhideWhenUsed="1"/>
-    <w:lsdException w:name="Table Grid 1" w:semiHidden="1" w:unhideWhenUsed="1"/>
-    <w:lsdException w:name="Table Grid 2" w:semiHidden="1" w:unhideWhenUsed="1"/>
-    <w:lsdException w:name="Table Grid 3" w:semiHidden="1" w:unhideWhenUsed="1"/>
-    <w:lsdException w:name="Table Grid 4" w:semiHidden="1" w:unhideWhenUsed="1"/>
-    <w:lsdException w:name="Table Grid 5" w:semiHidden="1" w:unhideWhenUsed="1"/>
-    <w:lsdException w:name="Table Grid 6" w:semiHidden="1" w:unhideWhenUsed="1"/>
-    <w:lsdException w:name="Table Grid 7" w:semiHidden="1" w:unhideWhenUsed="1"/>
-    <w:lsdException w:name="Table Grid 8" w:semiHidden="1" w:unhideWhenUsed="1"/>
-    <w:lsdException w:name="Table List 1" w:semiHidden="1" w:unhideWhenUsed="1"/>
-    <w:lsdException w:name="Table List 2" w:semiHidden="1" w:unhideWhenUsed="1"/>
-    <w:lsdException w:name="Table List 3" w:semiHidden="1" w:unhideWhenUsed="1"/>
-    <w:lsdException w:name="Table List 4" w:semiHidden="1" w:unhideWhenUsed="1"/>
-    <w:lsdException w:name="Table List 5" w:semiHidden="1" w:unhideWhenUsed="1"/>
-    <w:lsdException w:name="Table List 6" w:semiHidden="1" w:unhideWhenUsed="1"/>
-    <w:lsdException w:name="Table List 7" w:semiHidden="1" w:unhideWhenUsed="1"/>
-    <w:lsdException w:name="Table List 8" w:semiHidden="1" w:unhideWhenUsed="1"/>
-    <w:lsdException w:name="Table 3D effects 1" w:semiHidden="1" w:unhideWhenUsed="1"/>
-    <w:lsdException w:name="Table 3D effects 2" w:semiHidden="1" w:unhideWhenUsed="1"/>
-    <w:lsdException w:name="Table 3D effects 3" w:semiHidden="1" w:unhideWhenUsed="1"/>
-    <w:lsdException w:name="Table Contemporary" w:semiHidden="1" w:unhideWhenUsed="1"/>
-    <w:lsdException w:name="Table Elegant" w:semiHidden="1" w:unhideWhenUsed="1"/>
-    <w:lsdException w:name="Table Professional" w:semiHidden="1" w:unhideWhenUsed="1"/>
-    <w:lsdException w:name="Table Subtle 1" w:semiHidden="1" w:unhideWhenUsed="1"/>
-    <w:lsdException w:name="Table Subtle 2" w:semiHidden="1" w:unhideWhenUsed="1"/>
-    <w:lsdException w:name="Table Web 1" w:semiHidden="1" w:unhideWhenUsed="1"/>
-    <w:lsdException w:name="Table Web 2" w:semiHidden="1" w:unhideWhenUsed="1"/>
-    <w:lsdException w:name="Table Web 3" w:semiHidden="1" w:unhideWhenUsed="1"/>
-    <w:lsdException w:name="Balloon Text" w:semiHidden="1" w:unhideWhenUsed="1"/>
-    <w:lsdException w:name="Table Grid" w:uiPriority="59"/>
-    <w:lsdException w:name="Table Theme" w:semiHidden="1" w:unhideWhenUsed="1"/>
-    <w:lsdException w:name="Placeholder Text" w:semiHidden="1"/>
-    <w:lsdException w:name="No Spacing" w:uiPriority="1" w:qFormat="1"/>
-    <w:lsdException w:name="Light Shading" w:uiPriority="60"/>
-    <w:lsdException w:name="Light List" w:uiPriority="61"/>
-    <w:lsdException w:name="Light Grid" w:uiPriority="62"/>
-    <w:lsdException w:name="Medium Shading 1" w:uiPriority="63"/>
-    <w:lsdException w:name="Medium Shading 2" w:uiPriority="64"/>
-    <w:lsdException w:name="Medium List 1" w:uiPriority="65"/>
-    <w:lsdException w:name="Medium List 2" w:uiPriority="66"/>
-    <w:lsdException w:name="Medium Grid 1" w:uiPriority="67"/>
-    <w:lsdException w:name="Medium Grid 2" w:uiPriority="68"/>
-    <w:lsdException w:name="Medium Grid 3" w:uiPriority="69"/>
-    <w:lsdException w:name="Dark List" w:uiPriority="70"/>
-    <w:lsdException w:name="Colorful Shading" w:uiPriority="71"/>
-    <w:lsdException w:name="Colorful List" w:uiPriority="72"/>
-    <w:lsdException w:name="Colorful Grid" w:uiPriority="73"/>
-    <w:lsdException w:name="Light Shading Accent 1" w:uiPriority="60"/>
-    <w:lsdException w:name="Light List Accent 1" w:uiPriority="61"/>
-    <w:lsdException w:name="Light Grid Accent 1" w:uiPriority="62"/>
-    <w:lsdException w:name="Medium Shading 1 Accent 1" w:uiPriority="63"/>
-    <w:lsdException w:name="Medium Shading 2 Accent 1" w:uiPriority="64"/>
-    <w:lsdException w:name="Medium List 1 Accent 1" w:uiPriority="65"/>
-    <w:lsdException w:name="Revision" w:semiHidden="1"/>
-    <w:lsdException w:name="List Paragraph" w:uiPriority="34" w:qFormat="1"/>
-    <w:lsdException w:name="Quote" w:uiPriority="29" w:qFormat="1"/>
-    <w:lsdException w:name="Intense Quote" w:uiPriority="30" w:qFormat="1"/>
-    <w:lsdException w:name="Medium List 2 Accent 1" w:uiPriority="66"/>
-    <w:lsdException w:name="Medium Grid 1 Accent 1" w:uiPriority="67"/>
-    <w:lsdException w:name="Medium Grid 2 Accent 1" w:uiPriority="68"/>
-    <w:lsdException w:name="Medium Grid 3 Accent 1" w:uiPriority="69"/>
-    <w:lsdException w:name="Dark List Accent 1" w:uiPriority="70"/>
-    <w:lsdException w:name="Colorful Shading Accent 1" w:uiPriority="71"/>
-    <w:lsdException w:name="Colorful List Accent 1" w:uiPriority="72"/>
-    <w:lsdException w:name="Colorful Grid Accent 1" w:uiPriority="73"/>
-    <w:lsdException w:name="Light Shading Accent 2" w:uiPriority="60"/>
-    <w:lsdException w:name="Light List Accent 2" w:uiPriority="61"/>
-    <w:lsdException w:name="Light Grid Accent 2" w:uiPriority="62"/>
-    <w:lsdException w:name="Medium Shading 1 Accent 2" w:uiPriority="63"/>
-    <w:lsdException w:name="Medium Shading 2 Accent 2" w:uiPriority="64"/>
-    <w:lsdException w:name="Medium List 1 Accent 2" w:uiPriority="65"/>
-    <w:lsdException w:name="Medium List 2 Accent 2" w:uiPriority="66"/>
-    <w:lsdException w:name="Medium Grid 1 Accent 2" w:uiPriority="67"/>
-    <w:lsdException w:name="Medium Grid 2 Accent 2" w:uiPriority="68"/>
-    <w:lsdException w:name="Medium Grid 3 Accent 2" w:uiPriority="69"/>
-    <w:lsdException w:name="Dark List Accent 2" w:uiPriority="70"/>
-    <w:lsdException w:name="Colorful Shading Accent 2" w:uiPriority="71"/>
-    <w:lsdException w:name="Colorful List Accent 2" w:uiPriority="72"/>
-    <w:lsdException w:name="Colorful Grid Accent 2" w:uiPriority="73"/>
-    <w:lsdException w:name="Light Shading Accent 3" w:uiPriority="60"/>
-    <w:lsdException w:name="Light List Accent 3" w:uiPriority="61"/>
-    <w:lsdException w:name="Light Grid Accent 3" w:uiPriority="62"/>
-    <w:lsdException w:name="Medium Shading 1 Accent 3" w:uiPriority="63"/>
-    <w:lsdException w:name="Medium Shading 2 Accent 3" w:uiPriority="64"/>
-    <w:lsdException w:name="Medium List 1 Accent 3" w:uiPriority="65"/>
-    <w:lsdException w:name="Medium List 2 Accent 3" w:uiPriority="66"/>
-    <w:lsdException w:name="Medium Grid 1 Accent 3" w:uiPriority="67"/>
-    <w:lsdException w:name="Medium Grid 2 Accent 3" w:uiPriority="68"/>
-    <w:lsdException w:name="Medium Grid 3 Accent 3" w:uiPriority="69"/>
-    <w:lsdException w:name="Dark List Accent 3" w:uiPriority="70"/>
-    <w:lsdException w:name="Colorful Shading Accent 3" w:uiPriority="71"/>
-    <w:lsdException w:name="Colorful List Accent 3" w:uiPriority="72"/>
-    <w:lsdException w:name="Colorful Grid Accent 3" w:uiPriority="73"/>
-    <w:lsdException w:name="Light Shading Accent 4" w:uiPriority="60"/>
-    <w:lsdException w:name="Light List Accent 4" w:uiPriority="61"/>
-    <w:lsdException w:name="Light Grid Accent 4" w:uiPriority="62"/>
-    <w:lsdException w:name="Medium Shading 1 Accent 4" w:uiPriority="63"/>
-    <w:lsdException w:name="Medium Shading 2 Accent 4" w:uiPriority="64"/>
-    <w:lsdException w:name="Medium List 1 Accent 4" w:uiPriority="65"/>
-    <w:lsdException w:name="Medium List 2 Accent 4" w:uiPriority="66"/>
-    <w:lsdException w:name="Medium Grid 1 Accent 4" w:uiPriority="67"/>
-    <w:lsdException w:name="Medium Grid 2 Accent 4" w:uiPriority="68"/>
-    <w:lsdException w:name="Medium Grid 3 Accent 4" w:uiPriority="69"/>
-    <w:lsdException w:name="Dark List Accent 4" w:uiPriority="70"/>
-    <w:lsdException w:name="Colorful Shading Accent 4" w:uiPriority="71"/>
-    <w:lsdException w:name="Colorful List Accent 4" w:uiPriority="72"/>
-    <w:lsdException w:name="Colorful Grid Accent 4" w:uiPriority="73"/>
-    <w:lsdException w:name="Light Shading Accent 5" w:uiPriority="60"/>
-    <w:lsdException w:name="Light List Accent 5" w:uiPriority="61"/>
-    <w:lsdException w:name="Light Grid Accent 5" w:uiPriority="62"/>
-    <w:lsdException w:name="Medium Shading 1 Accent 5" w:uiPriority="63"/>
-    <w:lsdException w:name="Medium Shading 2 Accent 5" w:uiPriority="64"/>
-    <w:lsdException w:name="Medium List 1 Accent 5" w:uiPriority="65"/>
-    <w:lsdException w:name="Medium List 2 Accent 5" w:uiPriority="66"/>
-    <w:lsdException w:name="Medium Grid 1 Accent 5" w:uiPriority="67"/>
-    <w:lsdException w:name="Medium Grid 2 Accent 5" w:uiPriority="68"/>
-    <w:lsdException w:name="Medium Grid 3 Accent 5" w:uiPriority="69"/>
-    <w:lsdException w:name="Dark List Accent 5" w:uiPriority="70"/>
-    <w:lsdException w:name="Colorful Shading Accent 5" w:uiPriority="71"/>
-    <w:lsdException w:name="Colorful List Accent 5" w:uiPriority="72"/>
-    <w:lsdException w:name="Colorful Grid Accent 5" w:uiPriority="73"/>
-    <w:lsdException w:name="Light Shading Accent 6" w:uiPriority="60"/>
-    <w:lsdException w:name="Light List Accent 6" w:uiPriority="61"/>
-    <w:lsdException w:name="Light Grid Accent 6" w:uiPriority="62"/>
-    <w:lsdException w:name="Medium Shading 1 Accent 6" w:uiPriority="63"/>
-    <w:lsdException w:name="Medium Shading 2 Accent 6" w:uiPriority="64"/>
-    <w:lsdException w:name="Medium List 1 Accent 6" w:uiPriority="65"/>
-    <w:lsdException w:name="Medium List 2 Accent 6" w:uiPriority="66"/>
-    <w:lsdException w:name="Medium Grid 1 Accent 6" w:uiPriority="67"/>
-    <w:lsdException w:name="Medium Grid 2 Accent 6" w:uiPriority="68"/>
-    <w:lsdException w:name="Medium Grid 3 Accent 6" w:uiPriority="69"/>
-    <w:lsdException w:name="Dark List Accent 6" w:uiPriority="70"/>
-    <w:lsdException w:name="Colorful Shading Accent 6" w:uiPriority="71"/>
-    <w:lsdException w:name="Colorful List Accent 6" w:uiPriority="72"/>
-    <w:lsdException w:name="Colorful Grid Accent 6" w:uiPriority="73"/>
-    <w:lsdException w:name="Subtle Emphasis" w:uiPriority="19" w:qFormat="1"/>
-    <w:lsdException w:name="Intense Emphasis" w:uiPriority="21" w:qFormat="1"/>
-    <w:lsdException w:name="Subtle Reference" w:uiPriority="31" w:qFormat="1"/>
-    <w:lsdException w:name="Intense Reference" w:uiPriority="32" w:qFormat="1"/>
-    <w:lsdException w:name="Book Title" w:uiPriority="33" w:qFormat="1"/>
-    <w:lsdException w:name="Bibliography" w:semiHidden="1" w:uiPriority="37" w:unhideWhenUsed="1"/>
-    <w:lsdException w:name="TOC Heading" w:semiHidden="1" w:uiPriority="39" w:unhideWhenUsed="1" w:qFormat="1"/>
-    <w:lsdException w:name="Plain Table 1" w:uiPriority="41"/>
-    <w:lsdException w:name="Plain Table 2" w:uiPriority="42"/>
-    <w:lsdException w:name="Plain Table 3" w:uiPriority="43"/>
-    <w:lsdException w:name="Plain Table 4" w:uiPriority="44"/>
-    <w:lsdException w:name="Plain Table 5" w:uiPriority="45"/>
-    <w:lsdException w:name="Grid Table Light" w:uiPriority="40"/>
-    <w:lsdException w:name="Grid Table 1 Light" w:uiPriority="46"/>
-    <w:lsdException w:name="Grid Table 2" w:uiPriority="47"/>
-    <w:lsdException w:name="Grid Table 3" w:uiPriority="48"/>
-    <w:lsdException w:name="Grid Table 4" w:uiPriority="49"/>
-    <w:lsdException w:name="Grid Table 5 Dark" w:uiPriority="50"/>
-    <w:lsdException w:name="Grid Table 6 Colorful" w:uiPriority="51"/>
-    <w:lsdException w:name="Grid Table 7 Colorful" w:uiPriority="52"/>
-    <w:lsdException w:name="Grid Table 1 Light Accent 1" w:uiPriority="46"/>
-    <w:lsdException w:name="Grid Table 2 Accent 1" w:uiPriority="47"/>
-    <w:lsdException w:name="Grid Table 3 Accent 1" w:uiPriority="48"/>
-    <w:lsdException w:name="Grid Table 4 Accent 1" w:uiPriority="49"/>
-    <w:lsdException w:name="Grid Table 5 Dark Accent 1" w:uiPriority="50"/>
-    <w:lsdException w:name="Grid Table 6 Colorful Accent 1" w:uiPriority="51"/>
-    <w:lsdException w:name="Grid Table 7 Colorful Accent 1" w:uiPriority="52"/>
-    <w:lsdException w:name="Grid Table 1 Light Accent 2" w:uiPriority="46"/>
-    <w:lsdException w:name="Grid Table 2 Accent 2" w:uiPriority="47"/>
-    <w:lsdException w:name="Grid Table 3 Accent 2" w:uiPriority="48"/>
-    <w:lsdException w:name="Grid Table 4 Accent 2" w:uiPriority="49"/>
-    <w:lsdException w:name="Grid Table 5 Dark Accent 2" w:uiPriority="50"/>
-    <w:lsdException w:name="Grid Table 6 Colorful Accent 2" w:uiPriority="51"/>
-    <w:lsdException w:name="Grid Table 7 Colorful Accent 2" w:uiPriority="52"/>
-    <w:lsdException w:name="Grid Table 1 Light Accent 3" w:uiPriority="46"/>
-    <w:lsdException w:name="Grid Table 2 Accent 3" w:uiPriority="47"/>
-    <w:lsdException w:name="Grid Table 3 Accent 3" w:uiPriority="48"/>
-    <w:lsdException w:name="Grid Table 4 Accent 3" w:uiPriority="49"/>
-    <w:lsdException w:name="Grid Table 5 Dark Accent 3" w:uiPriority="50"/>
-    <w:lsdException w:name="Grid Table 6 Colorful Accent 3" w:uiPriority="51"/>
-    <w:lsdException w:name="Grid Table 7 Colorful Accent 3" w:uiPriority="52"/>
-    <w:lsdException w:name="Grid Table 1 Light Accent 4" w:uiPriority="46"/>
-    <w:lsdException w:name="Grid Table 2 Accent 4" w:uiPriority="47"/>
-    <w:lsdException w:name="Grid Table 3 Accent 4" w:uiPriority="48"/>
-    <w:lsdException w:name="Grid Table 4 Accent 4" w:uiPriority="49"/>
-    <w:lsdException w:name="Grid Table 5 Dark Accent 4" w:uiPriority="50"/>
-    <w:lsdException w:name="Grid Table 6 Colorful Accent 4" w:uiPriority="51"/>
-    <w:lsdException w:name="Grid Table 7 Colorful Accent 4" w:uiPriority="52"/>
-    <w:lsdException w:name="Grid Table 1 Light Accent 5" w:uiPriority="46"/>
-    <w:lsdException w:name="Grid Table 2 Accent 5" w:uiPriority="47"/>
-    <w:lsdException w:name="Grid Table 3 Accent 5" w:uiPriority="48"/>
-    <w:lsdException w:name="Grid Table 4 Accent 5" w:uiPriority="49"/>
-    <w:lsdException w:name="Grid Table 5 Dark Accent 5" w:uiPriority="50"/>
-    <w:lsdException w:name="Grid Table 6 Colorful Accent 5" w:uiPriority="51"/>
-    <w:lsdException w:name="Grid Table 7 Colorful Accent 5" w:uiPriority="52"/>
-    <w:lsdException w:name="Grid Table 1 Light Accent 6" w:uiPriority="46"/>
-    <w:lsdException w:name="Grid Table 2 Accent 6" w:uiPriority="47"/>
-    <w:lsdException w:name="Grid Table 3 Accent 6" w:uiPriority="48"/>
-    <w:lsdException w:name="Grid Table 4 Accent 6" w:uiPriority="49"/>
-    <w:lsdException w:name="Grid Table 5 Dark Accent 6" w:uiPriority="50"/>
-    <w:lsdException w:name="Grid Table 6 Colorful Accent 6" w:uiPriority="51"/>
-    <w:lsdException w:name="Grid Table 7 Colorful Accent 6" w:uiPriority="52"/>
-    <w:lsdException w:name="List Table 1 Light" w:uiPriority="46"/>
-    <w:lsdException w:name="List Table 2" w:uiPriority="47"/>
-    <w:lsdException w:name="List Table 3" w:uiPriority="48"/>
-    <w:lsdException w:name="List Table 4" w:uiPriority="49"/>
-    <w:lsdException w:name="List Table 5 Dark" w:uiPriority="50"/>
-    <w:lsdException w:name="List Table 6 Colorful" w:uiPriority="51"/>
-    <w:lsdException w:name="List Table 7 Colorful" w:uiPriority="52"/>
-    <w:lsdException w:name="List Table 1 Light Accent 1" w:uiPriority="46"/>
-    <w:lsdException w:name="List Table 2 Accent 1" w:uiPriority="47"/>
-    <w:lsdException w:name="List Table 3 Accent 1" w:uiPriority="48"/>
-    <w:lsdException w:name="List Table 4 Accent 1" w:uiPriority="49"/>
-    <w:lsdException w:name="List Table 5 Dark Accent 1" w:uiPriority="50"/>
-    <w:lsdException w:name="List Table 6 Colorful Accent 1" w:uiPriority="51"/>
-    <w:lsdException w:name="List Table 7 Colorful Accent 1" w:uiPriority="52"/>
-    <w:lsdException w:name="List Table 1 Light Accent 2" w:uiPriority="46"/>
-    <w:lsdException w:name="List Table 2 Accent 2" w:uiPriority="47"/>
-    <w:lsdException w:name="List Table 3 Accent 2" w:uiPriority="48"/>
-    <w:lsdException w:name="List Table 4 Accent 2" w:uiPriority="49"/>
-    <w:lsdException w:name="List Table 5 Dark Accent 2" w:uiPriority="50"/>
-    <w:lsdException w:name="List Table 6 Colorful Accent 2" w:uiPriority="51"/>
-    <w:lsdException w:name="List Table 7 Colorful Accent 2" w:uiPriority="52"/>
-    <w:lsdException w:name="List Table 1 Light Accent 3" w:uiPriority="46"/>
-    <w:lsdException w:name="List Table 2 Accent 3" w:uiPriority="47"/>
-    <w:lsdException w:name="List Table 3 Accent 3" w:uiPriority="48"/>
-    <w:lsdException w:name="List Table 4 Accent 3" w:uiPriority="49"/>
-    <w:lsdException w:name="List Table 5 Dark Accent 3" w:uiPriority="50"/>
-    <w:lsdException w:name="List Table 6 Colorful Accent 3" w:uiPriority="51"/>
-    <w:lsdException w:name="List Table 7 Colorful Accent 3" w:uiPriority="52"/>
-    <w:lsdException w:name="List Table 1 Light Accent 4" w:uiPriority="46"/>
-    <w:lsdException w:name="List Table 2 Accent 4" w:uiPriority="47"/>
-    <w:lsdException w:name="List Table 3 Accent 4" w:uiPriority="48"/>
-    <w:lsdException w:name="List Table 4 Accent 4" w:uiPriority="49"/>
-    <w:lsdException w:name="List Table 5 Dark Accent 4" w:uiPriority="50"/>
-    <w:lsdException w:name="List Table 6 Colorful Accent 4" w:uiPriority="51"/>
-    <w:lsdException w:name="List Table 7 Colorful Accent 4" w:uiPriority="52"/>
-    <w:lsdException w:name="List Table 1 Light Accent 5" w:uiPriority="46"/>
-    <w:lsdException w:name="List Table 2 Accent 5" w:uiPriority="47"/>
-    <w:lsdException w:name="List Table 3 Accent 5" w:uiPriority="48"/>
-    <w:lsdException w:name="List Table 4 Accent 5" w:uiPriority="49"/>
-    <w:lsdException w:name="List Table 5 Dark Accent 5" w:uiPriority="50"/>
-    <w:lsdException w:name="List Table 6 Colorful Accent 5" w:uiPriority="51"/>
-    <w:lsdException w:name="List Table 7 Colorful Accent 5" w:uiPriority="52"/>
-    <w:lsdException w:name="List Table 1 Light Accent 6" w:uiPriority="46"/>
-    <w:lsdException w:name="List Table 2 Accent 6" w:uiPriority="47"/>
-    <w:lsdException w:name="List Table 3 Accent 6" w:uiPriority="48"/>
-    <w:lsdException w:name="List Table 4 Accent 6" w:uiPriority="49"/>
-    <w:lsdException w:name="List Table 5 Dark Accent 6" w:uiPriority="50"/>
-    <w:lsdException w:name="List Table 6 Colorful Accent 6" w:uiPriority="51"/>
-    <w:lsdException w:name="List Table 7 Colorful Accent 6" w:uiPriority="52"/>
+  <w:latentStyles w:defLockedState="0" w:defUIPriority="99" w:defSemiHidden="1" w:defUnhideWhenUsed="1" w:defQFormat="0" w:count="267">
+    <w:lsdException w:name="Normal" w:semiHidden="0" w:uiPriority="0" w:unhideWhenUsed="0" w:qFormat="1"/>
+    <w:lsdException w:name="heading 1" w:semiHidden="0" w:uiPriority="9" w:unhideWhenUsed="0" w:qFormat="1"/>
+    <w:lsdException w:name="heading 2" w:uiPriority="9" w:qFormat="1"/>
+    <w:lsdException w:name="heading 3" w:uiPriority="9" w:qFormat="1"/>
+    <w:lsdException w:name="heading 4" w:uiPriority="9" w:qFormat="1"/>
+    <w:lsdException w:name="heading 5" w:uiPriority="9" w:qFormat="1"/>
+    <w:lsdException w:name="heading 6" w:uiPriority="9" w:qFormat="1"/>
+    <w:lsdException w:name="heading 7" w:uiPriority="9" w:qFormat="1"/>
+    <w:lsdException w:name="heading 8" w:uiPriority="9" w:qFormat="1"/>
+    <w:lsdException w:name="heading 9" w:uiPriority="9" w:qFormat="1"/>
+    <w:lsdException w:name="toc 1" w:uiPriority="39"/>
+    <w:lsdException w:name="toc 2" w:uiPriority="39"/>
+    <w:lsdException w:name="toc 3" w:uiPriority="39"/>
+    <w:lsdException w:name="toc 4" w:uiPriority="39"/>
+    <w:lsdException w:name="toc 5" w:uiPriority="39"/>
+    <w:lsdException w:name="toc 6" w:uiPriority="39"/>
+    <w:lsdException w:name="toc 7" w:uiPriority="39"/>
+    <w:lsdException w:name="toc 8" w:uiPriority="39"/>
+    <w:lsdException w:name="toc 9" w:uiPriority="39"/>
+    <w:lsdException w:name="caption" w:uiPriority="35" w:qFormat="1"/>
+    <w:lsdException w:name="Title" w:semiHidden="0" w:uiPriority="10" w:unhideWhenUsed="0" w:qFormat="1"/>
+    <w:lsdException w:name="Default Paragraph Font" w:uiPriority="1"/>
+    <w:lsdException w:name="Subtitle" w:semiHidden="0" w:uiPriority="11" w:unhideWhenUsed="0" w:qFormat="1"/>
+    <w:lsdException w:name="Strong" w:semiHidden="0" w:uiPriority="22" w:unhideWhenUsed="0" w:qFormat="1"/>
+    <w:lsdException w:name="Emphasis" w:semiHidden="0" w:uiPriority="20" w:unhideWhenUsed="0" w:qFormat="1"/>
+    <w:lsdException w:name="Table Grid" w:semiHidden="0" w:uiPriority="59" w:unhideWhenUsed="0"/>
+    <w:lsdException w:name="Placeholder Text" w:unhideWhenUsed="0"/>
+    <w:lsdException w:name="No Spacing" w:semiHidden="0" w:uiPriority="1" w:unhideWhenUsed="0" w:qFormat="1"/>
+    <w:lsdException w:name="Light Shading" w:semiHidden="0" w:uiPriority="60" w:unhideWhenUsed="0"/>
+    <w:lsdException w:name="Light List" w:semiHidden="0" w:uiPriority="61" w:unhideWhenUsed="0"/>
+    <w:lsdException w:name="Light Grid" w:semiHidden="0" w:uiPriority="62" w:unhideWhenUsed="0"/>
+    <w:lsdException w:name="Medium Shading 1" w:semiHidden="0" w:uiPriority="63" w:unhideWhenUsed="0"/>
+    <w:lsdException w:name="Medium Shading 2" w:semiHidden="0" w:uiPriority="64" w:unhideWhenUsed="0"/>
+    <w:lsdException w:name="Medium List 1" w:semiHidden="0" w:uiPriority="65" w:unhideWhenUsed="0"/>
+    <w:lsdException w:name="Medium List 2" w:semiHidden="0" w:uiPriority="66" w:unhideWhenUsed="0"/>
+    <w:lsdException w:name="Medium Grid 1" w:semiHidden="0" w:uiPriority="67" w:unhideWhenUsed="0"/>
+    <w:lsdException w:name="Medium Grid 2" w:semiHidden="0" w:uiPriority="68" w:unhideWhenUsed="0"/>
+    <w:lsdException w:name="Medium Grid 3" w:semiHidden="0" w:uiPriority="69" w:unhideWhenUsed="0"/>
+    <w:lsdException w:name="Dark List" w:semiHidden="0" w:uiPriority="70" w:unhideWhenUsed="0"/>
+    <w:lsdException w:name="Colorful Shading" w:semiHidden="0" w:uiPriority="71" w:unhideWhenUsed="0"/>
+    <w:lsdException w:name="Colorful List" w:semiHidden="0" w:uiPriority="72" w:unhideWhenUsed="0"/>
+    <w:lsdException w:name="Colorful Grid" w:semiHidden="0" w:uiPriority="73" w:unhideWhenUsed="0"/>
+    <w:lsdException w:name="Light Shading Accent 1" w:semiHidden="0" w:uiPriority="60" w:unhideWhenUsed="0"/>
+    <w:lsdException w:name="Light List Accent 1" w:semiHidden="0" w:uiPriority="61" w:unhideWhenUsed="0"/>
+    <w:lsdException w:name="Light Grid Accent 1" w:semiHidden="0" w:uiPriority="62" w:unhideWhenUsed="0"/>
+    <w:lsdException w:name="Medium Shading 1 Accent 1" w:semiHidden="0" w:uiPriority="63" w:unhideWhenUsed="0"/>
+    <w:lsdException w:name="Medium Shading 2 Accent 1" w:semiHidden="0" w:uiPriority="64" w:unhideWhenUsed="0"/>
+    <w:lsdException w:name="Medium List 1 Accent 1" w:semiHidden="0" w:uiPriority="65" w:unhideWhenUsed="0"/>
+    <w:lsdException w:name="Revision" w:unhideWhenUsed="0"/>
+    <w:lsdException w:name="List Paragraph" w:semiHidden="0" w:uiPriority="34" w:unhideWhenUsed="0" w:qFormat="1"/>
+    <w:lsdException w:name="Quote" w:semiHidden="0" w:uiPriority="29" w:unhideWhenUsed="0" w:qFormat="1"/>
+    <w:lsdException w:name="Intense Quote" w:semiHidden="0" w:uiPriority="30" w:unhideWhenUsed="0" w:qFormat="1"/>
+    <w:lsdException w:name="Medium List 2 Accent 1" w:semiHidden="0" w:uiPriority="66" w:unhideWhenUsed="0"/>
+    <w:lsdException w:name="Medium Grid 1 Accent 1" w:semiHidden="0" w:uiPriority="67" w:unhideWhenUsed="0"/>
+    <w:lsdException w:name="Medium Grid 2 Accent 1" w:semiHidden="0" w:uiPriority="68" w:unhideWhenUsed="0"/>
+    <w:lsdException w:name="Medium Grid 3 Accent 1" w:semiHidden="0" w:uiPriority="69" w:unhideWhenUsed="0"/>
+    <w:lsdException w:name="Dark List Accent 1" w:semiHidden="0" w:uiPriority="70" w:unhideWhenUsed="0"/>
+    <w:lsdException w:name="Colorful Shading Accent 1" w:semiHidden="0" w:uiPriority="71" w:unhideWhenUsed="0"/>
+    <w:lsdException w:name="Colorful List Accent 1" w:semiHidden="0" w:uiPriority="72" w:unhideWhenUsed="0"/>
+    <w:lsdException w:name="Colorful Grid Accent 1" w:semiHidden="0" w:uiPriority="73" w:unhideWhenUsed="0"/>
+    <w:lsdException w:name="Light Shading Accent 2" w:semiHidden="0" w:uiPriority="60" w:unhideWhenUsed="0"/>
+    <w:lsdException w:name="Light List Accent 2" w:semiHidden="0" w:uiPriority="61" w:unhideWhenUsed="0"/>
+    <w:lsdException w:name="Light Grid Accent 2" w:semiHidden="0" w:uiPriority="62" w:unhideWhenUsed="0"/>
+    <w:lsdException w:name="Medium Shading 1 Accent 2" w:semiHidden="0" w:uiPriority="63" w:unhideWhenUsed="0"/>
+    <w:lsdException w:name="Medium Shading 2 Accent 2" w:semiHidden="0" w:uiPriority="64" w:unhideWhenUsed="0"/>
+    <w:lsdException w:name="Medium List 1 Accent 2" w:semiHidden="0" w:uiPriority="65" w:unhideWhenUsed="0"/>
+    <w:lsdException w:name="Medium List 2 Accent 2" w:semiHidden="0" w:uiPriority="66" w:unhideWhenUsed="0"/>
+    <w:lsdException w:name="Medium Grid 1 Accent 2" w:semiHidden="0" w:uiPriority="67" w:unhideWhenUsed="0"/>
+    <w:lsdException w:name="Medium Grid 2 Accent 2" w:semiHidden="0" w:uiPriority="68" w:unhideWhenUsed="0"/>
+    <w:lsdException w:name="Medium Grid 3 Accent 2" w:semiHidden="0" w:uiPriority="69" w:unhideWhenUsed="0"/>
+    <w:lsdException w:name="Dark List Accent 2" w:semiHidden="0" w:uiPriority="70" w:unhideWhenUsed="0"/>
+    <w:lsdException w:name="Colorful Shading Accent 2" w:semiHidden="0" w:uiPriority="71" w:unhideWhenUsed="0"/>
+    <w:lsdException w:name="Colorful List Accent 2" w:semiHidden="0" w:uiPriority="72" w:unhideWhenUsed="0"/>
+    <w:lsdException w:name="Colorful Grid Accent 2" w:semiHidden="0" w:uiPriority="73" w:unhideWhenUsed="0"/>
+    <w:lsdException w:name="Light Shading Accent 3" w:semiHidden="0" w:uiPriority="60" w:unhideWhenUsed="0"/>
+    <w:lsdException w:name="Light List Accent 3" w:semiHidden="0" w:uiPriority="61" w:unhideWhenUsed="0"/>
+    <w:lsdException w:name="Light Grid Accent 3" w:semiHidden="0" w:uiPriority="62" w:unhideWhenUsed="0"/>
+    <w:lsdException w:name="Medium Shading 1 Accent 3" w:semiHidden="0" w:uiPriority="63" w:unhideWhenUsed="0"/>
+    <w:lsdException w:name="Medium Shading 2 Accent 3" w:semiHidden="0" w:uiPriority="64" w:unhideWhenUsed="0"/>
+    <w:lsdException w:name="Medium List 1 Accent 3" w:semiHidden="0" w:uiPriority="65" w:unhideWhenUsed="0"/>
+    <w:lsdException w:name="Medium List 2 Accent 3" w:semiHidden="0" w:uiPriority="66" w:unhideWhenUsed="0"/>
+    <w:lsdException w:name="Medium Grid 1 Accent 3" w:semiHidden="0" w:uiPriority="67" w:unhideWhenUsed="0"/>
+    <w:lsdException w:name="Medium Grid 2 Accent 3" w:semiHidden="0" w:uiPriority="68" w:unhideWhenUsed="0"/>
+    <w:lsdException w:name="Medium Grid 3 Accent 3" w:semiHidden="0" w:uiPriority="69" w:unhideWhenUsed="0"/>
+    <w:lsdException w:name="Dark List Accent 3" w:semiHidden="0" w:uiPriority="70" w:unhideWhenUsed="0"/>
+    <w:lsdException w:name="Colorful Shading Accent 3" w:semiHidden="0" w:uiPriority="71" w:unhideWhenUsed="0"/>
+    <w:lsdException w:name="Colorful List Accent 3" w:semiHidden="0" w:uiPriority="72" w:unhideWhenUsed="0"/>
+    <w:lsdException w:name="Colorful Grid Accent 3" w:semiHidden="0" w:uiPriority="73" w:unhideWhenUsed="0"/>
+    <w:lsdException w:name="Light Shading Accent 4" w:semiHidden="0" w:uiPriority="60" w:unhideWhenUsed="0"/>
+    <w:lsdException w:name="Light List Accent 4" w:semiHidden="0" w:uiPriority="61" w:unhideWhenUsed="0"/>
+    <w:lsdException w:name="Light Grid Accent 4" w:semiHidden="0" w:uiPriority="62" w:unhideWhenUsed="0"/>
+    <w:lsdException w:name="Medium Shading 1 Accent 4" w:semiHidden="0" w:uiPriority="63" w:unhideWhenUsed="0"/>
+    <w:lsdException w:name="Medium Shading 2 Accent 4" w:semiHidden="0" w:uiPriority="64" w:unhideWhenUsed="0"/>
+    <w:lsdException w:name="Medium List 1 Accent 4" w:semiHidden="0" w:uiPriority="65" w:unhideWhenUsed="0"/>
+    <w:lsdException w:name="Medium List 2 Accent 4" w:semiHidden="0" w:uiPriority="66" w:unhideWhenUsed="0"/>
+    <w:lsdException w:name="Medium Grid 1 Accent 4" w:semiHidden="0" w:uiPriority="67" w:unhideWhenUsed="0"/>
+    <w:lsdException w:name="Medium Grid 2 Accent 4" w:semiHidden="0" w:uiPriority="68" w:unhideWhenUsed="0"/>
+    <w:lsdException w:name="Medium Grid 3 Accent 4" w:semiHidden="0" w:uiPriority="69" w:unhideWhenUsed="0"/>
+    <w:lsdException w:name="Dark List Accent 4" w:semiHidden="0" w:uiPriority="70" w:unhideWhenUsed="0"/>
+    <w:lsdException w:name="Colorful Shading Accent 4" w:semiHidden="0" w:uiPriority="71" w:unhideWhenUsed="0"/>
+    <w:lsdException w:name="Colorful List Accent 4" w:semiHidden="0" w:uiPriority="72" w:unhideWhenUsed="0"/>
+    <w:lsdException w:name="Colorful Grid Accent 4" w:semiHidden="0" w:uiPriority="73" w:unhideWhenUsed="0"/>
+    <w:lsdException w:name="Light Shading Accent 5" w:semiHidden="0" w:uiPriority="60" w:unhideWhenUsed="0"/>
+    <w:lsdException w:name="Light List Accent 5" w:semiHidden="0" w:uiPriority="61" w:unhideWhenUsed="0"/>
+    <w:lsdException w:name="Light Grid Accent 5" w:semiHidden="0" w:uiPriority="62" w:unhideWhenUsed="0"/>
+    <w:lsdException w:name="Medium Shading 1 Accent 5" w:semiHidden="0" w:uiPriority="63" w:unhideWhenUsed="0"/>
+    <w:lsdException w:name="Medium Shading 2 Accent 5" w:semiHidden="0" w:uiPriority="64" w:unhideWhenUsed="0"/>
+    <w:lsdException w:name="Medium List 1 Accent 5" w:semiHidden="0" w:uiPriority="65" w:unhideWhenUsed="0"/>
+    <w:lsdException w:name="Medium List 2 Accent 5" w:semiHidden="0" w:uiPriority="66" w:unhideWhenUsed="0"/>
+    <w:lsdException w:name="Medium Grid 1 Accent 5" w:semiHidden="0" w:uiPriority="67" w:unhideWhenUsed="0"/>
+    <w:lsdException w:name="Medium Grid 2 Accent 5" w:semiHidden="0" w:uiPriority="68" w:unhideWhenUsed="0"/>
+    <w:lsdException w:name="Medium Grid 3 Accent 5" w:semiHidden="0" w:uiPriority="69" w:unhideWhenUsed="0"/>
+    <w:lsdException w:name="Dark List Accent 5" w:semiHidden="0" w:uiPriority="70" w:unhideWhenUsed="0"/>
+    <w:lsdException w:name="Colorful Shading Accent 5" w:semiHidden="0" w:uiPriority="71" w:unhideWhenUsed="0"/>
+    <w:lsdException w:name="Colorful List Accent 5" w:semiHidden="0" w:uiPriority="72" w:unhideWhenUsed="0"/>
+    <w:lsdException w:name="Colorful Grid Accent 5" w:semiHidden="0" w:uiPriority="73" w:unhideWhenUsed="0"/>
+    <w:lsdException w:name="Light Shading Accent 6" w:semiHidden="0" w:uiPriority="60" w:unhideWhenUsed="0"/>
+    <w:lsdException w:name="Light List Accent 6" w:semiHidden="0" w:uiPriority="61" w:unhideWhenUsed="0"/>
+    <w:lsdException w:name="Light Grid Accent 6" w:semiHidden="0" w:uiPriority="62" w:unhideWhenUsed="0"/>
+    <w:lsdException w:name="Medium Shading 1 Accent 6" w:semiHidden="0" w:uiPriority="63" w:unhideWhenUsed="0"/>
+    <w:lsdException w:name="Medium Shading 2 Accent 6" w:semiHidden="0" w:uiPriority="64" w:unhideWhenUsed="0"/>
+    <w:lsdException w:name="Medium List 1 Accent 6" w:semiHidden="0" w:uiPriority="65" w:unhideWhenUsed="0"/>
+    <w:lsdException w:name="Medium List 2 Accent 6" w:semiHidden="0" w:uiPriority="66" w:unhideWhenUsed="0"/>
+    <w:lsdException w:name="Medium Grid 1 Accent 6" w:semiHidden="0" w:uiPriority="67" w:unhideWhenUsed="0"/>
+    <w:lsdException w:name="Medium Grid 2 Accent 6" w:semiHidden="0" w:uiPriority="68" w:unhideWhenUsed="0"/>
+    <w:lsdException w:name="Medium Grid 3 Accent 6" w:semiHidden="0" w:uiPriority="69" w:unhideWhenUsed="0"/>
+    <w:lsdException w:name="Dark List Accent 6" w:semiHidden="0" w:uiPriority="70" w:unhideWhenUsed="0"/>
+    <w:lsdException w:name="Colorful Shading Accent 6" w:semiHidden="0" w:uiPriority="71" w:unhideWhenUsed="0"/>
+    <w:lsdException w:name="Colorful List Accent 6" w:semiHidden="0" w:uiPriority="72" w:unhideWhenUsed="0"/>
+    <w:lsdException w:name="Colorful Grid Accent 6" w:semiHidden="0" w:uiPriority="73" w:unhideWhenUsed="0"/>
+    <w:lsdException w:name="Subtle Emphasis" w:semiHidden="0" w:uiPriority="19" w:unhideWhenUsed="0" w:qFormat="1"/>
+    <w:lsdException w:name="Intense Emphasis" w:semiHidden="0" w:uiPriority="21" w:unhideWhenUsed="0" w:qFormat="1"/>
+    <w:lsdException w:name="Subtle Reference" w:semiHidden="0" w:uiPriority="31" w:unhideWhenUsed="0" w:qFormat="1"/>
+    <w:lsdException w:name="Intense Reference" w:semiHidden="0" w:uiPriority="32" w:unhideWhenUsed="0" w:qFormat="1"/>
+    <w:lsdException w:name="Book Title" w:semiHidden="0" w:uiPriority="33" w:unhideWhenUsed="0" w:qFormat="1"/>
+    <w:lsdException w:name="Bibliography" w:uiPriority="37"/>
+    <w:lsdException w:name="TOC Heading" w:uiPriority="39" w:qFormat="1"/>
   </w:latentStyles>
   <w:style w:type="paragraph" w:default="1" w:styleId="Normal">
     <w:name w:val="Normal"/>
@@ -5035,6 +5167,7 @@
   <w:style w:type="character" w:default="1" w:styleId="Fontepargpadro">
     <w:name w:val="Default Paragraph Font"/>
     <w:uiPriority w:val="1"/>
+    <w:semiHidden/>
     <w:unhideWhenUsed/>
   </w:style>
   <w:style w:type="table" w:default="1" w:styleId="Tabelanormal">
@@ -5042,6 +5175,7 @@
     <w:uiPriority w:val="99"/>
     <w:semiHidden/>
     <w:unhideWhenUsed/>
+    <w:qFormat/>
     <w:tblPr>
       <w:tblInd w:w="0" w:type="dxa"/>
       <w:tblCellMar>
@@ -5262,6 +5396,7 @@
       <w:spacing w:line="240" w:lineRule="auto"/>
     </w:pPr>
     <w:tblPr>
+      <w:tblInd w:w="0" w:type="dxa"/>
       <w:tblBorders>
         <w:top w:val="single" w:sz="4" w:space="0" w:color="000000" w:themeColor="text1"/>
         <w:left w:val="single" w:sz="4" w:space="0" w:color="000000" w:themeColor="text1"/>
@@ -5270,6 +5405,12 @@
         <w:insideH w:val="single" w:sz="4" w:space="0" w:color="000000" w:themeColor="text1"/>
         <w:insideV w:val="single" w:sz="4" w:space="0" w:color="000000" w:themeColor="text1"/>
       </w:tblBorders>
+      <w:tblCellMar>
+        <w:top w:w="0" w:type="dxa"/>
+        <w:left w:w="108" w:type="dxa"/>
+        <w:bottom w:w="0" w:type="dxa"/>
+        <w:right w:w="108" w:type="dxa"/>
+      </w:tblCellMar>
     </w:tblPr>
   </w:style>
   <w:style w:type="paragraph" w:styleId="CabealhodoSumrio">
@@ -5316,6 +5457,36 @@
     <w:rPr>
       <w:color w:val="800080" w:themeColor="followedHyperlink"/>
       <w:u w:val="single"/>
+    </w:rPr>
+  </w:style>
+  <w:style w:type="paragraph" w:styleId="Textodebalo">
+    <w:name w:val="Balloon Text"/>
+    <w:basedOn w:val="Normal"/>
+    <w:link w:val="TextodebaloChar"/>
+    <w:uiPriority w:val="99"/>
+    <w:semiHidden/>
+    <w:unhideWhenUsed/>
+    <w:rsid w:val="00B932BF"/>
+    <w:pPr>
+      <w:spacing w:line="240" w:lineRule="auto"/>
+    </w:pPr>
+    <w:rPr>
+      <w:rFonts w:ascii="Tahoma" w:hAnsi="Tahoma" w:cs="Tahoma"/>
+      <w:sz w:val="16"/>
+      <w:szCs w:val="16"/>
+    </w:rPr>
+  </w:style>
+  <w:style w:type="character" w:customStyle="1" w:styleId="TextodebaloChar">
+    <w:name w:val="Texto de balão Char"/>
+    <w:basedOn w:val="Fontepargpadro"/>
+    <w:link w:val="Textodebalo"/>
+    <w:uiPriority w:val="99"/>
+    <w:semiHidden/>
+    <w:rsid w:val="00B932BF"/>
+    <w:rPr>
+      <w:rFonts w:ascii="Tahoma" w:hAnsi="Tahoma" w:cs="Tahoma"/>
+      <w:sz w:val="16"/>
+      <w:szCs w:val="16"/>
     </w:rPr>
   </w:style>
 </w:styles>
@@ -5609,7 +5780,7 @@
 </file>
 
 <file path=customXml/itemProps1.xml><?xml version="1.0" encoding="utf-8"?>
-<ds:datastoreItem xmlns:ds="http://schemas.openxmlformats.org/officeDocument/2006/customXml" ds:itemID="{5A0EDCA6-6933-4E02-BA65-4CEBC524150F}">
+<ds:datastoreItem xmlns:ds="http://schemas.openxmlformats.org/officeDocument/2006/customXml" ds:itemID="{4285605C-10AD-429C-817B-80016712918F}">
   <ds:schemaRefs>
     <ds:schemaRef ds:uri="http://schemas.openxmlformats.org/officeDocument/2006/bibliography"/>
   </ds:schemaRefs>

</xml_diff>

<commit_message>
Alteração no plano de qualidade, versão parcial.
</commit_message>
<xml_diff>
--- a/Artefatos de Documentação/Processo Aplicado/EveRemind/7-Garantia da Qualidade/[PARCIAL]Plano de Garantia da Qualidade.docx
+++ b/Artefatos de Documentação/Processo Aplicado/EveRemind/7-Garantia da Qualidade/[PARCIAL]Plano de Garantia da Qualidade.docx
@@ -1,6 +1,6 @@
 
 <file path=word/document.xml><?xml version="1.0" encoding="utf-8"?>
-<w:document xmlns:wpc="http://schemas.microsoft.com/office/word/2010/wordprocessingCanvas" xmlns:mc="http://schemas.openxmlformats.org/markup-compatibility/2006" xmlns:o="urn:schemas-microsoft-com:office:office" xmlns:r="http://schemas.openxmlformats.org/officeDocument/2006/relationships" xmlns:m="http://schemas.openxmlformats.org/officeDocument/2006/math" xmlns:v="urn:schemas-microsoft-com:vml" xmlns:wp14="http://schemas.microsoft.com/office/word/2010/wordprocessingDrawing" xmlns:wp="http://schemas.openxmlformats.org/drawingml/2006/wordprocessingDrawing" xmlns:w10="urn:schemas-microsoft-com:office:word" xmlns:w="http://schemas.openxmlformats.org/wordprocessingml/2006/main" xmlns:w14="http://schemas.microsoft.com/office/word/2010/wordml" xmlns:w15="http://schemas.microsoft.com/office/word/2012/wordml" xmlns:wpg="http://schemas.microsoft.com/office/word/2010/wordprocessingGroup" xmlns:wpi="http://schemas.microsoft.com/office/word/2010/wordprocessingInk" xmlns:wne="http://schemas.microsoft.com/office/word/2006/wordml" xmlns:wps="http://schemas.microsoft.com/office/word/2010/wordprocessingShape" mc:Ignorable="w14 w15 wp14">
+<w:document xmlns:ve="http://schemas.openxmlformats.org/markup-compatibility/2006" xmlns:o="urn:schemas-microsoft-com:office:office" xmlns:r="http://schemas.openxmlformats.org/officeDocument/2006/relationships" xmlns:m="http://schemas.openxmlformats.org/officeDocument/2006/math" xmlns:v="urn:schemas-microsoft-com:vml" xmlns:wp="http://schemas.openxmlformats.org/drawingml/2006/wordprocessingDrawing" xmlns:w10="urn:schemas-microsoft-com:office:word" xmlns:w="http://schemas.openxmlformats.org/wordprocessingml/2006/main" xmlns:wne="http://schemas.microsoft.com/office/word/2006/wordml">
   <w:body>
     <w:p>
       <w:pPr>
@@ -218,7 +218,6 @@
         </w:rPr>
       </w:pPr>
       <w:proofErr w:type="spellStart"/>
-      <w:proofErr w:type="gramStart"/>
       <w:r>
         <w:rPr>
           <w:rFonts w:ascii="Arial" w:hAnsi="Arial" w:cs="Arial"/>
@@ -228,7 +227,6 @@
         <w:t>eveRemind</w:t>
       </w:r>
       <w:proofErr w:type="spellEnd"/>
-      <w:proofErr w:type="gramEnd"/>
       <w:r>
         <w:rPr>
           <w:rFonts w:ascii="Arial" w:hAnsi="Arial" w:cs="Arial"/>
@@ -332,7 +330,7 @@
         <w:tblCellMar>
           <w:left w:w="92" w:type="dxa"/>
         </w:tblCellMar>
-        <w:tblLook w:val="04A0" w:firstRow="1" w:lastRow="0" w:firstColumn="1" w:lastColumn="0" w:noHBand="0" w:noVBand="1"/>
+        <w:tblLook w:val="04A0"/>
       </w:tblPr>
       <w:tblGrid>
         <w:gridCol w:w="2307"/>
@@ -558,7 +556,25 @@
                 <w:color w:val="00B050"/>
                 <w:lang w:eastAsia="pt-BR"/>
               </w:rPr>
-              <w:t>/aa&gt;</w:t>
+              <w:t>/</w:t>
+            </w:r>
+            <w:proofErr w:type="spellStart"/>
+            <w:r>
+              <w:rPr>
+                <w:rFonts w:ascii="Arial" w:eastAsia="Times New Roman" w:hAnsi="Arial" w:cs="Arial"/>
+                <w:color w:val="00B050"/>
+                <w:lang w:eastAsia="pt-BR"/>
+              </w:rPr>
+              <w:t>aa</w:t>
+            </w:r>
+            <w:proofErr w:type="spellEnd"/>
+            <w:r>
+              <w:rPr>
+                <w:rFonts w:ascii="Arial" w:eastAsia="Times New Roman" w:hAnsi="Arial" w:cs="Arial"/>
+                <w:color w:val="00B050"/>
+                <w:lang w:eastAsia="pt-BR"/>
+              </w:rPr>
+              <w:t>&gt;</w:t>
             </w:r>
           </w:p>
         </w:tc>
@@ -1207,27 +1223,7 @@
                 <w:noProof/>
                 <w:lang w:eastAsia="pt-BR"/>
               </w:rPr>
-              <w:t>1.</w:t>
-            </w:r>
-            <w:r>
-              <w:rPr>
-                <w:rStyle w:val="Hyperlink"/>
-                <w:rFonts w:ascii="Arial" w:eastAsia="Times New Roman" w:hAnsi="Arial" w:cs="Arial"/>
-                <w:noProof/>
-                <w:lang w:eastAsia="pt-BR"/>
-              </w:rPr>
-              <w:t xml:space="preserve"> </w:t>
-            </w:r>
-            <w:r>
-              <w:rPr>
-                <w:rStyle w:val="Hyperlink"/>
-                <w:rFonts w:ascii="Arial" w:eastAsia="Times New Roman" w:hAnsi="Arial" w:cs="Arial"/>
-                <w:b/>
-                <w:bCs/>
-                <w:noProof/>
-                <w:lang w:eastAsia="pt-BR"/>
-              </w:rPr>
-              <w:t>Introdução</w:t>
+              <w:t>1.Introdução</w:t>
             </w:r>
             <w:r>
               <w:rPr>
@@ -1301,27 +1297,7 @@
                 <w:noProof/>
                 <w:lang w:eastAsia="pt-BR"/>
               </w:rPr>
-              <w:t>1.1</w:t>
-            </w:r>
-            <w:r>
-              <w:rPr>
-                <w:rStyle w:val="Hyperlink"/>
-                <w:rFonts w:ascii="Arial" w:eastAsia="Times New Roman" w:hAnsi="Arial" w:cs="Arial"/>
-                <w:noProof/>
-                <w:lang w:eastAsia="pt-BR"/>
-              </w:rPr>
-              <w:t xml:space="preserve"> </w:t>
-            </w:r>
-            <w:r>
-              <w:rPr>
-                <w:rStyle w:val="Hyperlink"/>
-                <w:rFonts w:ascii="Arial" w:eastAsia="Times New Roman" w:hAnsi="Arial" w:cs="Arial"/>
-                <w:b/>
-                <w:bCs/>
-                <w:noProof/>
-                <w:lang w:eastAsia="pt-BR"/>
-              </w:rPr>
-              <w:t>Objetivos</w:t>
+              <w:t>1.1Objetivos</w:t>
             </w:r>
             <w:r>
               <w:rPr>
@@ -2085,16 +2061,6 @@
       <w:r>
         <w:rPr>
           <w:rFonts w:ascii="Arial" w:eastAsia="Times New Roman" w:hAnsi="Arial" w:cs="Arial"/>
-          <w:color w:val="000000"/>
-          <w:sz w:val="24"/>
-          <w:szCs w:val="24"/>
-          <w:lang w:eastAsia="pt-BR"/>
-        </w:rPr>
-        <w:t xml:space="preserve"> </w:t>
-      </w:r>
-      <w:r>
-        <w:rPr>
-          <w:rFonts w:ascii="Arial" w:eastAsia="Times New Roman" w:hAnsi="Arial" w:cs="Arial"/>
           <w:b/>
           <w:bCs/>
           <w:color w:val="000000"/>
@@ -2404,7 +2370,25 @@
           <w:sz w:val="24"/>
           <w:szCs w:val="24"/>
         </w:rPr>
-        <w:t xml:space="preserve">BR, obtido do website da </w:t>
+        <w:t xml:space="preserve">BR, obtido do </w:t>
+      </w:r>
+      <w:proofErr w:type="spellStart"/>
+      <w:r>
+        <w:rPr>
+          <w:rFonts w:ascii="Arial" w:hAnsi="Arial" w:cs="Arial"/>
+          <w:sz w:val="24"/>
+          <w:szCs w:val="24"/>
+        </w:rPr>
+        <w:t>website</w:t>
+      </w:r>
+      <w:proofErr w:type="spellEnd"/>
+      <w:r>
+        <w:rPr>
+          <w:rFonts w:ascii="Arial" w:hAnsi="Arial" w:cs="Arial"/>
+          <w:sz w:val="24"/>
+          <w:szCs w:val="24"/>
+        </w:rPr>
+        <w:t xml:space="preserve"> da </w:t>
       </w:r>
       <w:proofErr w:type="spellStart"/>
       <w:r>
@@ -2506,18 +2490,6 @@
         <w:t>Escopo</w:t>
       </w:r>
       <w:bookmarkEnd w:id="6"/>
-      <w:r>
-        <w:rPr>
-          <w:rFonts w:ascii="Arial" w:eastAsia="Times New Roman" w:hAnsi="Arial" w:cs="Arial"/>
-          <w:b/>
-          <w:bCs/>
-          <w:color w:val="000000"/>
-          <w:sz w:val="24"/>
-          <w:szCs w:val="24"/>
-          <w:lang w:eastAsia="pt-BR"/>
-        </w:rPr>
-        <w:t xml:space="preserve"> </w:t>
-      </w:r>
     </w:p>
     <w:p>
       <w:pPr>
@@ -2883,29 +2855,22 @@
         </w:rPr>
         <w:t>&lt;Anexo do Plano de Métricas&gt;.</w:t>
       </w:r>
-    </w:p>
-    <w:p>
-      <w:pPr>
-        <w:spacing w:before="120" w:after="60" w:line="240" w:lineRule="atLeast"/>
-        <w:ind w:left="720" w:hanging="720"/>
-        <w:outlineLvl w:val="0"/>
-        <w:rPr>
-          <w:rFonts w:ascii="Arial" w:eastAsia="Times New Roman" w:hAnsi="Arial" w:cs="Arial"/>
-          <w:b/>
-          <w:bCs/>
-          <w:color w:val="000000"/>
-          <w:sz w:val="24"/>
-          <w:szCs w:val="24"/>
-          <w:lang w:eastAsia="pt-BR"/>
-        </w:rPr>
-      </w:pPr>
       <w:bookmarkStart w:id="12" w:name="_Toc419246723"/>
-      <w:r>
-        <w:rPr>
-          <w:rFonts w:ascii="Arial" w:eastAsia="Times New Roman" w:hAnsi="Arial" w:cs="Arial"/>
-          <w:b/>
-          <w:bCs/>
-          <w:color w:val="000000"/>
+    </w:p>
+    <w:p>
+      <w:pPr>
+        <w:rPr>
+          <w:rFonts w:ascii="Arial" w:hAnsi="Arial" w:cs="Arial"/>
+          <w:b/>
+          <w:color w:val="00B050"/>
+          <w:sz w:val="24"/>
+          <w:szCs w:val="24"/>
+        </w:rPr>
+      </w:pPr>
+      <w:r>
+        <w:rPr>
+          <w:rFonts w:ascii="Arial" w:hAnsi="Arial" w:cs="Arial"/>
+          <w:b/>
           <w:sz w:val="24"/>
           <w:szCs w:val="24"/>
           <w:lang w:eastAsia="pt-BR"/>
@@ -2914,34 +2879,20 @@
       </w:r>
       <w:r>
         <w:rPr>
-          <w:rFonts w:ascii="Arial" w:eastAsia="Times New Roman" w:hAnsi="Arial" w:cs="Arial"/>
-          <w:b/>
-          <w:bCs/>
-          <w:color w:val="000000"/>
-          <w:sz w:val="24"/>
-          <w:szCs w:val="24"/>
-          <w:lang w:eastAsia="pt-BR"/>
-        </w:rPr>
-        <w:t>.</w:t>
-      </w:r>
-      <w:r>
-        <w:rPr>
-          <w:rFonts w:ascii="Arial" w:eastAsia="Times New Roman" w:hAnsi="Arial" w:cs="Arial"/>
-          <w:color w:val="000000"/>
-          <w:sz w:val="24"/>
-          <w:szCs w:val="24"/>
-          <w:lang w:eastAsia="pt-BR"/>
-        </w:rPr>
-        <w:t> </w:t>
+          <w:rFonts w:ascii="Arial" w:hAnsi="Arial" w:cs="Arial"/>
+          <w:b/>
+          <w:sz w:val="24"/>
+          <w:szCs w:val="24"/>
+          <w:lang w:eastAsia="pt-BR"/>
+        </w:rPr>
+        <w:t>. </w:t>
       </w:r>
       <w:bookmarkStart w:id="13" w:name="7.__________________Review_and_Audit_Pla"/>
       <w:bookmarkEnd w:id="13"/>
       <w:r>
         <w:rPr>
-          <w:rFonts w:ascii="Arial" w:eastAsia="Times New Roman" w:hAnsi="Arial" w:cs="Arial"/>
-          <w:b/>
-          <w:bCs/>
-          <w:color w:val="000000"/>
+          <w:rFonts w:ascii="Arial" w:hAnsi="Arial" w:cs="Arial"/>
+          <w:b/>
           <w:sz w:val="24"/>
           <w:szCs w:val="24"/>
           <w:lang w:eastAsia="pt-BR"/>
@@ -2954,13 +2905,230 @@
       <w:pPr>
         <w:jc w:val="both"/>
         <w:rPr>
-          <w:rFonts w:ascii="Arial" w:eastAsia="Times New Roman" w:hAnsi="Arial" w:cs="Arial"/>
-          <w:b/>
-          <w:bCs/>
-          <w:color w:val="000000"/>
-          <w:sz w:val="24"/>
-          <w:szCs w:val="24"/>
-          <w:lang w:eastAsia="pt-BR"/>
+          <w:rFonts w:ascii="Arial" w:hAnsi="Arial" w:cs="Arial"/>
+          <w:sz w:val="24"/>
+          <w:szCs w:val="24"/>
+          <w:lang w:eastAsia="pt-BR"/>
+        </w:rPr>
+      </w:pPr>
+      <w:r>
+        <w:rPr>
+          <w:rFonts w:ascii="Arial" w:hAnsi="Arial" w:cs="Arial"/>
+          <w:sz w:val="24"/>
+          <w:szCs w:val="24"/>
+          <w:lang w:eastAsia="pt-BR"/>
+        </w:rPr>
+        <w:t>Como definido na seção 1.3 deste plano, a Garantia da Qualidade tem como foco resolver as não conformidades dos processos de Gerência de Requisitos, Gerência de Projeto e Verificação e Validação além dos Produtos de Trabalho, os adequando ao planejado.</w:t>
+      </w:r>
+    </w:p>
+    <w:p>
+      <w:pPr>
+        <w:jc w:val="both"/>
+        <w:rPr>
+          <w:rFonts w:ascii="Arial" w:hAnsi="Arial" w:cs="Arial"/>
+          <w:sz w:val="24"/>
+          <w:szCs w:val="24"/>
+        </w:rPr>
+      </w:pPr>
+      <w:r>
+        <w:rPr>
+          <w:rFonts w:ascii="Arial" w:hAnsi="Arial" w:cs="Arial"/>
+          <w:sz w:val="24"/>
+          <w:szCs w:val="24"/>
+          <w:lang w:eastAsia="pt-BR"/>
+        </w:rPr>
+        <w:br/>
+      </w:r>
+      <w:r>
+        <w:rPr>
+          <w:rFonts w:ascii="Arial" w:hAnsi="Arial" w:cs="Arial"/>
+          <w:sz w:val="24"/>
+          <w:szCs w:val="24"/>
+          <w:lang w:eastAsia="pt-BR"/>
+        </w:rPr>
+        <w:t xml:space="preserve">Um </w:t>
+      </w:r>
+      <w:proofErr w:type="spellStart"/>
+      <w:r>
+        <w:rPr>
+          <w:rFonts w:ascii="Arial" w:hAnsi="Arial" w:cs="Arial"/>
+          <w:sz w:val="24"/>
+          <w:szCs w:val="24"/>
+          <w:lang w:eastAsia="pt-BR"/>
+        </w:rPr>
+        <w:t>checklist</w:t>
+      </w:r>
+      <w:proofErr w:type="spellEnd"/>
+      <w:r>
+        <w:rPr>
+          <w:rFonts w:ascii="Arial" w:hAnsi="Arial" w:cs="Arial"/>
+          <w:sz w:val="24"/>
+          <w:szCs w:val="24"/>
+          <w:lang w:eastAsia="pt-BR"/>
+        </w:rPr>
+        <w:t xml:space="preserve"> para verificar </w:t>
+      </w:r>
+      <w:r>
+        <w:rPr>
+          <w:rFonts w:ascii="Arial" w:hAnsi="Arial" w:cs="Arial"/>
+          <w:sz w:val="24"/>
+          <w:szCs w:val="24"/>
+        </w:rPr>
+        <w:t xml:space="preserve">a aderência dos produtos de trabalho será estabelecido, visando a conformidade no que foi acordado e documentado no </w:t>
+      </w:r>
+      <w:r>
+        <w:rPr>
+          <w:rFonts w:ascii="Arial" w:hAnsi="Arial" w:cs="Arial"/>
+          <w:sz w:val="24"/>
+          <w:szCs w:val="24"/>
+        </w:rPr>
+        <w:lastRenderedPageBreak/>
+        <w:t xml:space="preserve">EOR e o que será produzido. Cada processo que está sob ótica da Garantia da Qualidade também terá um </w:t>
+      </w:r>
+      <w:proofErr w:type="spellStart"/>
+      <w:r>
+        <w:rPr>
+          <w:rFonts w:ascii="Arial" w:hAnsi="Arial" w:cs="Arial"/>
+          <w:sz w:val="24"/>
+          <w:szCs w:val="24"/>
+        </w:rPr>
+        <w:t>checklist</w:t>
+      </w:r>
+      <w:proofErr w:type="spellEnd"/>
+      <w:r>
+        <w:rPr>
+          <w:rFonts w:ascii="Arial" w:hAnsi="Arial" w:cs="Arial"/>
+          <w:sz w:val="24"/>
+          <w:szCs w:val="24"/>
+        </w:rPr>
+        <w:t xml:space="preserve"> visando verificar a aderência do processo executado às descrições de processo, padrões e procedimentos.</w:t>
+      </w:r>
+    </w:p>
+    <w:p>
+      <w:pPr>
+        <w:jc w:val="both"/>
+        <w:rPr>
+          <w:rFonts w:ascii="Arial" w:hAnsi="Arial" w:cs="Arial"/>
+          <w:sz w:val="24"/>
+          <w:szCs w:val="24"/>
+        </w:rPr>
+      </w:pPr>
+    </w:p>
+    <w:p>
+      <w:pPr>
+        <w:jc w:val="both"/>
+        <w:rPr>
+          <w:rFonts w:ascii="Arial" w:hAnsi="Arial" w:cs="Arial"/>
+          <w:sz w:val="24"/>
+          <w:szCs w:val="24"/>
+        </w:rPr>
+      </w:pPr>
+      <w:r>
+        <w:rPr>
+          <w:rFonts w:ascii="Arial" w:hAnsi="Arial" w:cs="Arial"/>
+          <w:sz w:val="24"/>
+          <w:szCs w:val="24"/>
+        </w:rPr>
+        <w:t>Os processos e produtos de trabalho seriam avaliados objetivamente e as não conformidades encontradas serão relatadas, esse procedimento envolve a criação de um relatório único para não conformidade e a divulgação do mesmo. Toda não conformidade será registrada, para controle do status da não conformidade, o Registro de Não Conformidades poderá ser consultado.</w:t>
+      </w:r>
+    </w:p>
+    <w:p>
+      <w:pPr>
+        <w:jc w:val="both"/>
+        <w:rPr>
+          <w:rFonts w:ascii="Arial" w:hAnsi="Arial" w:cs="Arial"/>
+          <w:sz w:val="24"/>
+          <w:szCs w:val="24"/>
+        </w:rPr>
+      </w:pPr>
+    </w:p>
+    <w:p>
+      <w:pPr>
+        <w:jc w:val="both"/>
+        <w:rPr>
+          <w:rFonts w:ascii="Arial" w:eastAsia="Times New Roman" w:hAnsi="Arial" w:cs="Arial"/>
+          <w:sz w:val="24"/>
+          <w:szCs w:val="24"/>
+          <w:lang w:eastAsia="pt-BR"/>
+        </w:rPr>
+      </w:pPr>
+      <w:r>
+        <w:rPr>
+          <w:rFonts w:ascii="Arial" w:eastAsia="Times New Roman" w:hAnsi="Arial" w:cs="Arial"/>
+          <w:sz w:val="24"/>
+          <w:szCs w:val="24"/>
+          <w:lang w:eastAsia="pt-BR"/>
+        </w:rPr>
+        <w:t>As não conformidades serão analisadas e classificadas em Alta, Média, Baixa. As ações corretivas estão definidas para resolução das não conformidades na seção 4.2 deste plano.</w:t>
+      </w:r>
+    </w:p>
+    <w:p>
+      <w:pPr>
+        <w:jc w:val="both"/>
+        <w:rPr>
+          <w:rFonts w:ascii="Arial" w:eastAsia="Times New Roman" w:hAnsi="Arial" w:cs="Arial"/>
+          <w:color w:val="00B050"/>
+          <w:sz w:val="24"/>
+          <w:szCs w:val="24"/>
+          <w:lang w:eastAsia="pt-BR"/>
+        </w:rPr>
+      </w:pPr>
+    </w:p>
+    <w:p>
+      <w:pPr>
+        <w:jc w:val="both"/>
+        <w:rPr>
+          <w:rFonts w:ascii="Arial" w:eastAsia="Times New Roman" w:hAnsi="Arial" w:cs="Arial"/>
+          <w:sz w:val="24"/>
+          <w:szCs w:val="24"/>
+          <w:lang w:eastAsia="pt-BR"/>
+        </w:rPr>
+      </w:pPr>
+      <w:r>
+        <w:rPr>
+          <w:rFonts w:ascii="Arial" w:eastAsia="Times New Roman" w:hAnsi="Arial" w:cs="Arial"/>
+          <w:sz w:val="24"/>
+          <w:szCs w:val="24"/>
+          <w:lang w:eastAsia="pt-BR"/>
+        </w:rPr>
+        <w:t xml:space="preserve">Em caso de estouro no prazo estabelecido para resolução da não conformidade a mesma será escalonada, e a ação corretiva aplicada na mesma irá depender da </w:t>
+      </w:r>
+      <w:proofErr w:type="spellStart"/>
+      <w:r>
+        <w:rPr>
+          <w:rFonts w:ascii="Arial" w:hAnsi="Arial" w:cs="Arial"/>
+          <w:sz w:val="24"/>
+          <w:szCs w:val="24"/>
+        </w:rPr>
+        <w:t>criticidade</w:t>
+      </w:r>
+      <w:proofErr w:type="spellEnd"/>
+      <w:r>
+        <w:rPr>
+          <w:rFonts w:ascii="Arial" w:eastAsia="Times New Roman" w:hAnsi="Arial" w:cs="Arial"/>
+          <w:sz w:val="24"/>
+          <w:szCs w:val="24"/>
+          <w:lang w:eastAsia="pt-BR"/>
+        </w:rPr>
+        <w:t xml:space="preserve"> da não conformidade</w:t>
+      </w:r>
+      <w:r>
+        <w:rPr>
+          <w:rFonts w:ascii="Arial" w:eastAsia="Times New Roman" w:hAnsi="Arial" w:cs="Arial"/>
+          <w:sz w:val="24"/>
+          <w:szCs w:val="24"/>
+          <w:lang w:eastAsia="pt-BR"/>
+        </w:rPr>
+        <w:t>.</w:t>
+      </w:r>
+    </w:p>
+    <w:p>
+      <w:pPr>
+        <w:jc w:val="both"/>
+        <w:rPr>
+          <w:rFonts w:ascii="Arial" w:hAnsi="Arial" w:cs="Arial"/>
+          <w:sz w:val="24"/>
+          <w:szCs w:val="24"/>
         </w:rPr>
       </w:pPr>
       <w:r>
@@ -2986,13 +3154,24 @@
       </w:pPr>
       <w:bookmarkStart w:id="14" w:name="8.__________________Evaluation_and_Test"/>
       <w:bookmarkEnd w:id="14"/>
-      <w:r>
+    </w:p>
+    <w:p>
+      <w:pPr>
+        <w:jc w:val="both"/>
         <w:rPr>
           <w:rFonts w:ascii="Arial" w:hAnsi="Arial" w:cs="Arial"/>
           <w:color w:val="00B050"/>
           <w:sz w:val="24"/>
           <w:szCs w:val="24"/>
         </w:rPr>
+      </w:pPr>
+      <w:r>
+        <w:rPr>
+          <w:rFonts w:ascii="Arial" w:hAnsi="Arial" w:cs="Arial"/>
+          <w:color w:val="00B050"/>
+          <w:sz w:val="24"/>
+          <w:szCs w:val="24"/>
+        </w:rPr>
         <w:t>&lt;. Aqui</w:t>
       </w:r>
       <w:r>
@@ -3027,37 +3206,25 @@
       <w:pPr>
         <w:spacing w:after="120" w:line="240" w:lineRule="atLeast"/>
         <w:rPr>
-          <w:rFonts w:ascii="Arial" w:hAnsi="Arial" w:cs="Arial"/>
-          <w:color w:val="00B050"/>
-          <w:sz w:val="24"/>
-          <w:szCs w:val="24"/>
-        </w:rPr>
-      </w:pPr>
-    </w:p>
-    <w:p>
-      <w:pPr>
-        <w:spacing w:after="120" w:line="240" w:lineRule="atLeast"/>
-        <w:rPr>
-          <w:rFonts w:ascii="Arial" w:eastAsia="Times New Roman" w:hAnsi="Arial" w:cs="Arial"/>
-          <w:b/>
-          <w:bCs/>
-          <w:color w:val="000000"/>
-          <w:sz w:val="24"/>
-          <w:szCs w:val="24"/>
-          <w:lang w:eastAsia="pt-BR"/>
-        </w:rPr>
-      </w:pPr>
-      <w:r>
-        <w:rPr>
-          <w:rFonts w:ascii="Arial" w:eastAsia="Times New Roman" w:hAnsi="Arial" w:cs="Arial"/>
-          <w:b/>
-          <w:bCs/>
-          <w:color w:val="000000"/>
-          <w:sz w:val="24"/>
-          <w:szCs w:val="24"/>
-          <w:lang w:eastAsia="pt-BR"/>
-        </w:rPr>
-        <w:lastRenderedPageBreak/>
+          <w:rFonts w:ascii="Arial" w:eastAsia="Times New Roman" w:hAnsi="Arial" w:cs="Arial"/>
+          <w:b/>
+          <w:bCs/>
+          <w:color w:val="000000"/>
+          <w:sz w:val="24"/>
+          <w:szCs w:val="24"/>
+          <w:lang w:eastAsia="pt-BR"/>
+        </w:rPr>
+      </w:pPr>
+      <w:r>
+        <w:rPr>
+          <w:rFonts w:ascii="Arial" w:eastAsia="Times New Roman" w:hAnsi="Arial" w:cs="Arial"/>
+          <w:b/>
+          <w:bCs/>
+          <w:color w:val="000000"/>
+          <w:sz w:val="24"/>
+          <w:szCs w:val="24"/>
+          <w:lang w:eastAsia="pt-BR"/>
+        </w:rPr>
         <w:t>4</w:t>
       </w:r>
       <w:r>
@@ -3133,7 +3300,7 @@
       <w:tblPr>
         <w:tblStyle w:val="Tabelacomgrade"/>
         <w:tblW w:w="0" w:type="auto"/>
-        <w:tblLook w:val="04A0" w:firstRow="1" w:lastRow="0" w:firstColumn="1" w:lastColumn="0" w:noHBand="0" w:noVBand="1"/>
+        <w:tblLook w:val="04A0"/>
       </w:tblPr>
       <w:tblGrid>
         <w:gridCol w:w="2888"/>
@@ -3447,6 +3614,7 @@
           <w:szCs w:val="24"/>
           <w:lang w:eastAsia="pt-BR"/>
         </w:rPr>
+        <w:lastRenderedPageBreak/>
         <w:t>4</w:t>
       </w:r>
       <w:r>
@@ -3497,7 +3665,7 @@
           <w:bottom w:w="55" w:type="dxa"/>
           <w:right w:w="55" w:type="dxa"/>
         </w:tblCellMar>
-        <w:tblLook w:val="04A0" w:firstRow="1" w:lastRow="0" w:firstColumn="1" w:lastColumn="0" w:noHBand="0" w:noVBand="1"/>
+        <w:tblLook w:val="04A0"/>
       </w:tblPr>
       <w:tblGrid>
         <w:gridCol w:w="2834"/>
@@ -4030,7 +4198,7 @@
           <w:bottom w:w="55" w:type="dxa"/>
           <w:right w:w="55" w:type="dxa"/>
         </w:tblCellMar>
-        <w:tblLook w:val="04A0" w:firstRow="1" w:lastRow="0" w:firstColumn="1" w:lastColumn="0" w:noHBand="0" w:noVBand="1"/>
+        <w:tblLook w:val="04A0"/>
       </w:tblPr>
       <w:tblGrid>
         <w:gridCol w:w="2834"/>
@@ -4504,7 +4672,6 @@
           <w:szCs w:val="24"/>
           <w:lang w:eastAsia="pt-BR"/>
         </w:rPr>
-        <w:lastRenderedPageBreak/>
         <w:t>5</w:t>
       </w:r>
       <w:r>
@@ -4668,7 +4835,7 @@
 </file>
 
 <file path=word/numbering.xml><?xml version="1.0" encoding="utf-8"?>
-<w:numbering xmlns:wpc="http://schemas.microsoft.com/office/word/2010/wordprocessingCanvas" xmlns:mc="http://schemas.openxmlformats.org/markup-compatibility/2006" xmlns:o="urn:schemas-microsoft-com:office:office" xmlns:r="http://schemas.openxmlformats.org/officeDocument/2006/relationships" xmlns:m="http://schemas.openxmlformats.org/officeDocument/2006/math" xmlns:v="urn:schemas-microsoft-com:vml" xmlns:wp14="http://schemas.microsoft.com/office/word/2010/wordprocessingDrawing" xmlns:wp="http://schemas.openxmlformats.org/drawingml/2006/wordprocessingDrawing" xmlns:w10="urn:schemas-microsoft-com:office:word" xmlns:w="http://schemas.openxmlformats.org/wordprocessingml/2006/main" xmlns:w14="http://schemas.microsoft.com/office/word/2010/wordml" xmlns:w15="http://schemas.microsoft.com/office/word/2012/wordml" xmlns:wpg="http://schemas.microsoft.com/office/word/2010/wordprocessingGroup" xmlns:wpi="http://schemas.microsoft.com/office/word/2010/wordprocessingInk" xmlns:wne="http://schemas.microsoft.com/office/word/2006/wordml" xmlns:wps="http://schemas.microsoft.com/office/word/2010/wordprocessingShape" mc:Ignorable="w14 w15 wp14">
+<w:numbering xmlns:ve="http://schemas.openxmlformats.org/markup-compatibility/2006" xmlns:o="urn:schemas-microsoft-com:office:office" xmlns:r="http://schemas.openxmlformats.org/officeDocument/2006/relationships" xmlns:m="http://schemas.openxmlformats.org/officeDocument/2006/math" xmlns:v="urn:schemas-microsoft-com:vml" xmlns:wp="http://schemas.openxmlformats.org/drawingml/2006/wordprocessingDrawing" xmlns:w10="urn:schemas-microsoft-com:office:word" xmlns:w="http://schemas.openxmlformats.org/wordprocessingml/2006/main" xmlns:wne="http://schemas.microsoft.com/office/word/2006/wordml">
   <w:abstractNum w:abstractNumId="0">
     <w:nsid w:val="1E137EB5"/>
     <w:multiLevelType w:val="multilevel"/>
@@ -4789,7 +4956,7 @@
 </file>
 
 <file path=word/styles.xml><?xml version="1.0" encoding="utf-8"?>
-<w:styles xmlns:mc="http://schemas.openxmlformats.org/markup-compatibility/2006" xmlns:r="http://schemas.openxmlformats.org/officeDocument/2006/relationships" xmlns:w="http://schemas.openxmlformats.org/wordprocessingml/2006/main" xmlns:w14="http://schemas.microsoft.com/office/word/2010/wordml" xmlns:w15="http://schemas.microsoft.com/office/word/2012/wordml" mc:Ignorable="w14 w15">
+<w:styles xmlns:r="http://schemas.openxmlformats.org/officeDocument/2006/relationships" xmlns:w="http://schemas.openxmlformats.org/wordprocessingml/2006/main">
   <w:docDefaults>
     <w:rPrDefault>
       <w:rPr>
@@ -4805,378 +4972,144 @@
       </w:pPr>
     </w:pPrDefault>
   </w:docDefaults>
-  <w:latentStyles w:defLockedState="0" w:defUIPriority="99" w:defSemiHidden="0" w:defUnhideWhenUsed="0" w:defQFormat="0" w:count="371">
-    <w:lsdException w:name="Normal" w:uiPriority="0" w:qFormat="1"/>
-    <w:lsdException w:name="heading 1" w:uiPriority="9" w:qFormat="1"/>
-    <w:lsdException w:name="heading 2" w:semiHidden="1" w:uiPriority="9" w:unhideWhenUsed="1" w:qFormat="1"/>
-    <w:lsdException w:name="heading 3" w:semiHidden="1" w:uiPriority="9" w:unhideWhenUsed="1" w:qFormat="1"/>
-    <w:lsdException w:name="heading 4" w:semiHidden="1" w:uiPriority="9" w:unhideWhenUsed="1" w:qFormat="1"/>
-    <w:lsdException w:name="heading 5" w:semiHidden="1" w:uiPriority="9" w:unhideWhenUsed="1" w:qFormat="1"/>
-    <w:lsdException w:name="heading 6" w:semiHidden="1" w:uiPriority="9" w:unhideWhenUsed="1" w:qFormat="1"/>
-    <w:lsdException w:name="heading 7" w:semiHidden="1" w:uiPriority="9" w:unhideWhenUsed="1" w:qFormat="1"/>
-    <w:lsdException w:name="heading 8" w:semiHidden="1" w:uiPriority="9" w:unhideWhenUsed="1" w:qFormat="1"/>
-    <w:lsdException w:name="heading 9" w:semiHidden="1" w:uiPriority="9" w:unhideWhenUsed="1" w:qFormat="1"/>
-    <w:lsdException w:name="index 1" w:semiHidden="1" w:unhideWhenUsed="1"/>
-    <w:lsdException w:name="index 2" w:semiHidden="1" w:unhideWhenUsed="1"/>
-    <w:lsdException w:name="index 3" w:semiHidden="1" w:unhideWhenUsed="1"/>
-    <w:lsdException w:name="index 4" w:semiHidden="1" w:unhideWhenUsed="1"/>
-    <w:lsdException w:name="index 5" w:semiHidden="1" w:unhideWhenUsed="1"/>
-    <w:lsdException w:name="index 6" w:semiHidden="1" w:unhideWhenUsed="1"/>
-    <w:lsdException w:name="index 7" w:semiHidden="1" w:unhideWhenUsed="1"/>
-    <w:lsdException w:name="index 8" w:semiHidden="1" w:unhideWhenUsed="1"/>
-    <w:lsdException w:name="index 9" w:semiHidden="1" w:unhideWhenUsed="1"/>
-    <w:lsdException w:name="toc 1" w:semiHidden="1" w:uiPriority="39" w:unhideWhenUsed="1"/>
-    <w:lsdException w:name="toc 2" w:semiHidden="1" w:uiPriority="39" w:unhideWhenUsed="1"/>
-    <w:lsdException w:name="toc 3" w:semiHidden="1" w:uiPriority="39" w:unhideWhenUsed="1"/>
-    <w:lsdException w:name="toc 4" w:semiHidden="1" w:uiPriority="39" w:unhideWhenUsed="1"/>
-    <w:lsdException w:name="toc 5" w:semiHidden="1" w:uiPriority="39" w:unhideWhenUsed="1"/>
-    <w:lsdException w:name="toc 6" w:semiHidden="1" w:uiPriority="39" w:unhideWhenUsed="1"/>
-    <w:lsdException w:name="toc 7" w:semiHidden="1" w:uiPriority="39" w:unhideWhenUsed="1"/>
-    <w:lsdException w:name="toc 8" w:semiHidden="1" w:uiPriority="39" w:unhideWhenUsed="1"/>
-    <w:lsdException w:name="toc 9" w:semiHidden="1" w:uiPriority="39" w:unhideWhenUsed="1"/>
-    <w:lsdException w:name="Normal Indent" w:semiHidden="1" w:unhideWhenUsed="1"/>
-    <w:lsdException w:name="footnote text" w:semiHidden="1" w:unhideWhenUsed="1"/>
-    <w:lsdException w:name="annotation text" w:semiHidden="1" w:unhideWhenUsed="1"/>
-    <w:lsdException w:name="header" w:semiHidden="1" w:unhideWhenUsed="1"/>
-    <w:lsdException w:name="footer" w:semiHidden="1" w:unhideWhenUsed="1"/>
-    <w:lsdException w:name="index heading" w:semiHidden="1" w:unhideWhenUsed="1"/>
-    <w:lsdException w:name="caption" w:semiHidden="1" w:uiPriority="35" w:unhideWhenUsed="1" w:qFormat="1"/>
-    <w:lsdException w:name="table of figures" w:semiHidden="1" w:unhideWhenUsed="1"/>
-    <w:lsdException w:name="envelope address" w:semiHidden="1" w:unhideWhenUsed="1"/>
-    <w:lsdException w:name="envelope return" w:semiHidden="1" w:unhideWhenUsed="1"/>
-    <w:lsdException w:name="footnote reference" w:semiHidden="1" w:unhideWhenUsed="1"/>
-    <w:lsdException w:name="annotation reference" w:semiHidden="1" w:unhideWhenUsed="1"/>
-    <w:lsdException w:name="line number" w:semiHidden="1" w:unhideWhenUsed="1"/>
-    <w:lsdException w:name="page number" w:semiHidden="1" w:unhideWhenUsed="1"/>
-    <w:lsdException w:name="endnote reference" w:semiHidden="1" w:unhideWhenUsed="1"/>
-    <w:lsdException w:name="endnote text" w:semiHidden="1" w:unhideWhenUsed="1"/>
-    <w:lsdException w:name="table of authorities" w:semiHidden="1" w:unhideWhenUsed="1"/>
-    <w:lsdException w:name="macro" w:semiHidden="1" w:unhideWhenUsed="1"/>
-    <w:lsdException w:name="toa heading" w:semiHidden="1" w:unhideWhenUsed="1"/>
-    <w:lsdException w:name="List" w:semiHidden="1" w:unhideWhenUsed="1"/>
-    <w:lsdException w:name="List Bullet" w:semiHidden="1" w:unhideWhenUsed="1"/>
-    <w:lsdException w:name="List Number" w:semiHidden="1" w:unhideWhenUsed="1"/>
-    <w:lsdException w:name="List 2" w:semiHidden="1" w:unhideWhenUsed="1"/>
-    <w:lsdException w:name="List 3" w:semiHidden="1" w:unhideWhenUsed="1"/>
-    <w:lsdException w:name="List 4" w:semiHidden="1" w:unhideWhenUsed="1"/>
-    <w:lsdException w:name="List 5" w:semiHidden="1" w:unhideWhenUsed="1"/>
-    <w:lsdException w:name="List Bullet 2" w:semiHidden="1" w:unhideWhenUsed="1"/>
-    <w:lsdException w:name="List Bullet 3" w:semiHidden="1" w:unhideWhenUsed="1"/>
-    <w:lsdException w:name="List Bullet 4" w:semiHidden="1" w:unhideWhenUsed="1"/>
-    <w:lsdException w:name="List Bullet 5" w:semiHidden="1" w:unhideWhenUsed="1"/>
-    <w:lsdException w:name="List Number 2" w:semiHidden="1" w:unhideWhenUsed="1"/>
-    <w:lsdException w:name="List Number 3" w:semiHidden="1" w:unhideWhenUsed="1"/>
-    <w:lsdException w:name="List Number 4" w:semiHidden="1" w:unhideWhenUsed="1"/>
-    <w:lsdException w:name="List Number 5" w:semiHidden="1" w:unhideWhenUsed="1"/>
-    <w:lsdException w:name="Title" w:uiPriority="10" w:qFormat="1"/>
-    <w:lsdException w:name="Closing" w:semiHidden="1" w:unhideWhenUsed="1"/>
-    <w:lsdException w:name="Signature" w:semiHidden="1" w:unhideWhenUsed="1"/>
-    <w:lsdException w:name="Default Paragraph Font" w:semiHidden="1" w:uiPriority="1" w:unhideWhenUsed="1"/>
-    <w:lsdException w:name="Body Text" w:semiHidden="1" w:unhideWhenUsed="1"/>
-    <w:lsdException w:name="Body Text Indent" w:semiHidden="1" w:unhideWhenUsed="1"/>
-    <w:lsdException w:name="List Continue" w:semiHidden="1" w:unhideWhenUsed="1"/>
-    <w:lsdException w:name="List Continue 2" w:semiHidden="1" w:unhideWhenUsed="1"/>
-    <w:lsdException w:name="List Continue 3" w:semiHidden="1" w:unhideWhenUsed="1"/>
-    <w:lsdException w:name="List Continue 4" w:semiHidden="1" w:unhideWhenUsed="1"/>
-    <w:lsdException w:name="List Continue 5" w:semiHidden="1" w:unhideWhenUsed="1"/>
-    <w:lsdException w:name="Message Header" w:semiHidden="1" w:unhideWhenUsed="1"/>
-    <w:lsdException w:name="Subtitle" w:uiPriority="11" w:qFormat="1"/>
-    <w:lsdException w:name="Salutation" w:semiHidden="1" w:unhideWhenUsed="1"/>
-    <w:lsdException w:name="Date" w:semiHidden="1" w:unhideWhenUsed="1"/>
-    <w:lsdException w:name="Body Text First Indent" w:semiHidden="1" w:unhideWhenUsed="1"/>
-    <w:lsdException w:name="Body Text First Indent 2" w:semiHidden="1" w:unhideWhenUsed="1"/>
-    <w:lsdException w:name="Note Heading" w:semiHidden="1" w:unhideWhenUsed="1"/>
-    <w:lsdException w:name="Body Text 2" w:semiHidden="1" w:unhideWhenUsed="1"/>
-    <w:lsdException w:name="Body Text 3" w:semiHidden="1" w:unhideWhenUsed="1"/>
-    <w:lsdException w:name="Body Text Indent 2" w:semiHidden="1" w:unhideWhenUsed="1"/>
-    <w:lsdException w:name="Body Text Indent 3" w:semiHidden="1" w:unhideWhenUsed="1"/>
-    <w:lsdException w:name="Block Text" w:semiHidden="1" w:unhideWhenUsed="1"/>
-    <w:lsdException w:name="Hyperlink" w:semiHidden="1" w:unhideWhenUsed="1"/>
-    <w:lsdException w:name="FollowedHyperlink" w:semiHidden="1" w:unhideWhenUsed="1"/>
-    <w:lsdException w:name="Strong" w:uiPriority="22" w:qFormat="1"/>
-    <w:lsdException w:name="Emphasis" w:uiPriority="20" w:qFormat="1"/>
-    <w:lsdException w:name="Document Map" w:semiHidden="1" w:unhideWhenUsed="1"/>
-    <w:lsdException w:name="Plain Text" w:semiHidden="1" w:unhideWhenUsed="1"/>
-    <w:lsdException w:name="E-mail Signature" w:semiHidden="1" w:unhideWhenUsed="1"/>
-    <w:lsdException w:name="HTML Top of Form" w:semiHidden="1" w:unhideWhenUsed="1"/>
-    <w:lsdException w:name="HTML Bottom of Form" w:semiHidden="1" w:unhideWhenUsed="1"/>
-    <w:lsdException w:name="Normal (Web)" w:semiHidden="1" w:unhideWhenUsed="1"/>
-    <w:lsdException w:name="HTML Acronym" w:semiHidden="1" w:unhideWhenUsed="1"/>
-    <w:lsdException w:name="HTML Address" w:semiHidden="1" w:unhideWhenUsed="1"/>
-    <w:lsdException w:name="HTML Cite" w:semiHidden="1" w:unhideWhenUsed="1"/>
-    <w:lsdException w:name="HTML Code" w:semiHidden="1" w:unhideWhenUsed="1"/>
-    <w:lsdException w:name="HTML Definition" w:semiHidden="1" w:unhideWhenUsed="1"/>
-    <w:lsdException w:name="HTML Keyboard" w:semiHidden="1" w:unhideWhenUsed="1"/>
-    <w:lsdException w:name="HTML Preformatted" w:semiHidden="1" w:unhideWhenUsed="1"/>
-    <w:lsdException w:name="HTML Sample" w:semiHidden="1" w:unhideWhenUsed="1"/>
-    <w:lsdException w:name="HTML Typewriter" w:semiHidden="1" w:unhideWhenUsed="1"/>
-    <w:lsdException w:name="HTML Variable" w:semiHidden="1" w:unhideWhenUsed="1"/>
-    <w:lsdException w:name="Normal Table" w:semiHidden="1" w:unhideWhenUsed="1"/>
-    <w:lsdException w:name="annotation subject" w:semiHidden="1" w:unhideWhenUsed="1"/>
-    <w:lsdException w:name="No List" w:semiHidden="1" w:unhideWhenUsed="1"/>
-    <w:lsdException w:name="Outline List 1" w:semiHidden="1" w:unhideWhenUsed="1"/>
-    <w:lsdException w:name="Outline List 2" w:semiHidden="1" w:unhideWhenUsed="1"/>
-    <w:lsdException w:name="Outline List 3" w:semiHidden="1" w:unhideWhenUsed="1"/>
-    <w:lsdException w:name="Table Simple 1" w:semiHidden="1" w:unhideWhenUsed="1"/>
-    <w:lsdException w:name="Table Simple 2" w:semiHidden="1" w:unhideWhenUsed="1"/>
-    <w:lsdException w:name="Table Simple 3" w:semiHidden="1" w:unhideWhenUsed="1"/>
-    <w:lsdException w:name="Table Classic 1" w:semiHidden="1" w:unhideWhenUsed="1"/>
-    <w:lsdException w:name="Table Classic 2" w:semiHidden="1" w:unhideWhenUsed="1"/>
-    <w:lsdException w:name="Table Classic 3" w:semiHidden="1" w:unhideWhenUsed="1"/>
-    <w:lsdException w:name="Table Classic 4" w:semiHidden="1" w:unhideWhenUsed="1"/>
-    <w:lsdException w:name="Table Colorful 1" w:semiHidden="1" w:unhideWhenUsed="1"/>
-    <w:lsdException w:name="Table Colorful 2" w:semiHidden="1" w:unhideWhenUsed="1"/>
-    <w:lsdException w:name="Table Colorful 3" w:semiHidden="1" w:unhideWhenUsed="1"/>
-    <w:lsdException w:name="Table Columns 1" w:semiHidden="1" w:unhideWhenUsed="1"/>
-    <w:lsdException w:name="Table Columns 2" w:semiHidden="1" w:unhideWhenUsed="1"/>
-    <w:lsdException w:name="Table Columns 3" w:semiHidden="1" w:unhideWhenUsed="1"/>
-    <w:lsdException w:name="Table Columns 4" w:semiHidden="1" w:unhideWhenUsed="1"/>
-    <w:lsdException w:name="Table Columns 5" w:semiHidden="1" w:unhideWhenUsed="1"/>
-    <w:lsdException w:name="Table Grid 1" w:semiHidden="1" w:unhideWhenUsed="1"/>
-    <w:lsdException w:name="Table Grid 2" w:semiHidden="1" w:unhideWhenUsed="1"/>
-    <w:lsdException w:name="Table Grid 3" w:semiHidden="1" w:unhideWhenUsed="1"/>
-    <w:lsdException w:name="Table Grid 4" w:semiHidden="1" w:unhideWhenUsed="1"/>
-    <w:lsdException w:name="Table Grid 5" w:semiHidden="1" w:unhideWhenUsed="1"/>
-    <w:lsdException w:name="Table Grid 6" w:semiHidden="1" w:unhideWhenUsed="1"/>
-    <w:lsdException w:name="Table Grid 7" w:semiHidden="1" w:unhideWhenUsed="1"/>
-    <w:lsdException w:name="Table Grid 8" w:semiHidden="1" w:unhideWhenUsed="1"/>
-    <w:lsdException w:name="Table List 1" w:semiHidden="1" w:unhideWhenUsed="1"/>
-    <w:lsdException w:name="Table List 2" w:semiHidden="1" w:unhideWhenUsed="1"/>
-    <w:lsdException w:name="Table List 3" w:semiHidden="1" w:unhideWhenUsed="1"/>
-    <w:lsdException w:name="Table List 4" w:semiHidden="1" w:unhideWhenUsed="1"/>
-    <w:lsdException w:name="Table List 5" w:semiHidden="1" w:unhideWhenUsed="1"/>
-    <w:lsdException w:name="Table List 6" w:semiHidden="1" w:unhideWhenUsed="1"/>
-    <w:lsdException w:name="Table List 7" w:semiHidden="1" w:unhideWhenUsed="1"/>
-    <w:lsdException w:name="Table List 8" w:semiHidden="1" w:unhideWhenUsed="1"/>
-    <w:lsdException w:name="Table 3D effects 1" w:semiHidden="1" w:unhideWhenUsed="1"/>
-    <w:lsdException w:name="Table 3D effects 2" w:semiHidden="1" w:unhideWhenUsed="1"/>
-    <w:lsdException w:name="Table 3D effects 3" w:semiHidden="1" w:unhideWhenUsed="1"/>
-    <w:lsdException w:name="Table Contemporary" w:semiHidden="1" w:unhideWhenUsed="1"/>
-    <w:lsdException w:name="Table Elegant" w:semiHidden="1" w:unhideWhenUsed="1"/>
-    <w:lsdException w:name="Table Professional" w:semiHidden="1" w:unhideWhenUsed="1"/>
-    <w:lsdException w:name="Table Subtle 1" w:semiHidden="1" w:unhideWhenUsed="1"/>
-    <w:lsdException w:name="Table Subtle 2" w:semiHidden="1" w:unhideWhenUsed="1"/>
-    <w:lsdException w:name="Table Web 1" w:semiHidden="1" w:unhideWhenUsed="1"/>
-    <w:lsdException w:name="Table Web 2" w:semiHidden="1" w:unhideWhenUsed="1"/>
-    <w:lsdException w:name="Table Web 3" w:semiHidden="1" w:unhideWhenUsed="1"/>
-    <w:lsdException w:name="Balloon Text" w:semiHidden="1" w:unhideWhenUsed="1"/>
-    <w:lsdException w:name="Table Grid" w:uiPriority="59"/>
-    <w:lsdException w:name="Table Theme" w:semiHidden="1" w:unhideWhenUsed="1"/>
-    <w:lsdException w:name="Placeholder Text" w:semiHidden="1"/>
-    <w:lsdException w:name="No Spacing" w:uiPriority="1" w:qFormat="1"/>
-    <w:lsdException w:name="Light Shading" w:uiPriority="60"/>
-    <w:lsdException w:name="Light List" w:uiPriority="61"/>
-    <w:lsdException w:name="Light Grid" w:uiPriority="62"/>
-    <w:lsdException w:name="Medium Shading 1" w:uiPriority="63"/>
-    <w:lsdException w:name="Medium Shading 2" w:uiPriority="64"/>
-    <w:lsdException w:name="Medium List 1" w:uiPriority="65"/>
-    <w:lsdException w:name="Medium List 2" w:uiPriority="66"/>
-    <w:lsdException w:name="Medium Grid 1" w:uiPriority="67"/>
-    <w:lsdException w:name="Medium Grid 2" w:uiPriority="68"/>
-    <w:lsdException w:name="Medium Grid 3" w:uiPriority="69"/>
-    <w:lsdException w:name="Dark List" w:uiPriority="70"/>
-    <w:lsdException w:name="Colorful Shading" w:uiPriority="71"/>
-    <w:lsdException w:name="Colorful List" w:uiPriority="72"/>
-    <w:lsdException w:name="Colorful Grid" w:uiPriority="73"/>
-    <w:lsdException w:name="Light Shading Accent 1" w:uiPriority="60"/>
-    <w:lsdException w:name="Light List Accent 1" w:uiPriority="61"/>
-    <w:lsdException w:name="Light Grid Accent 1" w:uiPriority="62"/>
-    <w:lsdException w:name="Medium Shading 1 Accent 1" w:uiPriority="63"/>
-    <w:lsdException w:name="Medium Shading 2 Accent 1" w:uiPriority="64"/>
-    <w:lsdException w:name="Medium List 1 Accent 1" w:uiPriority="65"/>
-    <w:lsdException w:name="Revision" w:semiHidden="1"/>
-    <w:lsdException w:name="List Paragraph" w:uiPriority="34" w:qFormat="1"/>
-    <w:lsdException w:name="Quote" w:uiPriority="29" w:qFormat="1"/>
-    <w:lsdException w:name="Intense Quote" w:uiPriority="30" w:qFormat="1"/>
-    <w:lsdException w:name="Medium List 2 Accent 1" w:uiPriority="66"/>
-    <w:lsdException w:name="Medium Grid 1 Accent 1" w:uiPriority="67"/>
-    <w:lsdException w:name="Medium Grid 2 Accent 1" w:uiPriority="68"/>
-    <w:lsdException w:name="Medium Grid 3 Accent 1" w:uiPriority="69"/>
-    <w:lsdException w:name="Dark List Accent 1" w:uiPriority="70"/>
-    <w:lsdException w:name="Colorful Shading Accent 1" w:uiPriority="71"/>
-    <w:lsdException w:name="Colorful List Accent 1" w:uiPriority="72"/>
-    <w:lsdException w:name="Colorful Grid Accent 1" w:uiPriority="73"/>
-    <w:lsdException w:name="Light Shading Accent 2" w:uiPriority="60"/>
-    <w:lsdException w:name="Light List Accent 2" w:uiPriority="61"/>
-    <w:lsdException w:name="Light Grid Accent 2" w:uiPriority="62"/>
-    <w:lsdException w:name="Medium Shading 1 Accent 2" w:uiPriority="63"/>
-    <w:lsdException w:name="Medium Shading 2 Accent 2" w:uiPriority="64"/>
-    <w:lsdException w:name="Medium List 1 Accent 2" w:uiPriority="65"/>
-    <w:lsdException w:name="Medium List 2 Accent 2" w:uiPriority="66"/>
-    <w:lsdException w:name="Medium Grid 1 Accent 2" w:uiPriority="67"/>
-    <w:lsdException w:name="Medium Grid 2 Accent 2" w:uiPriority="68"/>
-    <w:lsdException w:name="Medium Grid 3 Accent 2" w:uiPriority="69"/>
-    <w:lsdException w:name="Dark List Accent 2" w:uiPriority="70"/>
-    <w:lsdException w:name="Colorful Shading Accent 2" w:uiPriority="71"/>
-    <w:lsdException w:name="Colorful List Accent 2" w:uiPriority="72"/>
-    <w:lsdException w:name="Colorful Grid Accent 2" w:uiPriority="73"/>
-    <w:lsdException w:name="Light Shading Accent 3" w:uiPriority="60"/>
-    <w:lsdException w:name="Light List Accent 3" w:uiPriority="61"/>
-    <w:lsdException w:name="Light Grid Accent 3" w:uiPriority="62"/>
-    <w:lsdException w:name="Medium Shading 1 Accent 3" w:uiPriority="63"/>
-    <w:lsdException w:name="Medium Shading 2 Accent 3" w:uiPriority="64"/>
-    <w:lsdException w:name="Medium List 1 Accent 3" w:uiPriority="65"/>
-    <w:lsdException w:name="Medium List 2 Accent 3" w:uiPriority="66"/>
-    <w:lsdException w:name="Medium Grid 1 Accent 3" w:uiPriority="67"/>
-    <w:lsdException w:name="Medium Grid 2 Accent 3" w:uiPriority="68"/>
-    <w:lsdException w:name="Medium Grid 3 Accent 3" w:uiPriority="69"/>
-    <w:lsdException w:name="Dark List Accent 3" w:uiPriority="70"/>
-    <w:lsdException w:name="Colorful Shading Accent 3" w:uiPriority="71"/>
-    <w:lsdException w:name="Colorful List Accent 3" w:uiPriority="72"/>
-    <w:lsdException w:name="Colorful Grid Accent 3" w:uiPriority="73"/>
-    <w:lsdException w:name="Light Shading Accent 4" w:uiPriority="60"/>
-    <w:lsdException w:name="Light List Accent 4" w:uiPriority="61"/>
-    <w:lsdException w:name="Light Grid Accent 4" w:uiPriority="62"/>
-    <w:lsdException w:name="Medium Shading 1 Accent 4" w:uiPriority="63"/>
-    <w:lsdException w:name="Medium Shading 2 Accent 4" w:uiPriority="64"/>
-    <w:lsdException w:name="Medium List 1 Accent 4" w:uiPriority="65"/>
-    <w:lsdException w:name="Medium List 2 Accent 4" w:uiPriority="66"/>
-    <w:lsdException w:name="Medium Grid 1 Accent 4" w:uiPriority="67"/>
-    <w:lsdException w:name="Medium Grid 2 Accent 4" w:uiPriority="68"/>
-    <w:lsdException w:name="Medium Grid 3 Accent 4" w:uiPriority="69"/>
-    <w:lsdException w:name="Dark List Accent 4" w:uiPriority="70"/>
-    <w:lsdException w:name="Colorful Shading Accent 4" w:uiPriority="71"/>
-    <w:lsdException w:name="Colorful List Accent 4" w:uiPriority="72"/>
-    <w:lsdException w:name="Colorful Grid Accent 4" w:uiPriority="73"/>
-    <w:lsdException w:name="Light Shading Accent 5" w:uiPriority="60"/>
-    <w:lsdException w:name="Light List Accent 5" w:uiPriority="61"/>
-    <w:lsdException w:name="Light Grid Accent 5" w:uiPriority="62"/>
-    <w:lsdException w:name="Medium Shading 1 Accent 5" w:uiPriority="63"/>
-    <w:lsdException w:name="Medium Shading 2 Accent 5" w:uiPriority="64"/>
-    <w:lsdException w:name="Medium List 1 Accent 5" w:uiPriority="65"/>
-    <w:lsdException w:name="Medium List 2 Accent 5" w:uiPriority="66"/>
-    <w:lsdException w:name="Medium Grid 1 Accent 5" w:uiPriority="67"/>
-    <w:lsdException w:name="Medium Grid 2 Accent 5" w:uiPriority="68"/>
-    <w:lsdException w:name="Medium Grid 3 Accent 5" w:uiPriority="69"/>
-    <w:lsdException w:name="Dark List Accent 5" w:uiPriority="70"/>
-    <w:lsdException w:name="Colorful Shading Accent 5" w:uiPriority="71"/>
-    <w:lsdException w:name="Colorful List Accent 5" w:uiPriority="72"/>
-    <w:lsdException w:name="Colorful Grid Accent 5" w:uiPriority="73"/>
-    <w:lsdException w:name="Light Shading Accent 6" w:uiPriority="60"/>
-    <w:lsdException w:name="Light List Accent 6" w:uiPriority="61"/>
-    <w:lsdException w:name="Light Grid Accent 6" w:uiPriority="62"/>
-    <w:lsdException w:name="Medium Shading 1 Accent 6" w:uiPriority="63"/>
-    <w:lsdException w:name="Medium Shading 2 Accent 6" w:uiPriority="64"/>
-    <w:lsdException w:name="Medium List 1 Accent 6" w:uiPriority="65"/>
-    <w:lsdException w:name="Medium List 2 Accent 6" w:uiPriority="66"/>
-    <w:lsdException w:name="Medium Grid 1 Accent 6" w:uiPriority="67"/>
-    <w:lsdException w:name="Medium Grid 2 Accent 6" w:uiPriority="68"/>
-    <w:lsdException w:name="Medium Grid 3 Accent 6" w:uiPriority="69"/>
-    <w:lsdException w:name="Dark List Accent 6" w:uiPriority="70"/>
-    <w:lsdException w:name="Colorful Shading Accent 6" w:uiPriority="71"/>
-    <w:lsdException w:name="Colorful List Accent 6" w:uiPriority="72"/>
-    <w:lsdException w:name="Colorful Grid Accent 6" w:uiPriority="73"/>
-    <w:lsdException w:name="Subtle Emphasis" w:uiPriority="19" w:qFormat="1"/>
-    <w:lsdException w:name="Intense Emphasis" w:uiPriority="21" w:qFormat="1"/>
-    <w:lsdException w:name="Subtle Reference" w:uiPriority="31" w:qFormat="1"/>
-    <w:lsdException w:name="Intense Reference" w:uiPriority="32" w:qFormat="1"/>
-    <w:lsdException w:name="Book Title" w:uiPriority="33" w:qFormat="1"/>
-    <w:lsdException w:name="Bibliography" w:semiHidden="1" w:uiPriority="37" w:unhideWhenUsed="1"/>
-    <w:lsdException w:name="TOC Heading" w:semiHidden="1" w:uiPriority="39" w:unhideWhenUsed="1" w:qFormat="1"/>
-    <w:lsdException w:name="Plain Table 1" w:uiPriority="41"/>
-    <w:lsdException w:name="Plain Table 2" w:uiPriority="42"/>
-    <w:lsdException w:name="Plain Table 3" w:uiPriority="43"/>
-    <w:lsdException w:name="Plain Table 4" w:uiPriority="44"/>
-    <w:lsdException w:name="Plain Table 5" w:uiPriority="45"/>
-    <w:lsdException w:name="Grid Table Light" w:uiPriority="40"/>
-    <w:lsdException w:name="Grid Table 1 Light" w:uiPriority="46"/>
-    <w:lsdException w:name="Grid Table 2" w:uiPriority="47"/>
-    <w:lsdException w:name="Grid Table 3" w:uiPriority="48"/>
-    <w:lsdException w:name="Grid Table 4" w:uiPriority="49"/>
-    <w:lsdException w:name="Grid Table 5 Dark" w:uiPriority="50"/>
-    <w:lsdException w:name="Grid Table 6 Colorful" w:uiPriority="51"/>
-    <w:lsdException w:name="Grid Table 7 Colorful" w:uiPriority="52"/>
-    <w:lsdException w:name="Grid Table 1 Light Accent 1" w:uiPriority="46"/>
-    <w:lsdException w:name="Grid Table 2 Accent 1" w:uiPriority="47"/>
-    <w:lsdException w:name="Grid Table 3 Accent 1" w:uiPriority="48"/>
-    <w:lsdException w:name="Grid Table 4 Accent 1" w:uiPriority="49"/>
-    <w:lsdException w:name="Grid Table 5 Dark Accent 1" w:uiPriority="50"/>
-    <w:lsdException w:name="Grid Table 6 Colorful Accent 1" w:uiPriority="51"/>
-    <w:lsdException w:name="Grid Table 7 Colorful Accent 1" w:uiPriority="52"/>
-    <w:lsdException w:name="Grid Table 1 Light Accent 2" w:uiPriority="46"/>
-    <w:lsdException w:name="Grid Table 2 Accent 2" w:uiPriority="47"/>
-    <w:lsdException w:name="Grid Table 3 Accent 2" w:uiPriority="48"/>
-    <w:lsdException w:name="Grid Table 4 Accent 2" w:uiPriority="49"/>
-    <w:lsdException w:name="Grid Table 5 Dark Accent 2" w:uiPriority="50"/>
-    <w:lsdException w:name="Grid Table 6 Colorful Accent 2" w:uiPriority="51"/>
-    <w:lsdException w:name="Grid Table 7 Colorful Accent 2" w:uiPriority="52"/>
-    <w:lsdException w:name="Grid Table 1 Light Accent 3" w:uiPriority="46"/>
-    <w:lsdException w:name="Grid Table 2 Accent 3" w:uiPriority="47"/>
-    <w:lsdException w:name="Grid Table 3 Accent 3" w:uiPriority="48"/>
-    <w:lsdException w:name="Grid Table 4 Accent 3" w:uiPriority="49"/>
-    <w:lsdException w:name="Grid Table 5 Dark Accent 3" w:uiPriority="50"/>
-    <w:lsdException w:name="Grid Table 6 Colorful Accent 3" w:uiPriority="51"/>
-    <w:lsdException w:name="Grid Table 7 Colorful Accent 3" w:uiPriority="52"/>
-    <w:lsdException w:name="Grid Table 1 Light Accent 4" w:uiPriority="46"/>
-    <w:lsdException w:name="Grid Table 2 Accent 4" w:uiPriority="47"/>
-    <w:lsdException w:name="Grid Table 3 Accent 4" w:uiPriority="48"/>
-    <w:lsdException w:name="Grid Table 4 Accent 4" w:uiPriority="49"/>
-    <w:lsdException w:name="Grid Table 5 Dark Accent 4" w:uiPriority="50"/>
-    <w:lsdException w:name="Grid Table 6 Colorful Accent 4" w:uiPriority="51"/>
-    <w:lsdException w:name="Grid Table 7 Colorful Accent 4" w:uiPriority="52"/>
-    <w:lsdException w:name="Grid Table 1 Light Accent 5" w:uiPriority="46"/>
-    <w:lsdException w:name="Grid Table 2 Accent 5" w:uiPriority="47"/>
-    <w:lsdException w:name="Grid Table 3 Accent 5" w:uiPriority="48"/>
-    <w:lsdException w:name="Grid Table 4 Accent 5" w:uiPriority="49"/>
-    <w:lsdException w:name="Grid Table 5 Dark Accent 5" w:uiPriority="50"/>
-    <w:lsdException w:name="Grid Table 6 Colorful Accent 5" w:uiPriority="51"/>
-    <w:lsdException w:name="Grid Table 7 Colorful Accent 5" w:uiPriority="52"/>
-    <w:lsdException w:name="Grid Table 1 Light Accent 6" w:uiPriority="46"/>
-    <w:lsdException w:name="Grid Table 2 Accent 6" w:uiPriority="47"/>
-    <w:lsdException w:name="Grid Table 3 Accent 6" w:uiPriority="48"/>
-    <w:lsdException w:name="Grid Table 4 Accent 6" w:uiPriority="49"/>
-    <w:lsdException w:name="Grid Table 5 Dark Accent 6" w:uiPriority="50"/>
-    <w:lsdException w:name="Grid Table 6 Colorful Accent 6" w:uiPriority="51"/>
-    <w:lsdException w:name="Grid Table 7 Colorful Accent 6" w:uiPriority="52"/>
-    <w:lsdException w:name="List Table 1 Light" w:uiPriority="46"/>
-    <w:lsdException w:name="List Table 2" w:uiPriority="47"/>
-    <w:lsdException w:name="List Table 3" w:uiPriority="48"/>
-    <w:lsdException w:name="List Table 4" w:uiPriority="49"/>
-    <w:lsdException w:name="List Table 5 Dark" w:uiPriority="50"/>
-    <w:lsdException w:name="List Table 6 Colorful" w:uiPriority="51"/>
-    <w:lsdException w:name="List Table 7 Colorful" w:uiPriority="52"/>
-    <w:lsdException w:name="List Table 1 Light Accent 1" w:uiPriority="46"/>
-    <w:lsdException w:name="List Table 2 Accent 1" w:uiPriority="47"/>
-    <w:lsdException w:name="List Table 3 Accent 1" w:uiPriority="48"/>
-    <w:lsdException w:name="List Table 4 Accent 1" w:uiPriority="49"/>
-    <w:lsdException w:name="List Table 5 Dark Accent 1" w:uiPriority="50"/>
-    <w:lsdException w:name="List Table 6 Colorful Accent 1" w:uiPriority="51"/>
-    <w:lsdException w:name="List Table 7 Colorful Accent 1" w:uiPriority="52"/>
-    <w:lsdException w:name="List Table 1 Light Accent 2" w:uiPriority="46"/>
-    <w:lsdException w:name="List Table 2 Accent 2" w:uiPriority="47"/>
-    <w:lsdException w:name="List Table 3 Accent 2" w:uiPriority="48"/>
-    <w:lsdException w:name="List Table 4 Accent 2" w:uiPriority="49"/>
-    <w:lsdException w:name="List Table 5 Dark Accent 2" w:uiPriority="50"/>
-    <w:lsdException w:name="List Table 6 Colorful Accent 2" w:uiPriority="51"/>
-    <w:lsdException w:name="List Table 7 Colorful Accent 2" w:uiPriority="52"/>
-    <w:lsdException w:name="List Table 1 Light Accent 3" w:uiPriority="46"/>
-    <w:lsdException w:name="List Table 2 Accent 3" w:uiPriority="47"/>
-    <w:lsdException w:name="List Table 3 Accent 3" w:uiPriority="48"/>
-    <w:lsdException w:name="List Table 4 Accent 3" w:uiPriority="49"/>
-    <w:lsdException w:name="List Table 5 Dark Accent 3" w:uiPriority="50"/>
-    <w:lsdException w:name="List Table 6 Colorful Accent 3" w:uiPriority="51"/>
-    <w:lsdException w:name="List Table 7 Colorful Accent 3" w:uiPriority="52"/>
-    <w:lsdException w:name="List Table 1 Light Accent 4" w:uiPriority="46"/>
-    <w:lsdException w:name="List Table 2 Accent 4" w:uiPriority="47"/>
-    <w:lsdException w:name="List Table 3 Accent 4" w:uiPriority="48"/>
-    <w:lsdException w:name="List Table 4 Accent 4" w:uiPriority="49"/>
-    <w:lsdException w:name="List Table 5 Dark Accent 4" w:uiPriority="50"/>
-    <w:lsdException w:name="List Table 6 Colorful Accent 4" w:uiPriority="51"/>
-    <w:lsdException w:name="List Table 7 Colorful Accent 4" w:uiPriority="52"/>
-    <w:lsdException w:name="List Table 1 Light Accent 5" w:uiPriority="46"/>
-    <w:lsdException w:name="List Table 2 Accent 5" w:uiPriority="47"/>
-    <w:lsdException w:name="List Table 3 Accent 5" w:uiPriority="48"/>
-    <w:lsdException w:name="List Table 4 Accent 5" w:uiPriority="49"/>
-    <w:lsdException w:name="List Table 5 Dark Accent 5" w:uiPriority="50"/>
-    <w:lsdException w:name="List Table 6 Colorful Accent 5" w:uiPriority="51"/>
-    <w:lsdException w:name="List Table 7 Colorful Accent 5" w:uiPriority="52"/>
-    <w:lsdException w:name="List Table 1 Light Accent 6" w:uiPriority="46"/>
-    <w:lsdException w:name="List Table 2 Accent 6" w:uiPriority="47"/>
-    <w:lsdException w:name="List Table 3 Accent 6" w:uiPriority="48"/>
-    <w:lsdException w:name="List Table 4 Accent 6" w:uiPriority="49"/>
-    <w:lsdException w:name="List Table 5 Dark Accent 6" w:uiPriority="50"/>
-    <w:lsdException w:name="List Table 6 Colorful Accent 6" w:uiPriority="51"/>
-    <w:lsdException w:name="List Table 7 Colorful Accent 6" w:uiPriority="52"/>
+  <w:latentStyles w:defLockedState="0" w:defUIPriority="99" w:defSemiHidden="1" w:defUnhideWhenUsed="1" w:defQFormat="0" w:count="267">
+    <w:lsdException w:name="Normal" w:semiHidden="0" w:uiPriority="0" w:unhideWhenUsed="0" w:qFormat="1"/>
+    <w:lsdException w:name="heading 1" w:semiHidden="0" w:uiPriority="9" w:unhideWhenUsed="0" w:qFormat="1"/>
+    <w:lsdException w:name="heading 2" w:uiPriority="9" w:qFormat="1"/>
+    <w:lsdException w:name="heading 3" w:uiPriority="9" w:qFormat="1"/>
+    <w:lsdException w:name="heading 4" w:uiPriority="9" w:qFormat="1"/>
+    <w:lsdException w:name="heading 5" w:uiPriority="9" w:qFormat="1"/>
+    <w:lsdException w:name="heading 6" w:uiPriority="9" w:qFormat="1"/>
+    <w:lsdException w:name="heading 7" w:uiPriority="9" w:qFormat="1"/>
+    <w:lsdException w:name="heading 8" w:uiPriority="9" w:qFormat="1"/>
+    <w:lsdException w:name="heading 9" w:uiPriority="9" w:qFormat="1"/>
+    <w:lsdException w:name="toc 1" w:uiPriority="39"/>
+    <w:lsdException w:name="toc 2" w:uiPriority="39"/>
+    <w:lsdException w:name="toc 3" w:uiPriority="39"/>
+    <w:lsdException w:name="toc 4" w:uiPriority="39"/>
+    <w:lsdException w:name="toc 5" w:uiPriority="39"/>
+    <w:lsdException w:name="toc 6" w:uiPriority="39"/>
+    <w:lsdException w:name="toc 7" w:uiPriority="39"/>
+    <w:lsdException w:name="toc 8" w:uiPriority="39"/>
+    <w:lsdException w:name="toc 9" w:uiPriority="39"/>
+    <w:lsdException w:name="caption" w:uiPriority="35" w:qFormat="1"/>
+    <w:lsdException w:name="Title" w:semiHidden="0" w:uiPriority="10" w:unhideWhenUsed="0" w:qFormat="1"/>
+    <w:lsdException w:name="Default Paragraph Font" w:uiPriority="1"/>
+    <w:lsdException w:name="Subtitle" w:semiHidden="0" w:uiPriority="11" w:unhideWhenUsed="0" w:qFormat="1"/>
+    <w:lsdException w:name="Strong" w:semiHidden="0" w:uiPriority="22" w:unhideWhenUsed="0" w:qFormat="1"/>
+    <w:lsdException w:name="Emphasis" w:semiHidden="0" w:uiPriority="20" w:unhideWhenUsed="0" w:qFormat="1"/>
+    <w:lsdException w:name="Table Grid" w:semiHidden="0" w:uiPriority="59" w:unhideWhenUsed="0"/>
+    <w:lsdException w:name="Placeholder Text" w:unhideWhenUsed="0"/>
+    <w:lsdException w:name="No Spacing" w:semiHidden="0" w:uiPriority="1" w:unhideWhenUsed="0" w:qFormat="1"/>
+    <w:lsdException w:name="Light Shading" w:semiHidden="0" w:uiPriority="60" w:unhideWhenUsed="0"/>
+    <w:lsdException w:name="Light List" w:semiHidden="0" w:uiPriority="61" w:unhideWhenUsed="0"/>
+    <w:lsdException w:name="Light Grid" w:semiHidden="0" w:uiPriority="62" w:unhideWhenUsed="0"/>
+    <w:lsdException w:name="Medium Shading 1" w:semiHidden="0" w:uiPriority="63" w:unhideWhenUsed="0"/>
+    <w:lsdException w:name="Medium Shading 2" w:semiHidden="0" w:uiPriority="64" w:unhideWhenUsed="0"/>
+    <w:lsdException w:name="Medium List 1" w:semiHidden="0" w:uiPriority="65" w:unhideWhenUsed="0"/>
+    <w:lsdException w:name="Medium List 2" w:semiHidden="0" w:uiPriority="66" w:unhideWhenUsed="0"/>
+    <w:lsdException w:name="Medium Grid 1" w:semiHidden="0" w:uiPriority="67" w:unhideWhenUsed="0"/>
+    <w:lsdException w:name="Medium Grid 2" w:semiHidden="0" w:uiPriority="68" w:unhideWhenUsed="0"/>
+    <w:lsdException w:name="Medium Grid 3" w:semiHidden="0" w:uiPriority="69" w:unhideWhenUsed="0"/>
+    <w:lsdException w:name="Dark List" w:semiHidden="0" w:uiPriority="70" w:unhideWhenUsed="0"/>
+    <w:lsdException w:name="Colorful Shading" w:semiHidden="0" w:uiPriority="71" w:unhideWhenUsed="0"/>
+    <w:lsdException w:name="Colorful List" w:semiHidden="0" w:uiPriority="72" w:unhideWhenUsed="0"/>
+    <w:lsdException w:name="Colorful Grid" w:semiHidden="0" w:uiPriority="73" w:unhideWhenUsed="0"/>
+    <w:lsdException w:name="Light Shading Accent 1" w:semiHidden="0" w:uiPriority="60" w:unhideWhenUsed="0"/>
+    <w:lsdException w:name="Light List Accent 1" w:semiHidden="0" w:uiPriority="61" w:unhideWhenUsed="0"/>
+    <w:lsdException w:name="Light Grid Accent 1" w:semiHidden="0" w:uiPriority="62" w:unhideWhenUsed="0"/>
+    <w:lsdException w:name="Medium Shading 1 Accent 1" w:semiHidden="0" w:uiPriority="63" w:unhideWhenUsed="0"/>
+    <w:lsdException w:name="Medium Shading 2 Accent 1" w:semiHidden="0" w:uiPriority="64" w:unhideWhenUsed="0"/>
+    <w:lsdException w:name="Medium List 1 Accent 1" w:semiHidden="0" w:uiPriority="65" w:unhideWhenUsed="0"/>
+    <w:lsdException w:name="Revision" w:unhideWhenUsed="0"/>
+    <w:lsdException w:name="List Paragraph" w:semiHidden="0" w:uiPriority="34" w:unhideWhenUsed="0" w:qFormat="1"/>
+    <w:lsdException w:name="Quote" w:semiHidden="0" w:uiPriority="29" w:unhideWhenUsed="0" w:qFormat="1"/>
+    <w:lsdException w:name="Intense Quote" w:semiHidden="0" w:uiPriority="30" w:unhideWhenUsed="0" w:qFormat="1"/>
+    <w:lsdException w:name="Medium List 2 Accent 1" w:semiHidden="0" w:uiPriority="66" w:unhideWhenUsed="0"/>
+    <w:lsdException w:name="Medium Grid 1 Accent 1" w:semiHidden="0" w:uiPriority="67" w:unhideWhenUsed="0"/>
+    <w:lsdException w:name="Medium Grid 2 Accent 1" w:semiHidden="0" w:uiPriority="68" w:unhideWhenUsed="0"/>
+    <w:lsdException w:name="Medium Grid 3 Accent 1" w:semiHidden="0" w:uiPriority="69" w:unhideWhenUsed="0"/>
+    <w:lsdException w:name="Dark List Accent 1" w:semiHidden="0" w:uiPriority="70" w:unhideWhenUsed="0"/>
+    <w:lsdException w:name="Colorful Shading Accent 1" w:semiHidden="0" w:uiPriority="71" w:unhideWhenUsed="0"/>
+    <w:lsdException w:name="Colorful List Accent 1" w:semiHidden="0" w:uiPriority="72" w:unhideWhenUsed="0"/>
+    <w:lsdException w:name="Colorful Grid Accent 1" w:semiHidden="0" w:uiPriority="73" w:unhideWhenUsed="0"/>
+    <w:lsdException w:name="Light Shading Accent 2" w:semiHidden="0" w:uiPriority="60" w:unhideWhenUsed="0"/>
+    <w:lsdException w:name="Light List Accent 2" w:semiHidden="0" w:uiPriority="61" w:unhideWhenUsed="0"/>
+    <w:lsdException w:name="Light Grid Accent 2" w:semiHidden="0" w:uiPriority="62" w:unhideWhenUsed="0"/>
+    <w:lsdException w:name="Medium Shading 1 Accent 2" w:semiHidden="0" w:uiPriority="63" w:unhideWhenUsed="0"/>
+    <w:lsdException w:name="Medium Shading 2 Accent 2" w:semiHidden="0" w:uiPriority="64" w:unhideWhenUsed="0"/>
+    <w:lsdException w:name="Medium List 1 Accent 2" w:semiHidden="0" w:uiPriority="65" w:unhideWhenUsed="0"/>
+    <w:lsdException w:name="Medium List 2 Accent 2" w:semiHidden="0" w:uiPriority="66" w:unhideWhenUsed="0"/>
+    <w:lsdException w:name="Medium Grid 1 Accent 2" w:semiHidden="0" w:uiPriority="67" w:unhideWhenUsed="0"/>
+    <w:lsdException w:name="Medium Grid 2 Accent 2" w:semiHidden="0" w:uiPriority="68" w:unhideWhenUsed="0"/>
+    <w:lsdException w:name="Medium Grid 3 Accent 2" w:semiHidden="0" w:uiPriority="69" w:unhideWhenUsed="0"/>
+    <w:lsdException w:name="Dark List Accent 2" w:semiHidden="0" w:uiPriority="70" w:unhideWhenUsed="0"/>
+    <w:lsdException w:name="Colorful Shading Accent 2" w:semiHidden="0" w:uiPriority="71" w:unhideWhenUsed="0"/>
+    <w:lsdException w:name="Colorful List Accent 2" w:semiHidden="0" w:uiPriority="72" w:unhideWhenUsed="0"/>
+    <w:lsdException w:name="Colorful Grid Accent 2" w:semiHidden="0" w:uiPriority="73" w:unhideWhenUsed="0"/>
+    <w:lsdException w:name="Light Shading Accent 3" w:semiHidden="0" w:uiPriority="60" w:unhideWhenUsed="0"/>
+    <w:lsdException w:name="Light List Accent 3" w:semiHidden="0" w:uiPriority="61" w:unhideWhenUsed="0"/>
+    <w:lsdException w:name="Light Grid Accent 3" w:semiHidden="0" w:uiPriority="62" w:unhideWhenUsed="0"/>
+    <w:lsdException w:name="Medium Shading 1 Accent 3" w:semiHidden="0" w:uiPriority="63" w:unhideWhenUsed="0"/>
+    <w:lsdException w:name="Medium Shading 2 Accent 3" w:semiHidden="0" w:uiPriority="64" w:unhideWhenUsed="0"/>
+    <w:lsdException w:name="Medium List 1 Accent 3" w:semiHidden="0" w:uiPriority="65" w:unhideWhenUsed="0"/>
+    <w:lsdException w:name="Medium List 2 Accent 3" w:semiHidden="0" w:uiPriority="66" w:unhideWhenUsed="0"/>
+    <w:lsdException w:name="Medium Grid 1 Accent 3" w:semiHidden="0" w:uiPriority="67" w:unhideWhenUsed="0"/>
+    <w:lsdException w:name="Medium Grid 2 Accent 3" w:semiHidden="0" w:uiPriority="68" w:unhideWhenUsed="0"/>
+    <w:lsdException w:name="Medium Grid 3 Accent 3" w:semiHidden="0" w:uiPriority="69" w:unhideWhenUsed="0"/>
+    <w:lsdException w:name="Dark List Accent 3" w:semiHidden="0" w:uiPriority="70" w:unhideWhenUsed="0"/>
+    <w:lsdException w:name="Colorful Shading Accent 3" w:semiHidden="0" w:uiPriority="71" w:unhideWhenUsed="0"/>
+    <w:lsdException w:name="Colorful List Accent 3" w:semiHidden="0" w:uiPriority="72" w:unhideWhenUsed="0"/>
+    <w:lsdException w:name="Colorful Grid Accent 3" w:semiHidden="0" w:uiPriority="73" w:unhideWhenUsed="0"/>
+    <w:lsdException w:name="Light Shading Accent 4" w:semiHidden="0" w:uiPriority="60" w:unhideWhenUsed="0"/>
+    <w:lsdException w:name="Light List Accent 4" w:semiHidden="0" w:uiPriority="61" w:unhideWhenUsed="0"/>
+    <w:lsdException w:name="Light Grid Accent 4" w:semiHidden="0" w:uiPriority="62" w:unhideWhenUsed="0"/>
+    <w:lsdException w:name="Medium Shading 1 Accent 4" w:semiHidden="0" w:uiPriority="63" w:unhideWhenUsed="0"/>
+    <w:lsdException w:name="Medium Shading 2 Accent 4" w:semiHidden="0" w:uiPriority="64" w:unhideWhenUsed="0"/>
+    <w:lsdException w:name="Medium List 1 Accent 4" w:semiHidden="0" w:uiPriority="65" w:unhideWhenUsed="0"/>
+    <w:lsdException w:name="Medium List 2 Accent 4" w:semiHidden="0" w:uiPriority="66" w:unhideWhenUsed="0"/>
+    <w:lsdException w:name="Medium Grid 1 Accent 4" w:semiHidden="0" w:uiPriority="67" w:unhideWhenUsed="0"/>
+    <w:lsdException w:name="Medium Grid 2 Accent 4" w:semiHidden="0" w:uiPriority="68" w:unhideWhenUsed="0"/>
+    <w:lsdException w:name="Medium Grid 3 Accent 4" w:semiHidden="0" w:uiPriority="69" w:unhideWhenUsed="0"/>
+    <w:lsdException w:name="Dark List Accent 4" w:semiHidden="0" w:uiPriority="70" w:unhideWhenUsed="0"/>
+    <w:lsdException w:name="Colorful Shading Accent 4" w:semiHidden="0" w:uiPriority="71" w:unhideWhenUsed="0"/>
+    <w:lsdException w:name="Colorful List Accent 4" w:semiHidden="0" w:uiPriority="72" w:unhideWhenUsed="0"/>
+    <w:lsdException w:name="Colorful Grid Accent 4" w:semiHidden="0" w:uiPriority="73" w:unhideWhenUsed="0"/>
+    <w:lsdException w:name="Light Shading Accent 5" w:semiHidden="0" w:uiPriority="60" w:unhideWhenUsed="0"/>
+    <w:lsdException w:name="Light List Accent 5" w:semiHidden="0" w:uiPriority="61" w:unhideWhenUsed="0"/>
+    <w:lsdException w:name="Light Grid Accent 5" w:semiHidden="0" w:uiPriority="62" w:unhideWhenUsed="0"/>
+    <w:lsdException w:name="Medium Shading 1 Accent 5" w:semiHidden="0" w:uiPriority="63" w:unhideWhenUsed="0"/>
+    <w:lsdException w:name="Medium Shading 2 Accent 5" w:semiHidden="0" w:uiPriority="64" w:unhideWhenUsed="0"/>
+    <w:lsdException w:name="Medium List 1 Accent 5" w:semiHidden="0" w:uiPriority="65" w:unhideWhenUsed="0"/>
+    <w:lsdException w:name="Medium List 2 Accent 5" w:semiHidden="0" w:uiPriority="66" w:unhideWhenUsed="0"/>
+    <w:lsdException w:name="Medium Grid 1 Accent 5" w:semiHidden="0" w:uiPriority="67" w:unhideWhenUsed="0"/>
+    <w:lsdException w:name="Medium Grid 2 Accent 5" w:semiHidden="0" w:uiPriority="68" w:unhideWhenUsed="0"/>
+    <w:lsdException w:name="Medium Grid 3 Accent 5" w:semiHidden="0" w:uiPriority="69" w:unhideWhenUsed="0"/>
+    <w:lsdException w:name="Dark List Accent 5" w:semiHidden="0" w:uiPriority="70" w:unhideWhenUsed="0"/>
+    <w:lsdException w:name="Colorful Shading Accent 5" w:semiHidden="0" w:uiPriority="71" w:unhideWhenUsed="0"/>
+    <w:lsdException w:name="Colorful List Accent 5" w:semiHidden="0" w:uiPriority="72" w:unhideWhenUsed="0"/>
+    <w:lsdException w:name="Colorful Grid Accent 5" w:semiHidden="0" w:uiPriority="73" w:unhideWhenUsed="0"/>
+    <w:lsdException w:name="Light Shading Accent 6" w:semiHidden="0" w:uiPriority="60" w:unhideWhenUsed="0"/>
+    <w:lsdException w:name="Light List Accent 6" w:semiHidden="0" w:uiPriority="61" w:unhideWhenUsed="0"/>
+    <w:lsdException w:name="Light Grid Accent 6" w:semiHidden="0" w:uiPriority="62" w:unhideWhenUsed="0"/>
+    <w:lsdException w:name="Medium Shading 1 Accent 6" w:semiHidden="0" w:uiPriority="63" w:unhideWhenUsed="0"/>
+    <w:lsdException w:name="Medium Shading 2 Accent 6" w:semiHidden="0" w:uiPriority="64" w:unhideWhenUsed="0"/>
+    <w:lsdException w:name="Medium List 1 Accent 6" w:semiHidden="0" w:uiPriority="65" w:unhideWhenUsed="0"/>
+    <w:lsdException w:name="Medium List 2 Accent 6" w:semiHidden="0" w:uiPriority="66" w:unhideWhenUsed="0"/>
+    <w:lsdException w:name="Medium Grid 1 Accent 6" w:semiHidden="0" w:uiPriority="67" w:unhideWhenUsed="0"/>
+    <w:lsdException w:name="Medium Grid 2 Accent 6" w:semiHidden="0" w:uiPriority="68" w:unhideWhenUsed="0"/>
+    <w:lsdException w:name="Medium Grid 3 Accent 6" w:semiHidden="0" w:uiPriority="69" w:unhideWhenUsed="0"/>
+    <w:lsdException w:name="Dark List Accent 6" w:semiHidden="0" w:uiPriority="70" w:unhideWhenUsed="0"/>
+    <w:lsdException w:name="Colorful Shading Accent 6" w:semiHidden="0" w:uiPriority="71" w:unhideWhenUsed="0"/>
+    <w:lsdException w:name="Colorful List Accent 6" w:semiHidden="0" w:uiPriority="72" w:unhideWhenUsed="0"/>
+    <w:lsdException w:name="Colorful Grid Accent 6" w:semiHidden="0" w:uiPriority="73" w:unhideWhenUsed="0"/>
+    <w:lsdException w:name="Subtle Emphasis" w:semiHidden="0" w:uiPriority="19" w:unhideWhenUsed="0" w:qFormat="1"/>
+    <w:lsdException w:name="Intense Emphasis" w:semiHidden="0" w:uiPriority="21" w:unhideWhenUsed="0" w:qFormat="1"/>
+    <w:lsdException w:name="Subtle Reference" w:semiHidden="0" w:uiPriority="31" w:unhideWhenUsed="0" w:qFormat="1"/>
+    <w:lsdException w:name="Intense Reference" w:semiHidden="0" w:uiPriority="32" w:unhideWhenUsed="0" w:qFormat="1"/>
+    <w:lsdException w:name="Book Title" w:semiHidden="0" w:uiPriority="33" w:unhideWhenUsed="0" w:qFormat="1"/>
+    <w:lsdException w:name="Bibliography" w:uiPriority="37"/>
+    <w:lsdException w:name="TOC Heading" w:uiPriority="39" w:qFormat="1"/>
   </w:latentStyles>
   <w:style w:type="paragraph" w:default="1" w:styleId="Normal">
     <w:name w:val="Normal"/>
@@ -5219,6 +5152,7 @@
     <w:uiPriority w:val="99"/>
     <w:semiHidden/>
     <w:unhideWhenUsed/>
+    <w:qFormat/>
     <w:tblPr>
       <w:tblInd w:w="0" w:type="dxa"/>
       <w:tblCellMar>
@@ -5439,6 +5373,7 @@
       <w:spacing w:line="240" w:lineRule="auto"/>
     </w:pPr>
     <w:tblPr>
+      <w:tblInd w:w="0" w:type="dxa"/>
       <w:tblBorders>
         <w:top w:val="single" w:sz="4" w:space="0" w:color="000000" w:themeColor="text1"/>
         <w:left w:val="single" w:sz="4" w:space="0" w:color="000000" w:themeColor="text1"/>
@@ -5447,6 +5382,12 @@
         <w:insideH w:val="single" w:sz="4" w:space="0" w:color="000000" w:themeColor="text1"/>
         <w:insideV w:val="single" w:sz="4" w:space="0" w:color="000000" w:themeColor="text1"/>
       </w:tblBorders>
+      <w:tblCellMar>
+        <w:top w:w="0" w:type="dxa"/>
+        <w:left w:w="108" w:type="dxa"/>
+        <w:bottom w:w="0" w:type="dxa"/>
+        <w:right w:w="108" w:type="dxa"/>
+      </w:tblCellMar>
     </w:tblPr>
   </w:style>
   <w:style w:type="paragraph" w:styleId="CabealhodoSumrio">

</xml_diff>

<commit_message>
Alteração nos artefatos de Qualidade.
</commit_message>
<xml_diff>
--- a/Artefatos de Documentação/Processo Aplicado/EveRemind/7-Garantia da Qualidade/[PARCIAL]Plano de Garantia da Qualidade.docx
+++ b/Artefatos de Documentação/Processo Aplicado/EveRemind/7-Garantia da Qualidade/[PARCIAL]Plano de Garantia da Qualidade.docx
@@ -2362,15 +2362,39 @@
           <w:sz w:val="24"/>
           <w:szCs w:val="24"/>
         </w:rPr>
-        <w:t>ecessário utilizar guias do MPS.</w:t>
-      </w:r>
-      <w:r>
-        <w:rPr>
-          <w:rFonts w:ascii="Arial" w:hAnsi="Arial" w:cs="Arial"/>
-          <w:sz w:val="24"/>
-          <w:szCs w:val="24"/>
-        </w:rPr>
-        <w:t xml:space="preserve">BR, obtido do </w:t>
+        <w:t xml:space="preserve">ecessário </w:t>
+      </w:r>
+      <w:r>
+        <w:rPr>
+          <w:rFonts w:ascii="Arial" w:hAnsi="Arial" w:cs="Arial"/>
+          <w:sz w:val="24"/>
+          <w:szCs w:val="24"/>
+        </w:rPr>
+        <w:t>a utilização dos</w:t>
+      </w:r>
+      <w:r>
+        <w:rPr>
+          <w:rFonts w:ascii="Arial" w:hAnsi="Arial" w:cs="Arial"/>
+          <w:sz w:val="24"/>
+          <w:szCs w:val="24"/>
+        </w:rPr>
+        <w:t xml:space="preserve"> guias do MPS.</w:t>
+      </w:r>
+      <w:r>
+        <w:rPr>
+          <w:rFonts w:ascii="Arial" w:hAnsi="Arial" w:cs="Arial"/>
+          <w:sz w:val="24"/>
+          <w:szCs w:val="24"/>
+        </w:rPr>
+        <w:t>BR, obtido n</w:t>
+      </w:r>
+      <w:r>
+        <w:rPr>
+          <w:rFonts w:ascii="Arial" w:hAnsi="Arial" w:cs="Arial"/>
+          <w:sz w:val="24"/>
+          <w:szCs w:val="24"/>
+        </w:rPr>
+        <w:t xml:space="preserve">o </w:t>
       </w:r>
       <w:proofErr w:type="spellStart"/>
       <w:r>
@@ -2653,7 +2677,7 @@
           <w:szCs w:val="24"/>
           <w:lang w:eastAsia="pt-BR"/>
         </w:rPr>
-        <w:t>e</w:t>
+        <w:t>E</w:t>
       </w:r>
       <w:r>
         <w:rPr>
@@ -2903,50 +2927,32 @@
     </w:p>
     <w:p>
       <w:pPr>
-        <w:jc w:val="both"/>
-        <w:rPr>
-          <w:rFonts w:ascii="Arial" w:hAnsi="Arial" w:cs="Arial"/>
-          <w:sz w:val="24"/>
-          <w:szCs w:val="24"/>
-          <w:lang w:eastAsia="pt-BR"/>
-        </w:rPr>
-      </w:pPr>
-      <w:r>
-        <w:rPr>
-          <w:rFonts w:ascii="Arial" w:hAnsi="Arial" w:cs="Arial"/>
-          <w:sz w:val="24"/>
-          <w:szCs w:val="24"/>
-          <w:lang w:eastAsia="pt-BR"/>
-        </w:rPr>
-        <w:t>Como definido na seção 1.3 deste plano, a Garantia da Qualidade tem como foco resolver as não conformidades dos processos de Gerência de Requisitos, Gerência de Projeto e Verificação e Validação além dos Produtos de Trabalho, os adequando ao planejado.</w:t>
-      </w:r>
+        <w:rPr>
+          <w:rFonts w:ascii="Arial" w:hAnsi="Arial" w:cs="Arial"/>
+          <w:b/>
+          <w:color w:val="00B050"/>
+          <w:sz w:val="24"/>
+          <w:szCs w:val="24"/>
+        </w:rPr>
+      </w:pPr>
     </w:p>
     <w:p>
       <w:pPr>
-        <w:jc w:val="both"/>
-        <w:rPr>
-          <w:rFonts w:ascii="Arial" w:hAnsi="Arial" w:cs="Arial"/>
-          <w:sz w:val="24"/>
-          <w:szCs w:val="24"/>
-        </w:rPr>
-      </w:pPr>
-      <w:r>
-        <w:rPr>
-          <w:rFonts w:ascii="Arial" w:hAnsi="Arial" w:cs="Arial"/>
-          <w:sz w:val="24"/>
-          <w:szCs w:val="24"/>
-          <w:lang w:eastAsia="pt-BR"/>
-        </w:rPr>
-        <w:br/>
-      </w:r>
-      <w:r>
-        <w:rPr>
-          <w:rFonts w:ascii="Arial" w:hAnsi="Arial" w:cs="Arial"/>
-          <w:sz w:val="24"/>
-          <w:szCs w:val="24"/>
-          <w:lang w:eastAsia="pt-BR"/>
-        </w:rPr>
-        <w:t xml:space="preserve">Um </w:t>
+        <w:rPr>
+          <w:rFonts w:ascii="Arial" w:hAnsi="Arial" w:cs="Arial"/>
+          <w:b/>
+          <w:color w:val="00B050"/>
+          <w:sz w:val="24"/>
+          <w:szCs w:val="24"/>
+        </w:rPr>
+      </w:pPr>
+      <w:r>
+        <w:rPr>
+          <w:rFonts w:ascii="Arial" w:hAnsi="Arial" w:cs="Arial"/>
+          <w:sz w:val="24"/>
+          <w:szCs w:val="24"/>
+        </w:rPr>
+        <w:t xml:space="preserve">Existe um documento de </w:t>
       </w:r>
       <w:proofErr w:type="spellStart"/>
       <w:r>
@@ -2954,7 +2960,6 @@
           <w:rFonts w:ascii="Arial" w:hAnsi="Arial" w:cs="Arial"/>
           <w:sz w:val="24"/>
           <w:szCs w:val="24"/>
-          <w:lang w:eastAsia="pt-BR"/>
         </w:rPr>
         <w:t>checklist</w:t>
       </w:r>
@@ -2964,26 +2969,57 @@
           <w:rFonts w:ascii="Arial" w:hAnsi="Arial" w:cs="Arial"/>
           <w:sz w:val="24"/>
           <w:szCs w:val="24"/>
-          <w:lang w:eastAsia="pt-BR"/>
-        </w:rPr>
-        <w:t xml:space="preserve"> para verificar </w:t>
-      </w:r>
-      <w:r>
-        <w:rPr>
-          <w:rFonts w:ascii="Arial" w:hAnsi="Arial" w:cs="Arial"/>
-          <w:sz w:val="24"/>
-          <w:szCs w:val="24"/>
-        </w:rPr>
-        <w:t xml:space="preserve">a aderência dos produtos de trabalho será estabelecido, visando a conformidade no que foi acordado e documentado no </w:t>
-      </w:r>
-      <w:r>
-        <w:rPr>
-          <w:rFonts w:ascii="Arial" w:hAnsi="Arial" w:cs="Arial"/>
-          <w:sz w:val="24"/>
-          <w:szCs w:val="24"/>
-        </w:rPr>
-        <w:lastRenderedPageBreak/>
-        <w:t xml:space="preserve">EOR e o que será produzido. Cada processo que está sob ótica da Garantia da Qualidade também terá um </w:t>
+        </w:rPr>
+        <w:t xml:space="preserve"> onde estão inclusos os processo que estão</w:t>
+      </w:r>
+      <w:r>
+        <w:rPr>
+          <w:rFonts w:ascii="Arial" w:hAnsi="Arial" w:cs="Arial"/>
+          <w:sz w:val="24"/>
+          <w:szCs w:val="24"/>
+        </w:rPr>
+        <w:t xml:space="preserve"> sob ótica da Garantia d</w:t>
+      </w:r>
+      <w:r>
+        <w:rPr>
+          <w:rFonts w:ascii="Arial" w:hAnsi="Arial" w:cs="Arial"/>
+          <w:sz w:val="24"/>
+          <w:szCs w:val="24"/>
+        </w:rPr>
+        <w:t xml:space="preserve">a Qualidade, </w:t>
+      </w:r>
+      <w:r>
+        <w:rPr>
+          <w:rFonts w:ascii="Arial" w:hAnsi="Arial" w:cs="Arial"/>
+          <w:sz w:val="24"/>
+          <w:szCs w:val="24"/>
+        </w:rPr>
+        <w:t>visando verificar a aderência do processo executado às descrições de processo, padrões e procedimentos.</w:t>
+      </w:r>
+      <w:r>
+        <w:rPr>
+          <w:rFonts w:ascii="Arial" w:hAnsi="Arial" w:cs="Arial"/>
+          <w:sz w:val="24"/>
+          <w:szCs w:val="24"/>
+        </w:rPr>
+        <w:t xml:space="preserve"> O</w:t>
+      </w:r>
+      <w:r>
+        <w:rPr>
+          <w:rFonts w:ascii="Arial" w:hAnsi="Arial" w:cs="Arial"/>
+          <w:sz w:val="24"/>
+          <w:szCs w:val="24"/>
+          <w:lang w:eastAsia="pt-BR"/>
+        </w:rPr>
+        <w:t>s produtos de trabalho</w:t>
+      </w:r>
+      <w:r>
+        <w:rPr>
+          <w:rFonts w:ascii="Arial" w:hAnsi="Arial" w:cs="Arial"/>
+          <w:sz w:val="24"/>
+          <w:szCs w:val="24"/>
+        </w:rPr>
+        <w:t xml:space="preserve"> que estão sob ótica da Garantia da Qualidade também estão inclusos no documento de </w:t>
       </w:r>
       <w:proofErr w:type="spellStart"/>
       <w:r>
@@ -3001,7 +3037,32 @@
           <w:sz w:val="24"/>
           <w:szCs w:val="24"/>
         </w:rPr>
-        <w:t xml:space="preserve"> visando verificar a aderência do processo executado às descrições de processo, padrões e procedimentos.</w:t>
+        <w:t>, visando a</w:t>
+      </w:r>
+      <w:r>
+        <w:rPr>
+          <w:rFonts w:ascii="Arial" w:hAnsi="Arial" w:cs="Arial"/>
+          <w:sz w:val="24"/>
+          <w:szCs w:val="24"/>
+        </w:rPr>
+        <w:t>valiar a aderência dos mesmos ao</w:t>
+      </w:r>
+      <w:r>
+        <w:rPr>
+          <w:rFonts w:ascii="Arial" w:hAnsi="Arial" w:cs="Arial"/>
+          <w:sz w:val="24"/>
+          <w:szCs w:val="24"/>
+          <w:lang w:eastAsia="pt-BR"/>
+        </w:rPr>
+        <w:t xml:space="preserve"> padrões, procedimentos e requisitos aplicáveis</w:t>
+      </w:r>
+      <w:r>
+        <w:rPr>
+          <w:rFonts w:ascii="Arial" w:hAnsi="Arial" w:cs="Arial"/>
+          <w:sz w:val="24"/>
+          <w:szCs w:val="24"/>
+        </w:rPr>
+        <w:t xml:space="preserve">. </w:t>
       </w:r>
     </w:p>
     <w:p>
@@ -3029,7 +3090,31 @@
           <w:sz w:val="24"/>
           <w:szCs w:val="24"/>
         </w:rPr>
-        <w:t>Os processos e produtos de trabalho seriam avaliados objetivamente e as não conformidades encontradas serão relatadas, esse procedimento envolve a criação de um relatório único para não conformidade e a divulgação do mesmo. Toda não conformidade será registrada, para controle do status da não conformidade, o Registro de Não Conformidades poderá ser consultado.</w:t>
+        <w:t>Os process</w:t>
+      </w:r>
+      <w:r>
+        <w:rPr>
+          <w:rFonts w:ascii="Arial" w:hAnsi="Arial" w:cs="Arial"/>
+          <w:sz w:val="24"/>
+          <w:szCs w:val="24"/>
+        </w:rPr>
+        <w:t>os e produtos de trabalho serão</w:t>
+      </w:r>
+      <w:r>
+        <w:rPr>
+          <w:rFonts w:ascii="Arial" w:hAnsi="Arial" w:cs="Arial"/>
+          <w:sz w:val="24"/>
+          <w:szCs w:val="24"/>
+        </w:rPr>
+        <w:t xml:space="preserve"> avaliados objetivamente</w:t>
+      </w:r>
+      <w:r>
+        <w:rPr>
+          <w:rFonts w:ascii="Arial" w:hAnsi="Arial" w:cs="Arial"/>
+          <w:sz w:val="24"/>
+          <w:szCs w:val="24"/>
+        </w:rPr>
+        <w:t xml:space="preserve"> nas datas predefinidas junto a Gerência de Projeto, que estão descritas na seção 4.1.</w:t>
       </w:r>
     </w:p>
     <w:p>
@@ -3046,31 +3131,59 @@
       <w:pPr>
         <w:jc w:val="both"/>
         <w:rPr>
-          <w:rFonts w:ascii="Arial" w:eastAsia="Times New Roman" w:hAnsi="Arial" w:cs="Arial"/>
-          <w:sz w:val="24"/>
-          <w:szCs w:val="24"/>
-          <w:lang w:eastAsia="pt-BR"/>
-        </w:rPr>
-      </w:pPr>
-      <w:r>
-        <w:rPr>
-          <w:rFonts w:ascii="Arial" w:eastAsia="Times New Roman" w:hAnsi="Arial" w:cs="Arial"/>
-          <w:sz w:val="24"/>
-          <w:szCs w:val="24"/>
-          <w:lang w:eastAsia="pt-BR"/>
-        </w:rPr>
-        <w:t>As não conformidades serão analisadas e classificadas em Alta, Média, Baixa. As ações corretivas estão definidas para resolução das não conformidades na seção 4.2 deste plano.</w:t>
+          <w:rFonts w:ascii="Arial" w:hAnsi="Arial" w:cs="Arial"/>
+          <w:sz w:val="24"/>
+          <w:szCs w:val="24"/>
+        </w:rPr>
+      </w:pPr>
+      <w:r>
+        <w:rPr>
+          <w:rFonts w:ascii="Arial" w:hAnsi="Arial" w:cs="Arial"/>
+          <w:sz w:val="24"/>
+          <w:szCs w:val="24"/>
+        </w:rPr>
+        <w:t xml:space="preserve"> A</w:t>
+      </w:r>
+      <w:r>
+        <w:rPr>
+          <w:rFonts w:ascii="Arial" w:hAnsi="Arial" w:cs="Arial"/>
+          <w:sz w:val="24"/>
+          <w:szCs w:val="24"/>
+        </w:rPr>
+        <w:t>s não conformidades encontradas serão relatadas,</w:t>
+      </w:r>
+      <w:r>
+        <w:rPr>
+          <w:rFonts w:ascii="Arial" w:hAnsi="Arial" w:cs="Arial"/>
+          <w:sz w:val="24"/>
+          <w:szCs w:val="24"/>
+        </w:rPr>
+        <w:t xml:space="preserve"> e classificadas de acordo com a severidade em Alta, Média e Baixa. O procedimento de relato e classificação das não conformidades envolve </w:t>
+      </w:r>
+      <w:r>
+        <w:rPr>
+          <w:rFonts w:ascii="Arial" w:hAnsi="Arial" w:cs="Arial"/>
+          <w:sz w:val="24"/>
+          <w:szCs w:val="24"/>
+        </w:rPr>
+        <w:t>a criação de um relatório único para não conformidade e a divulgação do mesmo. Toda não conformidade será registrada, para controle do status da não conformidade, o Registro de Não Conf</w:t>
+      </w:r>
+      <w:r>
+        <w:rPr>
+          <w:rFonts w:ascii="Arial" w:hAnsi="Arial" w:cs="Arial"/>
+          <w:sz w:val="24"/>
+          <w:szCs w:val="24"/>
+        </w:rPr>
+        <w:t>ormidades poderá ser consultado, o mesmo será atualizado conforme o andamento do tratamento da Não Conformidade.</w:t>
       </w:r>
     </w:p>
     <w:p>
       <w:pPr>
         <w:jc w:val="both"/>
         <w:rPr>
-          <w:rFonts w:ascii="Arial" w:eastAsia="Times New Roman" w:hAnsi="Arial" w:cs="Arial"/>
-          <w:color w:val="00B050"/>
-          <w:sz w:val="24"/>
-          <w:szCs w:val="24"/>
-          <w:lang w:eastAsia="pt-BR"/>
+          <w:rFonts w:ascii="Arial" w:hAnsi="Arial" w:cs="Arial"/>
+          <w:sz w:val="24"/>
+          <w:szCs w:val="24"/>
         </w:rPr>
       </w:pPr>
     </w:p>
@@ -3091,14 +3204,24 @@
           <w:szCs w:val="24"/>
           <w:lang w:eastAsia="pt-BR"/>
         </w:rPr>
-        <w:t xml:space="preserve">Em caso de estouro no prazo estabelecido para resolução da não conformidade a mesma será escalonada, e a ação corretiva aplicada na mesma irá depender da </w:t>
+        <w:t>As ações corretivas estão definidas para resolução das não conformidades na seção 4.2 deste plano</w:t>
+      </w:r>
+      <w:r>
+        <w:rPr>
+          <w:rFonts w:ascii="Arial" w:eastAsia="Times New Roman" w:hAnsi="Arial" w:cs="Arial"/>
+          <w:sz w:val="24"/>
+          <w:szCs w:val="24"/>
+          <w:lang w:eastAsia="pt-BR"/>
+        </w:rPr>
+        <w:t xml:space="preserve"> conforme sua </w:t>
       </w:r>
       <w:proofErr w:type="spellStart"/>
       <w:r>
         <w:rPr>
-          <w:rFonts w:ascii="Arial" w:hAnsi="Arial" w:cs="Arial"/>
-          <w:sz w:val="24"/>
-          <w:szCs w:val="24"/>
+          <w:rFonts w:ascii="Arial" w:eastAsia="Times New Roman" w:hAnsi="Arial" w:cs="Arial"/>
+          <w:sz w:val="24"/>
+          <w:szCs w:val="24"/>
+          <w:lang w:eastAsia="pt-BR"/>
         </w:rPr>
         <w:t>criticidade</w:t>
       </w:r>
@@ -3110,8 +3233,75 @@
           <w:szCs w:val="24"/>
           <w:lang w:eastAsia="pt-BR"/>
         </w:rPr>
-        <w:t xml:space="preserve"> da não conformidade</w:t>
-      </w:r>
+        <w:t>.</w:t>
+      </w:r>
+      <w:r>
+        <w:rPr>
+          <w:rFonts w:ascii="Arial" w:eastAsia="Times New Roman" w:hAnsi="Arial" w:cs="Arial"/>
+          <w:sz w:val="24"/>
+          <w:szCs w:val="24"/>
+          <w:lang w:eastAsia="pt-BR"/>
+        </w:rPr>
+        <w:t xml:space="preserve"> </w:t>
+      </w:r>
+      <w:r>
+        <w:rPr>
+          <w:rFonts w:ascii="Arial" w:eastAsia="Times New Roman" w:hAnsi="Arial" w:cs="Arial"/>
+          <w:sz w:val="24"/>
+          <w:szCs w:val="24"/>
+          <w:lang w:eastAsia="pt-BR"/>
+        </w:rPr>
+        <w:t xml:space="preserve">Em caso de estouro no prazo estabelecido para resolução da não conformidade a mesma será </w:t>
+      </w:r>
+      <w:proofErr w:type="spellStart"/>
+      <w:r>
+        <w:rPr>
+          <w:rFonts w:ascii="Arial" w:eastAsia="Times New Roman" w:hAnsi="Arial" w:cs="Arial"/>
+          <w:sz w:val="24"/>
+          <w:szCs w:val="24"/>
+          <w:lang w:eastAsia="pt-BR"/>
+        </w:rPr>
+        <w:t>re</w:t>
+      </w:r>
+      <w:r>
+        <w:rPr>
+          <w:rFonts w:ascii="Arial" w:eastAsia="Times New Roman" w:hAnsi="Arial" w:cs="Arial"/>
+          <w:sz w:val="24"/>
+          <w:szCs w:val="24"/>
+          <w:lang w:eastAsia="pt-BR"/>
+        </w:rPr>
+        <w:t>escalonada</w:t>
+      </w:r>
+      <w:proofErr w:type="spellEnd"/>
+      <w:r>
+        <w:rPr>
+          <w:rFonts w:ascii="Arial" w:eastAsia="Times New Roman" w:hAnsi="Arial" w:cs="Arial"/>
+          <w:sz w:val="24"/>
+          <w:szCs w:val="24"/>
+          <w:lang w:eastAsia="pt-BR"/>
+        </w:rPr>
+        <w:t xml:space="preserve">, </w:t>
+      </w:r>
+      <w:r>
+        <w:rPr>
+          <w:rFonts w:ascii="Arial" w:eastAsia="Times New Roman" w:hAnsi="Arial" w:cs="Arial"/>
+          <w:sz w:val="24"/>
+          <w:szCs w:val="24"/>
+          <w:lang w:eastAsia="pt-BR"/>
+        </w:rPr>
+        <w:t xml:space="preserve">mudando então sua </w:t>
+      </w:r>
+      <w:proofErr w:type="spellStart"/>
+      <w:r>
+        <w:rPr>
+          <w:rFonts w:ascii="Arial" w:eastAsia="Times New Roman" w:hAnsi="Arial" w:cs="Arial"/>
+          <w:sz w:val="24"/>
+          <w:szCs w:val="24"/>
+          <w:lang w:eastAsia="pt-BR"/>
+        </w:rPr>
+        <w:t>criticidade</w:t>
+      </w:r>
+      <w:proofErr w:type="spellEnd"/>
       <w:r>
         <w:rPr>
           <w:rFonts w:ascii="Arial" w:eastAsia="Times New Roman" w:hAnsi="Arial" w:cs="Arial"/>
@@ -3256,6 +3446,355 @@
       <w:pPr>
         <w:spacing w:after="120" w:line="240" w:lineRule="atLeast"/>
         <w:rPr>
+          <w:rFonts w:ascii="Arial" w:hAnsi="Arial" w:cs="Arial"/>
+          <w:sz w:val="24"/>
+          <w:szCs w:val="24"/>
+        </w:rPr>
+      </w:pPr>
+      <w:r>
+        <w:rPr>
+          <w:rFonts w:ascii="Arial" w:eastAsia="Times New Roman" w:hAnsi="Arial" w:cs="Arial"/>
+          <w:sz w:val="24"/>
+          <w:szCs w:val="24"/>
+          <w:lang w:eastAsia="pt-BR"/>
+        </w:rPr>
+        <w:t xml:space="preserve">As datas para </w:t>
+      </w:r>
+      <w:r>
+        <w:rPr>
+          <w:rFonts w:ascii="Arial" w:hAnsi="Arial" w:cs="Arial"/>
+          <w:sz w:val="24"/>
+          <w:szCs w:val="24"/>
+        </w:rPr>
+        <w:t>verificar a aderência dos processos executados às descrições de processo, padrões e procedimentos foram definidas junto a Gerência de Projeto e estão descritas abaixo:</w:t>
+      </w:r>
+    </w:p>
+    <w:p>
+      <w:pPr>
+        <w:spacing w:after="120" w:line="240" w:lineRule="atLeast"/>
+        <w:rPr>
+          <w:rFonts w:ascii="Arial" w:hAnsi="Arial" w:cs="Arial"/>
+        </w:rPr>
+      </w:pPr>
+    </w:p>
+    <w:tbl>
+      <w:tblPr>
+        <w:tblStyle w:val="Tabelacomgrade"/>
+        <w:tblW w:w="0" w:type="auto"/>
+        <w:tblLook w:val="04A0"/>
+      </w:tblPr>
+      <w:tblGrid>
+        <w:gridCol w:w="2888"/>
+        <w:gridCol w:w="2888"/>
+      </w:tblGrid>
+      <w:tr>
+        <w:trPr>
+          <w:trHeight w:val="691"/>
+        </w:trPr>
+        <w:tc>
+          <w:tcPr>
+            <w:tcW w:w="2888" w:type="dxa"/>
+            <w:shd w:val="clear" w:color="auto" w:fill="4F81BD" w:themeFill="accent1"/>
+          </w:tcPr>
+          <w:p>
+            <w:pPr>
+              <w:spacing w:after="120" w:line="240" w:lineRule="atLeast"/>
+              <w:jc w:val="center"/>
+              <w:rPr>
+                <w:rFonts w:ascii="Arial" w:eastAsia="Times New Roman" w:hAnsi="Arial" w:cs="Arial"/>
+                <w:b/>
+                <w:color w:val="FFFFFF" w:themeColor="background1"/>
+                <w:sz w:val="24"/>
+                <w:szCs w:val="24"/>
+                <w:lang w:eastAsia="pt-BR"/>
+              </w:rPr>
+            </w:pPr>
+            <w:r>
+              <w:rPr>
+                <w:rFonts w:ascii="Arial" w:eastAsia="Times New Roman" w:hAnsi="Arial" w:cs="Arial"/>
+                <w:b/>
+                <w:color w:val="FFFFFF" w:themeColor="background1"/>
+                <w:sz w:val="24"/>
+                <w:szCs w:val="24"/>
+                <w:lang w:eastAsia="pt-BR"/>
+              </w:rPr>
+              <w:t>Checklist dos Processo</w:t>
+            </w:r>
+          </w:p>
+        </w:tc>
+        <w:tc>
+          <w:tcPr>
+            <w:tcW w:w="2888" w:type="dxa"/>
+            <w:shd w:val="clear" w:color="auto" w:fill="4F81BD" w:themeFill="accent1"/>
+          </w:tcPr>
+          <w:p>
+            <w:pPr>
+              <w:spacing w:after="120" w:line="240" w:lineRule="atLeast"/>
+              <w:jc w:val="center"/>
+              <w:rPr>
+                <w:rFonts w:ascii="Arial" w:eastAsia="Times New Roman" w:hAnsi="Arial" w:cs="Arial"/>
+                <w:b/>
+                <w:color w:val="FFFFFF" w:themeColor="background1"/>
+                <w:sz w:val="24"/>
+                <w:szCs w:val="24"/>
+                <w:lang w:eastAsia="pt-BR"/>
+              </w:rPr>
+            </w:pPr>
+            <w:r>
+              <w:rPr>
+                <w:rFonts w:ascii="Arial" w:eastAsia="Times New Roman" w:hAnsi="Arial" w:cs="Arial"/>
+                <w:b/>
+                <w:color w:val="FFFFFF" w:themeColor="background1"/>
+                <w:sz w:val="24"/>
+                <w:szCs w:val="24"/>
+                <w:lang w:eastAsia="pt-BR"/>
+              </w:rPr>
+              <w:t>Data de Realização</w:t>
+            </w:r>
+          </w:p>
+        </w:tc>
+      </w:tr>
+      <w:tr>
+        <w:trPr>
+          <w:trHeight w:val="399"/>
+        </w:trPr>
+        <w:tc>
+          <w:tcPr>
+            <w:tcW w:w="2888" w:type="dxa"/>
+          </w:tcPr>
+          <w:p>
+            <w:pPr>
+              <w:spacing w:after="120" w:line="240" w:lineRule="atLeast"/>
+              <w:rPr>
+                <w:rFonts w:ascii="Arial" w:eastAsia="Times New Roman" w:hAnsi="Arial" w:cs="Arial"/>
+                <w:sz w:val="24"/>
+                <w:szCs w:val="24"/>
+                <w:lang w:eastAsia="pt-BR"/>
+              </w:rPr>
+            </w:pPr>
+            <w:r>
+              <w:rPr>
+                <w:rFonts w:ascii="Arial" w:eastAsia="Times New Roman" w:hAnsi="Arial" w:cs="Arial"/>
+                <w:sz w:val="24"/>
+                <w:szCs w:val="24"/>
+                <w:lang w:eastAsia="pt-BR"/>
+              </w:rPr>
+              <w:t>Gerência de Projeto</w:t>
+            </w:r>
+          </w:p>
+        </w:tc>
+        <w:tc>
+          <w:tcPr>
+            <w:tcW w:w="2888" w:type="dxa"/>
+          </w:tcPr>
+          <w:p>
+            <w:pPr>
+              <w:spacing w:after="120" w:line="240" w:lineRule="atLeast"/>
+              <w:rPr>
+                <w:rFonts w:ascii="Arial" w:eastAsia="Times New Roman" w:hAnsi="Arial" w:cs="Arial"/>
+                <w:color w:val="00B050"/>
+                <w:sz w:val="24"/>
+                <w:szCs w:val="24"/>
+                <w:lang w:eastAsia="pt-BR"/>
+              </w:rPr>
+            </w:pPr>
+          </w:p>
+        </w:tc>
+      </w:tr>
+      <w:tr>
+        <w:trPr>
+          <w:trHeight w:val="399"/>
+        </w:trPr>
+        <w:tc>
+          <w:tcPr>
+            <w:tcW w:w="2888" w:type="dxa"/>
+          </w:tcPr>
+          <w:p>
+            <w:pPr>
+              <w:spacing w:after="120" w:line="240" w:lineRule="atLeast"/>
+              <w:rPr>
+                <w:rFonts w:ascii="Arial" w:eastAsia="Times New Roman" w:hAnsi="Arial" w:cs="Arial"/>
+                <w:sz w:val="24"/>
+                <w:szCs w:val="24"/>
+                <w:lang w:eastAsia="pt-BR"/>
+              </w:rPr>
+            </w:pPr>
+            <w:r>
+              <w:rPr>
+                <w:rFonts w:ascii="Arial" w:eastAsia="Times New Roman" w:hAnsi="Arial" w:cs="Arial"/>
+                <w:sz w:val="24"/>
+                <w:szCs w:val="24"/>
+                <w:lang w:eastAsia="pt-BR"/>
+              </w:rPr>
+              <w:t>Gerência de Requisitos</w:t>
+            </w:r>
+          </w:p>
+        </w:tc>
+        <w:tc>
+          <w:tcPr>
+            <w:tcW w:w="2888" w:type="dxa"/>
+          </w:tcPr>
+          <w:p>
+            <w:pPr>
+              <w:spacing w:after="120" w:line="240" w:lineRule="atLeast"/>
+              <w:rPr>
+                <w:rFonts w:ascii="Arial" w:eastAsia="Times New Roman" w:hAnsi="Arial" w:cs="Arial"/>
+                <w:color w:val="00B050"/>
+                <w:sz w:val="24"/>
+                <w:szCs w:val="24"/>
+                <w:lang w:eastAsia="pt-BR"/>
+              </w:rPr>
+            </w:pPr>
+          </w:p>
+        </w:tc>
+      </w:tr>
+      <w:tr>
+        <w:trPr>
+          <w:trHeight w:val="415"/>
+        </w:trPr>
+        <w:tc>
+          <w:tcPr>
+            <w:tcW w:w="2888" w:type="dxa"/>
+          </w:tcPr>
+          <w:p>
+            <w:pPr>
+              <w:spacing w:after="120" w:line="240" w:lineRule="atLeast"/>
+              <w:rPr>
+                <w:rFonts w:ascii="Arial" w:eastAsia="Times New Roman" w:hAnsi="Arial" w:cs="Arial"/>
+                <w:sz w:val="24"/>
+                <w:szCs w:val="24"/>
+                <w:lang w:eastAsia="pt-BR"/>
+              </w:rPr>
+            </w:pPr>
+            <w:r>
+              <w:rPr>
+                <w:rFonts w:ascii="Arial" w:eastAsia="Times New Roman" w:hAnsi="Arial" w:cs="Arial"/>
+                <w:sz w:val="24"/>
+                <w:szCs w:val="24"/>
+                <w:lang w:eastAsia="pt-BR"/>
+              </w:rPr>
+              <w:t>Verificação e Validação</w:t>
+            </w:r>
+          </w:p>
+        </w:tc>
+        <w:tc>
+          <w:tcPr>
+            <w:tcW w:w="2888" w:type="dxa"/>
+          </w:tcPr>
+          <w:p>
+            <w:pPr>
+              <w:spacing w:after="120" w:line="240" w:lineRule="atLeast"/>
+              <w:rPr>
+                <w:rFonts w:ascii="Arial" w:eastAsia="Times New Roman" w:hAnsi="Arial" w:cs="Arial"/>
+                <w:color w:val="00B050"/>
+                <w:sz w:val="24"/>
+                <w:szCs w:val="24"/>
+                <w:lang w:eastAsia="pt-BR"/>
+              </w:rPr>
+            </w:pPr>
+          </w:p>
+        </w:tc>
+      </w:tr>
+      <w:tr>
+        <w:trPr>
+          <w:trHeight w:val="415"/>
+        </w:trPr>
+        <w:tc>
+          <w:tcPr>
+            <w:tcW w:w="2888" w:type="dxa"/>
+          </w:tcPr>
+          <w:p>
+            <w:pPr>
+              <w:spacing w:after="120" w:line="240" w:lineRule="atLeast"/>
+              <w:rPr>
+                <w:rFonts w:ascii="Arial" w:eastAsia="Times New Roman" w:hAnsi="Arial" w:cs="Arial"/>
+                <w:sz w:val="24"/>
+                <w:szCs w:val="24"/>
+                <w:lang w:eastAsia="pt-BR"/>
+              </w:rPr>
+            </w:pPr>
+            <w:r>
+              <w:rPr>
+                <w:rFonts w:ascii="Arial" w:eastAsia="Times New Roman" w:hAnsi="Arial" w:cs="Arial"/>
+                <w:sz w:val="24"/>
+                <w:szCs w:val="24"/>
+                <w:lang w:eastAsia="pt-BR"/>
+              </w:rPr>
+              <w:t>Gerência de Configuração</w:t>
+            </w:r>
+          </w:p>
+        </w:tc>
+        <w:tc>
+          <w:tcPr>
+            <w:tcW w:w="2888" w:type="dxa"/>
+          </w:tcPr>
+          <w:p>
+            <w:pPr>
+              <w:spacing w:after="120" w:line="240" w:lineRule="atLeast"/>
+              <w:rPr>
+                <w:rFonts w:ascii="Arial" w:eastAsia="Times New Roman" w:hAnsi="Arial" w:cs="Arial"/>
+                <w:color w:val="00B050"/>
+                <w:sz w:val="24"/>
+                <w:szCs w:val="24"/>
+                <w:lang w:eastAsia="pt-BR"/>
+              </w:rPr>
+            </w:pPr>
+          </w:p>
+        </w:tc>
+      </w:tr>
+      <w:tr>
+        <w:trPr>
+          <w:trHeight w:val="415"/>
+        </w:trPr>
+        <w:tc>
+          <w:tcPr>
+            <w:tcW w:w="2888" w:type="dxa"/>
+          </w:tcPr>
+          <w:p>
+            <w:pPr>
+              <w:spacing w:after="120" w:line="240" w:lineRule="atLeast"/>
+              <w:rPr>
+                <w:rFonts w:ascii="Arial" w:eastAsia="Times New Roman" w:hAnsi="Arial" w:cs="Arial"/>
+                <w:sz w:val="24"/>
+                <w:szCs w:val="24"/>
+                <w:lang w:eastAsia="pt-BR"/>
+              </w:rPr>
+            </w:pPr>
+            <w:r>
+              <w:rPr>
+                <w:rFonts w:ascii="Arial" w:eastAsia="Times New Roman" w:hAnsi="Arial" w:cs="Arial"/>
+                <w:sz w:val="24"/>
+                <w:szCs w:val="24"/>
+                <w:lang w:eastAsia="pt-BR"/>
+              </w:rPr>
+              <w:lastRenderedPageBreak/>
+              <w:t>Manutenção</w:t>
+            </w:r>
+          </w:p>
+        </w:tc>
+        <w:tc>
+          <w:tcPr>
+            <w:tcW w:w="2888" w:type="dxa"/>
+          </w:tcPr>
+          <w:p>
+            <w:pPr>
+              <w:spacing w:after="120" w:line="240" w:lineRule="atLeast"/>
+              <w:rPr>
+                <w:rFonts w:ascii="Arial" w:eastAsia="Times New Roman" w:hAnsi="Arial" w:cs="Arial"/>
+                <w:color w:val="00B050"/>
+                <w:sz w:val="24"/>
+                <w:szCs w:val="24"/>
+                <w:lang w:eastAsia="pt-BR"/>
+              </w:rPr>
+            </w:pPr>
+          </w:p>
+        </w:tc>
+      </w:tr>
+    </w:tbl>
+    <w:p>
+      <w:pPr>
+        <w:spacing w:after="120" w:line="240" w:lineRule="atLeast"/>
+        <w:rPr>
           <w:rFonts w:ascii="Arial" w:eastAsia="Times New Roman" w:hAnsi="Arial" w:cs="Arial"/>
           <w:color w:val="00B050"/>
           <w:sz w:val="24"/>
@@ -3263,25 +3802,57 @@
           <w:lang w:eastAsia="pt-BR"/>
         </w:rPr>
       </w:pPr>
-      <w:r>
-        <w:rPr>
-          <w:rFonts w:ascii="Arial" w:eastAsia="Times New Roman" w:hAnsi="Arial" w:cs="Arial"/>
-          <w:color w:val="00B050"/>
-          <w:sz w:val="24"/>
-          <w:szCs w:val="24"/>
-          <w:lang w:eastAsia="pt-BR"/>
-        </w:rPr>
-        <w:t xml:space="preserve">&lt;Marcos predefinidos para realização de avaliações e monitoramento do </w:t>
-      </w:r>
-      <w:r>
-        <w:rPr>
-          <w:rFonts w:ascii="Arial" w:eastAsia="Times New Roman" w:hAnsi="Arial" w:cs="Arial"/>
-          <w:color w:val="00B050"/>
-          <w:sz w:val="24"/>
-          <w:szCs w:val="24"/>
-          <w:lang w:eastAsia="pt-BR"/>
-        </w:rPr>
-        <w:t>processo. &gt;</w:t>
+      <w:bookmarkStart w:id="15" w:name="_GoBack"/>
+      <w:bookmarkEnd w:id="15"/>
+    </w:p>
+    <w:p>
+      <w:pPr>
+        <w:spacing w:after="120" w:line="240" w:lineRule="atLeast"/>
+        <w:rPr>
+          <w:rFonts w:ascii="Arial" w:hAnsi="Arial" w:cs="Arial"/>
+          <w:sz w:val="24"/>
+          <w:szCs w:val="24"/>
+        </w:rPr>
+      </w:pPr>
+      <w:r>
+        <w:rPr>
+          <w:rFonts w:ascii="Arial" w:hAnsi="Arial" w:cs="Arial"/>
+          <w:sz w:val="24"/>
+          <w:szCs w:val="24"/>
+        </w:rPr>
+        <w:t>As datas para v</w:t>
+      </w:r>
+      <w:r>
+        <w:rPr>
+          <w:rFonts w:ascii="Arial" w:hAnsi="Arial" w:cs="Arial"/>
+          <w:sz w:val="24"/>
+          <w:szCs w:val="24"/>
+        </w:rPr>
+        <w:t>erificar a aderência dos produtos de trabalho aos padrões, procedimentos e requisitos aplicáveis</w:t>
+      </w:r>
+      <w:r>
+        <w:rPr>
+          <w:rFonts w:ascii="Arial" w:hAnsi="Arial" w:cs="Arial"/>
+          <w:sz w:val="24"/>
+          <w:szCs w:val="24"/>
+        </w:rPr>
+        <w:t xml:space="preserve"> foram definid</w:t>
+      </w:r>
+      <w:r>
+        <w:rPr>
+          <w:rFonts w:ascii="Arial" w:hAnsi="Arial" w:cs="Arial"/>
+          <w:sz w:val="24"/>
+          <w:szCs w:val="24"/>
+        </w:rPr>
+        <w:t xml:space="preserve">as junto a Gerência de Projeto. As datas das avaliações respeitam as fases do projeto especificada na EAP do Projeto, as datas das avaliações </w:t>
+      </w:r>
+      <w:r>
+        <w:rPr>
+          <w:rFonts w:ascii="Arial" w:hAnsi="Arial" w:cs="Arial"/>
+          <w:sz w:val="24"/>
+          <w:szCs w:val="24"/>
+        </w:rPr>
+        <w:t>estão descritas abaixo:</w:t>
       </w:r>
     </w:p>
     <w:p>
@@ -3314,6 +3885,7 @@
         <w:tc>
           <w:tcPr>
             <w:tcW w:w="2888" w:type="dxa"/>
+            <w:shd w:val="clear" w:color="auto" w:fill="4F81BD" w:themeFill="accent1"/>
           </w:tcPr>
           <w:p>
             <w:pPr>
@@ -3322,6 +3894,7 @@
               <w:rPr>
                 <w:rFonts w:ascii="Arial" w:eastAsia="Times New Roman" w:hAnsi="Arial" w:cs="Arial"/>
                 <w:b/>
+                <w:color w:val="FFFFFF" w:themeColor="background1"/>
                 <w:sz w:val="24"/>
                 <w:szCs w:val="24"/>
                 <w:lang w:eastAsia="pt-BR"/>
@@ -3331,17 +3904,19 @@
               <w:rPr>
                 <w:rFonts w:ascii="Arial" w:eastAsia="Times New Roman" w:hAnsi="Arial" w:cs="Arial"/>
                 <w:b/>
-                <w:sz w:val="24"/>
-                <w:szCs w:val="24"/>
-                <w:lang w:eastAsia="pt-BR"/>
-              </w:rPr>
-              <w:t>Áreas de Processo</w:t>
-            </w:r>
-          </w:p>
-        </w:tc>
-        <w:tc>
-          <w:tcPr>
-            <w:tcW w:w="2888" w:type="dxa"/>
+                <w:color w:val="FFFFFF" w:themeColor="background1"/>
+                <w:sz w:val="24"/>
+                <w:szCs w:val="24"/>
+                <w:lang w:eastAsia="pt-BR"/>
+              </w:rPr>
+              <w:t>Fases</w:t>
+            </w:r>
+          </w:p>
+        </w:tc>
+        <w:tc>
+          <w:tcPr>
+            <w:tcW w:w="2888" w:type="dxa"/>
+            <w:shd w:val="clear" w:color="auto" w:fill="4F81BD" w:themeFill="accent1"/>
           </w:tcPr>
           <w:p>
             <w:pPr>
@@ -3350,28 +3925,40 @@
               <w:rPr>
                 <w:rFonts w:ascii="Arial" w:eastAsia="Times New Roman" w:hAnsi="Arial" w:cs="Arial"/>
                 <w:b/>
-                <w:sz w:val="24"/>
-                <w:szCs w:val="24"/>
-                <w:lang w:eastAsia="pt-BR"/>
-              </w:rPr>
-            </w:pPr>
-            <w:proofErr w:type="spellStart"/>
+                <w:color w:val="FFFFFF" w:themeColor="background1"/>
+                <w:sz w:val="24"/>
+                <w:szCs w:val="24"/>
+                <w:lang w:eastAsia="pt-BR"/>
+              </w:rPr>
+            </w:pPr>
             <w:r>
               <w:rPr>
                 <w:rFonts w:ascii="Arial" w:eastAsia="Times New Roman" w:hAnsi="Arial" w:cs="Arial"/>
                 <w:b/>
-                <w:sz w:val="24"/>
-                <w:szCs w:val="24"/>
-                <w:lang w:eastAsia="pt-BR"/>
-              </w:rPr>
-              <w:t>Checklists</w:t>
-            </w:r>
-            <w:proofErr w:type="spellEnd"/>
-          </w:p>
-        </w:tc>
-        <w:tc>
-          <w:tcPr>
-            <w:tcW w:w="2888" w:type="dxa"/>
+                <w:color w:val="FFFFFF" w:themeColor="background1"/>
+                <w:sz w:val="24"/>
+                <w:szCs w:val="24"/>
+                <w:lang w:eastAsia="pt-BR"/>
+              </w:rPr>
+              <w:t xml:space="preserve">Checklist dos </w:t>
+            </w:r>
+            <w:r>
+              <w:rPr>
+                <w:rFonts w:ascii="Arial" w:eastAsia="Times New Roman" w:hAnsi="Arial" w:cs="Arial"/>
+                <w:b/>
+                <w:color w:val="FFFFFF" w:themeColor="background1"/>
+                <w:sz w:val="24"/>
+                <w:szCs w:val="24"/>
+                <w:lang w:eastAsia="pt-BR"/>
+              </w:rPr>
+              <w:t>Produtos de Trabalho</w:t>
+            </w:r>
+          </w:p>
+        </w:tc>
+        <w:tc>
+          <w:tcPr>
+            <w:tcW w:w="2888" w:type="dxa"/>
+            <w:shd w:val="clear" w:color="auto" w:fill="4F81BD" w:themeFill="accent1"/>
           </w:tcPr>
           <w:p>
             <w:pPr>
@@ -3380,6 +3967,7 @@
               <w:rPr>
                 <w:rFonts w:ascii="Arial" w:eastAsia="Times New Roman" w:hAnsi="Arial" w:cs="Arial"/>
                 <w:b/>
+                <w:color w:val="FFFFFF" w:themeColor="background1"/>
                 <w:sz w:val="24"/>
                 <w:szCs w:val="24"/>
                 <w:lang w:eastAsia="pt-BR"/>
@@ -3389,6 +3977,7 @@
               <w:rPr>
                 <w:rFonts w:ascii="Arial" w:eastAsia="Times New Roman" w:hAnsi="Arial" w:cs="Arial"/>
                 <w:b/>
+                <w:color w:val="FFFFFF" w:themeColor="background1"/>
                 <w:sz w:val="24"/>
                 <w:szCs w:val="24"/>
                 <w:lang w:eastAsia="pt-BR"/>
@@ -3405,35 +3994,55 @@
         <w:tc>
           <w:tcPr>
             <w:tcW w:w="2888" w:type="dxa"/>
-          </w:tcPr>
-          <w:p>
-            <w:pPr>
-              <w:spacing w:after="120" w:line="240" w:lineRule="atLeast"/>
-              <w:rPr>
-                <w:rFonts w:ascii="Arial" w:eastAsia="Times New Roman" w:hAnsi="Arial" w:cs="Arial"/>
-                <w:color w:val="00B050"/>
-                <w:sz w:val="24"/>
-                <w:szCs w:val="24"/>
-                <w:lang w:eastAsia="pt-BR"/>
-              </w:rPr>
-            </w:pPr>
-          </w:p>
-        </w:tc>
-        <w:tc>
-          <w:tcPr>
-            <w:tcW w:w="2888" w:type="dxa"/>
-          </w:tcPr>
-          <w:p>
-            <w:pPr>
-              <w:spacing w:after="120" w:line="240" w:lineRule="atLeast"/>
-              <w:rPr>
-                <w:rFonts w:ascii="Arial" w:eastAsia="Times New Roman" w:hAnsi="Arial" w:cs="Arial"/>
-                <w:color w:val="00B050"/>
-                <w:sz w:val="24"/>
-                <w:szCs w:val="24"/>
-                <w:lang w:eastAsia="pt-BR"/>
-              </w:rPr>
-            </w:pPr>
+            <w:shd w:val="clear" w:color="auto" w:fill="EEECE1" w:themeFill="background2"/>
+          </w:tcPr>
+          <w:p>
+            <w:pPr>
+              <w:spacing w:after="120" w:line="240" w:lineRule="atLeast"/>
+              <w:jc w:val="center"/>
+              <w:rPr>
+                <w:rFonts w:ascii="Arial" w:eastAsia="Times New Roman" w:hAnsi="Arial" w:cs="Arial"/>
+                <w:b/>
+                <w:sz w:val="24"/>
+                <w:szCs w:val="24"/>
+                <w:lang w:eastAsia="pt-BR"/>
+              </w:rPr>
+            </w:pPr>
+            <w:r>
+              <w:rPr>
+                <w:rFonts w:ascii="Arial" w:eastAsia="Times New Roman" w:hAnsi="Arial" w:cs="Arial"/>
+                <w:b/>
+                <w:sz w:val="24"/>
+                <w:szCs w:val="24"/>
+                <w:lang w:eastAsia="pt-BR"/>
+              </w:rPr>
+              <w:t>Análise</w:t>
+            </w:r>
+          </w:p>
+        </w:tc>
+        <w:tc>
+          <w:tcPr>
+            <w:tcW w:w="2888" w:type="dxa"/>
+          </w:tcPr>
+          <w:p>
+            <w:pPr>
+              <w:spacing w:after="120" w:line="240" w:lineRule="atLeast"/>
+              <w:rPr>
+                <w:rFonts w:ascii="Arial" w:eastAsia="Times New Roman" w:hAnsi="Arial" w:cs="Arial"/>
+                <w:sz w:val="24"/>
+                <w:szCs w:val="24"/>
+                <w:lang w:eastAsia="pt-BR"/>
+              </w:rPr>
+            </w:pPr>
+            <w:r>
+              <w:rPr>
+                <w:rFonts w:ascii="Arial" w:eastAsia="Times New Roman" w:hAnsi="Arial" w:cs="Arial"/>
+                <w:sz w:val="24"/>
+                <w:szCs w:val="24"/>
+                <w:lang w:eastAsia="pt-BR"/>
+              </w:rPr>
+              <w:t>Produto</w:t>
+            </w:r>
           </w:p>
         </w:tc>
         <w:tc>
@@ -3467,29 +4076,36 @@
               <w:spacing w:after="120" w:line="240" w:lineRule="atLeast"/>
               <w:rPr>
                 <w:rFonts w:ascii="Arial" w:eastAsia="Times New Roman" w:hAnsi="Arial" w:cs="Arial"/>
-                <w:color w:val="00B050"/>
-                <w:sz w:val="24"/>
-                <w:szCs w:val="24"/>
-                <w:lang w:eastAsia="pt-BR"/>
-              </w:rPr>
-            </w:pPr>
-          </w:p>
-        </w:tc>
-        <w:tc>
-          <w:tcPr>
-            <w:tcW w:w="2888" w:type="dxa"/>
-          </w:tcPr>
-          <w:p>
-            <w:pPr>
-              <w:spacing w:after="120" w:line="240" w:lineRule="atLeast"/>
-              <w:rPr>
-                <w:rFonts w:ascii="Arial" w:eastAsia="Times New Roman" w:hAnsi="Arial" w:cs="Arial"/>
-                <w:color w:val="00B050"/>
-                <w:sz w:val="24"/>
-                <w:szCs w:val="24"/>
-                <w:lang w:eastAsia="pt-BR"/>
-              </w:rPr>
-            </w:pPr>
+                <w:sz w:val="24"/>
+                <w:szCs w:val="24"/>
+                <w:lang w:eastAsia="pt-BR"/>
+              </w:rPr>
+            </w:pPr>
+          </w:p>
+        </w:tc>
+        <w:tc>
+          <w:tcPr>
+            <w:tcW w:w="2888" w:type="dxa"/>
+          </w:tcPr>
+          <w:p>
+            <w:pPr>
+              <w:spacing w:after="120" w:line="240" w:lineRule="atLeast"/>
+              <w:rPr>
+                <w:rFonts w:ascii="Arial" w:eastAsia="Times New Roman" w:hAnsi="Arial" w:cs="Arial"/>
+                <w:sz w:val="24"/>
+                <w:szCs w:val="24"/>
+                <w:lang w:eastAsia="pt-BR"/>
+              </w:rPr>
+            </w:pPr>
+            <w:r>
+              <w:rPr>
+                <w:rFonts w:ascii="Arial" w:eastAsia="Times New Roman" w:hAnsi="Arial" w:cs="Arial"/>
+                <w:sz w:val="24"/>
+                <w:szCs w:val="24"/>
+                <w:lang w:eastAsia="pt-BR"/>
+              </w:rPr>
+              <w:t>Plano de Estimativas</w:t>
+            </w:r>
           </w:p>
         </w:tc>
         <w:tc>
@@ -3523,6 +4139,47 @@
               <w:spacing w:after="120" w:line="240" w:lineRule="atLeast"/>
               <w:rPr>
                 <w:rFonts w:ascii="Arial" w:eastAsia="Times New Roman" w:hAnsi="Arial" w:cs="Arial"/>
+                <w:sz w:val="24"/>
+                <w:szCs w:val="24"/>
+                <w:lang w:eastAsia="pt-BR"/>
+              </w:rPr>
+            </w:pPr>
+          </w:p>
+        </w:tc>
+        <w:tc>
+          <w:tcPr>
+            <w:tcW w:w="2888" w:type="dxa"/>
+          </w:tcPr>
+          <w:p>
+            <w:pPr>
+              <w:spacing w:after="120" w:line="240" w:lineRule="atLeast"/>
+              <w:rPr>
+                <w:rFonts w:ascii="Arial" w:eastAsia="Times New Roman" w:hAnsi="Arial" w:cs="Arial"/>
+                <w:sz w:val="24"/>
+                <w:szCs w:val="24"/>
+                <w:lang w:eastAsia="pt-BR"/>
+              </w:rPr>
+            </w:pPr>
+            <w:r>
+              <w:rPr>
+                <w:rFonts w:ascii="Arial" w:eastAsia="Times New Roman" w:hAnsi="Arial" w:cs="Arial"/>
+                <w:sz w:val="24"/>
+                <w:szCs w:val="24"/>
+                <w:lang w:eastAsia="pt-BR"/>
+              </w:rPr>
+              <w:t>Plano de Riscos</w:t>
+            </w:r>
+          </w:p>
+        </w:tc>
+        <w:tc>
+          <w:tcPr>
+            <w:tcW w:w="2888" w:type="dxa"/>
+          </w:tcPr>
+          <w:p>
+            <w:pPr>
+              <w:spacing w:after="120" w:line="240" w:lineRule="atLeast"/>
+              <w:rPr>
+                <w:rFonts w:ascii="Arial" w:eastAsia="Times New Roman" w:hAnsi="Arial" w:cs="Arial"/>
                 <w:color w:val="00B050"/>
                 <w:sz w:val="24"/>
                 <w:szCs w:val="24"/>
@@ -3531,6 +4188,52 @@
             </w:pPr>
           </w:p>
         </w:tc>
+      </w:tr>
+      <w:tr>
+        <w:trPr>
+          <w:trHeight w:val="415"/>
+        </w:trPr>
+        <w:tc>
+          <w:tcPr>
+            <w:tcW w:w="2888" w:type="dxa"/>
+          </w:tcPr>
+          <w:p>
+            <w:pPr>
+              <w:spacing w:after="120" w:line="240" w:lineRule="atLeast"/>
+              <w:rPr>
+                <w:rFonts w:ascii="Arial" w:eastAsia="Times New Roman" w:hAnsi="Arial" w:cs="Arial"/>
+                <w:sz w:val="24"/>
+                <w:szCs w:val="24"/>
+                <w:lang w:eastAsia="pt-BR"/>
+              </w:rPr>
+            </w:pPr>
+          </w:p>
+        </w:tc>
+        <w:tc>
+          <w:tcPr>
+            <w:tcW w:w="2888" w:type="dxa"/>
+          </w:tcPr>
+          <w:p>
+            <w:pPr>
+              <w:spacing w:after="120" w:line="240" w:lineRule="atLeast"/>
+              <w:rPr>
+                <w:rFonts w:ascii="Arial" w:eastAsia="Times New Roman" w:hAnsi="Arial" w:cs="Arial"/>
+                <w:sz w:val="24"/>
+                <w:szCs w:val="24"/>
+                <w:lang w:eastAsia="pt-BR"/>
+              </w:rPr>
+            </w:pPr>
+            <w:r>
+              <w:rPr>
+                <w:rFonts w:ascii="Arial" w:eastAsia="Times New Roman" w:hAnsi="Arial" w:cs="Arial"/>
+                <w:sz w:val="24"/>
+                <w:szCs w:val="24"/>
+                <w:lang w:eastAsia="pt-BR"/>
+              </w:rPr>
+              <w:t>Cronograma</w:t>
+            </w:r>
+          </w:p>
+        </w:tc>
         <w:tc>
           <w:tcPr>
             <w:tcW w:w="2888" w:type="dxa"/>
@@ -3546,6 +4249,1073 @@
                 <w:lang w:eastAsia="pt-BR"/>
               </w:rPr>
             </w:pPr>
+          </w:p>
+        </w:tc>
+      </w:tr>
+      <w:tr>
+        <w:trPr>
+          <w:trHeight w:val="415"/>
+        </w:trPr>
+        <w:tc>
+          <w:tcPr>
+            <w:tcW w:w="2888" w:type="dxa"/>
+          </w:tcPr>
+          <w:p>
+            <w:pPr>
+              <w:spacing w:after="120" w:line="240" w:lineRule="atLeast"/>
+              <w:rPr>
+                <w:rFonts w:ascii="Arial" w:eastAsia="Times New Roman" w:hAnsi="Arial" w:cs="Arial"/>
+                <w:sz w:val="24"/>
+                <w:szCs w:val="24"/>
+                <w:lang w:eastAsia="pt-BR"/>
+              </w:rPr>
+            </w:pPr>
+          </w:p>
+        </w:tc>
+        <w:tc>
+          <w:tcPr>
+            <w:tcW w:w="2888" w:type="dxa"/>
+          </w:tcPr>
+          <w:p>
+            <w:pPr>
+              <w:spacing w:after="120" w:line="240" w:lineRule="atLeast"/>
+              <w:rPr>
+                <w:rFonts w:ascii="Arial" w:eastAsia="Times New Roman" w:hAnsi="Arial" w:cs="Arial"/>
+                <w:sz w:val="24"/>
+                <w:szCs w:val="24"/>
+                <w:lang w:eastAsia="pt-BR"/>
+              </w:rPr>
+            </w:pPr>
+            <w:r>
+              <w:rPr>
+                <w:rFonts w:ascii="Arial" w:eastAsia="Times New Roman" w:hAnsi="Arial" w:cs="Arial"/>
+                <w:sz w:val="24"/>
+                <w:szCs w:val="24"/>
+                <w:lang w:eastAsia="pt-BR"/>
+              </w:rPr>
+              <w:t>Plano de Envolvimento</w:t>
+            </w:r>
+          </w:p>
+        </w:tc>
+        <w:tc>
+          <w:tcPr>
+            <w:tcW w:w="2888" w:type="dxa"/>
+          </w:tcPr>
+          <w:p>
+            <w:pPr>
+              <w:spacing w:after="120" w:line="240" w:lineRule="atLeast"/>
+              <w:rPr>
+                <w:rFonts w:ascii="Arial" w:eastAsia="Times New Roman" w:hAnsi="Arial" w:cs="Arial"/>
+                <w:color w:val="00B050"/>
+                <w:sz w:val="24"/>
+                <w:szCs w:val="24"/>
+                <w:lang w:eastAsia="pt-BR"/>
+              </w:rPr>
+            </w:pPr>
+          </w:p>
+        </w:tc>
+      </w:tr>
+      <w:tr>
+        <w:trPr>
+          <w:trHeight w:val="415"/>
+        </w:trPr>
+        <w:tc>
+          <w:tcPr>
+            <w:tcW w:w="2888" w:type="dxa"/>
+          </w:tcPr>
+          <w:p>
+            <w:pPr>
+              <w:spacing w:after="120" w:line="240" w:lineRule="atLeast"/>
+              <w:jc w:val="center"/>
+              <w:rPr>
+                <w:rFonts w:ascii="Arial" w:eastAsia="Times New Roman" w:hAnsi="Arial" w:cs="Arial"/>
+                <w:sz w:val="24"/>
+                <w:szCs w:val="24"/>
+                <w:lang w:eastAsia="pt-BR"/>
+              </w:rPr>
+            </w:pPr>
+          </w:p>
+        </w:tc>
+        <w:tc>
+          <w:tcPr>
+            <w:tcW w:w="2888" w:type="dxa"/>
+          </w:tcPr>
+          <w:p>
+            <w:pPr>
+              <w:spacing w:after="120" w:line="240" w:lineRule="atLeast"/>
+              <w:rPr>
+                <w:rFonts w:ascii="Arial" w:eastAsia="Times New Roman" w:hAnsi="Arial" w:cs="Arial"/>
+                <w:sz w:val="24"/>
+                <w:szCs w:val="24"/>
+                <w:lang w:eastAsia="pt-BR"/>
+              </w:rPr>
+            </w:pPr>
+          </w:p>
+        </w:tc>
+        <w:tc>
+          <w:tcPr>
+            <w:tcW w:w="2888" w:type="dxa"/>
+          </w:tcPr>
+          <w:p>
+            <w:pPr>
+              <w:spacing w:after="120" w:line="240" w:lineRule="atLeast"/>
+              <w:rPr>
+                <w:rFonts w:ascii="Arial" w:eastAsia="Times New Roman" w:hAnsi="Arial" w:cs="Arial"/>
+                <w:color w:val="00B050"/>
+                <w:sz w:val="24"/>
+                <w:szCs w:val="24"/>
+                <w:lang w:eastAsia="pt-BR"/>
+              </w:rPr>
+            </w:pPr>
+          </w:p>
+        </w:tc>
+      </w:tr>
+      <w:tr>
+        <w:trPr>
+          <w:trHeight w:val="415"/>
+        </w:trPr>
+        <w:tc>
+          <w:tcPr>
+            <w:tcW w:w="2888" w:type="dxa"/>
+            <w:shd w:val="clear" w:color="auto" w:fill="EEECE1" w:themeFill="background2"/>
+          </w:tcPr>
+          <w:p>
+            <w:pPr>
+              <w:spacing w:after="120" w:line="240" w:lineRule="atLeast"/>
+              <w:jc w:val="center"/>
+              <w:rPr>
+                <w:rFonts w:ascii="Arial" w:eastAsia="Times New Roman" w:hAnsi="Arial" w:cs="Arial"/>
+                <w:b/>
+                <w:sz w:val="24"/>
+                <w:szCs w:val="24"/>
+                <w:lang w:eastAsia="pt-BR"/>
+              </w:rPr>
+            </w:pPr>
+            <w:r>
+              <w:rPr>
+                <w:rFonts w:ascii="Arial" w:eastAsia="Times New Roman" w:hAnsi="Arial" w:cs="Arial"/>
+                <w:b/>
+                <w:sz w:val="24"/>
+                <w:szCs w:val="24"/>
+                <w:lang w:eastAsia="pt-BR"/>
+              </w:rPr>
+              <w:t>Projeto</w:t>
+            </w:r>
+          </w:p>
+        </w:tc>
+        <w:tc>
+          <w:tcPr>
+            <w:tcW w:w="2888" w:type="dxa"/>
+          </w:tcPr>
+          <w:p>
+            <w:pPr>
+              <w:spacing w:after="120" w:line="240" w:lineRule="atLeast"/>
+              <w:rPr>
+                <w:rFonts w:ascii="Arial" w:eastAsia="Times New Roman" w:hAnsi="Arial" w:cs="Arial"/>
+                <w:sz w:val="24"/>
+                <w:szCs w:val="24"/>
+                <w:lang w:eastAsia="pt-BR"/>
+              </w:rPr>
+            </w:pPr>
+            <w:r>
+              <w:rPr>
+                <w:rFonts w:ascii="Arial" w:eastAsia="Times New Roman" w:hAnsi="Arial" w:cs="Arial"/>
+                <w:sz w:val="24"/>
+                <w:szCs w:val="24"/>
+                <w:lang w:eastAsia="pt-BR"/>
+              </w:rPr>
+              <w:t>Plano Geral do Projeto</w:t>
+            </w:r>
+          </w:p>
+        </w:tc>
+        <w:tc>
+          <w:tcPr>
+            <w:tcW w:w="2888" w:type="dxa"/>
+          </w:tcPr>
+          <w:p>
+            <w:pPr>
+              <w:spacing w:after="120" w:line="240" w:lineRule="atLeast"/>
+              <w:rPr>
+                <w:rFonts w:ascii="Arial" w:eastAsia="Times New Roman" w:hAnsi="Arial" w:cs="Arial"/>
+                <w:color w:val="00B050"/>
+                <w:sz w:val="24"/>
+                <w:szCs w:val="24"/>
+                <w:lang w:eastAsia="pt-BR"/>
+              </w:rPr>
+            </w:pPr>
+          </w:p>
+        </w:tc>
+      </w:tr>
+      <w:tr>
+        <w:trPr>
+          <w:trHeight w:val="415"/>
+        </w:trPr>
+        <w:tc>
+          <w:tcPr>
+            <w:tcW w:w="2888" w:type="dxa"/>
+          </w:tcPr>
+          <w:p>
+            <w:pPr>
+              <w:spacing w:after="120" w:line="240" w:lineRule="atLeast"/>
+              <w:rPr>
+                <w:rFonts w:ascii="Arial" w:eastAsia="Times New Roman" w:hAnsi="Arial" w:cs="Arial"/>
+                <w:sz w:val="24"/>
+                <w:szCs w:val="24"/>
+                <w:lang w:eastAsia="pt-BR"/>
+              </w:rPr>
+            </w:pPr>
+          </w:p>
+        </w:tc>
+        <w:tc>
+          <w:tcPr>
+            <w:tcW w:w="2888" w:type="dxa"/>
+          </w:tcPr>
+          <w:p>
+            <w:pPr>
+              <w:spacing w:after="120" w:line="240" w:lineRule="atLeast"/>
+              <w:rPr>
+                <w:rFonts w:ascii="Arial" w:eastAsia="Times New Roman" w:hAnsi="Arial" w:cs="Arial"/>
+                <w:sz w:val="24"/>
+                <w:szCs w:val="24"/>
+                <w:lang w:eastAsia="pt-BR"/>
+              </w:rPr>
+            </w:pPr>
+            <w:r>
+              <w:rPr>
+                <w:rFonts w:ascii="Arial" w:eastAsia="Times New Roman" w:hAnsi="Arial" w:cs="Arial"/>
+                <w:sz w:val="24"/>
+                <w:szCs w:val="24"/>
+                <w:lang w:eastAsia="pt-BR"/>
+              </w:rPr>
+              <w:t>Documento de Arquitetura</w:t>
+            </w:r>
+          </w:p>
+        </w:tc>
+        <w:tc>
+          <w:tcPr>
+            <w:tcW w:w="2888" w:type="dxa"/>
+          </w:tcPr>
+          <w:p>
+            <w:pPr>
+              <w:spacing w:after="120" w:line="240" w:lineRule="atLeast"/>
+              <w:rPr>
+                <w:rFonts w:ascii="Arial" w:eastAsia="Times New Roman" w:hAnsi="Arial" w:cs="Arial"/>
+                <w:color w:val="00B050"/>
+                <w:sz w:val="24"/>
+                <w:szCs w:val="24"/>
+                <w:lang w:eastAsia="pt-BR"/>
+              </w:rPr>
+            </w:pPr>
+          </w:p>
+        </w:tc>
+      </w:tr>
+      <w:tr>
+        <w:trPr>
+          <w:trHeight w:val="415"/>
+        </w:trPr>
+        <w:tc>
+          <w:tcPr>
+            <w:tcW w:w="2888" w:type="dxa"/>
+          </w:tcPr>
+          <w:p>
+            <w:pPr>
+              <w:spacing w:after="120" w:line="240" w:lineRule="atLeast"/>
+              <w:rPr>
+                <w:rFonts w:ascii="Arial" w:eastAsia="Times New Roman" w:hAnsi="Arial" w:cs="Arial"/>
+                <w:sz w:val="24"/>
+                <w:szCs w:val="24"/>
+                <w:lang w:eastAsia="pt-BR"/>
+              </w:rPr>
+            </w:pPr>
+          </w:p>
+        </w:tc>
+        <w:tc>
+          <w:tcPr>
+            <w:tcW w:w="2888" w:type="dxa"/>
+          </w:tcPr>
+          <w:p>
+            <w:pPr>
+              <w:spacing w:after="120" w:line="240" w:lineRule="atLeast"/>
+              <w:rPr>
+                <w:rFonts w:ascii="Arial" w:eastAsia="Times New Roman" w:hAnsi="Arial" w:cs="Arial"/>
+                <w:sz w:val="24"/>
+                <w:szCs w:val="24"/>
+                <w:lang w:eastAsia="pt-BR"/>
+              </w:rPr>
+            </w:pPr>
+            <w:r>
+              <w:rPr>
+                <w:rFonts w:ascii="Arial" w:eastAsia="Times New Roman" w:hAnsi="Arial" w:cs="Arial"/>
+                <w:sz w:val="24"/>
+                <w:szCs w:val="24"/>
+                <w:lang w:eastAsia="pt-BR"/>
+              </w:rPr>
+              <w:t>Plano de Gerência de Configuração</w:t>
+            </w:r>
+          </w:p>
+        </w:tc>
+        <w:tc>
+          <w:tcPr>
+            <w:tcW w:w="2888" w:type="dxa"/>
+          </w:tcPr>
+          <w:p>
+            <w:pPr>
+              <w:spacing w:after="120" w:line="240" w:lineRule="atLeast"/>
+              <w:rPr>
+                <w:rFonts w:ascii="Arial" w:eastAsia="Times New Roman" w:hAnsi="Arial" w:cs="Arial"/>
+                <w:color w:val="00B050"/>
+                <w:sz w:val="24"/>
+                <w:szCs w:val="24"/>
+                <w:lang w:eastAsia="pt-BR"/>
+              </w:rPr>
+            </w:pPr>
+          </w:p>
+        </w:tc>
+      </w:tr>
+      <w:tr>
+        <w:trPr>
+          <w:trHeight w:val="415"/>
+        </w:trPr>
+        <w:tc>
+          <w:tcPr>
+            <w:tcW w:w="2888" w:type="dxa"/>
+          </w:tcPr>
+          <w:p>
+            <w:pPr>
+              <w:spacing w:after="120" w:line="240" w:lineRule="atLeast"/>
+              <w:rPr>
+                <w:rFonts w:ascii="Arial" w:eastAsia="Times New Roman" w:hAnsi="Arial" w:cs="Arial"/>
+                <w:sz w:val="24"/>
+                <w:szCs w:val="24"/>
+                <w:lang w:eastAsia="pt-BR"/>
+              </w:rPr>
+            </w:pPr>
+          </w:p>
+        </w:tc>
+        <w:tc>
+          <w:tcPr>
+            <w:tcW w:w="2888" w:type="dxa"/>
+          </w:tcPr>
+          <w:p>
+            <w:pPr>
+              <w:spacing w:after="120" w:line="240" w:lineRule="atLeast"/>
+              <w:rPr>
+                <w:rFonts w:ascii="Arial" w:eastAsia="Times New Roman" w:hAnsi="Arial" w:cs="Arial"/>
+                <w:sz w:val="24"/>
+                <w:szCs w:val="24"/>
+                <w:lang w:eastAsia="pt-BR"/>
+              </w:rPr>
+            </w:pPr>
+            <w:r>
+              <w:rPr>
+                <w:rFonts w:ascii="Arial" w:eastAsia="Times New Roman" w:hAnsi="Arial" w:cs="Arial"/>
+                <w:sz w:val="24"/>
+                <w:szCs w:val="24"/>
+                <w:lang w:eastAsia="pt-BR"/>
+              </w:rPr>
+              <w:t>Plano de Verificação e Validação</w:t>
+            </w:r>
+          </w:p>
+        </w:tc>
+        <w:tc>
+          <w:tcPr>
+            <w:tcW w:w="2888" w:type="dxa"/>
+          </w:tcPr>
+          <w:p>
+            <w:pPr>
+              <w:spacing w:after="120" w:line="240" w:lineRule="atLeast"/>
+              <w:rPr>
+                <w:rFonts w:ascii="Arial" w:eastAsia="Times New Roman" w:hAnsi="Arial" w:cs="Arial"/>
+                <w:color w:val="00B050"/>
+                <w:sz w:val="24"/>
+                <w:szCs w:val="24"/>
+                <w:lang w:eastAsia="pt-BR"/>
+              </w:rPr>
+            </w:pPr>
+          </w:p>
+        </w:tc>
+      </w:tr>
+      <w:tr>
+        <w:trPr>
+          <w:trHeight w:val="415"/>
+        </w:trPr>
+        <w:tc>
+          <w:tcPr>
+            <w:tcW w:w="2888" w:type="dxa"/>
+          </w:tcPr>
+          <w:p>
+            <w:pPr>
+              <w:spacing w:after="120" w:line="240" w:lineRule="atLeast"/>
+              <w:rPr>
+                <w:rFonts w:ascii="Arial" w:eastAsia="Times New Roman" w:hAnsi="Arial" w:cs="Arial"/>
+                <w:sz w:val="24"/>
+                <w:szCs w:val="24"/>
+                <w:lang w:eastAsia="pt-BR"/>
+              </w:rPr>
+            </w:pPr>
+          </w:p>
+        </w:tc>
+        <w:tc>
+          <w:tcPr>
+            <w:tcW w:w="2888" w:type="dxa"/>
+          </w:tcPr>
+          <w:p>
+            <w:pPr>
+              <w:spacing w:after="120" w:line="240" w:lineRule="atLeast"/>
+              <w:rPr>
+                <w:rFonts w:ascii="Arial" w:eastAsia="Times New Roman" w:hAnsi="Arial" w:cs="Arial"/>
+                <w:sz w:val="24"/>
+                <w:szCs w:val="24"/>
+                <w:lang w:eastAsia="pt-BR"/>
+              </w:rPr>
+            </w:pPr>
+            <w:r>
+              <w:rPr>
+                <w:rFonts w:ascii="Arial" w:eastAsia="Times New Roman" w:hAnsi="Arial" w:cs="Arial"/>
+                <w:sz w:val="24"/>
+                <w:szCs w:val="24"/>
+                <w:lang w:eastAsia="pt-BR"/>
+              </w:rPr>
+              <w:t>Plano de Garantia da Qualidade</w:t>
+            </w:r>
+          </w:p>
+        </w:tc>
+        <w:tc>
+          <w:tcPr>
+            <w:tcW w:w="2888" w:type="dxa"/>
+          </w:tcPr>
+          <w:p>
+            <w:pPr>
+              <w:spacing w:after="120" w:line="240" w:lineRule="atLeast"/>
+              <w:rPr>
+                <w:rFonts w:ascii="Arial" w:eastAsia="Times New Roman" w:hAnsi="Arial" w:cs="Arial"/>
+                <w:color w:val="00B050"/>
+                <w:sz w:val="24"/>
+                <w:szCs w:val="24"/>
+                <w:lang w:eastAsia="pt-BR"/>
+              </w:rPr>
+            </w:pPr>
+          </w:p>
+        </w:tc>
+      </w:tr>
+      <w:tr>
+        <w:trPr>
+          <w:trHeight w:val="415"/>
+        </w:trPr>
+        <w:tc>
+          <w:tcPr>
+            <w:tcW w:w="2888" w:type="dxa"/>
+          </w:tcPr>
+          <w:p>
+            <w:pPr>
+              <w:spacing w:after="120" w:line="240" w:lineRule="atLeast"/>
+              <w:rPr>
+                <w:rFonts w:ascii="Arial" w:eastAsia="Times New Roman" w:hAnsi="Arial" w:cs="Arial"/>
+                <w:sz w:val="24"/>
+                <w:szCs w:val="24"/>
+                <w:lang w:eastAsia="pt-BR"/>
+              </w:rPr>
+            </w:pPr>
+          </w:p>
+        </w:tc>
+        <w:tc>
+          <w:tcPr>
+            <w:tcW w:w="2888" w:type="dxa"/>
+          </w:tcPr>
+          <w:p>
+            <w:pPr>
+              <w:spacing w:after="120" w:line="240" w:lineRule="atLeast"/>
+              <w:rPr>
+                <w:rFonts w:ascii="Arial" w:eastAsia="Times New Roman" w:hAnsi="Arial" w:cs="Arial"/>
+                <w:sz w:val="24"/>
+                <w:szCs w:val="24"/>
+                <w:lang w:eastAsia="pt-BR"/>
+              </w:rPr>
+            </w:pPr>
+            <w:r>
+              <w:rPr>
+                <w:rFonts w:ascii="Arial" w:eastAsia="Times New Roman" w:hAnsi="Arial" w:cs="Arial"/>
+                <w:sz w:val="24"/>
+                <w:szCs w:val="24"/>
+                <w:lang w:eastAsia="pt-BR"/>
+              </w:rPr>
+              <w:t>Plano de Manutenção</w:t>
+            </w:r>
+          </w:p>
+        </w:tc>
+        <w:tc>
+          <w:tcPr>
+            <w:tcW w:w="2888" w:type="dxa"/>
+          </w:tcPr>
+          <w:p>
+            <w:pPr>
+              <w:spacing w:after="120" w:line="240" w:lineRule="atLeast"/>
+              <w:rPr>
+                <w:rFonts w:ascii="Arial" w:eastAsia="Times New Roman" w:hAnsi="Arial" w:cs="Arial"/>
+                <w:color w:val="00B050"/>
+                <w:sz w:val="24"/>
+                <w:szCs w:val="24"/>
+                <w:lang w:eastAsia="pt-BR"/>
+              </w:rPr>
+            </w:pPr>
+          </w:p>
+        </w:tc>
+      </w:tr>
+      <w:tr>
+        <w:trPr>
+          <w:trHeight w:val="415"/>
+        </w:trPr>
+        <w:tc>
+          <w:tcPr>
+            <w:tcW w:w="2888" w:type="dxa"/>
+          </w:tcPr>
+          <w:p>
+            <w:pPr>
+              <w:spacing w:after="120" w:line="240" w:lineRule="atLeast"/>
+              <w:rPr>
+                <w:rFonts w:ascii="Arial" w:eastAsia="Times New Roman" w:hAnsi="Arial" w:cs="Arial"/>
+                <w:sz w:val="24"/>
+                <w:szCs w:val="24"/>
+                <w:lang w:eastAsia="pt-BR"/>
+              </w:rPr>
+            </w:pPr>
+          </w:p>
+        </w:tc>
+        <w:tc>
+          <w:tcPr>
+            <w:tcW w:w="2888" w:type="dxa"/>
+          </w:tcPr>
+          <w:p>
+            <w:pPr>
+              <w:spacing w:after="120" w:line="240" w:lineRule="atLeast"/>
+              <w:rPr>
+                <w:rFonts w:ascii="Arial" w:eastAsia="Times New Roman" w:hAnsi="Arial" w:cs="Arial"/>
+                <w:sz w:val="24"/>
+                <w:szCs w:val="24"/>
+                <w:lang w:eastAsia="pt-BR"/>
+              </w:rPr>
+            </w:pPr>
+            <w:r>
+              <w:rPr>
+                <w:rFonts w:ascii="Arial" w:eastAsia="Times New Roman" w:hAnsi="Arial" w:cs="Arial"/>
+                <w:sz w:val="24"/>
+                <w:szCs w:val="24"/>
+                <w:lang w:eastAsia="pt-BR"/>
+              </w:rPr>
+              <w:t>Refazer</w:t>
+            </w:r>
+          </w:p>
+        </w:tc>
+        <w:tc>
+          <w:tcPr>
+            <w:tcW w:w="2888" w:type="dxa"/>
+          </w:tcPr>
+          <w:p>
+            <w:pPr>
+              <w:spacing w:after="120" w:line="240" w:lineRule="atLeast"/>
+              <w:rPr>
+                <w:rFonts w:ascii="Arial" w:eastAsia="Times New Roman" w:hAnsi="Arial" w:cs="Arial"/>
+                <w:color w:val="00B050"/>
+                <w:sz w:val="24"/>
+                <w:szCs w:val="24"/>
+                <w:lang w:eastAsia="pt-BR"/>
+              </w:rPr>
+            </w:pPr>
+          </w:p>
+        </w:tc>
+      </w:tr>
+      <w:tr>
+        <w:trPr>
+          <w:trHeight w:val="415"/>
+        </w:trPr>
+        <w:tc>
+          <w:tcPr>
+            <w:tcW w:w="2888" w:type="dxa"/>
+          </w:tcPr>
+          <w:p>
+            <w:pPr>
+              <w:spacing w:after="120" w:line="240" w:lineRule="atLeast"/>
+              <w:rPr>
+                <w:rFonts w:ascii="Arial" w:eastAsia="Times New Roman" w:hAnsi="Arial" w:cs="Arial"/>
+                <w:sz w:val="24"/>
+                <w:szCs w:val="24"/>
+                <w:lang w:eastAsia="pt-BR"/>
+              </w:rPr>
+            </w:pPr>
+          </w:p>
+        </w:tc>
+        <w:tc>
+          <w:tcPr>
+            <w:tcW w:w="2888" w:type="dxa"/>
+          </w:tcPr>
+          <w:p>
+            <w:pPr>
+              <w:spacing w:after="120" w:line="240" w:lineRule="atLeast"/>
+              <w:rPr>
+                <w:rFonts w:ascii="Arial" w:eastAsia="Times New Roman" w:hAnsi="Arial" w:cs="Arial"/>
+                <w:sz w:val="24"/>
+                <w:szCs w:val="24"/>
+                <w:lang w:eastAsia="pt-BR"/>
+              </w:rPr>
+            </w:pPr>
+          </w:p>
+        </w:tc>
+        <w:tc>
+          <w:tcPr>
+            <w:tcW w:w="2888" w:type="dxa"/>
+          </w:tcPr>
+          <w:p>
+            <w:pPr>
+              <w:spacing w:after="120" w:line="240" w:lineRule="atLeast"/>
+              <w:rPr>
+                <w:rFonts w:ascii="Arial" w:eastAsia="Times New Roman" w:hAnsi="Arial" w:cs="Arial"/>
+                <w:color w:val="00B050"/>
+                <w:sz w:val="24"/>
+                <w:szCs w:val="24"/>
+                <w:lang w:eastAsia="pt-BR"/>
+              </w:rPr>
+            </w:pPr>
+          </w:p>
+        </w:tc>
+      </w:tr>
+      <w:tr>
+        <w:trPr>
+          <w:trHeight w:val="415"/>
+        </w:trPr>
+        <w:tc>
+          <w:tcPr>
+            <w:tcW w:w="2888" w:type="dxa"/>
+            <w:shd w:val="clear" w:color="auto" w:fill="EEECE1" w:themeFill="background2"/>
+          </w:tcPr>
+          <w:p>
+            <w:pPr>
+              <w:spacing w:after="120" w:line="240" w:lineRule="atLeast"/>
+              <w:jc w:val="center"/>
+              <w:rPr>
+                <w:rFonts w:ascii="Arial" w:eastAsia="Times New Roman" w:hAnsi="Arial" w:cs="Arial"/>
+                <w:b/>
+                <w:sz w:val="24"/>
+                <w:szCs w:val="24"/>
+                <w:lang w:eastAsia="pt-BR"/>
+              </w:rPr>
+            </w:pPr>
+            <w:r>
+              <w:rPr>
+                <w:rFonts w:ascii="Arial" w:eastAsia="Times New Roman" w:hAnsi="Arial" w:cs="Arial"/>
+                <w:b/>
+                <w:sz w:val="24"/>
+                <w:szCs w:val="24"/>
+                <w:lang w:eastAsia="pt-BR"/>
+              </w:rPr>
+              <w:t>Codificação</w:t>
+            </w:r>
+          </w:p>
+        </w:tc>
+        <w:tc>
+          <w:tcPr>
+            <w:tcW w:w="2888" w:type="dxa"/>
+          </w:tcPr>
+          <w:p>
+            <w:pPr>
+              <w:spacing w:after="120" w:line="240" w:lineRule="atLeast"/>
+              <w:rPr>
+                <w:rFonts w:ascii="Arial" w:eastAsia="Times New Roman" w:hAnsi="Arial" w:cs="Arial"/>
+                <w:sz w:val="24"/>
+                <w:szCs w:val="24"/>
+                <w:lang w:eastAsia="pt-BR"/>
+              </w:rPr>
+            </w:pPr>
+            <w:r>
+              <w:rPr>
+                <w:rFonts w:ascii="Arial" w:eastAsia="Times New Roman" w:hAnsi="Arial" w:cs="Arial"/>
+                <w:sz w:val="24"/>
+                <w:szCs w:val="24"/>
+                <w:lang w:eastAsia="pt-BR"/>
+              </w:rPr>
+              <w:t>Código Fonte</w:t>
+            </w:r>
+          </w:p>
+        </w:tc>
+        <w:tc>
+          <w:tcPr>
+            <w:tcW w:w="2888" w:type="dxa"/>
+          </w:tcPr>
+          <w:p>
+            <w:pPr>
+              <w:spacing w:after="120" w:line="240" w:lineRule="atLeast"/>
+              <w:rPr>
+                <w:rFonts w:ascii="Arial" w:eastAsia="Times New Roman" w:hAnsi="Arial" w:cs="Arial"/>
+                <w:color w:val="00B050"/>
+                <w:sz w:val="24"/>
+                <w:szCs w:val="24"/>
+                <w:lang w:eastAsia="pt-BR"/>
+              </w:rPr>
+            </w:pPr>
+          </w:p>
+        </w:tc>
+      </w:tr>
+      <w:tr>
+        <w:trPr>
+          <w:trHeight w:val="415"/>
+        </w:trPr>
+        <w:tc>
+          <w:tcPr>
+            <w:tcW w:w="2888" w:type="dxa"/>
+          </w:tcPr>
+          <w:p>
+            <w:pPr>
+              <w:spacing w:after="120" w:line="240" w:lineRule="atLeast"/>
+              <w:rPr>
+                <w:rFonts w:ascii="Arial" w:eastAsia="Times New Roman" w:hAnsi="Arial" w:cs="Arial"/>
+                <w:sz w:val="24"/>
+                <w:szCs w:val="24"/>
+                <w:lang w:eastAsia="pt-BR"/>
+              </w:rPr>
+            </w:pPr>
+          </w:p>
+        </w:tc>
+        <w:tc>
+          <w:tcPr>
+            <w:tcW w:w="2888" w:type="dxa"/>
+          </w:tcPr>
+          <w:p>
+            <w:pPr>
+              <w:spacing w:after="120" w:line="240" w:lineRule="atLeast"/>
+              <w:rPr>
+                <w:rFonts w:ascii="Arial" w:eastAsia="Times New Roman" w:hAnsi="Arial" w:cs="Arial"/>
+                <w:sz w:val="24"/>
+                <w:szCs w:val="24"/>
+                <w:lang w:eastAsia="pt-BR"/>
+              </w:rPr>
+            </w:pPr>
+            <w:r>
+              <w:rPr>
+                <w:rFonts w:ascii="Arial" w:eastAsia="Times New Roman" w:hAnsi="Arial" w:cs="Arial"/>
+                <w:sz w:val="24"/>
+                <w:szCs w:val="24"/>
+                <w:lang w:eastAsia="pt-BR"/>
+              </w:rPr>
+              <w:t>Protótipos</w:t>
+            </w:r>
+          </w:p>
+        </w:tc>
+        <w:tc>
+          <w:tcPr>
+            <w:tcW w:w="2888" w:type="dxa"/>
+          </w:tcPr>
+          <w:p>
+            <w:pPr>
+              <w:spacing w:after="120" w:line="240" w:lineRule="atLeast"/>
+              <w:rPr>
+                <w:rFonts w:ascii="Arial" w:eastAsia="Times New Roman" w:hAnsi="Arial" w:cs="Arial"/>
+                <w:color w:val="00B050"/>
+                <w:sz w:val="24"/>
+                <w:szCs w:val="24"/>
+                <w:lang w:eastAsia="pt-BR"/>
+              </w:rPr>
+            </w:pPr>
+          </w:p>
+        </w:tc>
+      </w:tr>
+      <w:tr>
+        <w:trPr>
+          <w:trHeight w:val="415"/>
+        </w:trPr>
+        <w:tc>
+          <w:tcPr>
+            <w:tcW w:w="2888" w:type="dxa"/>
+          </w:tcPr>
+          <w:p>
+            <w:pPr>
+              <w:spacing w:after="120" w:line="240" w:lineRule="atLeast"/>
+              <w:rPr>
+                <w:rFonts w:ascii="Arial" w:eastAsia="Times New Roman" w:hAnsi="Arial" w:cs="Arial"/>
+                <w:sz w:val="24"/>
+                <w:szCs w:val="24"/>
+                <w:lang w:eastAsia="pt-BR"/>
+              </w:rPr>
+            </w:pPr>
+          </w:p>
+        </w:tc>
+        <w:tc>
+          <w:tcPr>
+            <w:tcW w:w="2888" w:type="dxa"/>
+          </w:tcPr>
+          <w:p>
+            <w:pPr>
+              <w:spacing w:after="120" w:line="240" w:lineRule="atLeast"/>
+              <w:rPr>
+                <w:rFonts w:ascii="Arial" w:eastAsia="Times New Roman" w:hAnsi="Arial" w:cs="Arial"/>
+                <w:sz w:val="24"/>
+                <w:szCs w:val="24"/>
+                <w:lang w:eastAsia="pt-BR"/>
+              </w:rPr>
+            </w:pPr>
+            <w:r>
+              <w:rPr>
+                <w:rFonts w:ascii="Arial" w:eastAsia="Times New Roman" w:hAnsi="Arial" w:cs="Arial"/>
+                <w:sz w:val="24"/>
+                <w:szCs w:val="24"/>
+                <w:lang w:eastAsia="pt-BR"/>
+              </w:rPr>
+              <w:t>Casos de Teste</w:t>
+            </w:r>
+          </w:p>
+        </w:tc>
+        <w:tc>
+          <w:tcPr>
+            <w:tcW w:w="2888" w:type="dxa"/>
+          </w:tcPr>
+          <w:p>
+            <w:pPr>
+              <w:spacing w:after="120" w:line="240" w:lineRule="atLeast"/>
+              <w:rPr>
+                <w:rFonts w:ascii="Arial" w:eastAsia="Times New Roman" w:hAnsi="Arial" w:cs="Arial"/>
+                <w:color w:val="00B050"/>
+                <w:sz w:val="24"/>
+                <w:szCs w:val="24"/>
+                <w:lang w:eastAsia="pt-BR"/>
+              </w:rPr>
+            </w:pPr>
+          </w:p>
+        </w:tc>
+      </w:tr>
+      <w:tr>
+        <w:trPr>
+          <w:trHeight w:val="415"/>
+        </w:trPr>
+        <w:tc>
+          <w:tcPr>
+            <w:tcW w:w="2888" w:type="dxa"/>
+          </w:tcPr>
+          <w:p>
+            <w:pPr>
+              <w:spacing w:after="120" w:line="240" w:lineRule="atLeast"/>
+              <w:rPr>
+                <w:rFonts w:ascii="Arial" w:eastAsia="Times New Roman" w:hAnsi="Arial" w:cs="Arial"/>
+                <w:sz w:val="24"/>
+                <w:szCs w:val="24"/>
+                <w:lang w:eastAsia="pt-BR"/>
+              </w:rPr>
+            </w:pPr>
+          </w:p>
+        </w:tc>
+        <w:tc>
+          <w:tcPr>
+            <w:tcW w:w="2888" w:type="dxa"/>
+          </w:tcPr>
+          <w:p>
+            <w:pPr>
+              <w:spacing w:after="120" w:line="240" w:lineRule="atLeast"/>
+              <w:rPr>
+                <w:rFonts w:ascii="Arial" w:eastAsia="Times New Roman" w:hAnsi="Arial" w:cs="Arial"/>
+                <w:sz w:val="24"/>
+                <w:szCs w:val="24"/>
+                <w:lang w:eastAsia="pt-BR"/>
+              </w:rPr>
+            </w:pPr>
+          </w:p>
+        </w:tc>
+        <w:tc>
+          <w:tcPr>
+            <w:tcW w:w="2888" w:type="dxa"/>
+          </w:tcPr>
+          <w:p>
+            <w:pPr>
+              <w:spacing w:after="120" w:line="240" w:lineRule="atLeast"/>
+              <w:rPr>
+                <w:rFonts w:ascii="Arial" w:eastAsia="Times New Roman" w:hAnsi="Arial" w:cs="Arial"/>
+                <w:color w:val="00B050"/>
+                <w:sz w:val="24"/>
+                <w:szCs w:val="24"/>
+                <w:lang w:eastAsia="pt-BR"/>
+              </w:rPr>
+            </w:pPr>
+          </w:p>
+        </w:tc>
+      </w:tr>
+      <w:tr>
+        <w:trPr>
+          <w:trHeight w:val="415"/>
+        </w:trPr>
+        <w:tc>
+          <w:tcPr>
+            <w:tcW w:w="2888" w:type="dxa"/>
+            <w:shd w:val="clear" w:color="auto" w:fill="EEECE1" w:themeFill="background2"/>
+          </w:tcPr>
+          <w:p>
+            <w:pPr>
+              <w:spacing w:after="120" w:line="240" w:lineRule="atLeast"/>
+              <w:jc w:val="center"/>
+              <w:rPr>
+                <w:rFonts w:ascii="Arial" w:eastAsia="Times New Roman" w:hAnsi="Arial" w:cs="Arial"/>
+                <w:b/>
+                <w:sz w:val="24"/>
+                <w:szCs w:val="24"/>
+                <w:lang w:eastAsia="pt-BR"/>
+              </w:rPr>
+            </w:pPr>
+            <w:r>
+              <w:rPr>
+                <w:rFonts w:ascii="Arial" w:eastAsia="Times New Roman" w:hAnsi="Arial" w:cs="Arial"/>
+                <w:b/>
+                <w:sz w:val="24"/>
+                <w:szCs w:val="24"/>
+                <w:lang w:eastAsia="pt-BR"/>
+              </w:rPr>
+              <w:t>Teste</w:t>
+            </w:r>
+          </w:p>
+        </w:tc>
+        <w:tc>
+          <w:tcPr>
+            <w:tcW w:w="2888" w:type="dxa"/>
+          </w:tcPr>
+          <w:p>
+            <w:pPr>
+              <w:spacing w:after="120" w:line="240" w:lineRule="atLeast"/>
+              <w:rPr>
+                <w:rFonts w:ascii="Arial" w:eastAsia="Times New Roman" w:hAnsi="Arial" w:cs="Arial"/>
+                <w:sz w:val="24"/>
+                <w:szCs w:val="24"/>
+                <w:lang w:eastAsia="pt-BR"/>
+              </w:rPr>
+            </w:pPr>
+            <w:r>
+              <w:rPr>
+                <w:rFonts w:ascii="Arial" w:eastAsia="Times New Roman" w:hAnsi="Arial" w:cs="Arial"/>
+                <w:sz w:val="24"/>
+                <w:szCs w:val="24"/>
+                <w:lang w:eastAsia="pt-BR"/>
+              </w:rPr>
+              <w:t>Plano de Testes</w:t>
+            </w:r>
+          </w:p>
+        </w:tc>
+        <w:tc>
+          <w:tcPr>
+            <w:tcW w:w="2888" w:type="dxa"/>
+          </w:tcPr>
+          <w:p>
+            <w:pPr>
+              <w:spacing w:after="120" w:line="240" w:lineRule="atLeast"/>
+              <w:rPr>
+                <w:rFonts w:ascii="Arial" w:eastAsia="Times New Roman" w:hAnsi="Arial" w:cs="Arial"/>
+                <w:color w:val="00B050"/>
+                <w:sz w:val="24"/>
+                <w:szCs w:val="24"/>
+                <w:lang w:eastAsia="pt-BR"/>
+              </w:rPr>
+            </w:pPr>
+          </w:p>
+        </w:tc>
+      </w:tr>
+      <w:tr>
+        <w:trPr>
+          <w:trHeight w:val="415"/>
+        </w:trPr>
+        <w:tc>
+          <w:tcPr>
+            <w:tcW w:w="2888" w:type="dxa"/>
+          </w:tcPr>
+          <w:p>
+            <w:pPr>
+              <w:spacing w:after="120" w:line="240" w:lineRule="atLeast"/>
+              <w:rPr>
+                <w:rFonts w:ascii="Arial" w:eastAsia="Times New Roman" w:hAnsi="Arial" w:cs="Arial"/>
+                <w:sz w:val="24"/>
+                <w:szCs w:val="24"/>
+                <w:lang w:eastAsia="pt-BR"/>
+              </w:rPr>
+            </w:pPr>
+          </w:p>
+        </w:tc>
+        <w:tc>
+          <w:tcPr>
+            <w:tcW w:w="2888" w:type="dxa"/>
+          </w:tcPr>
+          <w:p>
+            <w:pPr>
+              <w:spacing w:after="120" w:line="240" w:lineRule="atLeast"/>
+              <w:rPr>
+                <w:rFonts w:ascii="Arial" w:eastAsia="Times New Roman" w:hAnsi="Arial" w:cs="Arial"/>
+                <w:sz w:val="24"/>
+                <w:szCs w:val="24"/>
+                <w:lang w:eastAsia="pt-BR"/>
+              </w:rPr>
+            </w:pPr>
+            <w:r>
+              <w:rPr>
+                <w:rFonts w:ascii="Arial" w:eastAsia="Times New Roman" w:hAnsi="Arial" w:cs="Arial"/>
+                <w:sz w:val="24"/>
+                <w:szCs w:val="24"/>
+                <w:lang w:eastAsia="pt-BR"/>
+              </w:rPr>
+              <w:t>Design de Testes</w:t>
+            </w:r>
+          </w:p>
+        </w:tc>
+        <w:tc>
+          <w:tcPr>
+            <w:tcW w:w="2888" w:type="dxa"/>
+          </w:tcPr>
+          <w:p>
+            <w:pPr>
+              <w:spacing w:after="120" w:line="240" w:lineRule="atLeast"/>
+              <w:rPr>
+                <w:rFonts w:ascii="Arial" w:eastAsia="Times New Roman" w:hAnsi="Arial" w:cs="Arial"/>
+                <w:color w:val="00B050"/>
+                <w:sz w:val="24"/>
+                <w:szCs w:val="24"/>
+                <w:lang w:eastAsia="pt-BR"/>
+              </w:rPr>
+            </w:pPr>
+          </w:p>
+        </w:tc>
+      </w:tr>
+      <w:tr>
+        <w:trPr>
+          <w:trHeight w:val="415"/>
+        </w:trPr>
+        <w:tc>
+          <w:tcPr>
+            <w:tcW w:w="2888" w:type="dxa"/>
+          </w:tcPr>
+          <w:p>
+            <w:pPr>
+              <w:spacing w:after="120" w:line="240" w:lineRule="atLeast"/>
+              <w:rPr>
+                <w:rFonts w:ascii="Arial" w:eastAsia="Times New Roman" w:hAnsi="Arial" w:cs="Arial"/>
+                <w:sz w:val="24"/>
+                <w:szCs w:val="24"/>
+                <w:lang w:eastAsia="pt-BR"/>
+              </w:rPr>
+            </w:pPr>
+          </w:p>
+        </w:tc>
+        <w:tc>
+          <w:tcPr>
+            <w:tcW w:w="2888" w:type="dxa"/>
+          </w:tcPr>
+          <w:p>
+            <w:pPr>
+              <w:spacing w:after="120" w:line="240" w:lineRule="atLeast"/>
+              <w:rPr>
+                <w:rFonts w:ascii="Arial" w:eastAsia="Times New Roman" w:hAnsi="Arial" w:cs="Arial"/>
+                <w:sz w:val="24"/>
+                <w:szCs w:val="24"/>
+                <w:lang w:eastAsia="pt-BR"/>
+              </w:rPr>
+            </w:pPr>
+            <w:r>
+              <w:rPr>
+                <w:rFonts w:ascii="Arial" w:eastAsia="Times New Roman" w:hAnsi="Arial" w:cs="Arial"/>
+                <w:sz w:val="24"/>
+                <w:szCs w:val="24"/>
+                <w:lang w:eastAsia="pt-BR"/>
+              </w:rPr>
+              <w:t>Relatório de Verificação e Validação</w:t>
+            </w:r>
           </w:p>
         </w:tc>
         <w:tc>
@@ -3578,24 +5348,35 @@
           <w:lang w:eastAsia="pt-BR"/>
         </w:rPr>
       </w:pPr>
-      <w:r>
-        <w:rPr>
-          <w:rFonts w:ascii="Arial" w:eastAsia="Times New Roman" w:hAnsi="Arial" w:cs="Arial"/>
-          <w:color w:val="00B050"/>
-          <w:sz w:val="24"/>
-          <w:szCs w:val="24"/>
-          <w:lang w:eastAsia="pt-BR"/>
-        </w:rPr>
-        <w:t>/</w:t>
-      </w:r>
-      <w:bookmarkStart w:id="15" w:name="_GoBack"/>
-      <w:bookmarkEnd w:id="15"/>
     </w:p>
     <w:p>
       <w:pPr>
         <w:spacing w:after="120" w:line="240" w:lineRule="atLeast"/>
         <w:rPr>
           <w:rFonts w:ascii="Arial" w:eastAsia="Times New Roman" w:hAnsi="Arial" w:cs="Arial"/>
+          <w:color w:val="00B050"/>
+          <w:sz w:val="24"/>
+          <w:szCs w:val="24"/>
+          <w:lang w:eastAsia="pt-BR"/>
+        </w:rPr>
+      </w:pPr>
+      <w:r>
+        <w:rPr>
+          <w:rFonts w:ascii="Arial" w:eastAsia="Times New Roman" w:hAnsi="Arial" w:cs="Arial"/>
+          <w:color w:val="00B050"/>
+          <w:sz w:val="24"/>
+          <w:szCs w:val="24"/>
+          <w:lang w:eastAsia="pt-BR"/>
+        </w:rPr>
+        <w:lastRenderedPageBreak/>
+        <w:t>&lt;Marcos predefinidos para realização de avaliações e monitoramento do processo. &gt;</w:t>
+      </w:r>
+    </w:p>
+    <w:p>
+      <w:pPr>
+        <w:spacing w:after="120" w:line="240" w:lineRule="atLeast"/>
+        <w:rPr>
+          <w:rFonts w:ascii="Arial" w:eastAsia="Times New Roman" w:hAnsi="Arial" w:cs="Arial"/>
           <w:b/>
           <w:bCs/>
           <w:color w:val="000000"/>
@@ -3614,7 +5395,6 @@
           <w:szCs w:val="24"/>
           <w:lang w:eastAsia="pt-BR"/>
         </w:rPr>
-        <w:lastRenderedPageBreak/>
         <w:t>4</w:t>
       </w:r>
       <w:r>
@@ -3639,7 +5419,19 @@
           <w:szCs w:val="24"/>
           <w:lang w:eastAsia="pt-BR"/>
         </w:rPr>
-        <w:t xml:space="preserve"> Ações corretivas para Porcentagem de adequação da execução</w:t>
+        <w:t xml:space="preserve"> Ações corretivas para </w:t>
+      </w:r>
+      <w:r>
+        <w:rPr>
+          <w:rFonts w:ascii="Arial" w:eastAsia="Times New Roman" w:hAnsi="Arial" w:cs="Arial"/>
+          <w:b/>
+          <w:bCs/>
+          <w:color w:val="000000"/>
+          <w:sz w:val="24"/>
+          <w:szCs w:val="24"/>
+          <w:lang w:eastAsia="pt-BR"/>
+        </w:rPr>
+        <w:t>os Processos</w:t>
       </w:r>
     </w:p>
     <w:p>
@@ -3649,7 +5441,7 @@
     </w:p>
     <w:tbl>
       <w:tblPr>
-        <w:tblW w:w="8504" w:type="dxa"/>
+        <w:tblW w:w="7559" w:type="dxa"/>
         <w:tblInd w:w="55" w:type="dxa"/>
         <w:tblBorders>
           <w:top w:val="single" w:sz="2" w:space="0" w:color="000000"/>
@@ -3669,8 +5461,7 @@
       </w:tblPr>
       <w:tblGrid>
         <w:gridCol w:w="2834"/>
-        <w:gridCol w:w="2835"/>
-        <w:gridCol w:w="2835"/>
+        <w:gridCol w:w="4725"/>
       </w:tblGrid>
       <w:tr>
         <w:trPr>
@@ -3685,7 +5476,7 @@
               <w:bottom w:val="single" w:sz="2" w:space="0" w:color="000000"/>
               <w:right w:val="nil"/>
             </w:tcBorders>
-            <w:shd w:val="clear" w:color="auto" w:fill="auto"/>
+            <w:shd w:val="clear" w:color="auto" w:fill="4F81BD" w:themeFill="accent1"/>
             <w:tcMar>
               <w:left w:w="54" w:type="dxa"/>
             </w:tcMar>
@@ -3695,6 +5486,8 @@
               <w:pStyle w:val="Contedodatabela"/>
               <w:rPr>
                 <w:rFonts w:ascii="Arial" w:hAnsi="Arial"/>
+                <w:b/>
+                <w:color w:val="FFFFFF" w:themeColor="background1"/>
                 <w:sz w:val="24"/>
                 <w:szCs w:val="24"/>
               </w:rPr>
@@ -3702,56 +5495,25 @@
             <w:r>
               <w:rPr>
                 <w:rFonts w:ascii="Arial" w:hAnsi="Arial"/>
-                <w:sz w:val="24"/>
-                <w:szCs w:val="24"/>
-              </w:rPr>
-              <w:t xml:space="preserve">Adequação </w:t>
-            </w:r>
-          </w:p>
-        </w:tc>
-        <w:tc>
-          <w:tcPr>
-            <w:tcW w:w="2835" w:type="dxa"/>
-            <w:tcBorders>
-              <w:top w:val="single" w:sz="2" w:space="0" w:color="000000"/>
-              <w:left w:val="single" w:sz="2" w:space="0" w:color="000000"/>
-              <w:bottom w:val="single" w:sz="2" w:space="0" w:color="000000"/>
-              <w:right w:val="nil"/>
-            </w:tcBorders>
-            <w:shd w:val="clear" w:color="auto" w:fill="auto"/>
-            <w:tcMar>
-              <w:left w:w="54" w:type="dxa"/>
-            </w:tcMar>
-          </w:tcPr>
-          <w:p>
-            <w:pPr>
-              <w:pStyle w:val="Contedodatabela"/>
-              <w:rPr>
-                <w:rFonts w:ascii="Arial" w:hAnsi="Arial"/>
-                <w:sz w:val="24"/>
-                <w:szCs w:val="24"/>
-              </w:rPr>
-            </w:pPr>
-            <w:r>
-              <w:rPr>
-                <w:rFonts w:ascii="Arial" w:hAnsi="Arial"/>
-                <w:sz w:val="24"/>
-                <w:szCs w:val="24"/>
-              </w:rPr>
-              <w:t>Porcentagem</w:t>
-            </w:r>
-          </w:p>
-        </w:tc>
-        <w:tc>
-          <w:tcPr>
-            <w:tcW w:w="2835" w:type="dxa"/>
+                <w:b/>
+                <w:color w:val="FFFFFF" w:themeColor="background1"/>
+                <w:sz w:val="24"/>
+                <w:szCs w:val="24"/>
+              </w:rPr>
+              <w:t>Severidade da Não Conformidade</w:t>
+            </w:r>
+          </w:p>
+        </w:tc>
+        <w:tc>
+          <w:tcPr>
+            <w:tcW w:w="4725" w:type="dxa"/>
             <w:tcBorders>
               <w:top w:val="single" w:sz="2" w:space="0" w:color="000000"/>
               <w:left w:val="single" w:sz="2" w:space="0" w:color="000000"/>
               <w:bottom w:val="single" w:sz="2" w:space="0" w:color="000000"/>
               <w:right w:val="single" w:sz="2" w:space="0" w:color="000000"/>
             </w:tcBorders>
-            <w:shd w:val="clear" w:color="auto" w:fill="auto"/>
+            <w:shd w:val="clear" w:color="auto" w:fill="4F81BD" w:themeFill="accent1"/>
             <w:tcMar>
               <w:left w:w="54" w:type="dxa"/>
             </w:tcMar>
@@ -3761,6 +5523,8 @@
               <w:pStyle w:val="Contedodatabela"/>
               <w:rPr>
                 <w:rFonts w:ascii="Arial" w:hAnsi="Arial"/>
+                <w:b/>
+                <w:color w:val="FFFFFF" w:themeColor="background1"/>
                 <w:sz w:val="24"/>
                 <w:szCs w:val="24"/>
               </w:rPr>
@@ -3768,6 +5532,8 @@
             <w:r>
               <w:rPr>
                 <w:rFonts w:ascii="Arial" w:hAnsi="Arial"/>
+                <w:b/>
+                <w:color w:val="FFFFFF" w:themeColor="background1"/>
                 <w:sz w:val="24"/>
                 <w:szCs w:val="24"/>
               </w:rPr>
@@ -3815,40 +5581,7 @@
         </w:tc>
         <w:tc>
           <w:tcPr>
-            <w:tcW w:w="2835" w:type="dxa"/>
-            <w:tcBorders>
-              <w:top w:val="nil"/>
-              <w:left w:val="single" w:sz="2" w:space="0" w:color="000000"/>
-              <w:bottom w:val="single" w:sz="2" w:space="0" w:color="000000"/>
-              <w:right w:val="nil"/>
-            </w:tcBorders>
-            <w:shd w:val="clear" w:color="auto" w:fill="auto"/>
-            <w:tcMar>
-              <w:left w:w="54" w:type="dxa"/>
-            </w:tcMar>
-          </w:tcPr>
-          <w:p>
-            <w:pPr>
-              <w:pStyle w:val="Contedodatabela"/>
-              <w:rPr>
-                <w:rFonts w:ascii="Arial" w:hAnsi="Arial"/>
-                <w:sz w:val="24"/>
-                <w:szCs w:val="24"/>
-              </w:rPr>
-            </w:pPr>
-            <w:r>
-              <w:rPr>
-                <w:rFonts w:ascii="Arial" w:hAnsi="Arial"/>
-                <w:sz w:val="24"/>
-                <w:szCs w:val="24"/>
-              </w:rPr>
-              <w:t>0 a 40%</w:t>
-            </w:r>
-          </w:p>
-        </w:tc>
-        <w:tc>
-          <w:tcPr>
-            <w:tcW w:w="2835" w:type="dxa"/>
+            <w:tcW w:w="4725" w:type="dxa"/>
             <w:tcBorders>
               <w:top w:val="nil"/>
               <w:left w:val="single" w:sz="2" w:space="0" w:color="000000"/>
@@ -3923,40 +5656,7 @@
         </w:tc>
         <w:tc>
           <w:tcPr>
-            <w:tcW w:w="2835" w:type="dxa"/>
-            <w:tcBorders>
-              <w:top w:val="nil"/>
-              <w:left w:val="single" w:sz="2" w:space="0" w:color="000000"/>
-              <w:bottom w:val="single" w:sz="2" w:space="0" w:color="000000"/>
-              <w:right w:val="nil"/>
-            </w:tcBorders>
-            <w:shd w:val="clear" w:color="auto" w:fill="auto"/>
-            <w:tcMar>
-              <w:left w:w="54" w:type="dxa"/>
-            </w:tcMar>
-          </w:tcPr>
-          <w:p>
-            <w:pPr>
-              <w:pStyle w:val="Contedodatabela"/>
-              <w:rPr>
-                <w:rFonts w:ascii="Arial" w:hAnsi="Arial"/>
-                <w:sz w:val="24"/>
-                <w:szCs w:val="24"/>
-              </w:rPr>
-            </w:pPr>
-            <w:r>
-              <w:rPr>
-                <w:rFonts w:ascii="Arial" w:hAnsi="Arial"/>
-                <w:sz w:val="24"/>
-                <w:szCs w:val="24"/>
-              </w:rPr>
-              <w:t>41 a 75%</w:t>
-            </w:r>
-          </w:p>
-        </w:tc>
-        <w:tc>
-          <w:tcPr>
-            <w:tcW w:w="2835" w:type="dxa"/>
+            <w:tcW w:w="4725" w:type="dxa"/>
             <w:tcBorders>
               <w:top w:val="nil"/>
               <w:left w:val="single" w:sz="2" w:space="0" w:color="000000"/>
@@ -4031,40 +5731,7 @@
         </w:tc>
         <w:tc>
           <w:tcPr>
-            <w:tcW w:w="2835" w:type="dxa"/>
-            <w:tcBorders>
-              <w:top w:val="nil"/>
-              <w:left w:val="single" w:sz="2" w:space="0" w:color="000000"/>
-              <w:bottom w:val="single" w:sz="2" w:space="0" w:color="000000"/>
-              <w:right w:val="nil"/>
-            </w:tcBorders>
-            <w:shd w:val="clear" w:color="auto" w:fill="auto"/>
-            <w:tcMar>
-              <w:left w:w="54" w:type="dxa"/>
-            </w:tcMar>
-          </w:tcPr>
-          <w:p>
-            <w:pPr>
-              <w:pStyle w:val="Contedodatabela"/>
-              <w:rPr>
-                <w:rFonts w:ascii="Arial" w:hAnsi="Arial"/>
-                <w:sz w:val="24"/>
-                <w:szCs w:val="24"/>
-              </w:rPr>
-            </w:pPr>
-            <w:r>
-              <w:rPr>
-                <w:rFonts w:ascii="Arial" w:hAnsi="Arial"/>
-                <w:sz w:val="24"/>
-                <w:szCs w:val="24"/>
-              </w:rPr>
-              <w:t>76 a 100%</w:t>
-            </w:r>
-          </w:p>
-        </w:tc>
-        <w:tc>
-          <w:tcPr>
-            <w:tcW w:w="2835" w:type="dxa"/>
+            <w:tcW w:w="4725" w:type="dxa"/>
             <w:tcBorders>
               <w:top w:val="nil"/>
               <w:left w:val="single" w:sz="2" w:space="0" w:color="000000"/>
@@ -4158,9 +5825,8 @@
           <w:szCs w:val="24"/>
           <w:lang w:eastAsia="pt-BR"/>
         </w:rPr>
-        <w:t xml:space="preserve"> Ações corretivas para Porcentagem de adequação ao </w:t>
-      </w:r>
-      <w:proofErr w:type="spellStart"/>
+        <w:t xml:space="preserve"> Ações corretivas para </w:t>
+      </w:r>
       <w:r>
         <w:rPr>
           <w:rFonts w:ascii="Arial" w:eastAsia="Times New Roman" w:hAnsi="Arial" w:cs="Arial"/>
@@ -4171,18 +5837,26 @@
           <w:szCs w:val="24"/>
           <w:lang w:eastAsia="pt-BR"/>
         </w:rPr>
-        <w:t>template</w:t>
-      </w:r>
-      <w:proofErr w:type="spellEnd"/>
+        <w:t>os Produtos de Trabalho</w:t>
+      </w:r>
     </w:p>
     <w:p>
       <w:pPr>
         <w:spacing w:after="120" w:line="240" w:lineRule="atLeast"/>
+        <w:rPr>
+          <w:rFonts w:ascii="Arial" w:eastAsia="Times New Roman" w:hAnsi="Arial" w:cs="Arial"/>
+          <w:b/>
+          <w:bCs/>
+          <w:color w:val="000000"/>
+          <w:sz w:val="24"/>
+          <w:szCs w:val="24"/>
+          <w:lang w:eastAsia="pt-BR"/>
+        </w:rPr>
       </w:pPr>
     </w:p>
     <w:tbl>
       <w:tblPr>
-        <w:tblW w:w="8504" w:type="dxa"/>
+        <w:tblW w:w="7559" w:type="dxa"/>
         <w:tblInd w:w="55" w:type="dxa"/>
         <w:tblBorders>
           <w:top w:val="single" w:sz="2" w:space="0" w:color="000000"/>
@@ -4202,8 +5876,7 @@
       </w:tblPr>
       <w:tblGrid>
         <w:gridCol w:w="2834"/>
-        <w:gridCol w:w="2835"/>
-        <w:gridCol w:w="2835"/>
+        <w:gridCol w:w="4725"/>
       </w:tblGrid>
       <w:tr>
         <w:trPr>
@@ -4218,7 +5891,7 @@
               <w:bottom w:val="single" w:sz="2" w:space="0" w:color="000000"/>
               <w:right w:val="nil"/>
             </w:tcBorders>
-            <w:shd w:val="clear" w:color="auto" w:fill="auto"/>
+            <w:shd w:val="clear" w:color="auto" w:fill="4F81BD" w:themeFill="accent1"/>
             <w:tcMar>
               <w:left w:w="54" w:type="dxa"/>
             </w:tcMar>
@@ -4228,6 +5901,8 @@
               <w:pStyle w:val="Contedodatabela"/>
               <w:rPr>
                 <w:rFonts w:ascii="Arial" w:hAnsi="Arial"/>
+                <w:b/>
+                <w:color w:val="FFFFFF" w:themeColor="background1"/>
                 <w:sz w:val="24"/>
                 <w:szCs w:val="24"/>
               </w:rPr>
@@ -4235,56 +5910,25 @@
             <w:r>
               <w:rPr>
                 <w:rFonts w:ascii="Arial" w:hAnsi="Arial"/>
-                <w:sz w:val="24"/>
-                <w:szCs w:val="24"/>
-              </w:rPr>
-              <w:t xml:space="preserve">Adequação </w:t>
-            </w:r>
-          </w:p>
-        </w:tc>
-        <w:tc>
-          <w:tcPr>
-            <w:tcW w:w="2835" w:type="dxa"/>
-            <w:tcBorders>
-              <w:top w:val="single" w:sz="2" w:space="0" w:color="000000"/>
-              <w:left w:val="single" w:sz="2" w:space="0" w:color="000000"/>
-              <w:bottom w:val="single" w:sz="2" w:space="0" w:color="000000"/>
-              <w:right w:val="nil"/>
-            </w:tcBorders>
-            <w:shd w:val="clear" w:color="auto" w:fill="auto"/>
-            <w:tcMar>
-              <w:left w:w="54" w:type="dxa"/>
-            </w:tcMar>
-          </w:tcPr>
-          <w:p>
-            <w:pPr>
-              <w:pStyle w:val="Contedodatabela"/>
-              <w:rPr>
-                <w:rFonts w:ascii="Arial" w:hAnsi="Arial"/>
-                <w:sz w:val="24"/>
-                <w:szCs w:val="24"/>
-              </w:rPr>
-            </w:pPr>
-            <w:r>
-              <w:rPr>
-                <w:rFonts w:ascii="Arial" w:hAnsi="Arial"/>
-                <w:sz w:val="24"/>
-                <w:szCs w:val="24"/>
-              </w:rPr>
-              <w:t>Porcentagem</w:t>
-            </w:r>
-          </w:p>
-        </w:tc>
-        <w:tc>
-          <w:tcPr>
-            <w:tcW w:w="2835" w:type="dxa"/>
+                <w:b/>
+                <w:color w:val="FFFFFF" w:themeColor="background1"/>
+                <w:sz w:val="24"/>
+                <w:szCs w:val="24"/>
+              </w:rPr>
+              <w:t>Severidade da Não Conformidade</w:t>
+            </w:r>
+          </w:p>
+        </w:tc>
+        <w:tc>
+          <w:tcPr>
+            <w:tcW w:w="4725" w:type="dxa"/>
             <w:tcBorders>
               <w:top w:val="single" w:sz="2" w:space="0" w:color="000000"/>
               <w:left w:val="single" w:sz="2" w:space="0" w:color="000000"/>
               <w:bottom w:val="single" w:sz="2" w:space="0" w:color="000000"/>
               <w:right w:val="single" w:sz="2" w:space="0" w:color="000000"/>
             </w:tcBorders>
-            <w:shd w:val="clear" w:color="auto" w:fill="auto"/>
+            <w:shd w:val="clear" w:color="auto" w:fill="4F81BD" w:themeFill="accent1"/>
             <w:tcMar>
               <w:left w:w="54" w:type="dxa"/>
             </w:tcMar>
@@ -4294,6 +5938,8 @@
               <w:pStyle w:val="Contedodatabela"/>
               <w:rPr>
                 <w:rFonts w:ascii="Arial" w:hAnsi="Arial"/>
+                <w:b/>
+                <w:color w:val="FFFFFF" w:themeColor="background1"/>
                 <w:sz w:val="24"/>
                 <w:szCs w:val="24"/>
               </w:rPr>
@@ -4301,6 +5947,8 @@
             <w:r>
               <w:rPr>
                 <w:rFonts w:ascii="Arial" w:hAnsi="Arial"/>
+                <w:b/>
+                <w:color w:val="FFFFFF" w:themeColor="background1"/>
                 <w:sz w:val="24"/>
                 <w:szCs w:val="24"/>
               </w:rPr>
@@ -4348,40 +5996,7 @@
         </w:tc>
         <w:tc>
           <w:tcPr>
-            <w:tcW w:w="2835" w:type="dxa"/>
-            <w:tcBorders>
-              <w:top w:val="nil"/>
-              <w:left w:val="single" w:sz="2" w:space="0" w:color="000000"/>
-              <w:bottom w:val="single" w:sz="2" w:space="0" w:color="000000"/>
-              <w:right w:val="nil"/>
-            </w:tcBorders>
-            <w:shd w:val="clear" w:color="auto" w:fill="auto"/>
-            <w:tcMar>
-              <w:left w:w="54" w:type="dxa"/>
-            </w:tcMar>
-          </w:tcPr>
-          <w:p>
-            <w:pPr>
-              <w:pStyle w:val="Contedodatabela"/>
-              <w:rPr>
-                <w:rFonts w:ascii="Arial" w:hAnsi="Arial"/>
-                <w:sz w:val="24"/>
-                <w:szCs w:val="24"/>
-              </w:rPr>
-            </w:pPr>
-            <w:r>
-              <w:rPr>
-                <w:rFonts w:ascii="Arial" w:hAnsi="Arial"/>
-                <w:sz w:val="24"/>
-                <w:szCs w:val="24"/>
-              </w:rPr>
-              <w:t>0 a 40%</w:t>
-            </w:r>
-          </w:p>
-        </w:tc>
-        <w:tc>
-          <w:tcPr>
-            <w:tcW w:w="2835" w:type="dxa"/>
+            <w:tcW w:w="4725" w:type="dxa"/>
             <w:tcBorders>
               <w:top w:val="nil"/>
               <w:left w:val="single" w:sz="2" w:space="0" w:color="000000"/>
@@ -4456,40 +6071,7 @@
         </w:tc>
         <w:tc>
           <w:tcPr>
-            <w:tcW w:w="2835" w:type="dxa"/>
-            <w:tcBorders>
-              <w:top w:val="nil"/>
-              <w:left w:val="single" w:sz="2" w:space="0" w:color="000000"/>
-              <w:bottom w:val="single" w:sz="2" w:space="0" w:color="000000"/>
-              <w:right w:val="nil"/>
-            </w:tcBorders>
-            <w:shd w:val="clear" w:color="auto" w:fill="auto"/>
-            <w:tcMar>
-              <w:left w:w="54" w:type="dxa"/>
-            </w:tcMar>
-          </w:tcPr>
-          <w:p>
-            <w:pPr>
-              <w:pStyle w:val="Contedodatabela"/>
-              <w:rPr>
-                <w:rFonts w:ascii="Arial" w:hAnsi="Arial"/>
-                <w:sz w:val="24"/>
-                <w:szCs w:val="24"/>
-              </w:rPr>
-            </w:pPr>
-            <w:r>
-              <w:rPr>
-                <w:rFonts w:ascii="Arial" w:hAnsi="Arial"/>
-                <w:sz w:val="24"/>
-                <w:szCs w:val="24"/>
-              </w:rPr>
-              <w:t>41 a 75%</w:t>
-            </w:r>
-          </w:p>
-        </w:tc>
-        <w:tc>
-          <w:tcPr>
-            <w:tcW w:w="2835" w:type="dxa"/>
+            <w:tcW w:w="4725" w:type="dxa"/>
             <w:tcBorders>
               <w:top w:val="nil"/>
               <w:left w:val="single" w:sz="2" w:space="0" w:color="000000"/>
@@ -4564,40 +6146,7 @@
         </w:tc>
         <w:tc>
           <w:tcPr>
-            <w:tcW w:w="2835" w:type="dxa"/>
-            <w:tcBorders>
-              <w:top w:val="nil"/>
-              <w:left w:val="single" w:sz="2" w:space="0" w:color="000000"/>
-              <w:bottom w:val="single" w:sz="2" w:space="0" w:color="000000"/>
-              <w:right w:val="nil"/>
-            </w:tcBorders>
-            <w:shd w:val="clear" w:color="auto" w:fill="auto"/>
-            <w:tcMar>
-              <w:left w:w="54" w:type="dxa"/>
-            </w:tcMar>
-          </w:tcPr>
-          <w:p>
-            <w:pPr>
-              <w:pStyle w:val="Contedodatabela"/>
-              <w:rPr>
-                <w:rFonts w:ascii="Arial" w:hAnsi="Arial"/>
-                <w:sz w:val="24"/>
-                <w:szCs w:val="24"/>
-              </w:rPr>
-            </w:pPr>
-            <w:r>
-              <w:rPr>
-                <w:rFonts w:ascii="Arial" w:hAnsi="Arial"/>
-                <w:sz w:val="24"/>
-                <w:szCs w:val="24"/>
-              </w:rPr>
-              <w:t>76 a 100%</w:t>
-            </w:r>
-          </w:p>
-        </w:tc>
-        <w:tc>
-          <w:tcPr>
-            <w:tcW w:w="2835" w:type="dxa"/>
+            <w:tcW w:w="4725" w:type="dxa"/>
             <w:tcBorders>
               <w:top w:val="nil"/>
               <w:left w:val="single" w:sz="2" w:space="0" w:color="000000"/>
@@ -4637,6 +6186,15 @@
     <w:p>
       <w:pPr>
         <w:spacing w:after="120" w:line="240" w:lineRule="atLeast"/>
+        <w:rPr>
+          <w:rFonts w:ascii="Arial" w:eastAsia="Times New Roman" w:hAnsi="Arial" w:cs="Arial"/>
+          <w:b/>
+          <w:bCs/>
+          <w:color w:val="000000"/>
+          <w:sz w:val="24"/>
+          <w:szCs w:val="24"/>
+          <w:lang w:eastAsia="pt-BR"/>
+        </w:rPr>
       </w:pPr>
     </w:p>
     <w:p>

</xml_diff>

<commit_message>
Alteração no Plano de Qualidade parcial.
</commit_message>
<xml_diff>
--- a/Artefatos de Documentação/Processo Aplicado/EveRemind/7-Garantia da Qualidade/[PARCIAL]Plano de Garantia da Qualidade.docx
+++ b/Artefatos de Documentação/Processo Aplicado/EveRemind/7-Garantia da Qualidade/[PARCIAL]Plano de Garantia da Qualidade.docx
@@ -224,7 +224,15 @@
           <w:sz w:val="40"/>
           <w:szCs w:val="40"/>
         </w:rPr>
-        <w:t>eveRemind</w:t>
+        <w:t>E</w:t>
+      </w:r>
+      <w:r>
+        <w:rPr>
+          <w:rFonts w:ascii="Arial" w:hAnsi="Arial" w:cs="Arial"/>
+          <w:sz w:val="40"/>
+          <w:szCs w:val="40"/>
+        </w:rPr>
+        <w:t>veRemind</w:t>
       </w:r>
       <w:proofErr w:type="spellEnd"/>
       <w:r>
@@ -2074,62 +2082,30 @@
     </w:p>
     <w:p>
       <w:pPr>
-        <w:spacing w:line="240" w:lineRule="auto"/>
-        <w:ind w:left="113"/>
-        <w:jc w:val="both"/>
-        <w:rPr>
-          <w:rFonts w:ascii="Arial" w:hAnsi="Arial" w:cs="Arial"/>
-          <w:sz w:val="24"/>
-          <w:szCs w:val="24"/>
-        </w:rPr>
-      </w:pPr>
-      <w:r>
-        <w:rPr>
-          <w:rFonts w:ascii="Arial" w:hAnsi="Arial" w:cs="Arial"/>
-          <w:sz w:val="24"/>
-          <w:szCs w:val="24"/>
-        </w:rPr>
-        <w:t>O Plano de Garantia de Qualidade é a definiçã</w:t>
-      </w:r>
-      <w:r>
-        <w:rPr>
-          <w:rFonts w:ascii="Arial" w:hAnsi="Arial" w:cs="Arial"/>
-          <w:sz w:val="24"/>
-          <w:szCs w:val="24"/>
-        </w:rPr>
-        <w:t xml:space="preserve">o do escopo de atividades e </w:t>
-      </w:r>
-      <w:r>
-        <w:rPr>
-          <w:rFonts w:ascii="Arial" w:hAnsi="Arial" w:cs="Arial"/>
-          <w:sz w:val="24"/>
-          <w:szCs w:val="24"/>
-        </w:rPr>
-        <w:t xml:space="preserve">métricas que irão ser aplicadas no projeto para monitorar e garantir a conformidade </w:t>
-      </w:r>
-      <w:r>
-        <w:rPr>
-          <w:rFonts w:ascii="Arial" w:hAnsi="Arial" w:cs="Arial"/>
-          <w:sz w:val="24"/>
-          <w:szCs w:val="24"/>
-        </w:rPr>
-        <w:t xml:space="preserve">na execução dos processos e </w:t>
-      </w:r>
-      <w:r>
-        <w:rPr>
-          <w:rFonts w:ascii="Arial" w:hAnsi="Arial" w:cs="Arial"/>
-          <w:sz w:val="24"/>
-          <w:szCs w:val="24"/>
-        </w:rPr>
-        <w:t>dos produtos gerados no decorrer do desenvolvimento.</w:t>
-      </w:r>
-    </w:p>
-    <w:p>
-      <w:pPr>
         <w:keepNext/>
         <w:spacing w:before="120" w:after="60" w:line="240" w:lineRule="atLeast"/>
         <w:outlineLvl w:val="0"/>
         <w:rPr>
+          <w:rFonts w:ascii="Arial" w:hAnsi="Arial" w:cs="Arial"/>
+          <w:sz w:val="24"/>
+          <w:szCs w:val="24"/>
+        </w:rPr>
+      </w:pPr>
+      <w:r>
+        <w:rPr>
+          <w:rFonts w:ascii="Arial" w:hAnsi="Arial" w:cs="Arial"/>
+          <w:sz w:val="24"/>
+          <w:szCs w:val="24"/>
+        </w:rPr>
+        <w:t>O Plano de Garantia de Qualidade é a definição do escopo de atividades e métricas que irão ser aplicadas no projeto para monitorar e garantir a conformidade na execução dos processos e dos produtos gerados no decorrer do desenvolvimento.</w:t>
+      </w:r>
+    </w:p>
+    <w:p>
+      <w:pPr>
+        <w:keepNext/>
+        <w:spacing w:before="120" w:after="60" w:line="240" w:lineRule="atLeast"/>
+        <w:outlineLvl w:val="0"/>
+        <w:rPr>
           <w:rFonts w:ascii="Arial" w:eastAsia="Times New Roman" w:hAnsi="Arial" w:cs="Arial"/>
           <w:b/>
           <w:bCs/>
@@ -2146,7 +2122,16 @@
           <w:sz w:val="24"/>
           <w:szCs w:val="24"/>
         </w:rPr>
-        <w:t>&lt;Descrição geral do Plano de Garantia de Qualidade&gt;.</w:t>
+        <w:t>&lt;</w:t>
+      </w:r>
+      <w:r>
+        <w:rPr>
+          <w:rFonts w:ascii="Arial" w:hAnsi="Arial" w:cs="Arial"/>
+          <w:color w:val="00B050"/>
+          <w:sz w:val="24"/>
+          <w:szCs w:val="24"/>
+        </w:rPr>
+        <w:t>Descrição geral do Plano de Garantia de Qualidade&gt;.</w:t>
       </w:r>
     </w:p>
     <w:p>
@@ -2186,75 +2171,20 @@
     </w:p>
     <w:p>
       <w:pPr>
-        <w:pStyle w:val="PargrafodaLista"/>
-        <w:keepNext/>
-        <w:spacing w:before="120" w:after="60" w:line="240" w:lineRule="atLeast"/>
-        <w:ind w:left="113"/>
-        <w:jc w:val="both"/>
-        <w:outlineLvl w:val="1"/>
-        <w:rPr>
-          <w:rFonts w:ascii="Arial" w:eastAsia="Times New Roman" w:hAnsi="Arial" w:cs="Arial"/>
-          <w:bCs/>
-          <w:color w:val="000000"/>
-          <w:sz w:val="24"/>
-          <w:szCs w:val="24"/>
-          <w:lang w:eastAsia="pt-BR"/>
-        </w:rPr>
-      </w:pPr>
-      <w:r>
-        <w:rPr>
-          <w:rFonts w:ascii="Arial" w:eastAsia="Times New Roman" w:hAnsi="Arial" w:cs="Arial"/>
-          <w:bCs/>
-          <w:color w:val="000000"/>
-          <w:sz w:val="24"/>
-          <w:szCs w:val="24"/>
-          <w:lang w:eastAsia="pt-BR"/>
-        </w:rPr>
-        <w:t>O Plano de Garantia de Quali</w:t>
-      </w:r>
-      <w:r>
-        <w:rPr>
-          <w:rFonts w:ascii="Arial" w:eastAsia="Times New Roman" w:hAnsi="Arial" w:cs="Arial"/>
-          <w:bCs/>
-          <w:color w:val="000000"/>
-          <w:sz w:val="24"/>
-          <w:szCs w:val="24"/>
-          <w:lang w:eastAsia="pt-BR"/>
-        </w:rPr>
-        <w:t>dade tem como objetivo especificar as ações que serão realizadas para monitorar</w:t>
-      </w:r>
-      <w:r>
-        <w:rPr>
-          <w:rFonts w:ascii="Arial" w:eastAsia="Times New Roman" w:hAnsi="Arial" w:cs="Arial"/>
-          <w:bCs/>
-          <w:color w:val="000000"/>
-          <w:sz w:val="24"/>
-          <w:szCs w:val="24"/>
-          <w:lang w:eastAsia="pt-BR"/>
-        </w:rPr>
-        <w:t xml:space="preserve"> e garantir que os produtos ou artefatos produzidos durante o desenvolvimento </w:t>
-      </w:r>
-      <w:r>
-        <w:rPr>
-          <w:rFonts w:ascii="Arial" w:eastAsia="Times New Roman" w:hAnsi="Arial" w:cs="Arial"/>
-          <w:bCs/>
-          <w:color w:val="000000"/>
-          <w:sz w:val="24"/>
-          <w:szCs w:val="24"/>
-          <w:lang w:eastAsia="pt-BR"/>
-        </w:rPr>
-        <w:t>estão em conformidade com os planos e recursos predefinidos n</w:t>
-      </w:r>
-      <w:r>
-        <w:rPr>
-          <w:rFonts w:ascii="Arial" w:eastAsia="Times New Roman" w:hAnsi="Arial" w:cs="Arial"/>
-          <w:bCs/>
-          <w:color w:val="000000"/>
-          <w:sz w:val="24"/>
-          <w:szCs w:val="24"/>
-          <w:lang w:eastAsia="pt-BR"/>
-        </w:rPr>
-        <w:t>o projeto.</w:t>
+        <w:rPr>
+          <w:rFonts w:ascii="Arial" w:hAnsi="Arial" w:cs="Arial"/>
+          <w:sz w:val="24"/>
+          <w:szCs w:val="24"/>
+        </w:rPr>
+      </w:pPr>
+      <w:bookmarkStart w:id="3" w:name="1.2_______________Scope"/>
+      <w:r>
+        <w:rPr>
+          <w:rFonts w:ascii="Arial" w:hAnsi="Arial" w:cs="Arial"/>
+          <w:sz w:val="24"/>
+          <w:szCs w:val="24"/>
+        </w:rPr>
+        <w:t>O Plano de Garantia de Qualidade tem como objetivo especificar as ações que serão realizadas para monitorar e garantir que os produtos ou artefatos produzidos durante o desenvolvimento estão em conformidade com os planos e recursos predefinidos no projeto.</w:t>
       </w:r>
     </w:p>
     <w:p>
@@ -2266,7 +2196,6 @@
           <w:szCs w:val="24"/>
         </w:rPr>
       </w:pPr>
-      <w:bookmarkStart w:id="3" w:name="1.2_______________Scope"/>
       <w:r>
         <w:rPr>
           <w:rFonts w:ascii="Arial" w:hAnsi="Arial" w:cs="Arial"/>
@@ -2274,7 +2203,16 @@
           <w:sz w:val="24"/>
           <w:szCs w:val="24"/>
         </w:rPr>
-        <w:t>&lt;Descrição do objetivo do Plano de Garantia de Qualidade&gt;.</w:t>
+        <w:t>&lt;</w:t>
+      </w:r>
+      <w:r>
+        <w:rPr>
+          <w:rFonts w:ascii="Arial" w:hAnsi="Arial" w:cs="Arial"/>
+          <w:color w:val="00B050"/>
+          <w:sz w:val="24"/>
+          <w:szCs w:val="24"/>
+        </w:rPr>
+        <w:t>Descrição do objetivo do Plano de Garantia de Qualidade&gt;.</w:t>
       </w:r>
     </w:p>
     <w:p>
@@ -2519,7 +2457,6 @@
       <w:pPr>
         <w:rPr>
           <w:rFonts w:ascii="Arial" w:hAnsi="Arial" w:cs="Arial"/>
-          <w:color w:val="00B050"/>
           <w:sz w:val="24"/>
           <w:szCs w:val="24"/>
         </w:rPr>
@@ -2527,6 +2464,74 @@
       <w:bookmarkStart w:id="7" w:name="1.4_______________References"/>
       <w:bookmarkStart w:id="8" w:name="2.__________________Quality_Objectives"/>
       <w:bookmarkEnd w:id="7"/>
+      <w:r>
+        <w:rPr>
+          <w:rFonts w:ascii="Arial" w:hAnsi="Arial" w:cs="Arial"/>
+          <w:sz w:val="24"/>
+          <w:szCs w:val="24"/>
+        </w:rPr>
+        <w:t xml:space="preserve">A Garantia da Qualidade visa assegurar que os produtos de trabalho e a execução dos processos estão em conformidade com os planos e recursos predefinidos. </w:t>
+      </w:r>
+      <w:r>
+        <w:rPr>
+          <w:rFonts w:ascii="Arial" w:hAnsi="Arial" w:cs="Arial"/>
+          <w:sz w:val="24"/>
+          <w:szCs w:val="24"/>
+        </w:rPr>
+        <w:t xml:space="preserve">Estão sob a ótica da Garantia da Qualidade os processos de Gerência de Projeto, Gerência de Requisitos, Verificação e Validação, Gerência de Configuração, Manutenção, bem como todos os Produtos de Trabalho gerados </w:t>
+      </w:r>
+    </w:p>
+    <w:p>
+      <w:pPr>
+        <w:rPr>
+          <w:rFonts w:ascii="Arial" w:hAnsi="Arial" w:cs="Arial"/>
+          <w:sz w:val="24"/>
+          <w:szCs w:val="24"/>
+        </w:rPr>
+      </w:pPr>
+      <w:r>
+        <w:rPr>
+          <w:rFonts w:ascii="Arial" w:hAnsi="Arial" w:cs="Arial"/>
+          <w:sz w:val="24"/>
+          <w:szCs w:val="24"/>
+        </w:rPr>
+        <w:t>por tais</w:t>
+      </w:r>
+      <w:r>
+        <w:rPr>
+          <w:rFonts w:ascii="Arial" w:hAnsi="Arial" w:cs="Arial"/>
+          <w:sz w:val="24"/>
+          <w:szCs w:val="24"/>
+        </w:rPr>
+        <w:t xml:space="preserve"> processos, descritos na seção 3</w:t>
+      </w:r>
+      <w:r>
+        <w:rPr>
+          <w:rFonts w:ascii="Arial" w:hAnsi="Arial" w:cs="Arial"/>
+          <w:sz w:val="24"/>
+          <w:szCs w:val="24"/>
+        </w:rPr>
+        <w:t xml:space="preserve"> na EAP do Projeto.</w:t>
+      </w:r>
+    </w:p>
+    <w:p>
+      <w:pPr>
+        <w:rPr>
+          <w:rFonts w:ascii="Arial" w:hAnsi="Arial" w:cs="Arial"/>
+          <w:color w:val="00B050"/>
+          <w:sz w:val="24"/>
+          <w:szCs w:val="24"/>
+        </w:rPr>
+      </w:pPr>
+      <w:r>
+        <w:rPr>
+          <w:rFonts w:ascii="Arial" w:hAnsi="Arial" w:cs="Arial"/>
+          <w:color w:val="00B050"/>
+          <w:sz w:val="24"/>
+          <w:szCs w:val="24"/>
+        </w:rPr>
+        <w:t xml:space="preserve"> </w:t>
+      </w:r>
       <w:r>
         <w:rPr>
           <w:rFonts w:ascii="Arial" w:hAnsi="Arial" w:cs="Arial"/>
@@ -2633,109 +2638,63 @@
       <w:pPr>
         <w:keepNext/>
         <w:spacing w:before="120" w:after="60" w:line="240" w:lineRule="atLeast"/>
-        <w:ind w:left="113"/>
-        <w:jc w:val="both"/>
-        <w:outlineLvl w:val="1"/>
-        <w:rPr>
-          <w:rFonts w:ascii="Arial" w:eastAsia="Times New Roman" w:hAnsi="Arial" w:cs="Arial"/>
-          <w:bCs/>
-          <w:color w:val="000000"/>
-          <w:sz w:val="24"/>
-          <w:szCs w:val="24"/>
-          <w:lang w:eastAsia="pt-BR"/>
-        </w:rPr>
-      </w:pPr>
-      <w:r>
-        <w:rPr>
-          <w:rFonts w:ascii="Arial" w:eastAsia="Times New Roman" w:hAnsi="Arial" w:cs="Arial"/>
-          <w:bCs/>
-          <w:color w:val="000000"/>
-          <w:sz w:val="24"/>
-          <w:szCs w:val="24"/>
-          <w:lang w:eastAsia="pt-BR"/>
-        </w:rPr>
-        <w:t xml:space="preserve">Os objetivos de qualidades </w:t>
-      </w:r>
-      <w:r>
-        <w:rPr>
-          <w:rFonts w:ascii="Arial" w:eastAsia="Times New Roman" w:hAnsi="Arial" w:cs="Arial"/>
-          <w:bCs/>
-          <w:color w:val="000000"/>
-          <w:sz w:val="24"/>
-          <w:szCs w:val="24"/>
-          <w:lang w:eastAsia="pt-BR"/>
-        </w:rPr>
-        <w:t xml:space="preserve">do projeto </w:t>
+        <w:outlineLvl w:val="0"/>
+        <w:rPr>
+          <w:rFonts w:ascii="Arial" w:eastAsia="Times New Roman" w:hAnsi="Arial" w:cs="Arial"/>
+          <w:sz w:val="24"/>
+          <w:szCs w:val="24"/>
+          <w:lang w:eastAsia="pt-BR"/>
+        </w:rPr>
+      </w:pPr>
+      <w:r>
+        <w:rPr>
+          <w:rFonts w:ascii="Arial" w:eastAsia="Times New Roman" w:hAnsi="Arial" w:cs="Arial"/>
+          <w:sz w:val="24"/>
+          <w:szCs w:val="24"/>
+          <w:lang w:eastAsia="pt-BR"/>
+        </w:rPr>
+        <w:t xml:space="preserve">Os objetivos de qualidades do projeto </w:t>
       </w:r>
       <w:proofErr w:type="spellStart"/>
       <w:r>
         <w:rPr>
           <w:rFonts w:ascii="Arial" w:eastAsia="Times New Roman" w:hAnsi="Arial" w:cs="Arial"/>
-          <w:bCs/>
-          <w:color w:val="000000"/>
-          <w:sz w:val="24"/>
-          <w:szCs w:val="24"/>
-          <w:lang w:eastAsia="pt-BR"/>
-        </w:rPr>
-        <w:t>E</w:t>
-      </w:r>
-      <w:r>
-        <w:rPr>
-          <w:rFonts w:ascii="Arial" w:eastAsia="Times New Roman" w:hAnsi="Arial" w:cs="Arial"/>
-          <w:bCs/>
-          <w:color w:val="000000"/>
-          <w:sz w:val="24"/>
-          <w:szCs w:val="24"/>
-          <w:lang w:eastAsia="pt-BR"/>
-        </w:rPr>
-        <w:t>v</w:t>
-      </w:r>
-      <w:r>
-        <w:rPr>
-          <w:rFonts w:ascii="Arial" w:eastAsia="Times New Roman" w:hAnsi="Arial" w:cs="Arial"/>
-          <w:bCs/>
-          <w:color w:val="000000"/>
-          <w:sz w:val="24"/>
-          <w:szCs w:val="24"/>
-          <w:lang w:eastAsia="pt-BR"/>
-        </w:rPr>
-        <w:t>erRemind</w:t>
+          <w:sz w:val="24"/>
+          <w:szCs w:val="24"/>
+          <w:lang w:eastAsia="pt-BR"/>
+        </w:rPr>
+        <w:t>EverRemind</w:t>
       </w:r>
       <w:proofErr w:type="spellEnd"/>
       <w:r>
         <w:rPr>
           <w:rFonts w:ascii="Arial" w:eastAsia="Times New Roman" w:hAnsi="Arial" w:cs="Arial"/>
-          <w:bCs/>
-          <w:color w:val="000000"/>
-          <w:sz w:val="24"/>
-          <w:szCs w:val="24"/>
-          <w:lang w:eastAsia="pt-BR"/>
-        </w:rPr>
-        <w:t xml:space="preserve"> estão especificados no documento de Especificação e Objetivos de Requisitos: </w:t>
+          <w:sz w:val="24"/>
+          <w:szCs w:val="24"/>
+          <w:lang w:eastAsia="pt-BR"/>
+        </w:rPr>
+        <w:t xml:space="preserve"> estão especificados no documento de </w:t>
       </w:r>
       <w:hyperlink r:id="rId6" w:history="1">
         <w:r>
           <w:rPr>
             <w:rStyle w:val="Hyperlink"/>
             <w:rFonts w:ascii="Arial" w:eastAsia="Times New Roman" w:hAnsi="Arial" w:cs="Arial"/>
-            <w:bCs/>
             <w:sz w:val="24"/>
             <w:szCs w:val="24"/>
             <w:lang w:eastAsia="pt-BR"/>
           </w:rPr>
-          <w:t>Seção 4. Requisitos e Restrições não funcionais</w:t>
+          <w:t>Especificação e Objetivos de Requisitos</w:t>
         </w:r>
       </w:hyperlink>
       <w:r>
         <w:rPr>
           <w:rFonts w:ascii="Arial" w:eastAsia="Times New Roman" w:hAnsi="Arial" w:cs="Arial"/>
-          <w:bCs/>
-          <w:color w:val="000000"/>
-          <w:sz w:val="24"/>
-          <w:szCs w:val="24"/>
-          <w:lang w:eastAsia="pt-BR"/>
-        </w:rPr>
-        <w:t>.</w:t>
+          <w:sz w:val="24"/>
+          <w:szCs w:val="24"/>
+          <w:lang w:eastAsia="pt-BR"/>
+        </w:rPr>
+        <w:t>: Seção 4. Requisitos e Restrições não funcionais.</w:t>
       </w:r>
     </w:p>
     <w:p>
@@ -2745,22 +2704,31 @@
         <w:outlineLvl w:val="0"/>
         <w:rPr>
           <w:rFonts w:ascii="Arial" w:eastAsia="Times New Roman" w:hAnsi="Arial" w:cs="Arial"/>
-          <w:bCs/>
-          <w:color w:val="000000"/>
-          <w:sz w:val="24"/>
-          <w:szCs w:val="24"/>
-          <w:lang w:eastAsia="pt-BR"/>
-        </w:rPr>
-      </w:pPr>
-      <w:r>
-        <w:rPr>
-          <w:rFonts w:ascii="Arial" w:eastAsia="Times New Roman" w:hAnsi="Arial" w:cs="Arial"/>
           <w:color w:val="00B050"/>
           <w:sz w:val="24"/>
           <w:szCs w:val="24"/>
           <w:lang w:eastAsia="pt-BR"/>
         </w:rPr>
-        <w:t>&lt;. Esta</w:t>
+      </w:pPr>
+      <w:r>
+        <w:rPr>
+          <w:rFonts w:ascii="Arial" w:eastAsia="Times New Roman" w:hAnsi="Arial" w:cs="Arial"/>
+          <w:color w:val="00B050"/>
+          <w:sz w:val="24"/>
+          <w:szCs w:val="24"/>
+          <w:lang w:eastAsia="pt-BR"/>
+        </w:rPr>
+        <w:t>&lt;</w:t>
+      </w:r>
+      <w:r>
+        <w:rPr>
+          <w:rFonts w:ascii="Arial" w:eastAsia="Times New Roman" w:hAnsi="Arial" w:cs="Arial"/>
+          <w:color w:val="00B050"/>
+          <w:sz w:val="24"/>
+          <w:szCs w:val="24"/>
+          <w:lang w:eastAsia="pt-BR"/>
+        </w:rPr>
+        <w:t xml:space="preserve"> Esta</w:t>
       </w:r>
       <w:r>
         <w:rPr>
@@ -2859,36 +2827,696 @@
         </w:rPr>
         <w:t>Métricas</w:t>
       </w:r>
+      <w:bookmarkStart w:id="12" w:name="_Toc419246723"/>
       <w:bookmarkEnd w:id="11"/>
     </w:p>
+    <w:tbl>
+      <w:tblPr>
+        <w:tblStyle w:val="Tabelacomgrade"/>
+        <w:tblW w:w="9813" w:type="dxa"/>
+        <w:tblInd w:w="-646" w:type="dxa"/>
+        <w:tblLook w:val="04A0"/>
+      </w:tblPr>
+      <w:tblGrid>
+        <w:gridCol w:w="2222"/>
+        <w:gridCol w:w="7591"/>
+      </w:tblGrid>
+      <w:tr>
+        <w:trPr>
+          <w:trHeight w:val="263"/>
+        </w:trPr>
+        <w:tc>
+          <w:tcPr>
+            <w:tcW w:w="2222" w:type="dxa"/>
+          </w:tcPr>
+          <w:p>
+            <w:pPr>
+              <w:pStyle w:val="PargrafodaLista"/>
+              <w:ind w:left="0"/>
+              <w:rPr>
+                <w:rStyle w:val="Forte"/>
+                <w:sz w:val="24"/>
+                <w:szCs w:val="24"/>
+              </w:rPr>
+            </w:pPr>
+            <w:r>
+              <w:rPr>
+                <w:rStyle w:val="Forte"/>
+                <w:sz w:val="24"/>
+                <w:szCs w:val="24"/>
+              </w:rPr>
+              <w:lastRenderedPageBreak/>
+              <w:t>Indicador</w:t>
+            </w:r>
+          </w:p>
+        </w:tc>
+        <w:tc>
+          <w:tcPr>
+            <w:tcW w:w="7591" w:type="dxa"/>
+          </w:tcPr>
+          <w:p>
+            <w:pPr>
+              <w:pStyle w:val="PargrafodaLista"/>
+              <w:ind w:left="0"/>
+              <w:rPr>
+                <w:rStyle w:val="Forte"/>
+                <w:sz w:val="24"/>
+                <w:szCs w:val="24"/>
+              </w:rPr>
+            </w:pPr>
+            <w:r>
+              <w:rPr>
+                <w:rStyle w:val="Forte"/>
+                <w:sz w:val="24"/>
+                <w:szCs w:val="24"/>
+              </w:rPr>
+              <w:t>Índice de cumprimento do cronograma</w:t>
+            </w:r>
+          </w:p>
+        </w:tc>
+      </w:tr>
+      <w:tr>
+        <w:trPr>
+          <w:trHeight w:val="263"/>
+        </w:trPr>
+        <w:tc>
+          <w:tcPr>
+            <w:tcW w:w="2222" w:type="dxa"/>
+          </w:tcPr>
+          <w:p>
+            <w:pPr>
+              <w:pStyle w:val="PargrafodaLista"/>
+              <w:ind w:left="0"/>
+              <w:rPr>
+                <w:rStyle w:val="Forte"/>
+                <w:sz w:val="24"/>
+                <w:szCs w:val="24"/>
+              </w:rPr>
+            </w:pPr>
+            <w:r>
+              <w:rPr>
+                <w:rStyle w:val="Forte"/>
+                <w:sz w:val="24"/>
+                <w:szCs w:val="24"/>
+              </w:rPr>
+              <w:t>Objetivo</w:t>
+            </w:r>
+          </w:p>
+        </w:tc>
+        <w:tc>
+          <w:tcPr>
+            <w:tcW w:w="7591" w:type="dxa"/>
+          </w:tcPr>
+          <w:p>
+            <w:pPr>
+              <w:pStyle w:val="PargrafodaLista"/>
+              <w:ind w:left="0"/>
+              <w:rPr>
+                <w:rStyle w:val="Forte"/>
+                <w:sz w:val="24"/>
+                <w:szCs w:val="24"/>
+              </w:rPr>
+            </w:pPr>
+            <w:r>
+              <w:rPr>
+                <w:rStyle w:val="Forte"/>
+                <w:sz w:val="24"/>
+                <w:szCs w:val="24"/>
+              </w:rPr>
+              <w:t>O objetivo desse indicador é verificar o desempenho do processo de qualidade quanto ao cumprimento do cronograma.</w:t>
+            </w:r>
+          </w:p>
+        </w:tc>
+      </w:tr>
+      <w:tr>
+        <w:trPr>
+          <w:trHeight w:val="592"/>
+        </w:trPr>
+        <w:tc>
+          <w:tcPr>
+            <w:tcW w:w="2222" w:type="dxa"/>
+          </w:tcPr>
+          <w:p>
+            <w:pPr>
+              <w:pStyle w:val="PargrafodaLista"/>
+              <w:ind w:left="0"/>
+              <w:rPr>
+                <w:rStyle w:val="Forte"/>
+                <w:sz w:val="24"/>
+                <w:szCs w:val="24"/>
+              </w:rPr>
+            </w:pPr>
+            <w:r>
+              <w:rPr>
+                <w:rStyle w:val="Forte"/>
+                <w:sz w:val="24"/>
+                <w:szCs w:val="24"/>
+              </w:rPr>
+              <w:t>Coleta</w:t>
+            </w:r>
+          </w:p>
+        </w:tc>
+        <w:tc>
+          <w:tcPr>
+            <w:tcW w:w="7591" w:type="dxa"/>
+          </w:tcPr>
+          <w:p>
+            <w:pPr>
+              <w:rPr>
+                <w:rStyle w:val="Forte"/>
+                <w:sz w:val="24"/>
+                <w:szCs w:val="24"/>
+              </w:rPr>
+            </w:pPr>
+            <w:r>
+              <w:rPr>
+                <w:rStyle w:val="Forte"/>
+                <w:sz w:val="24"/>
+                <w:szCs w:val="24"/>
+              </w:rPr>
+              <w:t>Os dados devem ser coletados através do cronograma do processo. As datas inicias e finais planejadas serão analisadas com relação a execução.</w:t>
+            </w:r>
+          </w:p>
+          <w:p>
+            <w:pPr>
+              <w:rPr>
+                <w:rStyle w:val="Forte"/>
+                <w:sz w:val="24"/>
+                <w:szCs w:val="24"/>
+              </w:rPr>
+            </w:pPr>
+          </w:p>
+          <w:p>
+            <w:pPr>
+              <w:rPr>
+                <w:rStyle w:val="Forte"/>
+                <w:sz w:val="24"/>
+                <w:szCs w:val="24"/>
+              </w:rPr>
+            </w:pPr>
+            <w:r>
+              <w:rPr>
+                <w:rStyle w:val="Forte"/>
+                <w:sz w:val="24"/>
+                <w:szCs w:val="24"/>
+              </w:rPr>
+              <w:t>Para medição utiliza-se a formula x= a - b.</w:t>
+            </w:r>
+            <w:r>
+              <w:rPr>
+                <w:rStyle w:val="Forte"/>
+                <w:sz w:val="24"/>
+                <w:szCs w:val="24"/>
+              </w:rPr>
+              <w:br/>
+              <w:t>x = Índice de cumprimento do cronograma</w:t>
+            </w:r>
+            <w:r>
+              <w:rPr>
+                <w:rStyle w:val="Forte"/>
+                <w:sz w:val="24"/>
+                <w:szCs w:val="24"/>
+              </w:rPr>
+              <w:br/>
+              <w:t>a = Atividades em dia.</w:t>
+            </w:r>
+            <w:r>
+              <w:rPr>
+                <w:rStyle w:val="Forte"/>
+                <w:sz w:val="24"/>
+                <w:szCs w:val="24"/>
+              </w:rPr>
+              <w:br/>
+              <w:t>b = Atividades executadas ou entregues fora do prazo.</w:t>
+            </w:r>
+          </w:p>
+        </w:tc>
+      </w:tr>
+      <w:tr>
+        <w:trPr>
+          <w:trHeight w:val="263"/>
+        </w:trPr>
+        <w:tc>
+          <w:tcPr>
+            <w:tcW w:w="2222" w:type="dxa"/>
+          </w:tcPr>
+          <w:p>
+            <w:pPr>
+              <w:pStyle w:val="PargrafodaLista"/>
+              <w:ind w:left="0"/>
+              <w:rPr>
+                <w:rStyle w:val="Forte"/>
+                <w:sz w:val="24"/>
+                <w:szCs w:val="24"/>
+              </w:rPr>
+            </w:pPr>
+            <w:r>
+              <w:rPr>
+                <w:rStyle w:val="Forte"/>
+                <w:sz w:val="24"/>
+                <w:szCs w:val="24"/>
+              </w:rPr>
+              <w:t>Análise</w:t>
+            </w:r>
+          </w:p>
+        </w:tc>
+        <w:tc>
+          <w:tcPr>
+            <w:tcW w:w="7591" w:type="dxa"/>
+          </w:tcPr>
+          <w:p>
+            <w:pPr>
+              <w:rPr>
+                <w:rStyle w:val="Forte"/>
+                <w:sz w:val="24"/>
+                <w:szCs w:val="24"/>
+              </w:rPr>
+            </w:pPr>
+            <w:r>
+              <w:rPr>
+                <w:rStyle w:val="Forte"/>
+                <w:sz w:val="24"/>
+                <w:szCs w:val="24"/>
+              </w:rPr>
+              <w:t>Quanto mais próximo de 0, x estiver, mais eficaz o processo no que diz respeito ao cumprimento do planejado.</w:t>
+            </w:r>
+          </w:p>
+          <w:p>
+            <w:pPr>
+              <w:rPr>
+                <w:rStyle w:val="Forte"/>
+                <w:sz w:val="24"/>
+                <w:szCs w:val="24"/>
+              </w:rPr>
+            </w:pPr>
+          </w:p>
+          <w:p>
+            <w:pPr>
+              <w:rPr>
+                <w:rStyle w:val="Forte"/>
+                <w:sz w:val="24"/>
+                <w:szCs w:val="24"/>
+              </w:rPr>
+            </w:pPr>
+            <w:r>
+              <w:rPr>
+                <w:rStyle w:val="Forte"/>
+                <w:sz w:val="24"/>
+                <w:szCs w:val="24"/>
+              </w:rPr>
+              <w:t>X = 0-4 - BAIXO</w:t>
+            </w:r>
+            <w:r>
+              <w:rPr>
+                <w:rStyle w:val="Forte"/>
+                <w:sz w:val="24"/>
+                <w:szCs w:val="24"/>
+              </w:rPr>
+              <w:br/>
+              <w:t>X = 0-6 - MÉDIO</w:t>
+            </w:r>
+            <w:r>
+              <w:rPr>
+                <w:rStyle w:val="Forte"/>
+                <w:sz w:val="24"/>
+                <w:szCs w:val="24"/>
+              </w:rPr>
+              <w:br/>
+              <w:t>X &gt;10 - ALTO</w:t>
+            </w:r>
+          </w:p>
+        </w:tc>
+      </w:tr>
+    </w:tbl>
     <w:p>
       <w:pPr>
-        <w:rPr>
-          <w:rFonts w:ascii="Arial" w:hAnsi="Arial" w:cs="Arial"/>
-          <w:color w:val="00B050"/>
-          <w:sz w:val="24"/>
-          <w:szCs w:val="24"/>
-        </w:rPr>
-      </w:pPr>
-      <w:r>
-        <w:rPr>
-          <w:rFonts w:ascii="Arial" w:hAnsi="Arial" w:cs="Arial"/>
-          <w:color w:val="00B050"/>
-          <w:sz w:val="24"/>
-          <w:szCs w:val="24"/>
-        </w:rPr>
-        <w:t>&lt;Anexo do Plano de Métricas&gt;.</w:t>
-      </w:r>
-      <w:bookmarkStart w:id="12" w:name="_Toc419246723"/>
+        <w:ind w:left="360"/>
+        <w:rPr>
+          <w:rFonts w:ascii="Arial" w:hAnsi="Arial" w:cs="Arial"/>
+          <w:sz w:val="24"/>
+          <w:szCs w:val="24"/>
+        </w:rPr>
+      </w:pPr>
+    </w:p>
+    <w:tbl>
+      <w:tblPr>
+        <w:tblStyle w:val="Tabelacomgrade"/>
+        <w:tblW w:w="9813" w:type="dxa"/>
+        <w:tblInd w:w="-646" w:type="dxa"/>
+        <w:tblLook w:val="04A0"/>
+      </w:tblPr>
+      <w:tblGrid>
+        <w:gridCol w:w="2222"/>
+        <w:gridCol w:w="7591"/>
+      </w:tblGrid>
+      <w:tr>
+        <w:trPr>
+          <w:trHeight w:val="263"/>
+        </w:trPr>
+        <w:tc>
+          <w:tcPr>
+            <w:tcW w:w="2222" w:type="dxa"/>
+          </w:tcPr>
+          <w:p>
+            <w:pPr>
+              <w:pStyle w:val="PargrafodaLista"/>
+              <w:ind w:left="0"/>
+              <w:rPr>
+                <w:rStyle w:val="Forte"/>
+                <w:sz w:val="24"/>
+                <w:szCs w:val="24"/>
+              </w:rPr>
+            </w:pPr>
+            <w:r>
+              <w:rPr>
+                <w:rStyle w:val="Forte"/>
+                <w:sz w:val="24"/>
+                <w:szCs w:val="24"/>
+              </w:rPr>
+              <w:t>Indicador</w:t>
+            </w:r>
+          </w:p>
+        </w:tc>
+        <w:tc>
+          <w:tcPr>
+            <w:tcW w:w="7591" w:type="dxa"/>
+          </w:tcPr>
+          <w:p>
+            <w:pPr>
+              <w:pStyle w:val="PargrafodaLista"/>
+              <w:ind w:left="0"/>
+              <w:rPr>
+                <w:rStyle w:val="Forte"/>
+                <w:sz w:val="24"/>
+                <w:szCs w:val="24"/>
+              </w:rPr>
+            </w:pPr>
+            <w:r>
+              <w:rPr>
+                <w:rStyle w:val="Forte"/>
+                <w:sz w:val="24"/>
+                <w:szCs w:val="24"/>
+              </w:rPr>
+              <w:t>Resolução de não conformidades</w:t>
+            </w:r>
+          </w:p>
+        </w:tc>
+      </w:tr>
+      <w:tr>
+        <w:trPr>
+          <w:trHeight w:val="263"/>
+        </w:trPr>
+        <w:tc>
+          <w:tcPr>
+            <w:tcW w:w="2222" w:type="dxa"/>
+          </w:tcPr>
+          <w:p>
+            <w:pPr>
+              <w:pStyle w:val="PargrafodaLista"/>
+              <w:ind w:left="0"/>
+              <w:rPr>
+                <w:rStyle w:val="Forte"/>
+                <w:sz w:val="24"/>
+                <w:szCs w:val="24"/>
+              </w:rPr>
+            </w:pPr>
+            <w:r>
+              <w:rPr>
+                <w:rStyle w:val="Forte"/>
+                <w:sz w:val="24"/>
+                <w:szCs w:val="24"/>
+              </w:rPr>
+              <w:t>Objetivo</w:t>
+            </w:r>
+          </w:p>
+        </w:tc>
+        <w:tc>
+          <w:tcPr>
+            <w:tcW w:w="7591" w:type="dxa"/>
+          </w:tcPr>
+          <w:p>
+            <w:pPr>
+              <w:pStyle w:val="PargrafodaLista"/>
+              <w:ind w:left="0"/>
+              <w:rPr>
+                <w:rStyle w:val="Forte"/>
+                <w:sz w:val="24"/>
+                <w:szCs w:val="24"/>
+              </w:rPr>
+            </w:pPr>
+            <w:r>
+              <w:rPr>
+                <w:rStyle w:val="Forte"/>
+                <w:sz w:val="24"/>
+                <w:szCs w:val="24"/>
+              </w:rPr>
+              <w:t>O objetivo desse indicador é medir o desempenho do processo de qualidade quanto a eficácia do mesmo na resolução das não conformidades ao longo do desenvolvimento.</w:t>
+            </w:r>
+          </w:p>
+        </w:tc>
+      </w:tr>
+      <w:tr>
+        <w:trPr>
+          <w:trHeight w:val="592"/>
+        </w:trPr>
+        <w:tc>
+          <w:tcPr>
+            <w:tcW w:w="2222" w:type="dxa"/>
+          </w:tcPr>
+          <w:p>
+            <w:pPr>
+              <w:pStyle w:val="PargrafodaLista"/>
+              <w:ind w:left="0"/>
+              <w:rPr>
+                <w:rStyle w:val="Forte"/>
+                <w:sz w:val="24"/>
+                <w:szCs w:val="24"/>
+              </w:rPr>
+            </w:pPr>
+            <w:r>
+              <w:rPr>
+                <w:rStyle w:val="Forte"/>
+                <w:sz w:val="24"/>
+                <w:szCs w:val="24"/>
+              </w:rPr>
+              <w:t>Coleta</w:t>
+            </w:r>
+          </w:p>
+        </w:tc>
+        <w:tc>
+          <w:tcPr>
+            <w:tcW w:w="7591" w:type="dxa"/>
+          </w:tcPr>
+          <w:p>
+            <w:pPr>
+              <w:rPr>
+                <w:rStyle w:val="Forte"/>
+                <w:sz w:val="24"/>
+                <w:szCs w:val="24"/>
+              </w:rPr>
+            </w:pPr>
+            <w:r>
+              <w:rPr>
+                <w:rStyle w:val="Forte"/>
+                <w:sz w:val="24"/>
+                <w:szCs w:val="24"/>
+              </w:rPr>
+              <w:t>Os dados devem ser coletados através dos registros de não conformidades.</w:t>
+            </w:r>
+          </w:p>
+          <w:p>
+            <w:pPr>
+              <w:rPr>
+                <w:rStyle w:val="Forte"/>
+                <w:sz w:val="24"/>
+                <w:szCs w:val="24"/>
+              </w:rPr>
+            </w:pPr>
+          </w:p>
+          <w:p>
+            <w:pPr>
+              <w:rPr>
+                <w:rStyle w:val="Forte"/>
+                <w:sz w:val="24"/>
+                <w:szCs w:val="24"/>
+              </w:rPr>
+            </w:pPr>
+            <w:r>
+              <w:rPr>
+                <w:rStyle w:val="Forte"/>
+                <w:sz w:val="24"/>
+                <w:szCs w:val="24"/>
+              </w:rPr>
+              <w:t>Para medição utiliza-se a formula x= a - b.</w:t>
+            </w:r>
+            <w:r>
+              <w:rPr>
+                <w:rStyle w:val="Forte"/>
+                <w:sz w:val="24"/>
+                <w:szCs w:val="24"/>
+              </w:rPr>
+              <w:br/>
+              <w:t>x = Resolução de não conformidades</w:t>
+            </w:r>
+            <w:r>
+              <w:rPr>
+                <w:rStyle w:val="Forte"/>
+                <w:sz w:val="24"/>
+                <w:szCs w:val="24"/>
+              </w:rPr>
+              <w:br/>
+              <w:t>a = Não conformidades relatadas.</w:t>
+            </w:r>
+            <w:r>
+              <w:rPr>
+                <w:rStyle w:val="Forte"/>
+                <w:sz w:val="24"/>
+                <w:szCs w:val="24"/>
+              </w:rPr>
+              <w:br/>
+              <w:t>b = Não conformidades solucionadas.</w:t>
+            </w:r>
+          </w:p>
+        </w:tc>
+      </w:tr>
+      <w:tr>
+        <w:trPr>
+          <w:trHeight w:val="263"/>
+        </w:trPr>
+        <w:tc>
+          <w:tcPr>
+            <w:tcW w:w="2222" w:type="dxa"/>
+          </w:tcPr>
+          <w:p>
+            <w:pPr>
+              <w:pStyle w:val="PargrafodaLista"/>
+              <w:ind w:left="0"/>
+              <w:rPr>
+                <w:rStyle w:val="Forte"/>
+                <w:sz w:val="24"/>
+                <w:szCs w:val="24"/>
+              </w:rPr>
+            </w:pPr>
+            <w:r>
+              <w:rPr>
+                <w:rStyle w:val="Forte"/>
+                <w:sz w:val="24"/>
+                <w:szCs w:val="24"/>
+              </w:rPr>
+              <w:t>Análise</w:t>
+            </w:r>
+          </w:p>
+        </w:tc>
+        <w:tc>
+          <w:tcPr>
+            <w:tcW w:w="7591" w:type="dxa"/>
+          </w:tcPr>
+          <w:p>
+            <w:pPr>
+              <w:rPr>
+                <w:rStyle w:val="Forte"/>
+                <w:sz w:val="24"/>
+                <w:szCs w:val="24"/>
+              </w:rPr>
+            </w:pPr>
+            <w:r>
+              <w:rPr>
+                <w:rStyle w:val="Forte"/>
+                <w:sz w:val="24"/>
+                <w:szCs w:val="24"/>
+              </w:rPr>
+              <w:t>Quanto mais próximo de 0, x estiver, mais eficaz o processo na resolução das não conformidades.</w:t>
+            </w:r>
+          </w:p>
+          <w:p>
+            <w:pPr>
+              <w:rPr>
+                <w:rStyle w:val="Forte"/>
+                <w:sz w:val="24"/>
+                <w:szCs w:val="24"/>
+              </w:rPr>
+            </w:pPr>
+          </w:p>
+          <w:p>
+            <w:pPr>
+              <w:rPr>
+                <w:rStyle w:val="Forte"/>
+                <w:sz w:val="24"/>
+                <w:szCs w:val="24"/>
+              </w:rPr>
+            </w:pPr>
+            <w:r>
+              <w:rPr>
+                <w:rStyle w:val="Forte"/>
+                <w:sz w:val="24"/>
+                <w:szCs w:val="24"/>
+              </w:rPr>
+              <w:t>X = 0-4 - BAIXO</w:t>
+            </w:r>
+            <w:r>
+              <w:rPr>
+                <w:rStyle w:val="Forte"/>
+                <w:sz w:val="24"/>
+                <w:szCs w:val="24"/>
+              </w:rPr>
+              <w:br/>
+            </w:r>
+            <w:r>
+              <w:rPr>
+                <w:rStyle w:val="Forte"/>
+                <w:sz w:val="24"/>
+                <w:szCs w:val="24"/>
+              </w:rPr>
+              <w:t>X = 0-6</w:t>
+            </w:r>
+            <w:r>
+              <w:rPr>
+                <w:rStyle w:val="Forte"/>
+                <w:sz w:val="24"/>
+                <w:szCs w:val="24"/>
+              </w:rPr>
+              <w:t xml:space="preserve"> - MÉDIO</w:t>
+            </w:r>
+            <w:r>
+              <w:rPr>
+                <w:rStyle w:val="Forte"/>
+                <w:sz w:val="24"/>
+                <w:szCs w:val="24"/>
+              </w:rPr>
+              <w:br/>
+              <w:t>X &gt;10 - ALTO</w:t>
+            </w:r>
+          </w:p>
+        </w:tc>
+      </w:tr>
+    </w:tbl>
+    <w:p>
+      <w:pPr>
+        <w:spacing w:before="120" w:after="60" w:line="240" w:lineRule="atLeast"/>
+        <w:ind w:left="720" w:hanging="720"/>
+        <w:outlineLvl w:val="0"/>
+        <w:rPr>
+          <w:rFonts w:ascii="Arial" w:hAnsi="Arial" w:cs="Arial"/>
+          <w:b/>
+          <w:sz w:val="24"/>
+          <w:szCs w:val="24"/>
+          <w:lang w:eastAsia="pt-BR"/>
+        </w:rPr>
+      </w:pPr>
     </w:p>
     <w:p>
       <w:pPr>
-        <w:rPr>
-          <w:rFonts w:ascii="Arial" w:hAnsi="Arial" w:cs="Arial"/>
+        <w:spacing w:before="120" w:after="60" w:line="240" w:lineRule="atLeast"/>
+        <w:ind w:left="720" w:hanging="720"/>
+        <w:outlineLvl w:val="0"/>
+        <w:rPr>
+          <w:rFonts w:ascii="Arial" w:eastAsia="Times New Roman" w:hAnsi="Arial" w:cs="Arial"/>
           <w:b/>
-          <w:color w:val="00B050"/>
-          <w:sz w:val="24"/>
-          <w:szCs w:val="24"/>
+          <w:bCs/>
+          <w:color w:val="000000"/>
+          <w:sz w:val="24"/>
+          <w:szCs w:val="24"/>
+          <w:lang w:eastAsia="pt-BR"/>
         </w:rPr>
       </w:pPr>
       <w:r>
@@ -2935,135 +3563,134 @@
           <w:szCs w:val="24"/>
         </w:rPr>
       </w:pPr>
+      <w:r>
+        <w:rPr>
+          <w:rFonts w:ascii="Arial" w:hAnsi="Arial" w:cs="Arial"/>
+          <w:sz w:val="24"/>
+          <w:szCs w:val="24"/>
+        </w:rPr>
+        <w:t xml:space="preserve">Existe um documento de </w:t>
+      </w:r>
+      <w:proofErr w:type="spellStart"/>
+      <w:r>
+        <w:rPr>
+          <w:rFonts w:ascii="Arial" w:hAnsi="Arial" w:cs="Arial"/>
+          <w:sz w:val="24"/>
+          <w:szCs w:val="24"/>
+        </w:rPr>
+        <w:t>checklist</w:t>
+      </w:r>
+      <w:proofErr w:type="spellEnd"/>
+      <w:r>
+        <w:rPr>
+          <w:rFonts w:ascii="Arial" w:hAnsi="Arial" w:cs="Arial"/>
+          <w:sz w:val="24"/>
+          <w:szCs w:val="24"/>
+        </w:rPr>
+        <w:t xml:space="preserve"> onde estão inclusos os processo que estão</w:t>
+      </w:r>
+      <w:r>
+        <w:rPr>
+          <w:rFonts w:ascii="Arial" w:hAnsi="Arial" w:cs="Arial"/>
+          <w:sz w:val="24"/>
+          <w:szCs w:val="24"/>
+        </w:rPr>
+        <w:t xml:space="preserve"> sob ótica da Garantia d</w:t>
+      </w:r>
+      <w:r>
+        <w:rPr>
+          <w:rFonts w:ascii="Arial" w:hAnsi="Arial" w:cs="Arial"/>
+          <w:sz w:val="24"/>
+          <w:szCs w:val="24"/>
+        </w:rPr>
+        <w:t xml:space="preserve">a Qualidade, </w:t>
+      </w:r>
+      <w:r>
+        <w:rPr>
+          <w:rFonts w:ascii="Arial" w:hAnsi="Arial" w:cs="Arial"/>
+          <w:sz w:val="24"/>
+          <w:szCs w:val="24"/>
+        </w:rPr>
+        <w:t>visando verificar a aderência do processo executado às descrições de processo, padrões e procedimentos.</w:t>
+      </w:r>
+      <w:r>
+        <w:rPr>
+          <w:rFonts w:ascii="Arial" w:hAnsi="Arial" w:cs="Arial"/>
+          <w:sz w:val="24"/>
+          <w:szCs w:val="24"/>
+        </w:rPr>
+        <w:t xml:space="preserve"> O</w:t>
+      </w:r>
+      <w:r>
+        <w:rPr>
+          <w:rFonts w:ascii="Arial" w:hAnsi="Arial" w:cs="Arial"/>
+          <w:sz w:val="24"/>
+          <w:szCs w:val="24"/>
+          <w:lang w:eastAsia="pt-BR"/>
+        </w:rPr>
+        <w:t>s produtos de trabalho</w:t>
+      </w:r>
+      <w:r>
+        <w:rPr>
+          <w:rFonts w:ascii="Arial" w:hAnsi="Arial" w:cs="Arial"/>
+          <w:sz w:val="24"/>
+          <w:szCs w:val="24"/>
+        </w:rPr>
+        <w:t xml:space="preserve"> que estão sob ótica da Garantia da Qualidade também estão inclusos no documento de </w:t>
+      </w:r>
+      <w:proofErr w:type="spellStart"/>
+      <w:r>
+        <w:rPr>
+          <w:rFonts w:ascii="Arial" w:hAnsi="Arial" w:cs="Arial"/>
+          <w:sz w:val="24"/>
+          <w:szCs w:val="24"/>
+        </w:rPr>
+        <w:t>checklist</w:t>
+      </w:r>
+      <w:proofErr w:type="spellEnd"/>
+      <w:r>
+        <w:rPr>
+          <w:rFonts w:ascii="Arial" w:hAnsi="Arial" w:cs="Arial"/>
+          <w:sz w:val="24"/>
+          <w:szCs w:val="24"/>
+        </w:rPr>
+        <w:t>, visando a</w:t>
+      </w:r>
+      <w:r>
+        <w:rPr>
+          <w:rFonts w:ascii="Arial" w:hAnsi="Arial" w:cs="Arial"/>
+          <w:sz w:val="24"/>
+          <w:szCs w:val="24"/>
+        </w:rPr>
+        <w:t>valiar a aderência dos mesmos ao</w:t>
+      </w:r>
+      <w:r>
+        <w:rPr>
+          <w:rFonts w:ascii="Arial" w:hAnsi="Arial" w:cs="Arial"/>
+          <w:sz w:val="24"/>
+          <w:szCs w:val="24"/>
+          <w:lang w:eastAsia="pt-BR"/>
+        </w:rPr>
+        <w:t xml:space="preserve"> padrões, procedimentos e requisitos aplicáveis</w:t>
+      </w:r>
+      <w:r>
+        <w:rPr>
+          <w:rFonts w:ascii="Arial" w:hAnsi="Arial" w:cs="Arial"/>
+          <w:sz w:val="24"/>
+          <w:szCs w:val="24"/>
+        </w:rPr>
+        <w:t xml:space="preserve">. </w:t>
+      </w:r>
     </w:p>
     <w:p>
       <w:pPr>
-        <w:rPr>
-          <w:rFonts w:ascii="Arial" w:hAnsi="Arial" w:cs="Arial"/>
-          <w:b/>
-          <w:color w:val="00B050"/>
-          <w:sz w:val="24"/>
-          <w:szCs w:val="24"/>
-        </w:rPr>
-      </w:pPr>
-      <w:r>
-        <w:rPr>
-          <w:rFonts w:ascii="Arial" w:hAnsi="Arial" w:cs="Arial"/>
-          <w:sz w:val="24"/>
-          <w:szCs w:val="24"/>
-        </w:rPr>
-        <w:t xml:space="preserve">Existe um documento de </w:t>
-      </w:r>
-      <w:proofErr w:type="spellStart"/>
-      <w:r>
-        <w:rPr>
-          <w:rFonts w:ascii="Arial" w:hAnsi="Arial" w:cs="Arial"/>
-          <w:sz w:val="24"/>
-          <w:szCs w:val="24"/>
-        </w:rPr>
-        <w:t>checklist</w:t>
-      </w:r>
-      <w:proofErr w:type="spellEnd"/>
-      <w:r>
-        <w:rPr>
-          <w:rFonts w:ascii="Arial" w:hAnsi="Arial" w:cs="Arial"/>
-          <w:sz w:val="24"/>
-          <w:szCs w:val="24"/>
-        </w:rPr>
-        <w:t xml:space="preserve"> onde estão inclusos os processo que estão</w:t>
-      </w:r>
-      <w:r>
-        <w:rPr>
-          <w:rFonts w:ascii="Arial" w:hAnsi="Arial" w:cs="Arial"/>
-          <w:sz w:val="24"/>
-          <w:szCs w:val="24"/>
-        </w:rPr>
-        <w:t xml:space="preserve"> sob ótica da Garantia d</w:t>
-      </w:r>
-      <w:r>
-        <w:rPr>
-          <w:rFonts w:ascii="Arial" w:hAnsi="Arial" w:cs="Arial"/>
-          <w:sz w:val="24"/>
-          <w:szCs w:val="24"/>
-        </w:rPr>
-        <w:t xml:space="preserve">a Qualidade, </w:t>
-      </w:r>
-      <w:r>
-        <w:rPr>
-          <w:rFonts w:ascii="Arial" w:hAnsi="Arial" w:cs="Arial"/>
-          <w:sz w:val="24"/>
-          <w:szCs w:val="24"/>
-        </w:rPr>
-        <w:t>visando verificar a aderência do processo executado às descrições de processo, padrões e procedimentos.</w:t>
-      </w:r>
-      <w:r>
-        <w:rPr>
-          <w:rFonts w:ascii="Arial" w:hAnsi="Arial" w:cs="Arial"/>
-          <w:sz w:val="24"/>
-          <w:szCs w:val="24"/>
-        </w:rPr>
-        <w:t xml:space="preserve"> O</w:t>
-      </w:r>
-      <w:r>
-        <w:rPr>
-          <w:rFonts w:ascii="Arial" w:hAnsi="Arial" w:cs="Arial"/>
-          <w:sz w:val="24"/>
-          <w:szCs w:val="24"/>
-          <w:lang w:eastAsia="pt-BR"/>
-        </w:rPr>
-        <w:t>s produtos de trabalho</w:t>
-      </w:r>
-      <w:r>
-        <w:rPr>
-          <w:rFonts w:ascii="Arial" w:hAnsi="Arial" w:cs="Arial"/>
-          <w:sz w:val="24"/>
-          <w:szCs w:val="24"/>
-        </w:rPr>
-        <w:t xml:space="preserve"> que estão sob ótica da Garantia da Qualidade também estão inclusos no documento de </w:t>
-      </w:r>
-      <w:proofErr w:type="spellStart"/>
-      <w:r>
-        <w:rPr>
-          <w:rFonts w:ascii="Arial" w:hAnsi="Arial" w:cs="Arial"/>
-          <w:sz w:val="24"/>
-          <w:szCs w:val="24"/>
-        </w:rPr>
-        <w:t>checklist</w:t>
-      </w:r>
-      <w:proofErr w:type="spellEnd"/>
-      <w:r>
-        <w:rPr>
-          <w:rFonts w:ascii="Arial" w:hAnsi="Arial" w:cs="Arial"/>
-          <w:sz w:val="24"/>
-          <w:szCs w:val="24"/>
-        </w:rPr>
-        <w:t>, visando a</w:t>
-      </w:r>
-      <w:r>
-        <w:rPr>
-          <w:rFonts w:ascii="Arial" w:hAnsi="Arial" w:cs="Arial"/>
-          <w:sz w:val="24"/>
-          <w:szCs w:val="24"/>
-        </w:rPr>
-        <w:t>valiar a aderência dos mesmos ao</w:t>
-      </w:r>
-      <w:r>
-        <w:rPr>
-          <w:rFonts w:ascii="Arial" w:hAnsi="Arial" w:cs="Arial"/>
-          <w:sz w:val="24"/>
-          <w:szCs w:val="24"/>
-          <w:lang w:eastAsia="pt-BR"/>
-        </w:rPr>
-        <w:t xml:space="preserve"> padrões, procedimentos e requisitos aplicáveis</w:t>
-      </w:r>
-      <w:r>
-        <w:rPr>
-          <w:rFonts w:ascii="Arial" w:hAnsi="Arial" w:cs="Arial"/>
-          <w:sz w:val="24"/>
-          <w:szCs w:val="24"/>
-        </w:rPr>
-        <w:t xml:space="preserve">. </w:t>
-      </w:r>
+        <w:jc w:val="both"/>
+        <w:rPr>
+          <w:rFonts w:ascii="Arial" w:hAnsi="Arial" w:cs="Arial"/>
+          <w:sz w:val="24"/>
+          <w:szCs w:val="24"/>
+        </w:rPr>
+      </w:pPr>
     </w:p>
     <w:p>
       <w:pPr>
@@ -3074,22 +3701,13 @@
           <w:szCs w:val="24"/>
         </w:rPr>
       </w:pPr>
-    </w:p>
-    <w:p>
-      <w:pPr>
-        <w:jc w:val="both"/>
-        <w:rPr>
-          <w:rFonts w:ascii="Arial" w:hAnsi="Arial" w:cs="Arial"/>
-          <w:sz w:val="24"/>
-          <w:szCs w:val="24"/>
-        </w:rPr>
-      </w:pPr>
-      <w:r>
-        <w:rPr>
-          <w:rFonts w:ascii="Arial" w:hAnsi="Arial" w:cs="Arial"/>
-          <w:sz w:val="24"/>
-          <w:szCs w:val="24"/>
-        </w:rPr>
+      <w:r>
+        <w:rPr>
+          <w:rFonts w:ascii="Arial" w:hAnsi="Arial" w:cs="Arial"/>
+          <w:sz w:val="24"/>
+          <w:szCs w:val="24"/>
+        </w:rPr>
+        <w:lastRenderedPageBreak/>
         <w:t>Os process</w:t>
       </w:r>
       <w:r>
@@ -3441,16 +4059,18 @@
         </w:rPr>
         <w:t xml:space="preserve"> Cronograma</w:t>
       </w:r>
-    </w:p>
-    <w:p>
-      <w:pPr>
-        <w:spacing w:after="120" w:line="240" w:lineRule="atLeast"/>
-        <w:rPr>
-          <w:rFonts w:ascii="Arial" w:hAnsi="Arial" w:cs="Arial"/>
-          <w:sz w:val="24"/>
-          <w:szCs w:val="24"/>
-        </w:rPr>
-      </w:pPr>
+      <w:r>
+        <w:rPr>
+          <w:rFonts w:ascii="Arial" w:eastAsia="Times New Roman" w:hAnsi="Arial" w:cs="Arial"/>
+          <w:b/>
+          <w:bCs/>
+          <w:color w:val="000000"/>
+          <w:sz w:val="24"/>
+          <w:szCs w:val="24"/>
+          <w:lang w:eastAsia="pt-BR"/>
+        </w:rPr>
+        <w:br/>
+      </w:r>
       <w:r>
         <w:rPr>
           <w:rFonts w:ascii="Arial" w:eastAsia="Times New Roman" w:hAnsi="Arial" w:cs="Arial"/>
@@ -3767,7 +4387,6 @@
                 <w:szCs w:val="24"/>
                 <w:lang w:eastAsia="pt-BR"/>
               </w:rPr>
-              <w:lastRenderedPageBreak/>
               <w:t>Manutenção</w:t>
             </w:r>
           </w:p>
@@ -3940,18 +4559,7 @@
                 <w:szCs w:val="24"/>
                 <w:lang w:eastAsia="pt-BR"/>
               </w:rPr>
-              <w:t xml:space="preserve">Checklist dos </w:t>
-            </w:r>
-            <w:r>
-              <w:rPr>
-                <w:rFonts w:ascii="Arial" w:eastAsia="Times New Roman" w:hAnsi="Arial" w:cs="Arial"/>
-                <w:b/>
-                <w:color w:val="FFFFFF" w:themeColor="background1"/>
-                <w:sz w:val="24"/>
-                <w:szCs w:val="24"/>
-                <w:lang w:eastAsia="pt-BR"/>
-              </w:rPr>
-              <w:t>Produtos de Trabalho</w:t>
+              <w:t>Checklist dos Produtos de Trabalho</w:t>
             </w:r>
           </w:p>
         </w:tc>
@@ -4008,7 +4616,17 @@
                 <w:lang w:eastAsia="pt-BR"/>
               </w:rPr>
             </w:pPr>
-            <w:r>
+          </w:p>
+        </w:tc>
+        <w:tc>
+          <w:tcPr>
+            <w:tcW w:w="2888" w:type="dxa"/>
+            <w:shd w:val="clear" w:color="auto" w:fill="EEECE1" w:themeFill="background2"/>
+          </w:tcPr>
+          <w:p>
+            <w:pPr>
+              <w:spacing w:after="120" w:line="240" w:lineRule="atLeast"/>
+              <w:jc w:val="center"/>
               <w:rPr>
                 <w:rFonts w:ascii="Arial" w:eastAsia="Times New Roman" w:hAnsi="Arial" w:cs="Arial"/>
                 <w:b/>
@@ -4016,32 +4634,26 @@
                 <w:szCs w:val="24"/>
                 <w:lang w:eastAsia="pt-BR"/>
               </w:rPr>
-              <w:t>Análise</w:t>
-            </w:r>
-          </w:p>
-        </w:tc>
-        <w:tc>
-          <w:tcPr>
-            <w:tcW w:w="2888" w:type="dxa"/>
-          </w:tcPr>
-          <w:p>
-            <w:pPr>
-              <w:spacing w:after="120" w:line="240" w:lineRule="atLeast"/>
-              <w:rPr>
-                <w:rFonts w:ascii="Arial" w:eastAsia="Times New Roman" w:hAnsi="Arial" w:cs="Arial"/>
-                <w:sz w:val="24"/>
-                <w:szCs w:val="24"/>
-                <w:lang w:eastAsia="pt-BR"/>
-              </w:rPr>
-            </w:pPr>
-            <w:r>
-              <w:rPr>
-                <w:rFonts w:ascii="Arial" w:eastAsia="Times New Roman" w:hAnsi="Arial" w:cs="Arial"/>
+            </w:pPr>
+            <w:r>
+              <w:rPr>
+                <w:rFonts w:ascii="Arial" w:eastAsia="Times New Roman" w:hAnsi="Arial" w:cs="Arial"/>
+                <w:b/>
                 <w:sz w:val="24"/>
                 <w:szCs w:val="24"/>
                 <w:lang w:eastAsia="pt-BR"/>
               </w:rPr>
               <w:t>Produto</w:t>
+            </w:r>
+            <w:r>
+              <w:rPr>
+                <w:rFonts w:ascii="Arial" w:eastAsia="Times New Roman" w:hAnsi="Arial" w:cs="Arial"/>
+                <w:b/>
+                <w:sz w:val="24"/>
+                <w:szCs w:val="24"/>
+                <w:lang w:eastAsia="pt-BR"/>
+              </w:rPr>
+              <w:t>s</w:t>
             </w:r>
           </w:p>
         </w:tc>
@@ -4070,17 +4682,30 @@
         <w:tc>
           <w:tcPr>
             <w:tcW w:w="2888" w:type="dxa"/>
-          </w:tcPr>
-          <w:p>
-            <w:pPr>
-              <w:spacing w:after="120" w:line="240" w:lineRule="atLeast"/>
-              <w:rPr>
-                <w:rFonts w:ascii="Arial" w:eastAsia="Times New Roman" w:hAnsi="Arial" w:cs="Arial"/>
-                <w:sz w:val="24"/>
-                <w:szCs w:val="24"/>
-                <w:lang w:eastAsia="pt-BR"/>
-              </w:rPr>
-            </w:pPr>
+            <w:shd w:val="clear" w:color="auto" w:fill="EEECE1" w:themeFill="background2"/>
+          </w:tcPr>
+          <w:p>
+            <w:pPr>
+              <w:spacing w:after="120" w:line="240" w:lineRule="atLeast"/>
+              <w:jc w:val="center"/>
+              <w:rPr>
+                <w:rFonts w:ascii="Arial" w:eastAsia="Times New Roman" w:hAnsi="Arial" w:cs="Arial"/>
+                <w:b/>
+                <w:sz w:val="24"/>
+                <w:szCs w:val="24"/>
+                <w:lang w:eastAsia="pt-BR"/>
+              </w:rPr>
+            </w:pPr>
+            <w:r>
+              <w:rPr>
+                <w:rFonts w:ascii="Arial" w:eastAsia="Times New Roman" w:hAnsi="Arial" w:cs="Arial"/>
+                <w:b/>
+                <w:sz w:val="24"/>
+                <w:szCs w:val="24"/>
+                <w:lang w:eastAsia="pt-BR"/>
+              </w:rPr>
+              <w:t>Análise</w:t>
+            </w:r>
           </w:p>
         </w:tc>
         <w:tc>
@@ -4105,6 +4730,69 @@
                 <w:lang w:eastAsia="pt-BR"/>
               </w:rPr>
               <w:t>Plano de Estimativas</w:t>
+            </w:r>
+          </w:p>
+        </w:tc>
+        <w:tc>
+          <w:tcPr>
+            <w:tcW w:w="2888" w:type="dxa"/>
+          </w:tcPr>
+          <w:p>
+            <w:pPr>
+              <w:spacing w:after="120" w:line="240" w:lineRule="atLeast"/>
+              <w:rPr>
+                <w:rFonts w:ascii="Arial" w:eastAsia="Times New Roman" w:hAnsi="Arial" w:cs="Arial"/>
+                <w:color w:val="00B050"/>
+                <w:sz w:val="24"/>
+                <w:szCs w:val="24"/>
+                <w:lang w:eastAsia="pt-BR"/>
+              </w:rPr>
+            </w:pPr>
+          </w:p>
+        </w:tc>
+      </w:tr>
+      <w:tr>
+        <w:trPr>
+          <w:trHeight w:val="399"/>
+        </w:trPr>
+        <w:tc>
+          <w:tcPr>
+            <w:tcW w:w="2888" w:type="dxa"/>
+          </w:tcPr>
+          <w:p>
+            <w:pPr>
+              <w:spacing w:after="120" w:line="240" w:lineRule="atLeast"/>
+              <w:rPr>
+                <w:rFonts w:ascii="Arial" w:eastAsia="Times New Roman" w:hAnsi="Arial" w:cs="Arial"/>
+                <w:sz w:val="24"/>
+                <w:szCs w:val="24"/>
+                <w:lang w:eastAsia="pt-BR"/>
+              </w:rPr>
+            </w:pPr>
+          </w:p>
+        </w:tc>
+        <w:tc>
+          <w:tcPr>
+            <w:tcW w:w="2888" w:type="dxa"/>
+          </w:tcPr>
+          <w:p>
+            <w:pPr>
+              <w:spacing w:after="120" w:line="240" w:lineRule="atLeast"/>
+              <w:rPr>
+                <w:rFonts w:ascii="Arial" w:eastAsia="Times New Roman" w:hAnsi="Arial" w:cs="Arial"/>
+                <w:sz w:val="24"/>
+                <w:szCs w:val="24"/>
+                <w:lang w:eastAsia="pt-BR"/>
+              </w:rPr>
+            </w:pPr>
+            <w:r>
+              <w:rPr>
+                <w:rFonts w:ascii="Arial" w:eastAsia="Times New Roman" w:hAnsi="Arial" w:cs="Arial"/>
+                <w:sz w:val="24"/>
+                <w:szCs w:val="24"/>
+                <w:lang w:eastAsia="pt-BR"/>
+              </w:rPr>
+              <w:t>Plano de Riscos</w:t>
             </w:r>
           </w:p>
         </w:tc>
@@ -4167,7 +4855,7 @@
                 <w:szCs w:val="24"/>
                 <w:lang w:eastAsia="pt-BR"/>
               </w:rPr>
-              <w:t>Plano de Riscos</w:t>
+              <w:t>Cronograma</w:t>
             </w:r>
           </w:p>
         </w:tc>
@@ -4230,7 +4918,7 @@
                 <w:szCs w:val="24"/>
                 <w:lang w:eastAsia="pt-BR"/>
               </w:rPr>
-              <w:t>Cronograma</w:t>
+              <w:t>Plano de Envolvimento</w:t>
             </w:r>
           </w:p>
         </w:tc>
@@ -4263,6 +4951,7 @@
           <w:p>
             <w:pPr>
               <w:spacing w:after="120" w:line="240" w:lineRule="atLeast"/>
+              <w:jc w:val="center"/>
               <w:rPr>
                 <w:rFonts w:ascii="Arial" w:eastAsia="Times New Roman" w:hAnsi="Arial" w:cs="Arial"/>
                 <w:sz w:val="24"/>
@@ -4286,15 +4975,6 @@
                 <w:lang w:eastAsia="pt-BR"/>
               </w:rPr>
             </w:pPr>
-            <w:r>
-              <w:rPr>
-                <w:rFonts w:ascii="Arial" w:eastAsia="Times New Roman" w:hAnsi="Arial" w:cs="Arial"/>
-                <w:sz w:val="24"/>
-                <w:szCs w:val="24"/>
-                <w:lang w:eastAsia="pt-BR"/>
-              </w:rPr>
-              <w:t>Plano de Envolvimento</w:t>
-            </w:r>
           </w:p>
         </w:tc>
         <w:tc>
@@ -4322,6 +5002,7 @@
         <w:tc>
           <w:tcPr>
             <w:tcW w:w="2888" w:type="dxa"/>
+            <w:shd w:val="clear" w:color="auto" w:fill="EEECE1" w:themeFill="background2"/>
           </w:tcPr>
           <w:p>
             <w:pPr>
@@ -4329,11 +5010,22 @@
               <w:jc w:val="center"/>
               <w:rPr>
                 <w:rFonts w:ascii="Arial" w:eastAsia="Times New Roman" w:hAnsi="Arial" w:cs="Arial"/>
-                <w:sz w:val="24"/>
-                <w:szCs w:val="24"/>
-                <w:lang w:eastAsia="pt-BR"/>
-              </w:rPr>
-            </w:pPr>
+                <w:b/>
+                <w:sz w:val="24"/>
+                <w:szCs w:val="24"/>
+                <w:lang w:eastAsia="pt-BR"/>
+              </w:rPr>
+            </w:pPr>
+            <w:r>
+              <w:rPr>
+                <w:rFonts w:ascii="Arial" w:eastAsia="Times New Roman" w:hAnsi="Arial" w:cs="Arial"/>
+                <w:b/>
+                <w:sz w:val="24"/>
+                <w:szCs w:val="24"/>
+                <w:lang w:eastAsia="pt-BR"/>
+              </w:rPr>
+              <w:t>Projeto</w:t>
+            </w:r>
           </w:p>
         </w:tc>
         <w:tc>
@@ -4350,6 +5042,15 @@
                 <w:lang w:eastAsia="pt-BR"/>
               </w:rPr>
             </w:pPr>
+            <w:r>
+              <w:rPr>
+                <w:rFonts w:ascii="Arial" w:eastAsia="Times New Roman" w:hAnsi="Arial" w:cs="Arial"/>
+                <w:sz w:val="24"/>
+                <w:szCs w:val="24"/>
+                <w:lang w:eastAsia="pt-BR"/>
+              </w:rPr>
+              <w:t>Plano Geral do Projeto</w:t>
+            </w:r>
           </w:p>
         </w:tc>
         <w:tc>
@@ -4377,30 +5078,17 @@
         <w:tc>
           <w:tcPr>
             <w:tcW w:w="2888" w:type="dxa"/>
-            <w:shd w:val="clear" w:color="auto" w:fill="EEECE1" w:themeFill="background2"/>
-          </w:tcPr>
-          <w:p>
-            <w:pPr>
-              <w:spacing w:after="120" w:line="240" w:lineRule="atLeast"/>
-              <w:jc w:val="center"/>
-              <w:rPr>
-                <w:rFonts w:ascii="Arial" w:eastAsia="Times New Roman" w:hAnsi="Arial" w:cs="Arial"/>
-                <w:b/>
-                <w:sz w:val="24"/>
-                <w:szCs w:val="24"/>
-                <w:lang w:eastAsia="pt-BR"/>
-              </w:rPr>
-            </w:pPr>
-            <w:r>
-              <w:rPr>
-                <w:rFonts w:ascii="Arial" w:eastAsia="Times New Roman" w:hAnsi="Arial" w:cs="Arial"/>
-                <w:b/>
-                <w:sz w:val="24"/>
-                <w:szCs w:val="24"/>
-                <w:lang w:eastAsia="pt-BR"/>
-              </w:rPr>
-              <w:t>Projeto</w:t>
-            </w:r>
+          </w:tcPr>
+          <w:p>
+            <w:pPr>
+              <w:spacing w:after="120" w:line="240" w:lineRule="atLeast"/>
+              <w:rPr>
+                <w:rFonts w:ascii="Arial" w:eastAsia="Times New Roman" w:hAnsi="Arial" w:cs="Arial"/>
+                <w:sz w:val="24"/>
+                <w:szCs w:val="24"/>
+                <w:lang w:eastAsia="pt-BR"/>
+              </w:rPr>
+            </w:pPr>
           </w:p>
         </w:tc>
         <w:tc>
@@ -4424,7 +5112,7 @@
                 <w:szCs w:val="24"/>
                 <w:lang w:eastAsia="pt-BR"/>
               </w:rPr>
-              <w:t>Plano Geral do Projeto</w:t>
+              <w:t>Documento de Arquitetura</w:t>
             </w:r>
           </w:p>
         </w:tc>
@@ -4487,7 +5175,7 @@
                 <w:szCs w:val="24"/>
                 <w:lang w:eastAsia="pt-BR"/>
               </w:rPr>
-              <w:t>Documento de Arquitetura</w:t>
+              <w:t>Plano de Gerência de Configuração</w:t>
             </w:r>
           </w:p>
         </w:tc>
@@ -4550,7 +5238,7 @@
                 <w:szCs w:val="24"/>
                 <w:lang w:eastAsia="pt-BR"/>
               </w:rPr>
-              <w:t>Plano de Gerência de Configuração</w:t>
+              <w:t>Plano de Verificação e Validação</w:t>
             </w:r>
           </w:p>
         </w:tc>
@@ -4613,7 +5301,7 @@
                 <w:szCs w:val="24"/>
                 <w:lang w:eastAsia="pt-BR"/>
               </w:rPr>
-              <w:t>Plano de Verificação e Validação</w:t>
+              <w:t>Plano de Garantia da Qualidade</w:t>
             </w:r>
           </w:p>
         </w:tc>
@@ -4676,7 +5364,7 @@
                 <w:szCs w:val="24"/>
                 <w:lang w:eastAsia="pt-BR"/>
               </w:rPr>
-              <w:t>Plano de Garantia da Qualidade</w:t>
+              <w:t>Plano de Manutenção</w:t>
             </w:r>
           </w:p>
         </w:tc>
@@ -4739,7 +5427,7 @@
                 <w:szCs w:val="24"/>
                 <w:lang w:eastAsia="pt-BR"/>
               </w:rPr>
-              <w:t>Plano de Manutenção</w:t>
+              <w:t>Refazer</w:t>
             </w:r>
           </w:p>
         </w:tc>
@@ -4795,15 +5483,6 @@
                 <w:lang w:eastAsia="pt-BR"/>
               </w:rPr>
             </w:pPr>
-            <w:r>
-              <w:rPr>
-                <w:rFonts w:ascii="Arial" w:eastAsia="Times New Roman" w:hAnsi="Arial" w:cs="Arial"/>
-                <w:sz w:val="24"/>
-                <w:szCs w:val="24"/>
-                <w:lang w:eastAsia="pt-BR"/>
-              </w:rPr>
-              <w:t>Refazer</w:t>
-            </w:r>
           </w:p>
         </w:tc>
         <w:tc>
@@ -4831,17 +5510,30 @@
         <w:tc>
           <w:tcPr>
             <w:tcW w:w="2888" w:type="dxa"/>
-          </w:tcPr>
-          <w:p>
-            <w:pPr>
-              <w:spacing w:after="120" w:line="240" w:lineRule="atLeast"/>
-              <w:rPr>
-                <w:rFonts w:ascii="Arial" w:eastAsia="Times New Roman" w:hAnsi="Arial" w:cs="Arial"/>
-                <w:sz w:val="24"/>
-                <w:szCs w:val="24"/>
-                <w:lang w:eastAsia="pt-BR"/>
-              </w:rPr>
-            </w:pPr>
+            <w:shd w:val="clear" w:color="auto" w:fill="EEECE1" w:themeFill="background2"/>
+          </w:tcPr>
+          <w:p>
+            <w:pPr>
+              <w:spacing w:after="120" w:line="240" w:lineRule="atLeast"/>
+              <w:jc w:val="center"/>
+              <w:rPr>
+                <w:rFonts w:ascii="Arial" w:eastAsia="Times New Roman" w:hAnsi="Arial" w:cs="Arial"/>
+                <w:b/>
+                <w:sz w:val="24"/>
+                <w:szCs w:val="24"/>
+                <w:lang w:eastAsia="pt-BR"/>
+              </w:rPr>
+            </w:pPr>
+            <w:r>
+              <w:rPr>
+                <w:rFonts w:ascii="Arial" w:eastAsia="Times New Roman" w:hAnsi="Arial" w:cs="Arial"/>
+                <w:b/>
+                <w:sz w:val="24"/>
+                <w:szCs w:val="24"/>
+                <w:lang w:eastAsia="pt-BR"/>
+              </w:rPr>
+              <w:t>Codificação</w:t>
+            </w:r>
           </w:p>
         </w:tc>
         <w:tc>
@@ -4858,6 +5550,15 @@
                 <w:lang w:eastAsia="pt-BR"/>
               </w:rPr>
             </w:pPr>
+            <w:r>
+              <w:rPr>
+                <w:rFonts w:ascii="Arial" w:eastAsia="Times New Roman" w:hAnsi="Arial" w:cs="Arial"/>
+                <w:sz w:val="24"/>
+                <w:szCs w:val="24"/>
+                <w:lang w:eastAsia="pt-BR"/>
+              </w:rPr>
+              <w:t>Código Fonte</w:t>
+            </w:r>
           </w:p>
         </w:tc>
         <w:tc>
@@ -4885,30 +5586,17 @@
         <w:tc>
           <w:tcPr>
             <w:tcW w:w="2888" w:type="dxa"/>
-            <w:shd w:val="clear" w:color="auto" w:fill="EEECE1" w:themeFill="background2"/>
-          </w:tcPr>
-          <w:p>
-            <w:pPr>
-              <w:spacing w:after="120" w:line="240" w:lineRule="atLeast"/>
-              <w:jc w:val="center"/>
-              <w:rPr>
-                <w:rFonts w:ascii="Arial" w:eastAsia="Times New Roman" w:hAnsi="Arial" w:cs="Arial"/>
-                <w:b/>
-                <w:sz w:val="24"/>
-                <w:szCs w:val="24"/>
-                <w:lang w:eastAsia="pt-BR"/>
-              </w:rPr>
-            </w:pPr>
-            <w:r>
-              <w:rPr>
-                <w:rFonts w:ascii="Arial" w:eastAsia="Times New Roman" w:hAnsi="Arial" w:cs="Arial"/>
-                <w:b/>
-                <w:sz w:val="24"/>
-                <w:szCs w:val="24"/>
-                <w:lang w:eastAsia="pt-BR"/>
-              </w:rPr>
-              <w:t>Codificação</w:t>
-            </w:r>
+          </w:tcPr>
+          <w:p>
+            <w:pPr>
+              <w:spacing w:after="120" w:line="240" w:lineRule="atLeast"/>
+              <w:rPr>
+                <w:rFonts w:ascii="Arial" w:eastAsia="Times New Roman" w:hAnsi="Arial" w:cs="Arial"/>
+                <w:sz w:val="24"/>
+                <w:szCs w:val="24"/>
+                <w:lang w:eastAsia="pt-BR"/>
+              </w:rPr>
+            </w:pPr>
           </w:p>
         </w:tc>
         <w:tc>
@@ -4932,7 +5620,7 @@
                 <w:szCs w:val="24"/>
                 <w:lang w:eastAsia="pt-BR"/>
               </w:rPr>
-              <w:t>Código Fonte</w:t>
+              <w:t>Protótipos</w:t>
             </w:r>
           </w:p>
         </w:tc>
@@ -4995,7 +5683,7 @@
                 <w:szCs w:val="24"/>
                 <w:lang w:eastAsia="pt-BR"/>
               </w:rPr>
-              <w:t>Protótipos</w:t>
+              <w:t>Casos de Teste</w:t>
             </w:r>
           </w:p>
         </w:tc>
@@ -5051,15 +5739,6 @@
                 <w:lang w:eastAsia="pt-BR"/>
               </w:rPr>
             </w:pPr>
-            <w:r>
-              <w:rPr>
-                <w:rFonts w:ascii="Arial" w:eastAsia="Times New Roman" w:hAnsi="Arial" w:cs="Arial"/>
-                <w:sz w:val="24"/>
-                <w:szCs w:val="24"/>
-                <w:lang w:eastAsia="pt-BR"/>
-              </w:rPr>
-              <w:t>Casos de Teste</w:t>
-            </w:r>
           </w:p>
         </w:tc>
         <w:tc>
@@ -5087,17 +5766,30 @@
         <w:tc>
           <w:tcPr>
             <w:tcW w:w="2888" w:type="dxa"/>
-          </w:tcPr>
-          <w:p>
-            <w:pPr>
-              <w:spacing w:after="120" w:line="240" w:lineRule="atLeast"/>
-              <w:rPr>
-                <w:rFonts w:ascii="Arial" w:eastAsia="Times New Roman" w:hAnsi="Arial" w:cs="Arial"/>
-                <w:sz w:val="24"/>
-                <w:szCs w:val="24"/>
-                <w:lang w:eastAsia="pt-BR"/>
-              </w:rPr>
-            </w:pPr>
+            <w:shd w:val="clear" w:color="auto" w:fill="EEECE1" w:themeFill="background2"/>
+          </w:tcPr>
+          <w:p>
+            <w:pPr>
+              <w:spacing w:after="120" w:line="240" w:lineRule="atLeast"/>
+              <w:jc w:val="center"/>
+              <w:rPr>
+                <w:rFonts w:ascii="Arial" w:eastAsia="Times New Roman" w:hAnsi="Arial" w:cs="Arial"/>
+                <w:b/>
+                <w:sz w:val="24"/>
+                <w:szCs w:val="24"/>
+                <w:lang w:eastAsia="pt-BR"/>
+              </w:rPr>
+            </w:pPr>
+            <w:r>
+              <w:rPr>
+                <w:rFonts w:ascii="Arial" w:eastAsia="Times New Roman" w:hAnsi="Arial" w:cs="Arial"/>
+                <w:b/>
+                <w:sz w:val="24"/>
+                <w:szCs w:val="24"/>
+                <w:lang w:eastAsia="pt-BR"/>
+              </w:rPr>
+              <w:t>Teste</w:t>
+            </w:r>
           </w:p>
         </w:tc>
         <w:tc>
@@ -5114,6 +5806,15 @@
                 <w:lang w:eastAsia="pt-BR"/>
               </w:rPr>
             </w:pPr>
+            <w:r>
+              <w:rPr>
+                <w:rFonts w:ascii="Arial" w:eastAsia="Times New Roman" w:hAnsi="Arial" w:cs="Arial"/>
+                <w:sz w:val="24"/>
+                <w:szCs w:val="24"/>
+                <w:lang w:eastAsia="pt-BR"/>
+              </w:rPr>
+              <w:t>Plano de Testes</w:t>
+            </w:r>
           </w:p>
         </w:tc>
         <w:tc>
@@ -5141,30 +5842,17 @@
         <w:tc>
           <w:tcPr>
             <w:tcW w:w="2888" w:type="dxa"/>
-            <w:shd w:val="clear" w:color="auto" w:fill="EEECE1" w:themeFill="background2"/>
-          </w:tcPr>
-          <w:p>
-            <w:pPr>
-              <w:spacing w:after="120" w:line="240" w:lineRule="atLeast"/>
-              <w:jc w:val="center"/>
-              <w:rPr>
-                <w:rFonts w:ascii="Arial" w:eastAsia="Times New Roman" w:hAnsi="Arial" w:cs="Arial"/>
-                <w:b/>
-                <w:sz w:val="24"/>
-                <w:szCs w:val="24"/>
-                <w:lang w:eastAsia="pt-BR"/>
-              </w:rPr>
-            </w:pPr>
-            <w:r>
-              <w:rPr>
-                <w:rFonts w:ascii="Arial" w:eastAsia="Times New Roman" w:hAnsi="Arial" w:cs="Arial"/>
-                <w:b/>
-                <w:sz w:val="24"/>
-                <w:szCs w:val="24"/>
-                <w:lang w:eastAsia="pt-BR"/>
-              </w:rPr>
-              <w:t>Teste</w:t>
-            </w:r>
+          </w:tcPr>
+          <w:p>
+            <w:pPr>
+              <w:spacing w:after="120" w:line="240" w:lineRule="atLeast"/>
+              <w:rPr>
+                <w:rFonts w:ascii="Arial" w:eastAsia="Times New Roman" w:hAnsi="Arial" w:cs="Arial"/>
+                <w:sz w:val="24"/>
+                <w:szCs w:val="24"/>
+                <w:lang w:eastAsia="pt-BR"/>
+              </w:rPr>
+            </w:pPr>
           </w:p>
         </w:tc>
         <w:tc>
@@ -5188,7 +5876,7 @@
                 <w:szCs w:val="24"/>
                 <w:lang w:eastAsia="pt-BR"/>
               </w:rPr>
-              <w:t>Plano de Testes</w:t>
+              <w:t>Design de Testes</w:t>
             </w:r>
           </w:p>
         </w:tc>
@@ -5251,69 +5939,6 @@
                 <w:szCs w:val="24"/>
                 <w:lang w:eastAsia="pt-BR"/>
               </w:rPr>
-              <w:t>Design de Testes</w:t>
-            </w:r>
-          </w:p>
-        </w:tc>
-        <w:tc>
-          <w:tcPr>
-            <w:tcW w:w="2888" w:type="dxa"/>
-          </w:tcPr>
-          <w:p>
-            <w:pPr>
-              <w:spacing w:after="120" w:line="240" w:lineRule="atLeast"/>
-              <w:rPr>
-                <w:rFonts w:ascii="Arial" w:eastAsia="Times New Roman" w:hAnsi="Arial" w:cs="Arial"/>
-                <w:color w:val="00B050"/>
-                <w:sz w:val="24"/>
-                <w:szCs w:val="24"/>
-                <w:lang w:eastAsia="pt-BR"/>
-              </w:rPr>
-            </w:pPr>
-          </w:p>
-        </w:tc>
-      </w:tr>
-      <w:tr>
-        <w:trPr>
-          <w:trHeight w:val="415"/>
-        </w:trPr>
-        <w:tc>
-          <w:tcPr>
-            <w:tcW w:w="2888" w:type="dxa"/>
-          </w:tcPr>
-          <w:p>
-            <w:pPr>
-              <w:spacing w:after="120" w:line="240" w:lineRule="atLeast"/>
-              <w:rPr>
-                <w:rFonts w:ascii="Arial" w:eastAsia="Times New Roman" w:hAnsi="Arial" w:cs="Arial"/>
-                <w:sz w:val="24"/>
-                <w:szCs w:val="24"/>
-                <w:lang w:eastAsia="pt-BR"/>
-              </w:rPr>
-            </w:pPr>
-          </w:p>
-        </w:tc>
-        <w:tc>
-          <w:tcPr>
-            <w:tcW w:w="2888" w:type="dxa"/>
-          </w:tcPr>
-          <w:p>
-            <w:pPr>
-              <w:spacing w:after="120" w:line="240" w:lineRule="atLeast"/>
-              <w:rPr>
-                <w:rFonts w:ascii="Arial" w:eastAsia="Times New Roman" w:hAnsi="Arial" w:cs="Arial"/>
-                <w:sz w:val="24"/>
-                <w:szCs w:val="24"/>
-                <w:lang w:eastAsia="pt-BR"/>
-              </w:rPr>
-            </w:pPr>
-            <w:r>
-              <w:rPr>
-                <w:rFonts w:ascii="Arial" w:eastAsia="Times New Roman" w:hAnsi="Arial" w:cs="Arial"/>
-                <w:sz w:val="24"/>
-                <w:szCs w:val="24"/>
-                <w:lang w:eastAsia="pt-BR"/>
-              </w:rPr>
               <w:t>Relatório de Verificação e Validação</w:t>
             </w:r>
           </w:p>
@@ -5368,7 +5993,6 @@
           <w:szCs w:val="24"/>
           <w:lang w:eastAsia="pt-BR"/>
         </w:rPr>
-        <w:lastRenderedPageBreak/>
         <w:t>&lt;Marcos predefinidos para realização de avaliações e monitoramento do processo. &gt;</w:t>
       </w:r>
     </w:p>
@@ -5395,6 +6019,7 @@
           <w:szCs w:val="24"/>
           <w:lang w:eastAsia="pt-BR"/>
         </w:rPr>
+        <w:lastRenderedPageBreak/>
         <w:t>4</w:t>
       </w:r>
       <w:r>
@@ -5419,25 +6044,231 @@
           <w:szCs w:val="24"/>
           <w:lang w:eastAsia="pt-BR"/>
         </w:rPr>
-        <w:t xml:space="preserve"> Ações corretivas para </w:t>
-      </w:r>
-      <w:r>
-        <w:rPr>
-          <w:rFonts w:ascii="Arial" w:eastAsia="Times New Roman" w:hAnsi="Arial" w:cs="Arial"/>
-          <w:b/>
-          <w:bCs/>
-          <w:color w:val="000000"/>
-          <w:sz w:val="24"/>
-          <w:szCs w:val="24"/>
-          <w:lang w:eastAsia="pt-BR"/>
-        </w:rPr>
-        <w:t>os Processos</w:t>
+        <w:t xml:space="preserve"> Ações corretivas</w:t>
       </w:r>
     </w:p>
     <w:p>
       <w:pPr>
-        <w:spacing w:after="120" w:line="240" w:lineRule="atLeast"/>
-      </w:pPr>
+        <w:jc w:val="both"/>
+        <w:rPr>
+          <w:rFonts w:ascii="Arial" w:eastAsia="Times New Roman" w:hAnsi="Arial" w:cs="Arial"/>
+          <w:sz w:val="24"/>
+          <w:szCs w:val="24"/>
+          <w:lang w:eastAsia="pt-BR"/>
+        </w:rPr>
+      </w:pPr>
+      <w:r>
+        <w:rPr>
+          <w:rFonts w:ascii="Arial" w:eastAsia="Times New Roman" w:hAnsi="Arial" w:cs="Arial"/>
+          <w:sz w:val="24"/>
+          <w:szCs w:val="24"/>
+          <w:lang w:eastAsia="pt-BR"/>
+        </w:rPr>
+        <w:t xml:space="preserve">As ações corretivas </w:t>
+      </w:r>
+      <w:r>
+        <w:rPr>
+          <w:rFonts w:ascii="Arial" w:eastAsia="Times New Roman" w:hAnsi="Arial" w:cs="Arial"/>
+          <w:sz w:val="24"/>
+          <w:szCs w:val="24"/>
+          <w:lang w:eastAsia="pt-BR"/>
+        </w:rPr>
+        <w:t>para</w:t>
+      </w:r>
+      <w:r>
+        <w:rPr>
+          <w:rFonts w:ascii="Arial" w:eastAsia="Times New Roman" w:hAnsi="Arial" w:cs="Arial"/>
+          <w:sz w:val="24"/>
+          <w:szCs w:val="24"/>
+          <w:lang w:eastAsia="pt-BR"/>
+        </w:rPr>
+        <w:t xml:space="preserve"> resolução das não conformidades são baseadas na </w:t>
+      </w:r>
+      <w:proofErr w:type="spellStart"/>
+      <w:r>
+        <w:rPr>
+          <w:rFonts w:ascii="Arial" w:eastAsia="Times New Roman" w:hAnsi="Arial" w:cs="Arial"/>
+          <w:sz w:val="24"/>
+          <w:szCs w:val="24"/>
+          <w:lang w:eastAsia="pt-BR"/>
+        </w:rPr>
+        <w:t>criticidade</w:t>
+      </w:r>
+      <w:proofErr w:type="spellEnd"/>
+      <w:r>
+        <w:rPr>
+          <w:rFonts w:ascii="Arial" w:eastAsia="Times New Roman" w:hAnsi="Arial" w:cs="Arial"/>
+          <w:sz w:val="24"/>
+          <w:szCs w:val="24"/>
+          <w:lang w:eastAsia="pt-BR"/>
+        </w:rPr>
+        <w:t xml:space="preserve"> da não conformidade definidos em:</w:t>
+      </w:r>
+    </w:p>
+    <w:p>
+      <w:pPr>
+        <w:jc w:val="both"/>
+        <w:rPr>
+          <w:rFonts w:ascii="Arial" w:eastAsia="Times New Roman" w:hAnsi="Arial" w:cs="Arial"/>
+          <w:sz w:val="24"/>
+          <w:szCs w:val="24"/>
+          <w:lang w:eastAsia="pt-BR"/>
+        </w:rPr>
+      </w:pPr>
+    </w:p>
+    <w:p>
+      <w:pPr>
+        <w:jc w:val="both"/>
+        <w:rPr>
+          <w:rFonts w:ascii="Arial" w:eastAsia="Times New Roman" w:hAnsi="Arial" w:cs="Arial"/>
+          <w:sz w:val="24"/>
+          <w:szCs w:val="24"/>
+          <w:lang w:eastAsia="pt-BR"/>
+        </w:rPr>
+      </w:pPr>
+      <w:r>
+        <w:rPr>
+          <w:rFonts w:ascii="Arial" w:eastAsia="Times New Roman" w:hAnsi="Arial" w:cs="Arial"/>
+          <w:sz w:val="24"/>
+          <w:szCs w:val="24"/>
+          <w:lang w:eastAsia="pt-BR"/>
+        </w:rPr>
+        <w:t xml:space="preserve">Baixa </w:t>
+      </w:r>
+      <w:r>
+        <w:rPr>
+          <w:rFonts w:ascii="Arial" w:eastAsia="Times New Roman" w:hAnsi="Arial" w:cs="Arial"/>
+          <w:sz w:val="24"/>
+          <w:szCs w:val="24"/>
+          <w:lang w:eastAsia="pt-BR"/>
+        </w:rPr>
+        <w:t xml:space="preserve">- </w:t>
+      </w:r>
+      <w:r>
+        <w:rPr>
+          <w:rFonts w:ascii="Arial" w:eastAsia="Times New Roman" w:hAnsi="Arial" w:cs="Arial"/>
+          <w:sz w:val="24"/>
+          <w:szCs w:val="24"/>
+          <w:lang w:eastAsia="pt-BR"/>
+        </w:rPr>
+        <w:t>A atividade não foi entregue no prazo estabelecido.</w:t>
+      </w:r>
+    </w:p>
+    <w:p>
+      <w:pPr>
+        <w:jc w:val="both"/>
+        <w:rPr>
+          <w:rFonts w:ascii="Arial" w:eastAsia="Times New Roman" w:hAnsi="Arial" w:cs="Arial"/>
+          <w:sz w:val="24"/>
+          <w:szCs w:val="24"/>
+          <w:lang w:eastAsia="pt-BR"/>
+        </w:rPr>
+      </w:pPr>
+      <w:r>
+        <w:rPr>
+          <w:rFonts w:ascii="Arial" w:eastAsia="Times New Roman" w:hAnsi="Arial" w:cs="Arial"/>
+          <w:sz w:val="24"/>
+          <w:szCs w:val="24"/>
+          <w:lang w:eastAsia="pt-BR"/>
+        </w:rPr>
+        <w:t>Média -</w:t>
+      </w:r>
+      <w:r>
+        <w:rPr>
+          <w:rFonts w:ascii="Arial" w:eastAsia="Times New Roman" w:hAnsi="Arial" w:cs="Arial"/>
+          <w:sz w:val="24"/>
+          <w:szCs w:val="24"/>
+          <w:lang w:eastAsia="pt-BR"/>
+        </w:rPr>
+        <w:t xml:space="preserve"> A atividade executada não está de acordo com o planejado. </w:t>
+      </w:r>
+    </w:p>
+    <w:p>
+      <w:pPr>
+        <w:jc w:val="both"/>
+        <w:rPr>
+          <w:rFonts w:ascii="Arial" w:eastAsia="Times New Roman" w:hAnsi="Arial" w:cs="Arial"/>
+          <w:sz w:val="24"/>
+          <w:szCs w:val="24"/>
+          <w:lang w:eastAsia="pt-BR"/>
+        </w:rPr>
+      </w:pPr>
+      <w:r>
+        <w:rPr>
+          <w:rFonts w:ascii="Arial" w:eastAsia="Times New Roman" w:hAnsi="Arial" w:cs="Arial"/>
+          <w:sz w:val="24"/>
+          <w:szCs w:val="24"/>
+          <w:lang w:eastAsia="pt-BR"/>
+        </w:rPr>
+        <w:t>Alta</w:t>
+      </w:r>
+      <w:r>
+        <w:rPr>
+          <w:rFonts w:ascii="Arial" w:eastAsia="Times New Roman" w:hAnsi="Arial" w:cs="Arial"/>
+          <w:sz w:val="24"/>
+          <w:szCs w:val="24"/>
+          <w:lang w:eastAsia="pt-BR"/>
+        </w:rPr>
+        <w:t xml:space="preserve"> - </w:t>
+      </w:r>
+      <w:r>
+        <w:rPr>
+          <w:rFonts w:ascii="Arial" w:eastAsia="Times New Roman" w:hAnsi="Arial" w:cs="Arial"/>
+          <w:sz w:val="24"/>
+          <w:szCs w:val="24"/>
+          <w:lang w:eastAsia="pt-BR"/>
+        </w:rPr>
+        <w:t>A atividade planejada é inviável de executar.</w:t>
+      </w:r>
+    </w:p>
+    <w:p>
+      <w:pPr>
+        <w:jc w:val="both"/>
+        <w:rPr>
+          <w:rFonts w:ascii="Arial" w:eastAsia="Times New Roman" w:hAnsi="Arial" w:cs="Arial"/>
+          <w:sz w:val="24"/>
+          <w:szCs w:val="24"/>
+          <w:lang w:eastAsia="pt-BR"/>
+        </w:rPr>
+      </w:pPr>
+    </w:p>
+    <w:p>
+      <w:pPr>
+        <w:jc w:val="both"/>
+        <w:rPr>
+          <w:rFonts w:ascii="Arial" w:eastAsia="Times New Roman" w:hAnsi="Arial" w:cs="Arial"/>
+          <w:sz w:val="24"/>
+          <w:szCs w:val="24"/>
+          <w:lang w:eastAsia="pt-BR"/>
+        </w:rPr>
+      </w:pPr>
+      <w:r>
+        <w:rPr>
+          <w:rFonts w:ascii="Arial" w:eastAsia="Times New Roman" w:hAnsi="Arial" w:cs="Arial"/>
+          <w:sz w:val="24"/>
+          <w:szCs w:val="24"/>
+          <w:lang w:eastAsia="pt-BR"/>
+        </w:rPr>
+        <w:t>A ação corretiva para cada grau</w:t>
+      </w:r>
+      <w:r>
+        <w:rPr>
+          <w:rFonts w:ascii="Arial" w:eastAsia="Times New Roman" w:hAnsi="Arial" w:cs="Arial"/>
+          <w:sz w:val="24"/>
+          <w:szCs w:val="24"/>
+          <w:lang w:eastAsia="pt-BR"/>
+        </w:rPr>
+        <w:t xml:space="preserve"> </w:t>
+      </w:r>
+      <w:r>
+        <w:rPr>
+          <w:rFonts w:ascii="Arial" w:eastAsia="Times New Roman" w:hAnsi="Arial" w:cs="Arial"/>
+          <w:sz w:val="24"/>
+          <w:szCs w:val="24"/>
+          <w:lang w:eastAsia="pt-BR"/>
+        </w:rPr>
+        <w:t>esta definida abaixo:</w:t>
+      </w:r>
     </w:p>
     <w:tbl>
       <w:tblPr>
@@ -5500,7 +6331,17 @@
                 <w:sz w:val="24"/>
                 <w:szCs w:val="24"/>
               </w:rPr>
-              <w:t>Severidade da Não Conformidade</w:t>
+              <w:t>Criticidade</w:t>
+            </w:r>
+            <w:r>
+              <w:rPr>
+                <w:rFonts w:ascii="Arial" w:hAnsi="Arial"/>
+                <w:b/>
+                <w:color w:val="FFFFFF" w:themeColor="background1"/>
+                <w:sz w:val="24"/>
+                <w:szCs w:val="24"/>
+              </w:rPr>
+              <w:t xml:space="preserve"> da Não Conformidade</w:t>
             </w:r>
           </w:p>
         </w:tc>
@@ -5555,7 +6396,7 @@
               <w:bottom w:val="single" w:sz="2" w:space="0" w:color="000000"/>
               <w:right w:val="nil"/>
             </w:tcBorders>
-            <w:shd w:val="clear" w:color="auto" w:fill="auto"/>
+            <w:shd w:val="clear" w:color="auto" w:fill="EEECE1" w:themeFill="background2"/>
             <w:tcMar>
               <w:left w:w="54" w:type="dxa"/>
             </w:tcMar>
@@ -5565,6 +6406,7 @@
               <w:pStyle w:val="Contedodatabela"/>
               <w:rPr>
                 <w:rFonts w:ascii="Arial" w:hAnsi="Arial"/>
+                <w:b/>
                 <w:sz w:val="24"/>
                 <w:szCs w:val="24"/>
               </w:rPr>
@@ -5572,6 +6414,7 @@
             <w:r>
               <w:rPr>
                 <w:rFonts w:ascii="Arial" w:hAnsi="Arial"/>
+                <w:b/>
                 <w:sz w:val="24"/>
                 <w:szCs w:val="24"/>
               </w:rPr>
@@ -5597,22 +6440,18 @@
             <w:pPr>
               <w:spacing w:after="120" w:line="240" w:lineRule="atLeast"/>
               <w:rPr>
-                <w:rFonts w:ascii="Arial" w:eastAsia="Times New Roman" w:hAnsi="Arial" w:cs="Arial"/>
-                <w:color w:val="00B050"/>
-                <w:sz w:val="24"/>
-                <w:szCs w:val="24"/>
-                <w:lang w:eastAsia="pt-BR"/>
-              </w:rPr>
-            </w:pPr>
-            <w:r>
-              <w:rPr>
-                <w:rFonts w:ascii="Arial" w:eastAsia="Times New Roman" w:hAnsi="Arial" w:cs="Arial"/>
-                <w:color w:val="00B050"/>
-                <w:sz w:val="24"/>
-                <w:szCs w:val="24"/>
-                <w:lang w:eastAsia="pt-BR"/>
-              </w:rPr>
-              <w:t>&lt;Ação corretiva para baixa adequação&gt;</w:t>
+                <w:rFonts w:ascii="Arial" w:hAnsi="Arial" w:cs="Arial"/>
+                <w:sz w:val="24"/>
+                <w:szCs w:val="24"/>
+              </w:rPr>
+            </w:pPr>
+            <w:r>
+              <w:rPr>
+                <w:rFonts w:ascii="Arial" w:hAnsi="Arial" w:cs="Arial"/>
+                <w:sz w:val="24"/>
+                <w:szCs w:val="24"/>
+              </w:rPr>
+              <w:t>Implementação de uma solução rápida.</w:t>
             </w:r>
           </w:p>
         </w:tc>
@@ -5630,7 +6469,7 @@
               <w:bottom w:val="single" w:sz="2" w:space="0" w:color="000000"/>
               <w:right w:val="nil"/>
             </w:tcBorders>
-            <w:shd w:val="clear" w:color="auto" w:fill="auto"/>
+            <w:shd w:val="clear" w:color="auto" w:fill="EEECE1" w:themeFill="background2"/>
             <w:tcMar>
               <w:left w:w="54" w:type="dxa"/>
             </w:tcMar>
@@ -5640,6 +6479,7 @@
               <w:pStyle w:val="Contedodatabela"/>
               <w:rPr>
                 <w:rFonts w:ascii="Arial" w:hAnsi="Arial"/>
+                <w:b/>
                 <w:sz w:val="24"/>
                 <w:szCs w:val="24"/>
               </w:rPr>
@@ -5647,6 +6487,7 @@
             <w:r>
               <w:rPr>
                 <w:rFonts w:ascii="Arial" w:hAnsi="Arial"/>
+                <w:b/>
                 <w:sz w:val="24"/>
                 <w:szCs w:val="24"/>
               </w:rPr>
@@ -5672,22 +6513,43 @@
             <w:pPr>
               <w:spacing w:after="120" w:line="240" w:lineRule="atLeast"/>
               <w:rPr>
-                <w:rFonts w:ascii="Arial" w:eastAsia="Times New Roman" w:hAnsi="Arial" w:cs="Arial"/>
-                <w:color w:val="00B050"/>
-                <w:sz w:val="24"/>
-                <w:szCs w:val="24"/>
-                <w:lang w:eastAsia="pt-BR"/>
-              </w:rPr>
-            </w:pPr>
-            <w:r>
-              <w:rPr>
-                <w:rFonts w:ascii="Arial" w:eastAsia="Times New Roman" w:hAnsi="Arial" w:cs="Arial"/>
-                <w:color w:val="00B050"/>
-                <w:sz w:val="24"/>
-                <w:szCs w:val="24"/>
-                <w:lang w:eastAsia="pt-BR"/>
-              </w:rPr>
-              <w:t>&lt;Ação corretiva para média adequação&gt;</w:t>
+                <w:rFonts w:ascii="Arial" w:hAnsi="Arial" w:cs="Arial"/>
+                <w:sz w:val="24"/>
+                <w:szCs w:val="24"/>
+              </w:rPr>
+            </w:pPr>
+            <w:r>
+              <w:rPr>
+                <w:rFonts w:ascii="Arial" w:hAnsi="Arial" w:cs="Arial"/>
+                <w:sz w:val="24"/>
+                <w:szCs w:val="24"/>
+              </w:rPr>
+              <w:t>O gerente responsável deve se reunir com a equipe e orientar os responsáveis pela execução para concluir a a</w:t>
+            </w:r>
+            <w:r>
+              <w:rPr>
+                <w:rFonts w:ascii="Arial" w:hAnsi="Arial" w:cs="Arial"/>
+                <w:sz w:val="24"/>
+                <w:szCs w:val="24"/>
+              </w:rPr>
+              <w:softHyphen/>
+              <w:t>tividade.</w:t>
+            </w:r>
+            <w:r>
+              <w:rPr>
+                <w:rFonts w:ascii="Arial" w:hAnsi="Arial" w:cs="Arial"/>
+                <w:sz w:val="24"/>
+                <w:szCs w:val="24"/>
+              </w:rPr>
+              <w:t xml:space="preserve"> </w:t>
+            </w:r>
+            <w:r>
+              <w:rPr>
+                <w:rFonts w:ascii="Arial" w:hAnsi="Arial" w:cs="Arial"/>
+                <w:sz w:val="24"/>
+                <w:szCs w:val="24"/>
+              </w:rPr>
+              <w:t>Ajustes no cronograma serão feitos pelo gerente de projeto caso necessário.</w:t>
             </w:r>
           </w:p>
         </w:tc>
@@ -5705,7 +6567,7 @@
               <w:bottom w:val="single" w:sz="2" w:space="0" w:color="000000"/>
               <w:right w:val="nil"/>
             </w:tcBorders>
-            <w:shd w:val="clear" w:color="auto" w:fill="auto"/>
+            <w:shd w:val="clear" w:color="auto" w:fill="EEECE1" w:themeFill="background2"/>
             <w:tcMar>
               <w:left w:w="54" w:type="dxa"/>
             </w:tcMar>
@@ -5715,6 +6577,7 @@
               <w:pStyle w:val="Contedodatabela"/>
               <w:rPr>
                 <w:rFonts w:ascii="Arial" w:hAnsi="Arial"/>
+                <w:b/>
                 <w:sz w:val="24"/>
                 <w:szCs w:val="24"/>
               </w:rPr>
@@ -5722,6 +6585,7 @@
             <w:r>
               <w:rPr>
                 <w:rFonts w:ascii="Arial" w:hAnsi="Arial"/>
+                <w:b/>
                 <w:sz w:val="24"/>
                 <w:szCs w:val="24"/>
               </w:rPr>
@@ -5756,447 +6620,16 @@
             </w:pPr>
             <w:r>
               <w:rPr>
-                <w:rFonts w:ascii="Arial" w:eastAsia="Times New Roman" w:hAnsi="Arial" w:cs="Arial"/>
-                <w:color w:val="00B050"/>
-                <w:sz w:val="24"/>
-                <w:szCs w:val="24"/>
-                <w:lang w:eastAsia="pt-BR"/>
-              </w:rPr>
-              <w:t>&lt;Ação corretiva para alta adequação&gt;</w:t>
+                <w:rFonts w:ascii="Arial" w:hAnsi="Arial" w:cs="Arial"/>
+                <w:sz w:val="24"/>
+                <w:szCs w:val="24"/>
+              </w:rPr>
+              <w:t>O gerente responsável deve replanejar a atividade, reajustando junto ao gerente de projeto o prazo para conclusão da mesma.</w:t>
             </w:r>
           </w:p>
         </w:tc>
       </w:tr>
     </w:tbl>
-    <w:p>
-      <w:pPr>
-        <w:spacing w:after="120" w:line="240" w:lineRule="atLeast"/>
-      </w:pPr>
-    </w:p>
-    <w:p>
-      <w:pPr>
-        <w:spacing w:after="120" w:line="240" w:lineRule="atLeast"/>
-      </w:pPr>
-    </w:p>
-    <w:p>
-      <w:pPr>
-        <w:spacing w:after="120" w:line="240" w:lineRule="atLeast"/>
-        <w:rPr>
-          <w:rFonts w:ascii="Arial" w:eastAsia="Times New Roman" w:hAnsi="Arial" w:cs="Arial"/>
-          <w:b/>
-          <w:bCs/>
-          <w:color w:val="000000"/>
-          <w:sz w:val="24"/>
-          <w:szCs w:val="24"/>
-          <w:lang w:eastAsia="pt-BR"/>
-        </w:rPr>
-      </w:pPr>
-      <w:r>
-        <w:rPr>
-          <w:rFonts w:ascii="Arial" w:eastAsia="Times New Roman" w:hAnsi="Arial" w:cs="Arial"/>
-          <w:b/>
-          <w:bCs/>
-          <w:color w:val="000000"/>
-          <w:sz w:val="24"/>
-          <w:szCs w:val="24"/>
-          <w:lang w:eastAsia="pt-BR"/>
-        </w:rPr>
-        <w:t>4</w:t>
-      </w:r>
-      <w:r>
-        <w:rPr>
-          <w:rFonts w:ascii="Arial" w:eastAsia="Times New Roman" w:hAnsi="Arial" w:cs="Arial"/>
-          <w:b/>
-          <w:bCs/>
-          <w:color w:val="000000"/>
-          <w:sz w:val="24"/>
-          <w:szCs w:val="24"/>
-          <w:lang w:eastAsia="pt-BR"/>
-        </w:rPr>
-        <w:t>.3</w:t>
-      </w:r>
-      <w:r>
-        <w:rPr>
-          <w:rFonts w:ascii="Arial" w:eastAsia="Times New Roman" w:hAnsi="Arial" w:cs="Arial"/>
-          <w:b/>
-          <w:bCs/>
-          <w:color w:val="000000"/>
-          <w:sz w:val="24"/>
-          <w:szCs w:val="24"/>
-          <w:lang w:eastAsia="pt-BR"/>
-        </w:rPr>
-        <w:t xml:space="preserve"> Ações corretivas para </w:t>
-      </w:r>
-      <w:r>
-        <w:rPr>
-          <w:rFonts w:ascii="Arial" w:eastAsia="Times New Roman" w:hAnsi="Arial" w:cs="Arial"/>
-          <w:b/>
-          <w:bCs/>
-          <w:color w:val="000000"/>
-          <w:sz w:val="24"/>
-          <w:szCs w:val="24"/>
-          <w:lang w:eastAsia="pt-BR"/>
-        </w:rPr>
-        <w:t>os Produtos de Trabalho</w:t>
-      </w:r>
-    </w:p>
-    <w:p>
-      <w:pPr>
-        <w:spacing w:after="120" w:line="240" w:lineRule="atLeast"/>
-        <w:rPr>
-          <w:rFonts w:ascii="Arial" w:eastAsia="Times New Roman" w:hAnsi="Arial" w:cs="Arial"/>
-          <w:b/>
-          <w:bCs/>
-          <w:color w:val="000000"/>
-          <w:sz w:val="24"/>
-          <w:szCs w:val="24"/>
-          <w:lang w:eastAsia="pt-BR"/>
-        </w:rPr>
-      </w:pPr>
-    </w:p>
-    <w:tbl>
-      <w:tblPr>
-        <w:tblW w:w="7559" w:type="dxa"/>
-        <w:tblInd w:w="55" w:type="dxa"/>
-        <w:tblBorders>
-          <w:top w:val="single" w:sz="2" w:space="0" w:color="000000"/>
-          <w:left w:val="single" w:sz="2" w:space="0" w:color="000000"/>
-          <w:bottom w:val="single" w:sz="2" w:space="0" w:color="000000"/>
-          <w:right w:val="nil"/>
-          <w:insideH w:val="single" w:sz="2" w:space="0" w:color="000000"/>
-          <w:insideV w:val="nil"/>
-        </w:tblBorders>
-        <w:tblCellMar>
-          <w:top w:w="55" w:type="dxa"/>
-          <w:left w:w="54" w:type="dxa"/>
-          <w:bottom w:w="55" w:type="dxa"/>
-          <w:right w:w="55" w:type="dxa"/>
-        </w:tblCellMar>
-        <w:tblLook w:val="04A0"/>
-      </w:tblPr>
-      <w:tblGrid>
-        <w:gridCol w:w="2834"/>
-        <w:gridCol w:w="4725"/>
-      </w:tblGrid>
-      <w:tr>
-        <w:trPr>
-          <w:cantSplit/>
-        </w:trPr>
-        <w:tc>
-          <w:tcPr>
-            <w:tcW w:w="2834" w:type="dxa"/>
-            <w:tcBorders>
-              <w:top w:val="single" w:sz="2" w:space="0" w:color="000000"/>
-              <w:left w:val="single" w:sz="2" w:space="0" w:color="000000"/>
-              <w:bottom w:val="single" w:sz="2" w:space="0" w:color="000000"/>
-              <w:right w:val="nil"/>
-            </w:tcBorders>
-            <w:shd w:val="clear" w:color="auto" w:fill="4F81BD" w:themeFill="accent1"/>
-            <w:tcMar>
-              <w:left w:w="54" w:type="dxa"/>
-            </w:tcMar>
-          </w:tcPr>
-          <w:p>
-            <w:pPr>
-              <w:pStyle w:val="Contedodatabela"/>
-              <w:rPr>
-                <w:rFonts w:ascii="Arial" w:hAnsi="Arial"/>
-                <w:b/>
-                <w:color w:val="FFFFFF" w:themeColor="background1"/>
-                <w:sz w:val="24"/>
-                <w:szCs w:val="24"/>
-              </w:rPr>
-            </w:pPr>
-            <w:r>
-              <w:rPr>
-                <w:rFonts w:ascii="Arial" w:hAnsi="Arial"/>
-                <w:b/>
-                <w:color w:val="FFFFFF" w:themeColor="background1"/>
-                <w:sz w:val="24"/>
-                <w:szCs w:val="24"/>
-              </w:rPr>
-              <w:t>Severidade da Não Conformidade</w:t>
-            </w:r>
-          </w:p>
-        </w:tc>
-        <w:tc>
-          <w:tcPr>
-            <w:tcW w:w="4725" w:type="dxa"/>
-            <w:tcBorders>
-              <w:top w:val="single" w:sz="2" w:space="0" w:color="000000"/>
-              <w:left w:val="single" w:sz="2" w:space="0" w:color="000000"/>
-              <w:bottom w:val="single" w:sz="2" w:space="0" w:color="000000"/>
-              <w:right w:val="single" w:sz="2" w:space="0" w:color="000000"/>
-            </w:tcBorders>
-            <w:shd w:val="clear" w:color="auto" w:fill="4F81BD" w:themeFill="accent1"/>
-            <w:tcMar>
-              <w:left w:w="54" w:type="dxa"/>
-            </w:tcMar>
-          </w:tcPr>
-          <w:p>
-            <w:pPr>
-              <w:pStyle w:val="Contedodatabela"/>
-              <w:rPr>
-                <w:rFonts w:ascii="Arial" w:hAnsi="Arial"/>
-                <w:b/>
-                <w:color w:val="FFFFFF" w:themeColor="background1"/>
-                <w:sz w:val="24"/>
-                <w:szCs w:val="24"/>
-              </w:rPr>
-            </w:pPr>
-            <w:r>
-              <w:rPr>
-                <w:rFonts w:ascii="Arial" w:hAnsi="Arial"/>
-                <w:b/>
-                <w:color w:val="FFFFFF" w:themeColor="background1"/>
-                <w:sz w:val="24"/>
-                <w:szCs w:val="24"/>
-              </w:rPr>
-              <w:t>Descrição da Ação Corretiva</w:t>
-            </w:r>
-          </w:p>
-        </w:tc>
-      </w:tr>
-      <w:tr>
-        <w:trPr>
-          <w:cantSplit/>
-        </w:trPr>
-        <w:tc>
-          <w:tcPr>
-            <w:tcW w:w="2834" w:type="dxa"/>
-            <w:tcBorders>
-              <w:top w:val="nil"/>
-              <w:left w:val="single" w:sz="2" w:space="0" w:color="000000"/>
-              <w:bottom w:val="single" w:sz="2" w:space="0" w:color="000000"/>
-              <w:right w:val="nil"/>
-            </w:tcBorders>
-            <w:shd w:val="clear" w:color="auto" w:fill="auto"/>
-            <w:tcMar>
-              <w:left w:w="54" w:type="dxa"/>
-            </w:tcMar>
-          </w:tcPr>
-          <w:p>
-            <w:pPr>
-              <w:pStyle w:val="Contedodatabela"/>
-              <w:rPr>
-                <w:rFonts w:ascii="Arial" w:hAnsi="Arial"/>
-                <w:sz w:val="24"/>
-                <w:szCs w:val="24"/>
-              </w:rPr>
-            </w:pPr>
-            <w:r>
-              <w:rPr>
-                <w:rFonts w:ascii="Arial" w:hAnsi="Arial"/>
-                <w:sz w:val="24"/>
-                <w:szCs w:val="24"/>
-              </w:rPr>
-              <w:t>Baixa</w:t>
-            </w:r>
-          </w:p>
-        </w:tc>
-        <w:tc>
-          <w:tcPr>
-            <w:tcW w:w="4725" w:type="dxa"/>
-            <w:tcBorders>
-              <w:top w:val="nil"/>
-              <w:left w:val="single" w:sz="2" w:space="0" w:color="000000"/>
-              <w:bottom w:val="single" w:sz="2" w:space="0" w:color="000000"/>
-              <w:right w:val="single" w:sz="2" w:space="0" w:color="000000"/>
-            </w:tcBorders>
-            <w:shd w:val="clear" w:color="auto" w:fill="auto"/>
-            <w:tcMar>
-              <w:left w:w="54" w:type="dxa"/>
-            </w:tcMar>
-          </w:tcPr>
-          <w:p>
-            <w:pPr>
-              <w:spacing w:after="120" w:line="240" w:lineRule="atLeast"/>
-              <w:rPr>
-                <w:rFonts w:ascii="Arial" w:eastAsia="Times New Roman" w:hAnsi="Arial" w:cs="Arial"/>
-                <w:color w:val="00B050"/>
-                <w:sz w:val="24"/>
-                <w:szCs w:val="24"/>
-                <w:lang w:eastAsia="pt-BR"/>
-              </w:rPr>
-            </w:pPr>
-            <w:r>
-              <w:rPr>
-                <w:rFonts w:ascii="Arial" w:eastAsia="Times New Roman" w:hAnsi="Arial" w:cs="Arial"/>
-                <w:color w:val="00B050"/>
-                <w:sz w:val="24"/>
-                <w:szCs w:val="24"/>
-                <w:lang w:eastAsia="pt-BR"/>
-              </w:rPr>
-              <w:t>&lt;Ação corretiva para baixa adequação&gt;</w:t>
-            </w:r>
-          </w:p>
-        </w:tc>
-      </w:tr>
-      <w:tr>
-        <w:trPr>
-          <w:cantSplit/>
-        </w:trPr>
-        <w:tc>
-          <w:tcPr>
-            <w:tcW w:w="2834" w:type="dxa"/>
-            <w:tcBorders>
-              <w:top w:val="nil"/>
-              <w:left w:val="single" w:sz="2" w:space="0" w:color="000000"/>
-              <w:bottom w:val="single" w:sz="2" w:space="0" w:color="000000"/>
-              <w:right w:val="nil"/>
-            </w:tcBorders>
-            <w:shd w:val="clear" w:color="auto" w:fill="auto"/>
-            <w:tcMar>
-              <w:left w:w="54" w:type="dxa"/>
-            </w:tcMar>
-          </w:tcPr>
-          <w:p>
-            <w:pPr>
-              <w:pStyle w:val="Contedodatabela"/>
-              <w:rPr>
-                <w:rFonts w:ascii="Arial" w:hAnsi="Arial"/>
-                <w:sz w:val="24"/>
-                <w:szCs w:val="24"/>
-              </w:rPr>
-            </w:pPr>
-            <w:r>
-              <w:rPr>
-                <w:rFonts w:ascii="Arial" w:hAnsi="Arial"/>
-                <w:sz w:val="24"/>
-                <w:szCs w:val="24"/>
-              </w:rPr>
-              <w:t>Média</w:t>
-            </w:r>
-          </w:p>
-        </w:tc>
-        <w:tc>
-          <w:tcPr>
-            <w:tcW w:w="4725" w:type="dxa"/>
-            <w:tcBorders>
-              <w:top w:val="nil"/>
-              <w:left w:val="single" w:sz="2" w:space="0" w:color="000000"/>
-              <w:bottom w:val="single" w:sz="2" w:space="0" w:color="000000"/>
-              <w:right w:val="single" w:sz="2" w:space="0" w:color="000000"/>
-            </w:tcBorders>
-            <w:shd w:val="clear" w:color="auto" w:fill="auto"/>
-            <w:tcMar>
-              <w:left w:w="54" w:type="dxa"/>
-            </w:tcMar>
-          </w:tcPr>
-          <w:p>
-            <w:pPr>
-              <w:spacing w:after="120" w:line="240" w:lineRule="atLeast"/>
-              <w:rPr>
-                <w:rFonts w:ascii="Arial" w:eastAsia="Times New Roman" w:hAnsi="Arial" w:cs="Arial"/>
-                <w:color w:val="00B050"/>
-                <w:sz w:val="24"/>
-                <w:szCs w:val="24"/>
-                <w:lang w:eastAsia="pt-BR"/>
-              </w:rPr>
-            </w:pPr>
-            <w:r>
-              <w:rPr>
-                <w:rFonts w:ascii="Arial" w:eastAsia="Times New Roman" w:hAnsi="Arial" w:cs="Arial"/>
-                <w:color w:val="00B050"/>
-                <w:sz w:val="24"/>
-                <w:szCs w:val="24"/>
-                <w:lang w:eastAsia="pt-BR"/>
-              </w:rPr>
-              <w:t>&lt;Ação corretiva para média adequação&gt;</w:t>
-            </w:r>
-          </w:p>
-        </w:tc>
-      </w:tr>
-      <w:tr>
-        <w:trPr>
-          <w:cantSplit/>
-        </w:trPr>
-        <w:tc>
-          <w:tcPr>
-            <w:tcW w:w="2834" w:type="dxa"/>
-            <w:tcBorders>
-              <w:top w:val="nil"/>
-              <w:left w:val="single" w:sz="2" w:space="0" w:color="000000"/>
-              <w:bottom w:val="single" w:sz="2" w:space="0" w:color="000000"/>
-              <w:right w:val="nil"/>
-            </w:tcBorders>
-            <w:shd w:val="clear" w:color="auto" w:fill="auto"/>
-            <w:tcMar>
-              <w:left w:w="54" w:type="dxa"/>
-            </w:tcMar>
-          </w:tcPr>
-          <w:p>
-            <w:pPr>
-              <w:pStyle w:val="Contedodatabela"/>
-              <w:rPr>
-                <w:rFonts w:ascii="Arial" w:hAnsi="Arial"/>
-                <w:sz w:val="24"/>
-                <w:szCs w:val="24"/>
-              </w:rPr>
-            </w:pPr>
-            <w:r>
-              <w:rPr>
-                <w:rFonts w:ascii="Arial" w:hAnsi="Arial"/>
-                <w:sz w:val="24"/>
-                <w:szCs w:val="24"/>
-              </w:rPr>
-              <w:t>Alta</w:t>
-            </w:r>
-          </w:p>
-        </w:tc>
-        <w:tc>
-          <w:tcPr>
-            <w:tcW w:w="4725" w:type="dxa"/>
-            <w:tcBorders>
-              <w:top w:val="nil"/>
-              <w:left w:val="single" w:sz="2" w:space="0" w:color="000000"/>
-              <w:bottom w:val="single" w:sz="2" w:space="0" w:color="000000"/>
-              <w:right w:val="single" w:sz="2" w:space="0" w:color="000000"/>
-            </w:tcBorders>
-            <w:shd w:val="clear" w:color="auto" w:fill="auto"/>
-            <w:tcMar>
-              <w:left w:w="54" w:type="dxa"/>
-            </w:tcMar>
-          </w:tcPr>
-          <w:p>
-            <w:pPr>
-              <w:spacing w:after="120" w:line="240" w:lineRule="atLeast"/>
-              <w:rPr>
-                <w:rFonts w:ascii="Arial" w:eastAsia="Times New Roman" w:hAnsi="Arial" w:cs="Arial"/>
-                <w:color w:val="00B050"/>
-                <w:sz w:val="24"/>
-                <w:szCs w:val="24"/>
-                <w:lang w:eastAsia="pt-BR"/>
-              </w:rPr>
-            </w:pPr>
-            <w:r>
-              <w:rPr>
-                <w:rFonts w:ascii="Arial" w:eastAsia="Times New Roman" w:hAnsi="Arial" w:cs="Arial"/>
-                <w:color w:val="00B050"/>
-                <w:sz w:val="24"/>
-                <w:szCs w:val="24"/>
-                <w:lang w:eastAsia="pt-BR"/>
-              </w:rPr>
-              <w:t>&lt;Ação corretiva para alta adequação&gt;</w:t>
-            </w:r>
-          </w:p>
-        </w:tc>
-      </w:tr>
-    </w:tbl>
-    <w:p>
-      <w:pPr>
-        <w:spacing w:after="120" w:line="240" w:lineRule="atLeast"/>
-        <w:rPr>
-          <w:rFonts w:ascii="Arial" w:eastAsia="Times New Roman" w:hAnsi="Arial" w:cs="Arial"/>
-          <w:b/>
-          <w:bCs/>
-          <w:color w:val="000000"/>
-          <w:sz w:val="24"/>
-          <w:szCs w:val="24"/>
-          <w:lang w:eastAsia="pt-BR"/>
-        </w:rPr>
-      </w:pPr>
-    </w:p>
     <w:p>
       <w:pPr>
         <w:keepNext/>
@@ -6220,6 +6653,23 @@
       <w:bookmarkEnd w:id="16"/>
       <w:bookmarkEnd w:id="17"/>
       <w:bookmarkEnd w:id="18"/>
+    </w:p>
+    <w:p>
+      <w:pPr>
+        <w:keepNext/>
+        <w:spacing w:before="120" w:after="60" w:line="240" w:lineRule="atLeast"/>
+        <w:ind w:left="720" w:hanging="720"/>
+        <w:outlineLvl w:val="0"/>
+        <w:rPr>
+          <w:rFonts w:ascii="Arial" w:eastAsia="Times New Roman" w:hAnsi="Arial" w:cs="Arial"/>
+          <w:b/>
+          <w:bCs/>
+          <w:color w:val="000000"/>
+          <w:sz w:val="24"/>
+          <w:szCs w:val="24"/>
+          <w:lang w:eastAsia="pt-BR"/>
+        </w:rPr>
+      </w:pPr>
       <w:r>
         <w:rPr>
           <w:rFonts w:ascii="Arial" w:eastAsia="Times New Roman" w:hAnsi="Arial" w:cs="Arial"/>
@@ -7024,6 +7474,17 @@
       <w:szCs w:val="16"/>
     </w:rPr>
   </w:style>
+  <w:style w:type="character" w:styleId="Forte">
+    <w:name w:val="Strong"/>
+    <w:basedOn w:val="Fontepargpadro"/>
+    <w:uiPriority w:val="22"/>
+    <w:qFormat/>
+    <w:rsid w:val="001252E4"/>
+    <w:rPr>
+      <w:rFonts w:ascii="Arial" w:hAnsi="Arial" w:cs="Arial"/>
+      <w:bCs/>
+    </w:rPr>
+  </w:style>
 </w:styles>
 </file>
 

</xml_diff>